<commit_message>
Small changes to things
</commit_message>
<xml_diff>
--- a/docs/Roadmap.docx
+++ b/docs/Roadmap.docx
@@ -301,8 +301,6 @@
       <w:r>
         <w:t xml:space="preserve"> a few</w:t>
       </w:r>
-      <w:bookmarkStart w:id="1" w:name="_GoBack"/>
-      <w:bookmarkEnd w:id="1"/>
       <w:r>
         <w:t xml:space="preserve"> pre-requisites for AI,</w:t>
       </w:r>
@@ -393,7 +391,15 @@
         </w:numPr>
       </w:pPr>
       <w:r>
-        <w:t>Have a way to represent a tree of moves (the Node class and the MoveTree class provide this)</w:t>
+        <w:t xml:space="preserve">Have a way to represent a tree of moves (the Node class and the </w:t>
+      </w:r>
+      <w:proofErr w:type="spellStart"/>
+      <w:r>
+        <w:t>MoveTree</w:t>
+      </w:r>
+      <w:proofErr w:type="spellEnd"/>
+      <w:r>
+        <w:t xml:space="preserve"> class provide this)</w:t>
       </w:r>
     </w:p>
     <w:p>
@@ -405,7 +411,15 @@
         </w:numPr>
       </w:pPr>
       <w:r>
-        <w:t>Have a way to calculate the statistically best path of moves to make (Average.statisticallyBest sorts this out</w:t>
+        <w:t>Have a way to calculate the statistically best path of moves to make (</w:t>
+      </w:r>
+      <w:proofErr w:type="spellStart"/>
+      <w:r>
+        <w:t>Average.statisticallyBest</w:t>
+      </w:r>
+      <w:proofErr w:type="spellEnd"/>
+      <w:r>
+        <w:t xml:space="preserve"> sorts this out</w:t>
       </w:r>
       <w:r>
         <w:t>, I know it’s a bit strange to have this before working on the AI, but I just needed it out the way</w:t>
@@ -423,18 +437,26 @@
         </w:numPr>
       </w:pPr>
       <w:r>
-        <w:t>Allow any Node class to be serialised/unserialised.</w:t>
+        <w:t>Allow any Node class to be serialised/</w:t>
+      </w:r>
+      <w:proofErr w:type="spellStart"/>
+      <w:r>
+        <w:t>unserialised</w:t>
+      </w:r>
+      <w:proofErr w:type="spellEnd"/>
+      <w:r>
+        <w:t>.</w:t>
       </w:r>
     </w:p>
     <w:p>
       <w:pPr>
         <w:pStyle w:val="Heading2"/>
       </w:pPr>
-      <w:bookmarkStart w:id="2" w:name="_Toc470554884"/>
+      <w:bookmarkStart w:id="1" w:name="_Toc470554884"/>
       <w:r>
         <w:t>Final version for V0.</w:t>
       </w:r>
-      <w:bookmarkEnd w:id="2"/>
+      <w:bookmarkEnd w:id="1"/>
       <w:r>
         <w:t>0</w:t>
       </w:r>
@@ -464,23 +486,34 @@
         </w:numPr>
       </w:pPr>
       <w:r>
-        <w:t xml:space="preserve">Remove the ‘MoveTree’ class. First, create a Node.root property to create an empty node (suitable as a root). Then, move the MoveTree.walk function into the Node class, since it makes more sense and </w:t>
+        <w:t>Remove the ‘</w:t>
+      </w:r>
+      <w:proofErr w:type="spellStart"/>
+      <w:r>
+        <w:t>MoveTree</w:t>
+      </w:r>
+      <w:proofErr w:type="spellEnd"/>
+      <w:r>
+        <w:t xml:space="preserve">’ class. First, create a </w:t>
+      </w:r>
+      <w:proofErr w:type="spellStart"/>
+      <w:r>
+        <w:t>Node.root</w:t>
+      </w:r>
+      <w:proofErr w:type="spellEnd"/>
+      <w:r>
+        <w:t xml:space="preserve"> property to create an empty node (suitable as a root). Then, move the </w:t>
+      </w:r>
+      <w:proofErr w:type="spellStart"/>
+      <w:r>
+        <w:t>MoveTree.walk</w:t>
+      </w:r>
+      <w:proofErr w:type="spellEnd"/>
+      <w:r>
+        <w:t xml:space="preserve"> function into the Node class, since it makes more sense and </w:t>
       </w:r>
       <w:r>
         <w:t>provides more flexibility there.</w:t>
-      </w:r>
-    </w:p>
-    <w:p>
-      <w:pPr>
-        <w:pStyle w:val="Heading2"/>
-      </w:pPr>
-      <w:r>
-        <w:t>V0.0.2</w:t>
-      </w:r>
-    </w:p>
-    <w:p>
-      <w:r>
-        <w:t>Achieved:</w:t>
       </w:r>
     </w:p>
     <w:p>
@@ -492,7 +525,33 @@
         </w:numPr>
       </w:pPr>
       <w:r>
-        <w:t>Added basic serialisation support.</w:t>
+        <w:t xml:space="preserve">Change ‘Node’ and ‘Hash’ to be created using </w:t>
+      </w:r>
+      <w:hyperlink r:id="rId6" w:history="1">
+        <w:r>
+          <w:rPr>
+            <w:rStyle w:val="Hyperlink"/>
+          </w:rPr>
+          <w:t>Object Initialisers</w:t>
+        </w:r>
+      </w:hyperlink>
+      <w:bookmarkStart w:id="2" w:name="_GoBack"/>
+      <w:bookmarkEnd w:id="2"/>
+      <w:r>
+        <w:t>, as it creates cleaner (and more clearer) code.</w:t>
+      </w:r>
+    </w:p>
+    <w:p>
+      <w:pPr>
+        <w:pStyle w:val="Heading2"/>
+      </w:pPr>
+      <w:r>
+        <w:t>V0.0.2</w:t>
+      </w:r>
+    </w:p>
+    <w:p>
+      <w:r>
+        <w:t>Achieved:</w:t>
       </w:r>
     </w:p>
     <w:p>
@@ -504,7 +563,7 @@
         </w:numPr>
       </w:pPr>
       <w:r>
-        <w:t>Implemented serialisation for the ‘Hash’ class.</w:t>
+        <w:t>Added basic serialisation support.</w:t>
       </w:r>
     </w:p>
     <w:p>
@@ -516,7 +575,27 @@
         </w:numPr>
       </w:pPr>
       <w:r>
-        <w:t>Remove the ‘MoveTree’ class, and move its functionality to ‘Node’.</w:t>
+        <w:t>Implemented serialisation for the ‘Hash’ class.</w:t>
+      </w:r>
+    </w:p>
+    <w:p>
+      <w:pPr>
+        <w:pStyle w:val="ListParagraph"/>
+        <w:numPr>
+          <w:ilvl w:val="0"/>
+          <w:numId w:val="1"/>
+        </w:numPr>
+      </w:pPr>
+      <w:r>
+        <w:t>Remove the ‘</w:t>
+      </w:r>
+      <w:proofErr w:type="spellStart"/>
+      <w:r>
+        <w:t>MoveTree</w:t>
+      </w:r>
+      <w:proofErr w:type="spellEnd"/>
+      <w:r>
+        <w:t>’ class, and move its functionality to ‘Node’.</w:t>
       </w:r>
     </w:p>
     <w:p>
@@ -1804,7 +1883,7 @@
 </file>
 
 <file path=customXml/itemProps1.xml><?xml version="1.0" encoding="utf-8"?>
-<ds:datastoreItem xmlns:ds="http://schemas.openxmlformats.org/officeDocument/2006/customXml" ds:itemID="{A794BD75-6BBF-4394-833F-11E3844ADADC}">
+<ds:datastoreItem xmlns:ds="http://schemas.openxmlformats.org/officeDocument/2006/customXml" ds:itemID="{59403BF2-CE13-4D7E-B0C4-B2384849C53A}">
   <ds:schemaRefs>
     <ds:schemaRef ds:uri="http://schemas.openxmlformats.org/officeDocument/2006/bibliography"/>
   </ds:schemaRefs>

</xml_diff>

<commit_message>
Implement serialisation for Node
</commit_message>
<xml_diff>
--- a/docs/Roadmap.docx
+++ b/docs/Roadmap.docx
@@ -391,15 +391,7 @@
         </w:numPr>
       </w:pPr>
       <w:r>
-        <w:t xml:space="preserve">Have a way to represent a tree of moves (the Node class and the </w:t>
-      </w:r>
-      <w:proofErr w:type="spellStart"/>
-      <w:r>
-        <w:t>MoveTree</w:t>
-      </w:r>
-      <w:proofErr w:type="spellEnd"/>
-      <w:r>
-        <w:t xml:space="preserve"> class provide this)</w:t>
+        <w:t>Have a way to represent a tree of moves (the Node class and the MoveTree class provide this)</w:t>
       </w:r>
     </w:p>
     <w:p>
@@ -411,15 +403,7 @@
         </w:numPr>
       </w:pPr>
       <w:r>
-        <w:t>Have a way to calculate the statistically best path of moves to make (</w:t>
-      </w:r>
-      <w:proofErr w:type="spellStart"/>
-      <w:r>
-        <w:t>Average.statisticallyBest</w:t>
-      </w:r>
-      <w:proofErr w:type="spellEnd"/>
-      <w:r>
-        <w:t xml:space="preserve"> sorts this out</w:t>
+        <w:t>Have a way to calculate the statistically best path of moves to make (Average.statisticallyBest sorts this out</w:t>
       </w:r>
       <w:r>
         <w:t>, I know it’s a bit strange to have this before working on the AI, but I just needed it out the way</w:t>
@@ -437,15 +421,7 @@
         </w:numPr>
       </w:pPr>
       <w:r>
-        <w:t>Allow any Node class to be serialised/</w:t>
-      </w:r>
-      <w:proofErr w:type="spellStart"/>
-      <w:r>
-        <w:t>unserialised</w:t>
-      </w:r>
-      <w:proofErr w:type="spellEnd"/>
-      <w:r>
-        <w:t>.</w:t>
+        <w:t>Allow any Node class to be serialised/unserialised.</w:t>
       </w:r>
     </w:p>
     <w:p>
@@ -486,31 +462,7 @@
         </w:numPr>
       </w:pPr>
       <w:r>
-        <w:t>Remove the ‘</w:t>
-      </w:r>
-      <w:proofErr w:type="spellStart"/>
-      <w:r>
-        <w:t>MoveTree</w:t>
-      </w:r>
-      <w:proofErr w:type="spellEnd"/>
-      <w:r>
-        <w:t xml:space="preserve">’ class. First, create a </w:t>
-      </w:r>
-      <w:proofErr w:type="spellStart"/>
-      <w:r>
-        <w:t>Node.root</w:t>
-      </w:r>
-      <w:proofErr w:type="spellEnd"/>
-      <w:r>
-        <w:t xml:space="preserve"> property to create an empty node (suitable as a root). Then, move the </w:t>
-      </w:r>
-      <w:proofErr w:type="spellStart"/>
-      <w:r>
-        <w:t>MoveTree.walk</w:t>
-      </w:r>
-      <w:proofErr w:type="spellEnd"/>
-      <w:r>
-        <w:t xml:space="preserve"> function into the Node class, since it makes more sense and </w:t>
+        <w:t xml:space="preserve">Remove the ‘MoveTree’ class. First, create a Node.root property to create an empty node (suitable as a root). Then, move the MoveTree.walk function into the Node class, since it makes more sense and </w:t>
       </w:r>
       <w:r>
         <w:t>provides more flexibility there.</w:t>
@@ -535,8 +487,6 @@
           <w:t>Object Initialisers</w:t>
         </w:r>
       </w:hyperlink>
-      <w:bookmarkStart w:id="2" w:name="_GoBack"/>
-      <w:bookmarkEnd w:id="2"/>
       <w:r>
         <w:t>, as it creates cleaner (and more clearer) code.</w:t>
       </w:r>
@@ -563,7 +513,12 @@
         </w:numPr>
       </w:pPr>
       <w:r>
-        <w:t>Added basic serialisation support.</w:t>
+        <w:t>Add</w:t>
+      </w:r>
+      <w:bookmarkStart w:id="2" w:name="_GoBack"/>
+      <w:bookmarkEnd w:id="2"/>
+      <w:r>
+        <w:t xml:space="preserve"> basic serialisation support.</w:t>
       </w:r>
     </w:p>
     <w:p>
@@ -575,7 +530,16 @@
         </w:numPr>
       </w:pPr>
       <w:r>
-        <w:t>Implemented serialisation for the ‘Hash’ class.</w:t>
+        <w:t>Implement</w:t>
+      </w:r>
+      <w:r>
+        <w:t xml:space="preserve"> serialisation for the ‘Hash’ </w:t>
+      </w:r>
+      <w:r>
+        <w:t xml:space="preserve">and ‘Node’ </w:t>
+      </w:r>
+      <w:r>
+        <w:t>class.</w:t>
       </w:r>
     </w:p>
     <w:p>
@@ -587,15 +551,7 @@
         </w:numPr>
       </w:pPr>
       <w:r>
-        <w:t>Remove the ‘</w:t>
-      </w:r>
-      <w:proofErr w:type="spellStart"/>
-      <w:r>
-        <w:t>MoveTree</w:t>
-      </w:r>
-      <w:proofErr w:type="spellEnd"/>
-      <w:r>
-        <w:t>’ class, and move its functionality to ‘Node’.</w:t>
+        <w:t>Remove the ‘MoveTree’ class, and move its functionality to ‘Node’.</w:t>
       </w:r>
     </w:p>
     <w:p>
@@ -1883,7 +1839,7 @@
 </file>
 
 <file path=customXml/itemProps1.xml><?xml version="1.0" encoding="utf-8"?>
-<ds:datastoreItem xmlns:ds="http://schemas.openxmlformats.org/officeDocument/2006/customXml" ds:itemID="{59403BF2-CE13-4D7E-B0C4-B2384849C53A}">
+<ds:datastoreItem xmlns:ds="http://schemas.openxmlformats.org/officeDocument/2006/customXml" ds:itemID="{03506C02-87A9-4956-9294-43283CD0E6DB}">
   <ds:schemaRefs>
     <ds:schemaRef ds:uri="http://schemas.openxmlformats.org/officeDocument/2006/bibliography"/>
   </ds:schemaRefs>

</xml_diff>

<commit_message>
Move Hash into Board's namespace
</commit_message>
<xml_diff>
--- a/docs/Roadmap.docx
+++ b/docs/Roadmap.docx
@@ -572,10 +572,10 @@
       <w:r>
         <w:t>Final version for V0.</w:t>
       </w:r>
-      <w:r>
-        <w:t>0</w:t>
-      </w:r>
       <w:bookmarkEnd w:id="1"/>
+      <w:r>
+        <w:t>0.X</w:t>
+      </w:r>
     </w:p>
     <w:p>
       <w:r>
@@ -616,6 +616,45 @@
           <w:sz w:val="18"/>
         </w:rPr>
         <w:t>[Done in V0.0.2]</w:t>
+      </w:r>
+    </w:p>
+    <w:p>
+      <w:pPr>
+        <w:pStyle w:val="ListParagraph"/>
+        <w:numPr>
+          <w:ilvl w:val="0"/>
+          <w:numId w:val="1"/>
+        </w:numPr>
+      </w:pPr>
+      <w:r>
+        <w:t>Use the ‘Board’ class as a namespace for the ‘Hash’ class. So ‘Hash’ becomes ‘Board.Hash’. This better reflects its purpose</w:t>
+      </w:r>
+      <w:r>
+        <w:t>, and becomes consistent with ‘Board.Piece’</w:t>
+      </w:r>
+      <w:r>
+        <w:t>.</w:t>
+      </w:r>
+      <w:r>
+        <w:t xml:space="preserve"> </w:t>
+      </w:r>
+      <w:r>
+        <w:rPr>
+          <w:b/>
+        </w:rPr>
+        <w:t>[</w:t>
+      </w:r>
+      <w:r>
+        <w:rPr>
+          <w:b/>
+        </w:rPr>
+        <w:t>Done in V0.0.4</w:t>
+      </w:r>
+      <w:r>
+        <w:rPr>
+          <w:b/>
+        </w:rPr>
+        <w:t>]</w:t>
       </w:r>
     </w:p>
     <w:p>
@@ -669,13 +708,38 @@
         <w:t xml:space="preserve"> </w:t>
       </w:r>
       <w:r>
-        <w:t>(After a change of thought, this could be more of a burden, as it would require me to make some read-only properties non read-only</w:t>
+        <w:t>(After a change of thought, this could be more of a burden, as it would require me to make some read-only properties non read-only)</w:t>
+      </w:r>
+    </w:p>
+    <w:p>
+      <w:pPr>
+        <w:pStyle w:val="Heading2"/>
+      </w:pPr>
+      <w:r>
+        <w:t>V0.0.4</w:t>
+      </w:r>
+    </w:p>
+    <w:p>
+      <w:r>
+        <w:t>Achieved:</w:t>
+      </w:r>
+    </w:p>
+    <w:p>
+      <w:pPr>
+        <w:pStyle w:val="ListParagraph"/>
+        <w:numPr>
+          <w:ilvl w:val="0"/>
+          <w:numId w:val="6"/>
+        </w:numPr>
+      </w:pPr>
+      <w:r>
+        <w:t>Put the ‘Hash’ class under the ‘Board’ namespace, so it is used like ‘Board.Hash’</w:t>
+      </w:r>
+      <w:r>
+        <w:t>.</w:t>
       </w:r>
       <w:bookmarkStart w:id="2" w:name="_GoBack"/>
       <w:bookmarkEnd w:id="2"/>
-      <w:r>
-        <w:t>)</w:t>
-      </w:r>
     </w:p>
     <w:p>
       <w:pPr>
@@ -744,6 +808,7 @@
       </w:pPr>
       <w:bookmarkStart w:id="3" w:name="_Toc470647632"/>
       <w:r>
+        <w:lastRenderedPageBreak/>
         <w:t>V0.0.2</w:t>
       </w:r>
       <w:bookmarkEnd w:id="3"/>
@@ -813,7 +878,6 @@
         </w:numPr>
       </w:pPr>
       <w:r>
-        <w:lastRenderedPageBreak/>
         <w:t>Remove the ‘MoveTree’ class, and move its functionality to ‘Node’.</w:t>
       </w:r>
     </w:p>
@@ -1233,6 +1297,119 @@
     </w:lvl>
   </w:abstractNum>
   <w:abstractNum w:abstractNumId="3" w15:restartNumberingAfterBreak="0">
+    <w:nsid w:val="49C555D6"/>
+    <w:multiLevelType w:val="hybridMultilevel"/>
+    <w:tmpl w:val="50EA9878"/>
+    <w:lvl w:ilvl="0" w:tplc="08090001">
+      <w:start w:val="1"/>
+      <w:numFmt w:val="bullet"/>
+      <w:lvlText w:val=""/>
+      <w:lvlJc w:val="left"/>
+      <w:pPr>
+        <w:ind w:left="720" w:hanging="360"/>
+      </w:pPr>
+      <w:rPr>
+        <w:rFonts w:ascii="Symbol" w:hAnsi="Symbol" w:hint="default"/>
+      </w:rPr>
+    </w:lvl>
+    <w:lvl w:ilvl="1" w:tplc="08090003" w:tentative="1">
+      <w:start w:val="1"/>
+      <w:numFmt w:val="bullet"/>
+      <w:lvlText w:val="o"/>
+      <w:lvlJc w:val="left"/>
+      <w:pPr>
+        <w:ind w:left="1440" w:hanging="360"/>
+      </w:pPr>
+      <w:rPr>
+        <w:rFonts w:ascii="Courier New" w:hAnsi="Courier New" w:cs="Courier New" w:hint="default"/>
+      </w:rPr>
+    </w:lvl>
+    <w:lvl w:ilvl="2" w:tplc="08090005" w:tentative="1">
+      <w:start w:val="1"/>
+      <w:numFmt w:val="bullet"/>
+      <w:lvlText w:val=""/>
+      <w:lvlJc w:val="left"/>
+      <w:pPr>
+        <w:ind w:left="2160" w:hanging="360"/>
+      </w:pPr>
+      <w:rPr>
+        <w:rFonts w:ascii="Wingdings" w:hAnsi="Wingdings" w:hint="default"/>
+      </w:rPr>
+    </w:lvl>
+    <w:lvl w:ilvl="3" w:tplc="08090001" w:tentative="1">
+      <w:start w:val="1"/>
+      <w:numFmt w:val="bullet"/>
+      <w:lvlText w:val=""/>
+      <w:lvlJc w:val="left"/>
+      <w:pPr>
+        <w:ind w:left="2880" w:hanging="360"/>
+      </w:pPr>
+      <w:rPr>
+        <w:rFonts w:ascii="Symbol" w:hAnsi="Symbol" w:hint="default"/>
+      </w:rPr>
+    </w:lvl>
+    <w:lvl w:ilvl="4" w:tplc="08090003" w:tentative="1">
+      <w:start w:val="1"/>
+      <w:numFmt w:val="bullet"/>
+      <w:lvlText w:val="o"/>
+      <w:lvlJc w:val="left"/>
+      <w:pPr>
+        <w:ind w:left="3600" w:hanging="360"/>
+      </w:pPr>
+      <w:rPr>
+        <w:rFonts w:ascii="Courier New" w:hAnsi="Courier New" w:cs="Courier New" w:hint="default"/>
+      </w:rPr>
+    </w:lvl>
+    <w:lvl w:ilvl="5" w:tplc="08090005" w:tentative="1">
+      <w:start w:val="1"/>
+      <w:numFmt w:val="bullet"/>
+      <w:lvlText w:val=""/>
+      <w:lvlJc w:val="left"/>
+      <w:pPr>
+        <w:ind w:left="4320" w:hanging="360"/>
+      </w:pPr>
+      <w:rPr>
+        <w:rFonts w:ascii="Wingdings" w:hAnsi="Wingdings" w:hint="default"/>
+      </w:rPr>
+    </w:lvl>
+    <w:lvl w:ilvl="6" w:tplc="08090001" w:tentative="1">
+      <w:start w:val="1"/>
+      <w:numFmt w:val="bullet"/>
+      <w:lvlText w:val=""/>
+      <w:lvlJc w:val="left"/>
+      <w:pPr>
+        <w:ind w:left="5040" w:hanging="360"/>
+      </w:pPr>
+      <w:rPr>
+        <w:rFonts w:ascii="Symbol" w:hAnsi="Symbol" w:hint="default"/>
+      </w:rPr>
+    </w:lvl>
+    <w:lvl w:ilvl="7" w:tplc="08090003" w:tentative="1">
+      <w:start w:val="1"/>
+      <w:numFmt w:val="bullet"/>
+      <w:lvlText w:val="o"/>
+      <w:lvlJc w:val="left"/>
+      <w:pPr>
+        <w:ind w:left="5760" w:hanging="360"/>
+      </w:pPr>
+      <w:rPr>
+        <w:rFonts w:ascii="Courier New" w:hAnsi="Courier New" w:cs="Courier New" w:hint="default"/>
+      </w:rPr>
+    </w:lvl>
+    <w:lvl w:ilvl="8" w:tplc="08090005" w:tentative="1">
+      <w:start w:val="1"/>
+      <w:numFmt w:val="bullet"/>
+      <w:lvlText w:val=""/>
+      <w:lvlJc w:val="left"/>
+      <w:pPr>
+        <w:ind w:left="6480" w:hanging="360"/>
+      </w:pPr>
+      <w:rPr>
+        <w:rFonts w:ascii="Wingdings" w:hAnsi="Wingdings" w:hint="default"/>
+      </w:rPr>
+    </w:lvl>
+  </w:abstractNum>
+  <w:abstractNum w:abstractNumId="4" w15:restartNumberingAfterBreak="0">
     <w:nsid w:val="600D2821"/>
     <w:multiLevelType w:val="hybridMultilevel"/>
     <w:tmpl w:val="4238AB84"/>
@@ -1339,6 +1516,119 @@
       <w:lvlJc w:val="left"/>
       <w:pPr>
         <w:ind w:left="6480" w:hanging="360"/>
+      </w:pPr>
+      <w:rPr>
+        <w:rFonts w:ascii="Wingdings" w:hAnsi="Wingdings" w:hint="default"/>
+      </w:rPr>
+    </w:lvl>
+  </w:abstractNum>
+  <w:abstractNum w:abstractNumId="5" w15:restartNumberingAfterBreak="0">
+    <w:nsid w:val="64D80E52"/>
+    <w:multiLevelType w:val="hybridMultilevel"/>
+    <w:tmpl w:val="40E4F7F6"/>
+    <w:lvl w:ilvl="0" w:tplc="08090001">
+      <w:start w:val="1"/>
+      <w:numFmt w:val="bullet"/>
+      <w:lvlText w:val=""/>
+      <w:lvlJc w:val="left"/>
+      <w:pPr>
+        <w:ind w:left="1080" w:hanging="360"/>
+      </w:pPr>
+      <w:rPr>
+        <w:rFonts w:ascii="Symbol" w:hAnsi="Symbol" w:hint="default"/>
+      </w:rPr>
+    </w:lvl>
+    <w:lvl w:ilvl="1" w:tplc="08090003" w:tentative="1">
+      <w:start w:val="1"/>
+      <w:numFmt w:val="bullet"/>
+      <w:lvlText w:val="o"/>
+      <w:lvlJc w:val="left"/>
+      <w:pPr>
+        <w:ind w:left="1800" w:hanging="360"/>
+      </w:pPr>
+      <w:rPr>
+        <w:rFonts w:ascii="Courier New" w:hAnsi="Courier New" w:cs="Courier New" w:hint="default"/>
+      </w:rPr>
+    </w:lvl>
+    <w:lvl w:ilvl="2" w:tplc="08090005" w:tentative="1">
+      <w:start w:val="1"/>
+      <w:numFmt w:val="bullet"/>
+      <w:lvlText w:val=""/>
+      <w:lvlJc w:val="left"/>
+      <w:pPr>
+        <w:ind w:left="2520" w:hanging="360"/>
+      </w:pPr>
+      <w:rPr>
+        <w:rFonts w:ascii="Wingdings" w:hAnsi="Wingdings" w:hint="default"/>
+      </w:rPr>
+    </w:lvl>
+    <w:lvl w:ilvl="3" w:tplc="08090001" w:tentative="1">
+      <w:start w:val="1"/>
+      <w:numFmt w:val="bullet"/>
+      <w:lvlText w:val=""/>
+      <w:lvlJc w:val="left"/>
+      <w:pPr>
+        <w:ind w:left="3240" w:hanging="360"/>
+      </w:pPr>
+      <w:rPr>
+        <w:rFonts w:ascii="Symbol" w:hAnsi="Symbol" w:hint="default"/>
+      </w:rPr>
+    </w:lvl>
+    <w:lvl w:ilvl="4" w:tplc="08090003" w:tentative="1">
+      <w:start w:val="1"/>
+      <w:numFmt w:val="bullet"/>
+      <w:lvlText w:val="o"/>
+      <w:lvlJc w:val="left"/>
+      <w:pPr>
+        <w:ind w:left="3960" w:hanging="360"/>
+      </w:pPr>
+      <w:rPr>
+        <w:rFonts w:ascii="Courier New" w:hAnsi="Courier New" w:cs="Courier New" w:hint="default"/>
+      </w:rPr>
+    </w:lvl>
+    <w:lvl w:ilvl="5" w:tplc="08090005" w:tentative="1">
+      <w:start w:val="1"/>
+      <w:numFmt w:val="bullet"/>
+      <w:lvlText w:val=""/>
+      <w:lvlJc w:val="left"/>
+      <w:pPr>
+        <w:ind w:left="4680" w:hanging="360"/>
+      </w:pPr>
+      <w:rPr>
+        <w:rFonts w:ascii="Wingdings" w:hAnsi="Wingdings" w:hint="default"/>
+      </w:rPr>
+    </w:lvl>
+    <w:lvl w:ilvl="6" w:tplc="08090001" w:tentative="1">
+      <w:start w:val="1"/>
+      <w:numFmt w:val="bullet"/>
+      <w:lvlText w:val=""/>
+      <w:lvlJc w:val="left"/>
+      <w:pPr>
+        <w:ind w:left="5400" w:hanging="360"/>
+      </w:pPr>
+      <w:rPr>
+        <w:rFonts w:ascii="Symbol" w:hAnsi="Symbol" w:hint="default"/>
+      </w:rPr>
+    </w:lvl>
+    <w:lvl w:ilvl="7" w:tplc="08090003" w:tentative="1">
+      <w:start w:val="1"/>
+      <w:numFmt w:val="bullet"/>
+      <w:lvlText w:val="o"/>
+      <w:lvlJc w:val="left"/>
+      <w:pPr>
+        <w:ind w:left="6120" w:hanging="360"/>
+      </w:pPr>
+      <w:rPr>
+        <w:rFonts w:ascii="Courier New" w:hAnsi="Courier New" w:cs="Courier New" w:hint="default"/>
+      </w:rPr>
+    </w:lvl>
+    <w:lvl w:ilvl="8" w:tplc="08090005" w:tentative="1">
+      <w:start w:val="1"/>
+      <w:numFmt w:val="bullet"/>
+      <w:lvlText w:val=""/>
+      <w:lvlJc w:val="left"/>
+      <w:pPr>
+        <w:ind w:left="6840" w:hanging="360"/>
       </w:pPr>
       <w:rPr>
         <w:rFonts w:ascii="Wingdings" w:hAnsi="Wingdings" w:hint="default"/>
@@ -1352,10 +1642,16 @@
     <w:abstractNumId w:val="2"/>
   </w:num>
   <w:num w:numId="3">
-    <w:abstractNumId w:val="3"/>
+    <w:abstractNumId w:val="4"/>
   </w:num>
   <w:num w:numId="4">
     <w:abstractNumId w:val="1"/>
+  </w:num>
+  <w:num w:numId="5">
+    <w:abstractNumId w:val="5"/>
+  </w:num>
+  <w:num w:numId="6">
+    <w:abstractNumId w:val="3"/>
   </w:num>
 </w:numbering>
 </file>
@@ -2218,7 +2514,7 @@
 </file>
 
 <file path=customXml/itemProps1.xml><?xml version="1.0" encoding="utf-8"?>
-<ds:datastoreItem xmlns:ds="http://schemas.openxmlformats.org/officeDocument/2006/customXml" ds:itemID="{963C9C6E-2020-40CC-B671-F884FD1FFA55}">
+<ds:datastoreItem xmlns:ds="http://schemas.openxmlformats.org/officeDocument/2006/customXml" ds:itemID="{D5D006AA-17F6-414A-A0BD-27B74145054E}">
   <ds:schemaRefs>
     <ds:schemaRef ds:uri="http://schemas.openxmlformats.org/officeDocument/2006/bibliography"/>
   </ds:schemaRefs>

</xml_diff>

<commit_message>
Remove one of the goals from Roadmap, as it is no longer needed.
</commit_message>
<xml_diff>
--- a/docs/Roadmap.docx
+++ b/docs/Roadmap.docx
@@ -1305,43 +1305,73 @@
           <w:ilvl w:val="0"/>
           <w:numId w:val="7"/>
         </w:numPr>
-      </w:pPr>
-      <w:r>
+        <w:rPr>
+          <w:strike/>
+        </w:rPr>
+      </w:pPr>
+      <w:r>
+        <w:rPr>
+          <w:strike/>
+        </w:rPr>
         <w:t xml:space="preserve">Provide a function inside of MainWindow for the game thread to call whenever an unhandled exception occurs (this function is called using the window’s dispatcher). The game </w:t>
       </w:r>
       <w:r>
         <w:rPr>
           <w:b/>
+          <w:strike/>
         </w:rPr>
         <w:t>should not crash</w:t>
       </w:r>
       <w:r>
+        <w:rPr>
+          <w:strike/>
+        </w:rPr>
         <w:t xml:space="preserve"> due to its own mistakes, so any exception thrown must be reported and fixed. The game </w:t>
       </w:r>
       <w:r>
         <w:rPr>
           <w:b/>
+          <w:strike/>
         </w:rPr>
         <w:t>is only allowed to crash</w:t>
       </w:r>
       <w:r>
+        <w:rPr>
+          <w:strike/>
+        </w:rPr>
         <w:t xml:space="preserve"> if, for example, the user decides to corrupt one of the files used by the game, and the game chokes when loading it. In short, </w:t>
       </w:r>
       <w:r>
         <w:rPr>
           <w:b/>
+          <w:strike/>
         </w:rPr>
         <w:t>crash due to the user, not due to buggy code.</w:t>
       </w:r>
       <w:r>
         <w:rPr>
           <w:b/>
+          <w:strike/>
         </w:rPr>
         <w:t xml:space="preserve"> </w:t>
       </w:r>
       <w:r>
+        <w:rPr>
+          <w:strike/>
+        </w:rPr>
         <w:t>But even then, it’s ideal to just display an error message instead of crashing, since the program should still be in a valid state from a user error.</w:t>
       </w:r>
+      <w:r>
+        <w:rPr>
+          <w:strike/>
+        </w:rPr>
+        <w:t xml:space="preserve"> </w:t>
+      </w:r>
+      <w:r>
+        <w:t>Never mind, seems the program will crash regardless of what thread throws it. Which is the desired behaviour.</w:t>
+      </w:r>
+      <w:bookmarkStart w:id="7" w:name="_GoBack"/>
+      <w:bookmarkEnd w:id="7"/>
     </w:p>
     <w:p>
       <w:pPr>
@@ -1497,15 +1527,7 @@
         <w:rPr>
           <w:b/>
         </w:rPr>
-        <w:t>[V0.1.1</w:t>
-      </w:r>
-      <w:bookmarkStart w:id="7" w:name="_GoBack"/>
-      <w:bookmarkEnd w:id="7"/>
-      <w:r>
-        <w:rPr>
-          <w:b/>
-        </w:rPr>
-        <w:t>]</w:t>
+        <w:t>[V0.1.1]</w:t>
       </w:r>
     </w:p>
     <w:p>
@@ -3393,7 +3415,7 @@
 </file>
 
 <file path=customXml/itemProps1.xml><?xml version="1.0" encoding="utf-8"?>
-<ds:datastoreItem xmlns:ds="http://schemas.openxmlformats.org/officeDocument/2006/customXml" ds:itemID="{F6D94666-8588-46BB-9373-DC58B56EB34A}">
+<ds:datastoreItem xmlns:ds="http://schemas.openxmlformats.org/officeDocument/2006/customXml" ds:itemID="{AFA86C0E-06B2-4E9A-B20C-09AA32E73CF9}">
   <ds:schemaRefs>
     <ds:schemaRef ds:uri="http://schemas.openxmlformats.org/officeDocument/2006/bibliography"/>
   </ds:schemaRefs>

</xml_diff>

<commit_message>
Add start of debugging window. To test, place any piece in the board, then view the window.
</commit_message>
<xml_diff>
--- a/docs/Roadmap.docx
+++ b/docs/Roadmap.docx
@@ -723,7 +723,15 @@
         </w:numPr>
       </w:pPr>
       <w:r>
-        <w:t>Have a way to represent a tree of moves (the Node class and the MoveTree class provide this)</w:t>
+        <w:t xml:space="preserve">Have a way to represent a tree of moves (the Node class and the </w:t>
+      </w:r>
+      <w:proofErr w:type="spellStart"/>
+      <w:r>
+        <w:t>MoveTree</w:t>
+      </w:r>
+      <w:proofErr w:type="spellEnd"/>
+      <w:r>
+        <w:t xml:space="preserve"> class provide this)</w:t>
       </w:r>
       <w:r>
         <w:t xml:space="preserve"> </w:t>
@@ -744,7 +752,15 @@
         </w:numPr>
       </w:pPr>
       <w:r>
-        <w:t>Have a way to calculate the statistically best path of moves to make (Average.statisticallyBest sorts this out</w:t>
+        <w:t>Have a way to calculate the statistically best path of moves to make (</w:t>
+      </w:r>
+      <w:proofErr w:type="spellStart"/>
+      <w:r>
+        <w:t>Average.statisticallyBest</w:t>
+      </w:r>
+      <w:proofErr w:type="spellEnd"/>
+      <w:r>
+        <w:t xml:space="preserve"> sorts this out</w:t>
       </w:r>
       <w:r>
         <w:t>, I know it’s a bit strange to have this before working on the AI, but I just needed it out the way</w:t>
@@ -771,7 +787,15 @@
         </w:numPr>
       </w:pPr>
       <w:r>
-        <w:t>Allow any Node class to be serialised/unserialised.</w:t>
+        <w:t>Allow any Node class to be serialised/</w:t>
+      </w:r>
+      <w:proofErr w:type="spellStart"/>
+      <w:r>
+        <w:t>unserialised</w:t>
+      </w:r>
+      <w:proofErr w:type="spellEnd"/>
+      <w:r>
+        <w:t>.</w:t>
       </w:r>
       <w:r>
         <w:t xml:space="preserve"> </w:t>
@@ -813,7 +837,15 @@
         <w:t>lly also the next minor version.</w:t>
       </w:r>
       <w:r>
-        <w:t xml:space="preserve"> So the v</w:t>
+        <w:t xml:space="preserve"> </w:t>
+      </w:r>
+      <w:proofErr w:type="gramStart"/>
+      <w:r>
+        <w:t>So</w:t>
+      </w:r>
+      <w:proofErr w:type="gramEnd"/>
+      <w:r>
+        <w:t xml:space="preserve"> the v</w:t>
       </w:r>
       <w:r>
         <w:t>ersion 0.0.4 is also v0.1</w:t>
@@ -833,7 +865,31 @@
         </w:numPr>
       </w:pPr>
       <w:r>
-        <w:t xml:space="preserve">Remove the ‘MoveTree’ class. First, create a Node.root property to create an empty node (suitable as a root). Then, move the MoveTree.walk function into the Node class, since it makes more sense and </w:t>
+        <w:t>Remove the ‘</w:t>
+      </w:r>
+      <w:proofErr w:type="spellStart"/>
+      <w:r>
+        <w:t>MoveTree</w:t>
+      </w:r>
+      <w:proofErr w:type="spellEnd"/>
+      <w:r>
+        <w:t xml:space="preserve">’ class. First, create a </w:t>
+      </w:r>
+      <w:proofErr w:type="spellStart"/>
+      <w:r>
+        <w:t>Node.root</w:t>
+      </w:r>
+      <w:proofErr w:type="spellEnd"/>
+      <w:r>
+        <w:t xml:space="preserve"> property to create an empty node (suitable as a root). Then, move the </w:t>
+      </w:r>
+      <w:proofErr w:type="spellStart"/>
+      <w:r>
+        <w:t>MoveTree.walk</w:t>
+      </w:r>
+      <w:proofErr w:type="spellEnd"/>
+      <w:r>
+        <w:t xml:space="preserve"> function into the Node class, since it makes more sense and </w:t>
       </w:r>
       <w:r>
         <w:t>provides more flexibility there.</w:t>
@@ -858,10 +914,26 @@
         </w:numPr>
       </w:pPr>
       <w:r>
-        <w:t>Use the ‘Board’ class as a namespace for the ‘Hash’ class. So ‘Hash’ becomes ‘Board.Hash’. This better reflects its purpose</w:t>
-      </w:r>
-      <w:r>
-        <w:t>, and becomes consistent with ‘Board.Piece’</w:t>
+        <w:t>Use the ‘Board’ class as a namespace for the ‘Hash’ class. So ‘Hash’ becomes ‘</w:t>
+      </w:r>
+      <w:proofErr w:type="spellStart"/>
+      <w:r>
+        <w:t>Board.Hash</w:t>
+      </w:r>
+      <w:proofErr w:type="spellEnd"/>
+      <w:r>
+        <w:t>’. This better reflects its purpose</w:t>
+      </w:r>
+      <w:r>
+        <w:t>, and becomes consistent with ‘</w:t>
+      </w:r>
+      <w:proofErr w:type="spellStart"/>
+      <w:r>
+        <w:t>Board.Piece</w:t>
+      </w:r>
+      <w:proofErr w:type="spellEnd"/>
+      <w:r>
+        <w:t>’</w:t>
       </w:r>
       <w:r>
         <w:t>.</w:t>
@@ -972,7 +1044,15 @@
         </w:numPr>
       </w:pPr>
       <w:r>
-        <w:t>Put the ‘Hash’ class under the ‘Board’ namespace, so it is used like ‘Board.Hash’</w:t>
+        <w:t>Put the ‘Hash’ class under the ‘Board’ namespace, so it is used like ‘</w:t>
+      </w:r>
+      <w:proofErr w:type="spellStart"/>
+      <w:r>
+        <w:t>Board.Hash</w:t>
+      </w:r>
+      <w:proofErr w:type="spellEnd"/>
+      <w:r>
+        <w:t>’</w:t>
       </w:r>
       <w:r>
         <w:t>.</w:t>
@@ -1166,12 +1246,41 @@
         </w:numPr>
       </w:pPr>
       <w:r>
-        <w:t>Remove the ‘MoveTree’ class, and move its functionality to ‘Node’.</w:t>
-      </w:r>
-    </w:p>
-    <w:p>
-      <w:r>
-        <w:t>MoveTree was removed because it wasn’t offering any special functionality that I couldn’t just put inside ‘Node’. A special ‘Node.root’ function was made to replace usage of ‘MoveTree.root’.</w:t>
+        <w:t>Remove the ‘</w:t>
+      </w:r>
+      <w:proofErr w:type="spellStart"/>
+      <w:r>
+        <w:t>MoveTree</w:t>
+      </w:r>
+      <w:proofErr w:type="spellEnd"/>
+      <w:r>
+        <w:t>’ class, and move its functionality to ‘Node’.</w:t>
+      </w:r>
+    </w:p>
+    <w:p>
+      <w:proofErr w:type="spellStart"/>
+      <w:r>
+        <w:t>MoveTree</w:t>
+      </w:r>
+      <w:proofErr w:type="spellEnd"/>
+      <w:r>
+        <w:t xml:space="preserve"> was removed because it wasn’t offering any special functionality that I couldn’t just put inside ‘Node’. A special ‘</w:t>
+      </w:r>
+      <w:proofErr w:type="spellStart"/>
+      <w:r>
+        <w:t>Node.root</w:t>
+      </w:r>
+      <w:proofErr w:type="spellEnd"/>
+      <w:r>
+        <w:t>’ function was made to replace usage of ‘</w:t>
+      </w:r>
+      <w:proofErr w:type="spellStart"/>
+      <w:r>
+        <w:t>MoveTree.root</w:t>
+      </w:r>
+      <w:proofErr w:type="spellEnd"/>
+      <w:r>
+        <w:t>’.</w:t>
       </w:r>
     </w:p>
     <w:p>
@@ -1256,7 +1365,13 @@
     </w:p>
     <w:p>
       <w:r>
-        <w:t>This version should be an unpolished version of what the final game will be like. This version should include at least 1 AI mode, a move tree which the AI uses to decide it’s move (and a way to load/save this data to a file), and better management for when the game thread throws an exception.</w:t>
+        <w:t xml:space="preserve">This version should be an unpolished version of what the final game will be like. This version should include at least 1 AI mode, a move tree which the AI uses to decide it’s move (and a way to load/save this data to a file), </w:t>
+      </w:r>
+      <w:r>
+        <w:rPr>
+          <w:strike/>
+        </w:rPr>
+        <w:t>and better management for when the game thread throws an exception.</w:t>
       </w:r>
     </w:p>
     <w:p/>
@@ -1274,7 +1389,15 @@
         </w:numPr>
       </w:pPr>
       <w:r>
-        <w:t>Have at least 1 controller for the AI, which should use the ‘Average.statisticallyBest’ func</w:t>
+        <w:t>Have at least 1 controller for the AI, which should use the ‘</w:t>
+      </w:r>
+      <w:proofErr w:type="spellStart"/>
+      <w:r>
+        <w:t>Average.statisticallyBest</w:t>
+      </w:r>
+      <w:proofErr w:type="spellEnd"/>
+      <w:r>
+        <w:t>’ func</w:t>
       </w:r>
       <w:r>
         <w:t>tion to determine its next move.</w:t>
@@ -1295,7 +1418,47 @@
         <w:t>cleaner</w:t>
       </w:r>
       <w:r>
-        <w:t xml:space="preserve"> interface for the rest of the code, as well as separating file input/output code from things such as the AI. Example = ‘var move_tree = GameFiles.loadMoveTree(MoveTrees.Global);’ to load the global move tree, the AI doesn’t need to know the specifics of it such as the file name, so the GameFiles class is used as an abstraction.</w:t>
+        <w:t xml:space="preserve"> interface for the rest of the code, as well as separating file input/output code from things such as the AI. Example = ‘</w:t>
+      </w:r>
+      <w:proofErr w:type="spellStart"/>
+      <w:r>
+        <w:t>var</w:t>
+      </w:r>
+      <w:proofErr w:type="spellEnd"/>
+      <w:r>
+        <w:t xml:space="preserve"> </w:t>
+      </w:r>
+      <w:proofErr w:type="spellStart"/>
+      <w:r>
+        <w:t>move_tree</w:t>
+      </w:r>
+      <w:proofErr w:type="spellEnd"/>
+      <w:r>
+        <w:t xml:space="preserve"> = </w:t>
+      </w:r>
+      <w:proofErr w:type="spellStart"/>
+      <w:r>
+        <w:t>GameFiles.loadMoveTree</w:t>
+      </w:r>
+      <w:proofErr w:type="spellEnd"/>
+      <w:r>
+        <w:t>(</w:t>
+      </w:r>
+      <w:proofErr w:type="spellStart"/>
+      <w:r>
+        <w:t>MoveTrees.Global</w:t>
+      </w:r>
+      <w:proofErr w:type="spellEnd"/>
+      <w:r>
+        <w:t xml:space="preserve">);’ to load the global move tree, the AI doesn’t need to know the specifics of it such as the file name, so the </w:t>
+      </w:r>
+      <w:proofErr w:type="spellStart"/>
+      <w:r>
+        <w:t>GameFiles</w:t>
+      </w:r>
+      <w:proofErr w:type="spellEnd"/>
+      <w:r>
+        <w:t xml:space="preserve"> class is used as an abstraction.</w:t>
       </w:r>
     </w:p>
     <w:p>
@@ -1313,7 +1476,21 @@
         <w:rPr>
           <w:strike/>
         </w:rPr>
-        <w:t xml:space="preserve">Provide a function inside of MainWindow for the game thread to call whenever an unhandled exception occurs (this function is called using the window’s dispatcher). The game </w:t>
+        <w:t xml:space="preserve">Provide a function inside of </w:t>
+      </w:r>
+      <w:proofErr w:type="spellStart"/>
+      <w:r>
+        <w:rPr>
+          <w:strike/>
+        </w:rPr>
+        <w:t>MainWindow</w:t>
+      </w:r>
+      <w:proofErr w:type="spellEnd"/>
+      <w:r>
+        <w:rPr>
+          <w:strike/>
+        </w:rPr>
+        <w:t xml:space="preserve"> for the game thread to call whenever an unhandled exception occurs (this function is called using the window’s dispatcher). The game </w:t>
       </w:r>
       <w:r>
         <w:rPr>
@@ -1370,8 +1547,6 @@
       <w:r>
         <w:t>Never mind, seems the program will crash regardless of what thread throws it. Which is the desired behaviour.</w:t>
       </w:r>
-      <w:bookmarkStart w:id="7" w:name="_GoBack"/>
-      <w:bookmarkEnd w:id="7"/>
     </w:p>
     <w:p>
       <w:pPr>
@@ -1382,7 +1557,15 @@
         </w:numPr>
       </w:pPr>
       <w:r>
-        <w:t>Modify the ‘Node.walk’</w:t>
+        <w:t>Modify the ‘</w:t>
+      </w:r>
+      <w:proofErr w:type="spellStart"/>
+      <w:r>
+        <w:t>Node.walk</w:t>
+      </w:r>
+      <w:proofErr w:type="spellEnd"/>
+      <w:r>
+        <w:t>’</w:t>
       </w:r>
       <w:r>
         <w:t xml:space="preserve"> function</w:t>
@@ -1418,7 +1601,12 @@
         </w:numPr>
       </w:pPr>
       <w:r>
-        <w:t>Provide an easy to use interface in the class described in the 2</w:t>
+        <w:t>Provide an easy to use interface in the cl</w:t>
+      </w:r>
+      <w:bookmarkStart w:id="7" w:name="_GoBack"/>
+      <w:bookmarkEnd w:id="7"/>
+      <w:r>
+        <w:t>ass described in the 2</w:t>
       </w:r>
       <w:r>
         <w:rPr>
@@ -1435,13 +1623,57 @@
         <w:pStyle w:val="ListParagraph"/>
       </w:pPr>
       <w:r>
-        <w:t>Possible api = “</w:t>
-      </w:r>
+        <w:t xml:space="preserve">Possible </w:t>
+      </w:r>
+      <w:proofErr w:type="spellStart"/>
+      <w:r>
+        <w:t>api</w:t>
+      </w:r>
+      <w:proofErr w:type="spellEnd"/>
+      <w:r>
+        <w:t xml:space="preserve"> = “</w:t>
+      </w:r>
+      <w:proofErr w:type="spellStart"/>
       <w:r>
         <w:rPr>
           <w:rFonts w:ascii="Consolas" w:hAnsi="Consolas"/>
         </w:rPr>
-        <w:t>GameFiles.saveTree(myRootNode, “super_tree”);</w:t>
+        <w:t>GameFiles.saveTree</w:t>
+      </w:r>
+      <w:proofErr w:type="spellEnd"/>
+      <w:r>
+        <w:rPr>
+          <w:rFonts w:ascii="Consolas" w:hAnsi="Consolas"/>
+        </w:rPr>
+        <w:t>(</w:t>
+      </w:r>
+      <w:proofErr w:type="spellStart"/>
+      <w:r>
+        <w:rPr>
+          <w:rFonts w:ascii="Consolas" w:hAnsi="Consolas"/>
+        </w:rPr>
+        <w:t>myRootNode</w:t>
+      </w:r>
+      <w:proofErr w:type="spellEnd"/>
+      <w:r>
+        <w:rPr>
+          <w:rFonts w:ascii="Consolas" w:hAnsi="Consolas"/>
+        </w:rPr>
+        <w:t>, “</w:t>
+      </w:r>
+      <w:proofErr w:type="spellStart"/>
+      <w:r>
+        <w:rPr>
+          <w:rFonts w:ascii="Consolas" w:hAnsi="Consolas"/>
+        </w:rPr>
+        <w:t>super_tree</w:t>
+      </w:r>
+      <w:proofErr w:type="spellEnd"/>
+      <w:r>
+        <w:rPr>
+          <w:rFonts w:ascii="Consolas" w:hAnsi="Consolas"/>
+        </w:rPr>
+        <w:t>”);</w:t>
       </w:r>
       <w:r>
         <w:t xml:space="preserve">”, </w:t>
@@ -1454,6 +1686,7 @@
       <w:r>
         <w:t xml:space="preserve">                          “</w:t>
       </w:r>
+      <w:proofErr w:type="spellStart"/>
       <w:r>
         <w:rPr>
           <w:rFonts w:ascii="Consolas" w:hAnsi="Consolas"/>
@@ -1464,19 +1697,54 @@
         <w:rPr>
           <w:rFonts w:ascii="Consolas" w:hAnsi="Consolas"/>
         </w:rPr>
-        <w:t xml:space="preserve">ar </w:t>
-      </w:r>
+        <w:t>ar</w:t>
+      </w:r>
+      <w:proofErr w:type="spellEnd"/>
       <w:r>
         <w:rPr>
           <w:rFonts w:ascii="Consolas" w:hAnsi="Consolas"/>
         </w:rPr>
+        <w:t xml:space="preserve"> </w:t>
+      </w:r>
+      <w:r>
+        <w:rPr>
+          <w:rFonts w:ascii="Consolas" w:hAnsi="Consolas"/>
+        </w:rPr>
         <w:t>root</w:t>
       </w:r>
       <w:r>
         <w:rPr>
           <w:rFonts w:ascii="Consolas" w:hAnsi="Consolas"/>
         </w:rPr>
-        <w:t xml:space="preserve"> = GameFiles.loadTree(“super_tree”)”</w:t>
+        <w:t xml:space="preserve"> = </w:t>
+      </w:r>
+      <w:proofErr w:type="spellStart"/>
+      <w:r>
+        <w:rPr>
+          <w:rFonts w:ascii="Consolas" w:hAnsi="Consolas"/>
+        </w:rPr>
+        <w:t>GameFiles.loadTree</w:t>
+      </w:r>
+      <w:proofErr w:type="spellEnd"/>
+      <w:r>
+        <w:rPr>
+          <w:rFonts w:ascii="Consolas" w:hAnsi="Consolas"/>
+        </w:rPr>
+        <w:t>(“</w:t>
+      </w:r>
+      <w:proofErr w:type="spellStart"/>
+      <w:r>
+        <w:rPr>
+          <w:rFonts w:ascii="Consolas" w:hAnsi="Consolas"/>
+        </w:rPr>
+        <w:t>super_tree</w:t>
+      </w:r>
+      <w:proofErr w:type="spellEnd"/>
+      <w:r>
+        <w:rPr>
+          <w:rFonts w:ascii="Consolas" w:hAnsi="Consolas"/>
+        </w:rPr>
+        <w:t>”)”</w:t>
       </w:r>
     </w:p>
     <w:p>
@@ -1518,7 +1786,23 @@
         </w:numPr>
       </w:pPr>
       <w:r>
-        <w:t>Using the algorithm used in “Average.statisticallyBest”, create a function such as ‘Node.walkEveryPath’ which will go over every possible path found in the tree, and give an ‘Action&lt;List&lt;Node&gt;&gt;’ every path found.</w:t>
+        <w:t>Using the algorithm used in “</w:t>
+      </w:r>
+      <w:proofErr w:type="spellStart"/>
+      <w:r>
+        <w:t>Average.statisticallyBest</w:t>
+      </w:r>
+      <w:proofErr w:type="spellEnd"/>
+      <w:r>
+        <w:t>”, create a function such as ‘</w:t>
+      </w:r>
+      <w:proofErr w:type="spellStart"/>
+      <w:r>
+        <w:t>Node.walkEveryPath</w:t>
+      </w:r>
+      <w:proofErr w:type="spellEnd"/>
+      <w:r>
+        <w:t>’ which will go over every possible path found in the tree, and give an ‘Action&lt;List&lt;Node&gt;&gt;’ every path found.</w:t>
       </w:r>
       <w:r>
         <w:t xml:space="preserve"> </w:t>
@@ -1570,16 +1854,40 @@
         </w:numPr>
       </w:pPr>
       <w:r>
-        <w:t>Create ‘Node.walkEveryPath’ which is a function based off of the algorithm used in ‘Average.sta</w:t>
+        <w:t>Create ‘</w:t>
+      </w:r>
+      <w:proofErr w:type="spellStart"/>
+      <w:r>
+        <w:t>Node.walkEveryPath</w:t>
+      </w:r>
+      <w:proofErr w:type="spellEnd"/>
+      <w:r>
+        <w:t>’ which is a function based off of the algorithm used in ‘</w:t>
+      </w:r>
+      <w:proofErr w:type="spellStart"/>
+      <w:r>
+        <w:t>Average.sta</w:t>
       </w:r>
       <w:r>
         <w:t>t</w:t>
       </w:r>
       <w:r>
-        <w:t>isticallyBest’. This function allows code to perform an action on every possible path in the tree.</w:t>
-      </w:r>
-      <w:r>
-        <w:t xml:space="preserve"> ‘Average.statisticallyBest’ was modified to use this new function.</w:t>
+        <w:t>isticallyBest</w:t>
+      </w:r>
+      <w:proofErr w:type="spellEnd"/>
+      <w:r>
+        <w:t>’. This function allows code to perform an action on every possible path in the tree.</w:t>
+      </w:r>
+      <w:r>
+        <w:t xml:space="preserve"> ‘</w:t>
+      </w:r>
+      <w:proofErr w:type="spellStart"/>
+      <w:r>
+        <w:t>Average.statisticallyBest</w:t>
+      </w:r>
+      <w:proofErr w:type="spellEnd"/>
+      <w:r>
+        <w:t>’ was modified to use this new function.</w:t>
       </w:r>
     </w:p>
     <w:p>
@@ -1591,7 +1899,15 @@
         </w:numPr>
       </w:pPr>
       <w:r>
-        <w:t>Modify ‘Node.walk’ to allow an action to be performed on every node walked to.</w:t>
+        <w:t>Modify ‘</w:t>
+      </w:r>
+      <w:proofErr w:type="spellStart"/>
+      <w:r>
+        <w:t>Node.walk</w:t>
+      </w:r>
+      <w:proofErr w:type="spellEnd"/>
+      <w:r>
+        <w:t>’ to allow an action to be performed on every node walked to.</w:t>
       </w:r>
     </w:p>
     <w:p>
@@ -3415,7 +3731,7 @@
 </file>
 
 <file path=customXml/itemProps1.xml><?xml version="1.0" encoding="utf-8"?>
-<ds:datastoreItem xmlns:ds="http://schemas.openxmlformats.org/officeDocument/2006/customXml" ds:itemID="{AFA86C0E-06B2-4E9A-B20C-09AA32E73CF9}">
+<ds:datastoreItem xmlns:ds="http://schemas.openxmlformats.org/officeDocument/2006/customXml" ds:itemID="{17BF46CE-1DAC-40DC-94A1-0184DC8BF41F}">
   <ds:schemaRefs>
     <ds:schemaRef ds:uri="http://schemas.openxmlformats.org/officeDocument/2006/bibliography"/>
   </ds:schemaRefs>

</xml_diff>

<commit_message>
Add NodeDebugWindow.updateStatusText. Testing this is the same as before
</commit_message>
<xml_diff>
--- a/docs/Roadmap.docx
+++ b/docs/Roadmap.docx
@@ -723,7 +723,15 @@
         </w:numPr>
       </w:pPr>
       <w:r>
-        <w:t>Have a way to represent a tree of moves (the Node class and the MoveTree class provide this)</w:t>
+        <w:t xml:space="preserve">Have a way to represent a tree of moves (the Node class and the </w:t>
+      </w:r>
+      <w:proofErr w:type="spellStart"/>
+      <w:r>
+        <w:t>MoveTree</w:t>
+      </w:r>
+      <w:proofErr w:type="spellEnd"/>
+      <w:r>
+        <w:t xml:space="preserve"> class provide this)</w:t>
       </w:r>
       <w:r>
         <w:t xml:space="preserve"> </w:t>
@@ -744,7 +752,15 @@
         </w:numPr>
       </w:pPr>
       <w:r>
-        <w:t>Have a way to calculate the statistically best path of moves to make (Average.statisticallyBest sorts this out</w:t>
+        <w:t>Have a way to calculate the statistically best path of moves to make (</w:t>
+      </w:r>
+      <w:proofErr w:type="spellStart"/>
+      <w:r>
+        <w:t>Average.statisticallyBest</w:t>
+      </w:r>
+      <w:proofErr w:type="spellEnd"/>
+      <w:r>
+        <w:t xml:space="preserve"> sorts this out</w:t>
       </w:r>
       <w:r>
         <w:t>, I know it’s a bit strange to have this before working on the AI, but I just needed it out the way</w:t>
@@ -771,7 +787,15 @@
         </w:numPr>
       </w:pPr>
       <w:r>
-        <w:t>Allow any Node class to be serialised/unserialised.</w:t>
+        <w:t>Allow any Node class to be serialised/</w:t>
+      </w:r>
+      <w:proofErr w:type="spellStart"/>
+      <w:r>
+        <w:t>unserialised</w:t>
+      </w:r>
+      <w:proofErr w:type="spellEnd"/>
+      <w:r>
+        <w:t>.</w:t>
       </w:r>
       <w:r>
         <w:t xml:space="preserve"> </w:t>
@@ -813,7 +837,15 @@
         <w:t>lly also the next minor version.</w:t>
       </w:r>
       <w:r>
-        <w:t xml:space="preserve"> So the v</w:t>
+        <w:t xml:space="preserve"> </w:t>
+      </w:r>
+      <w:proofErr w:type="gramStart"/>
+      <w:r>
+        <w:t>So</w:t>
+      </w:r>
+      <w:proofErr w:type="gramEnd"/>
+      <w:r>
+        <w:t xml:space="preserve"> the v</w:t>
       </w:r>
       <w:r>
         <w:t>ersion 0.0.4 is also v0.1</w:t>
@@ -833,7 +865,31 @@
         </w:numPr>
       </w:pPr>
       <w:r>
-        <w:t xml:space="preserve">Remove the ‘MoveTree’ class. First, create a Node.root property to create an empty node (suitable as a root). Then, move the MoveTree.walk function into the Node class, since it makes more sense and </w:t>
+        <w:t>Remove the ‘</w:t>
+      </w:r>
+      <w:proofErr w:type="spellStart"/>
+      <w:r>
+        <w:t>MoveTree</w:t>
+      </w:r>
+      <w:proofErr w:type="spellEnd"/>
+      <w:r>
+        <w:t xml:space="preserve">’ class. First, create a </w:t>
+      </w:r>
+      <w:proofErr w:type="spellStart"/>
+      <w:r>
+        <w:t>Node.root</w:t>
+      </w:r>
+      <w:proofErr w:type="spellEnd"/>
+      <w:r>
+        <w:t xml:space="preserve"> property to create an empty node (suitable as a root). Then, move the </w:t>
+      </w:r>
+      <w:proofErr w:type="spellStart"/>
+      <w:r>
+        <w:t>MoveTree.walk</w:t>
+      </w:r>
+      <w:proofErr w:type="spellEnd"/>
+      <w:r>
+        <w:t xml:space="preserve"> function into the Node class, since it makes more sense and </w:t>
       </w:r>
       <w:r>
         <w:t>provides more flexibility there.</w:t>
@@ -858,10 +914,26 @@
         </w:numPr>
       </w:pPr>
       <w:r>
-        <w:t>Use the ‘Board’ class as a namespace for the ‘Hash’ class. So ‘Hash’ becomes ‘Board.Hash’. This better reflects its purpose</w:t>
-      </w:r>
-      <w:r>
-        <w:t>, and becomes consistent with ‘Board.Piece’</w:t>
+        <w:t>Use the ‘Board’ class as a namespace for the ‘Hash’ class. So ‘Hash’ becomes ‘</w:t>
+      </w:r>
+      <w:proofErr w:type="spellStart"/>
+      <w:r>
+        <w:t>Board.Hash</w:t>
+      </w:r>
+      <w:proofErr w:type="spellEnd"/>
+      <w:r>
+        <w:t>’. This better reflects its purpose</w:t>
+      </w:r>
+      <w:r>
+        <w:t>, and becomes consistent with ‘</w:t>
+      </w:r>
+      <w:proofErr w:type="spellStart"/>
+      <w:r>
+        <w:t>Board.Piece</w:t>
+      </w:r>
+      <w:proofErr w:type="spellEnd"/>
+      <w:r>
+        <w:t>’</w:t>
       </w:r>
       <w:r>
         <w:t>.</w:t>
@@ -972,7 +1044,15 @@
         </w:numPr>
       </w:pPr>
       <w:r>
-        <w:t>Put the ‘Hash’ class under the ‘Board’ namespace, so it is used like ‘Board.Hash’</w:t>
+        <w:t>Put the ‘Hash’ class under the ‘Board’ namespace, so it is used like ‘</w:t>
+      </w:r>
+      <w:proofErr w:type="spellStart"/>
+      <w:r>
+        <w:t>Board.Hash</w:t>
+      </w:r>
+      <w:proofErr w:type="spellEnd"/>
+      <w:r>
+        <w:t>’</w:t>
       </w:r>
       <w:r>
         <w:t>.</w:t>
@@ -1166,12 +1246,41 @@
         </w:numPr>
       </w:pPr>
       <w:r>
-        <w:t>Remove the ‘MoveTree’ class, and move its functionality to ‘Node’.</w:t>
-      </w:r>
-    </w:p>
-    <w:p>
-      <w:r>
-        <w:t>MoveTree was removed because it wasn’t offering any special functionality that I couldn’t just put inside ‘Node’. A special ‘Node.root’ function was made to replace usage of ‘MoveTree.root’.</w:t>
+        <w:t>Remove the ‘</w:t>
+      </w:r>
+      <w:proofErr w:type="spellStart"/>
+      <w:r>
+        <w:t>MoveTree</w:t>
+      </w:r>
+      <w:proofErr w:type="spellEnd"/>
+      <w:r>
+        <w:t>’ class, and move its functionality to ‘Node’.</w:t>
+      </w:r>
+    </w:p>
+    <w:p>
+      <w:proofErr w:type="spellStart"/>
+      <w:r>
+        <w:t>MoveTree</w:t>
+      </w:r>
+      <w:proofErr w:type="spellEnd"/>
+      <w:r>
+        <w:t xml:space="preserve"> was removed because it wasn’t offering any special functionality that I couldn’t just put inside ‘Node’. A special ‘</w:t>
+      </w:r>
+      <w:proofErr w:type="spellStart"/>
+      <w:r>
+        <w:t>Node.root</w:t>
+      </w:r>
+      <w:proofErr w:type="spellEnd"/>
+      <w:r>
+        <w:t>’ function was made to replace usage of ‘</w:t>
+      </w:r>
+      <w:proofErr w:type="spellStart"/>
+      <w:r>
+        <w:t>MoveTree.root</w:t>
+      </w:r>
+      <w:proofErr w:type="spellEnd"/>
+      <w:r>
+        <w:t>’.</w:t>
       </w:r>
     </w:p>
     <w:p>
@@ -1280,7 +1389,15 @@
         </w:numPr>
       </w:pPr>
       <w:r>
-        <w:t>Have at least 1 controller for the AI, which should use the ‘Average.statisticallyBest’ func</w:t>
+        <w:t>Have at least 1 controller for the AI, which should use the ‘</w:t>
+      </w:r>
+      <w:proofErr w:type="spellStart"/>
+      <w:r>
+        <w:t>Average.statisticallyBest</w:t>
+      </w:r>
+      <w:proofErr w:type="spellEnd"/>
+      <w:r>
+        <w:t>’ func</w:t>
       </w:r>
       <w:r>
         <w:t>tion to determine its next move.</w:t>
@@ -1301,7 +1418,47 @@
         <w:t>cleaner</w:t>
       </w:r>
       <w:r>
-        <w:t xml:space="preserve"> interface for the rest of the code, as well as separating file input/output code from things such as the AI. Example = ‘var move_tree = GameFiles.loadMoveTree(MoveTrees.Global);’ to load the global move tree, the AI doesn’t need to know the specifics of it such as the file name, so the GameFiles class is used as an abstraction.</w:t>
+        <w:t xml:space="preserve"> interface for the rest of the code, as well as separating file input/output code from things such as the AI. Example = ‘</w:t>
+      </w:r>
+      <w:proofErr w:type="spellStart"/>
+      <w:r>
+        <w:t>var</w:t>
+      </w:r>
+      <w:proofErr w:type="spellEnd"/>
+      <w:r>
+        <w:t xml:space="preserve"> </w:t>
+      </w:r>
+      <w:proofErr w:type="spellStart"/>
+      <w:r>
+        <w:t>move_tree</w:t>
+      </w:r>
+      <w:proofErr w:type="spellEnd"/>
+      <w:r>
+        <w:t xml:space="preserve"> = </w:t>
+      </w:r>
+      <w:proofErr w:type="spellStart"/>
+      <w:r>
+        <w:t>GameFiles.loadMoveTree</w:t>
+      </w:r>
+      <w:proofErr w:type="spellEnd"/>
+      <w:r>
+        <w:t>(</w:t>
+      </w:r>
+      <w:proofErr w:type="spellStart"/>
+      <w:r>
+        <w:t>MoveTrees.Global</w:t>
+      </w:r>
+      <w:proofErr w:type="spellEnd"/>
+      <w:r>
+        <w:t xml:space="preserve">);’ to load the global move tree, the AI doesn’t need to know the specifics of it such as the file name, so the </w:t>
+      </w:r>
+      <w:proofErr w:type="spellStart"/>
+      <w:r>
+        <w:t>GameFiles</w:t>
+      </w:r>
+      <w:proofErr w:type="spellEnd"/>
+      <w:r>
+        <w:t xml:space="preserve"> class is used as an abstraction.</w:t>
       </w:r>
     </w:p>
     <w:p>
@@ -1319,7 +1476,21 @@
         <w:rPr>
           <w:strike/>
         </w:rPr>
-        <w:t xml:space="preserve">Provide a function inside of MainWindow for the game thread to call whenever an unhandled exception occurs (this function is called using the window’s dispatcher). The game </w:t>
+        <w:t xml:space="preserve">Provide a function inside of </w:t>
+      </w:r>
+      <w:proofErr w:type="spellStart"/>
+      <w:r>
+        <w:rPr>
+          <w:strike/>
+        </w:rPr>
+        <w:t>MainWindow</w:t>
+      </w:r>
+      <w:proofErr w:type="spellEnd"/>
+      <w:r>
+        <w:rPr>
+          <w:strike/>
+        </w:rPr>
+        <w:t xml:space="preserve"> for the game thread to call whenever an unhandled exception occurs (this function is called using the window’s dispatcher). The game </w:t>
       </w:r>
       <w:r>
         <w:rPr>
@@ -1386,7 +1557,15 @@
         </w:numPr>
       </w:pPr>
       <w:r>
-        <w:t>Modify the ‘Node.walk’</w:t>
+        <w:t>Modify the ‘</w:t>
+      </w:r>
+      <w:proofErr w:type="spellStart"/>
+      <w:r>
+        <w:t>Node.walk</w:t>
+      </w:r>
+      <w:proofErr w:type="spellEnd"/>
+      <w:r>
+        <w:t>’</w:t>
       </w:r>
       <w:r>
         <w:t xml:space="preserve"> function</w:t>
@@ -1439,13 +1618,57 @@
         <w:pStyle w:val="ListParagraph"/>
       </w:pPr>
       <w:r>
-        <w:t>Possible api = “</w:t>
-      </w:r>
+        <w:t xml:space="preserve">Possible </w:t>
+      </w:r>
+      <w:proofErr w:type="spellStart"/>
+      <w:r>
+        <w:t>api</w:t>
+      </w:r>
+      <w:proofErr w:type="spellEnd"/>
+      <w:r>
+        <w:t xml:space="preserve"> = “</w:t>
+      </w:r>
+      <w:proofErr w:type="spellStart"/>
       <w:r>
         <w:rPr>
           <w:rFonts w:ascii="Consolas" w:hAnsi="Consolas"/>
         </w:rPr>
-        <w:t>GameFiles.saveTree(myRootNode, “super_tree”);</w:t>
+        <w:t>GameFiles.saveTree</w:t>
+      </w:r>
+      <w:proofErr w:type="spellEnd"/>
+      <w:r>
+        <w:rPr>
+          <w:rFonts w:ascii="Consolas" w:hAnsi="Consolas"/>
+        </w:rPr>
+        <w:t>(</w:t>
+      </w:r>
+      <w:proofErr w:type="spellStart"/>
+      <w:r>
+        <w:rPr>
+          <w:rFonts w:ascii="Consolas" w:hAnsi="Consolas"/>
+        </w:rPr>
+        <w:t>myRootNode</w:t>
+      </w:r>
+      <w:proofErr w:type="spellEnd"/>
+      <w:r>
+        <w:rPr>
+          <w:rFonts w:ascii="Consolas" w:hAnsi="Consolas"/>
+        </w:rPr>
+        <w:t>, “</w:t>
+      </w:r>
+      <w:proofErr w:type="spellStart"/>
+      <w:r>
+        <w:rPr>
+          <w:rFonts w:ascii="Consolas" w:hAnsi="Consolas"/>
+        </w:rPr>
+        <w:t>super_tree</w:t>
+      </w:r>
+      <w:proofErr w:type="spellEnd"/>
+      <w:r>
+        <w:rPr>
+          <w:rFonts w:ascii="Consolas" w:hAnsi="Consolas"/>
+        </w:rPr>
+        <w:t>”);</w:t>
       </w:r>
       <w:r>
         <w:t xml:space="preserve">”, </w:t>
@@ -1458,6 +1681,7 @@
       <w:r>
         <w:t xml:space="preserve">                          “</w:t>
       </w:r>
+      <w:proofErr w:type="spellStart"/>
       <w:r>
         <w:rPr>
           <w:rFonts w:ascii="Consolas" w:hAnsi="Consolas"/>
@@ -1468,19 +1692,54 @@
         <w:rPr>
           <w:rFonts w:ascii="Consolas" w:hAnsi="Consolas"/>
         </w:rPr>
-        <w:t xml:space="preserve">ar </w:t>
-      </w:r>
+        <w:t>ar</w:t>
+      </w:r>
+      <w:proofErr w:type="spellEnd"/>
       <w:r>
         <w:rPr>
           <w:rFonts w:ascii="Consolas" w:hAnsi="Consolas"/>
         </w:rPr>
+        <w:t xml:space="preserve"> </w:t>
+      </w:r>
+      <w:r>
+        <w:rPr>
+          <w:rFonts w:ascii="Consolas" w:hAnsi="Consolas"/>
+        </w:rPr>
         <w:t>root</w:t>
       </w:r>
       <w:r>
         <w:rPr>
           <w:rFonts w:ascii="Consolas" w:hAnsi="Consolas"/>
         </w:rPr>
-        <w:t xml:space="preserve"> = GameFiles.loadTree(“super_tree”)”</w:t>
+        <w:t xml:space="preserve"> = </w:t>
+      </w:r>
+      <w:proofErr w:type="spellStart"/>
+      <w:r>
+        <w:rPr>
+          <w:rFonts w:ascii="Consolas" w:hAnsi="Consolas"/>
+        </w:rPr>
+        <w:t>GameFiles.loadTree</w:t>
+      </w:r>
+      <w:proofErr w:type="spellEnd"/>
+      <w:r>
+        <w:rPr>
+          <w:rFonts w:ascii="Consolas" w:hAnsi="Consolas"/>
+        </w:rPr>
+        <w:t>(“</w:t>
+      </w:r>
+      <w:proofErr w:type="spellStart"/>
+      <w:r>
+        <w:rPr>
+          <w:rFonts w:ascii="Consolas" w:hAnsi="Consolas"/>
+        </w:rPr>
+        <w:t>super_tree</w:t>
+      </w:r>
+      <w:proofErr w:type="spellEnd"/>
+      <w:r>
+        <w:rPr>
+          <w:rFonts w:ascii="Consolas" w:hAnsi="Consolas"/>
+        </w:rPr>
+        <w:t>”)”</w:t>
       </w:r>
     </w:p>
     <w:p>
@@ -1512,6 +1771,23 @@
       <w:r>
         <w:t>rt back any info I need.</w:t>
       </w:r>
+      <w:r>
+        <w:t xml:space="preserve"> </w:t>
+      </w:r>
+      <w:r>
+        <w:rPr>
+          <w:b/>
+        </w:rPr>
+        <w:t>[V0.1.2, no functionality to edit the node tree</w:t>
+      </w:r>
+      <w:bookmarkStart w:id="7" w:name="_GoBack"/>
+      <w:bookmarkEnd w:id="7"/>
+      <w:r>
+        <w:rPr>
+          <w:b/>
+        </w:rPr>
+        <w:t>]</w:t>
+      </w:r>
     </w:p>
     <w:p>
       <w:pPr>
@@ -1522,7 +1798,23 @@
         </w:numPr>
       </w:pPr>
       <w:r>
-        <w:t>Using the algorithm used in “Average.statisticallyBest”, create a function such as ‘Node.walkEveryPath’ which will go over every possible path found in the tree, and give an ‘Action&lt;List&lt;Node&gt;&gt;’ every path found.</w:t>
+        <w:t>Using the algorithm used in “</w:t>
+      </w:r>
+      <w:proofErr w:type="spellStart"/>
+      <w:r>
+        <w:t>Average.statisticallyBest</w:t>
+      </w:r>
+      <w:proofErr w:type="spellEnd"/>
+      <w:r>
+        <w:t>”, create a function such as ‘</w:t>
+      </w:r>
+      <w:proofErr w:type="spellStart"/>
+      <w:r>
+        <w:t>Node.walkEveryPath</w:t>
+      </w:r>
+      <w:proofErr w:type="spellEnd"/>
+      <w:r>
+        <w:t>’ which will go over every possible path found in the tree, and give an ‘Action&lt;List&lt;Node&gt;&gt;’ every path found.</w:t>
       </w:r>
       <w:r>
         <w:t xml:space="preserve"> </w:t>
@@ -1562,10 +1854,28 @@
         </w:numPr>
       </w:pPr>
       <w:r>
-        <w:t>Create Config.versionString, which stores a string representing the current version of the game. Every window will have this string appended to its title.</w:t>
-      </w:r>
-      <w:bookmarkStart w:id="7" w:name="_GoBack"/>
-      <w:bookmarkEnd w:id="7"/>
+        <w:t xml:space="preserve">Create </w:t>
+      </w:r>
+      <w:proofErr w:type="spellStart"/>
+      <w:r>
+        <w:t>Config.versionString</w:t>
+      </w:r>
+      <w:proofErr w:type="spellEnd"/>
+      <w:r>
+        <w:t>, which stores a string representing the current version of the game. Every window will have this string appended to its title.</w:t>
+      </w:r>
+    </w:p>
+    <w:p>
+      <w:pPr>
+        <w:pStyle w:val="ListParagraph"/>
+        <w:numPr>
+          <w:ilvl w:val="0"/>
+          <w:numId w:val="9"/>
+        </w:numPr>
+      </w:pPr>
+      <w:r>
+        <w:t>Add a Debug window which can be used to visually see a tree of nodes.</w:t>
+      </w:r>
     </w:p>
     <w:p>
       <w:pPr>
@@ -1606,16 +1916,40 @@
         </w:numPr>
       </w:pPr>
       <w:r>
-        <w:t>Create ‘Node.walkEveryPath’ which is a function based off of the algorithm used in ‘Average.sta</w:t>
+        <w:t>Create ‘</w:t>
+      </w:r>
+      <w:proofErr w:type="spellStart"/>
+      <w:r>
+        <w:t>Node.walkEveryPath</w:t>
+      </w:r>
+      <w:proofErr w:type="spellEnd"/>
+      <w:r>
+        <w:t>’ which is a function based off of the algorithm used in ‘</w:t>
+      </w:r>
+      <w:proofErr w:type="spellStart"/>
+      <w:r>
+        <w:t>Average.sta</w:t>
       </w:r>
       <w:r>
         <w:t>t</w:t>
       </w:r>
       <w:r>
-        <w:t>isticallyBest’. This function allows code to perform an action on every possible path in the tree.</w:t>
-      </w:r>
-      <w:r>
-        <w:t xml:space="preserve"> ‘Average.statisticallyBest’ was modified to use this new function.</w:t>
+        <w:t>isticallyBest</w:t>
+      </w:r>
+      <w:proofErr w:type="spellEnd"/>
+      <w:r>
+        <w:t>’. This function allows code to perform an action on every possible path in the tree.</w:t>
+      </w:r>
+      <w:r>
+        <w:t xml:space="preserve"> ‘</w:t>
+      </w:r>
+      <w:proofErr w:type="spellStart"/>
+      <w:r>
+        <w:t>Average.statisticallyBest</w:t>
+      </w:r>
+      <w:proofErr w:type="spellEnd"/>
+      <w:r>
+        <w:t>’ was modified to use this new function.</w:t>
       </w:r>
     </w:p>
     <w:p>
@@ -1627,7 +1961,15 @@
         </w:numPr>
       </w:pPr>
       <w:r>
-        <w:t>Modify ‘Node.walk’ to allow an action to be performed on every node walked to.</w:t>
+        <w:t>Modify ‘</w:t>
+      </w:r>
+      <w:proofErr w:type="spellStart"/>
+      <w:r>
+        <w:t>Node.walk</w:t>
+      </w:r>
+      <w:proofErr w:type="spellEnd"/>
+      <w:r>
+        <w:t>’ to allow an action to be performed on every node walked to.</w:t>
       </w:r>
     </w:p>
     <w:p>
@@ -3567,7 +3909,7 @@
 </file>
 
 <file path=customXml/itemProps1.xml><?xml version="1.0" encoding="utf-8"?>
-<ds:datastoreItem xmlns:ds="http://schemas.openxmlformats.org/officeDocument/2006/customXml" ds:itemID="{245289EE-74A9-4F91-A2AE-ED5C672D7A7E}">
+<ds:datastoreItem xmlns:ds="http://schemas.openxmlformats.org/officeDocument/2006/customXml" ds:itemID="{4CA0B6D6-0D7C-48F9-AB7D-42D979A9CC35}">
   <ds:schemaRefs>
     <ds:schemaRef ds:uri="http://schemas.openxmlformats.org/officeDocument/2006/bibliography"/>
   </ds:schemaRefs>

</xml_diff>

<commit_message>
Create a debug check in the AI's onMatchEnd
</commit_message>
<xml_diff>
--- a/docs/Roadmap.docx
+++ b/docs/Roadmap.docx
@@ -1611,6 +1611,18 @@
       </w:pPr>
       <w:r>
         <w:t>Add a ‘Start Match’ button which will start a new match between the AI and the player.</w:t>
+      </w:r>
+    </w:p>
+    <w:p>
+      <w:pPr>
+        <w:pStyle w:val="ListParagraph"/>
+        <w:numPr>
+          <w:ilvl w:val="0"/>
+          <w:numId w:val="9"/>
+        </w:numPr>
+      </w:pPr>
+      <w:r>
+        <w:t>Modify the Controller base class so that onAfterTurn and onMatchEnd are given the current state of the board, and the index of the last piece placed. This is so the controllers don’t have to track this information themselves, which creates bugs. It also means they can be certain the data is correct.</w:t>
       </w:r>
       <w:bookmarkStart w:id="7" w:name="_GoBack"/>
       <w:bookmarkEnd w:id="7"/>
@@ -3615,7 +3627,7 @@
 </file>
 
 <file path=customXml/itemProps1.xml><?xml version="1.0" encoding="utf-8"?>
-<ds:datastoreItem xmlns:ds="http://schemas.openxmlformats.org/officeDocument/2006/customXml" ds:itemID="{68283A7F-0F2F-4C21-B5C3-5972B14A5C8F}">
+<ds:datastoreItem xmlns:ds="http://schemas.openxmlformats.org/officeDocument/2006/customXml" ds:itemID="{ED8AD2E4-75FF-43A1-A424-D96C61C6AA0A}">
   <ds:schemaRefs>
     <ds:schemaRef ds:uri="http://schemas.openxmlformats.org/officeDocument/2006/bibliography"/>
   </ds:schemaRefs>

</xml_diff>

<commit_message>
Add MainWindow.reportException (it has been tested manually)
</commit_message>
<xml_diff>
--- a/docs/Roadmap.docx
+++ b/docs/Roadmap.docx
@@ -1571,6 +1571,12 @@
         </w:rPr>
         <w:t>]</w:t>
       </w:r>
+      <w:r>
+        <w:rPr>
+          <w:b/>
+        </w:rPr>
+        <w:t xml:space="preserve"> [V0.1.3 sort of implements this though]</w:t>
+      </w:r>
     </w:p>
     <w:p>
       <w:pPr>
@@ -1927,6 +1933,45 @@
       </w:pPr>
       <w:r>
         <w:lastRenderedPageBreak/>
+        <w:t>V0.1.3</w:t>
+      </w:r>
+    </w:p>
+    <w:p>
+      <w:r>
+        <w:t>Achieved:</w:t>
+      </w:r>
+    </w:p>
+    <w:p>
+      <w:pPr>
+        <w:pStyle w:val="ListParagraph"/>
+        <w:numPr>
+          <w:ilvl w:val="0"/>
+          <w:numId w:val="12"/>
+        </w:numPr>
+      </w:pPr>
+      <w:r>
+        <w:t>Exceptions thrown in the game thread will trigger a message box to appear in the UI thread, detailing the exception. In debug mode, this message box contains a stack trace. Ideally, this should only ever be seen in cases of I/O issues (such as a game file being corrupt).</w:t>
+      </w:r>
+      <w:r>
+        <w:t xml:space="preserve"> Any other kind of exception should require a fix in the code to prevent it.</w:t>
+      </w:r>
+      <w:r>
+        <w:t xml:space="preserve"> Despite saying I wouldn’t do this, it’s more user-friendly to say something’s gone wrong, rather than being silent and having the program not act correctly.</w:t>
+      </w:r>
+      <w:bookmarkStart w:id="7" w:name="_GoBack"/>
+      <w:bookmarkEnd w:id="7"/>
+    </w:p>
+    <w:p>
+      <w:r>
+        <w:br w:type="page"/>
+      </w:r>
+    </w:p>
+    <w:p>
+      <w:pPr>
+        <w:pStyle w:val="Heading2"/>
+      </w:pPr>
+      <w:r>
+        <w:lastRenderedPageBreak/>
         <w:t>V0.1.2</w:t>
       </w:r>
     </w:p>
@@ -2079,12 +2124,7 @@
     </w:p>
     <w:p>
       <w:r>
-        <w:t>Another solution might be to pre-create a global tree</w:t>
-      </w:r>
-      <w:bookmarkStart w:id="7" w:name="_GoBack"/>
-      <w:bookmarkEnd w:id="7"/>
-      <w:r>
-        <w:t>, with one winning path for each starting position the AI could use. He should then have enough data to properly choose any of the slots to start off with.</w:t>
+        <w:t>Another solution might be to pre-create a global tree, with one winning path for each starting position the AI could use. He should then have enough data to properly choose any of the slots to start off with.</w:t>
       </w:r>
     </w:p>
     <w:p>
@@ -2215,6 +2255,119 @@
 <file path=word/numbering.xml><?xml version="1.0" encoding="utf-8"?>
 <w:numbering xmlns:wpc="http://schemas.microsoft.com/office/word/2010/wordprocessingCanvas" xmlns:cx="http://schemas.microsoft.com/office/drawing/2014/chartex" xmlns:cx1="http://schemas.microsoft.com/office/drawing/2015/9/8/chartex" xmlns:cx2="http://schemas.microsoft.com/office/drawing/2015/10/21/chartex" xmlns:cx3="http://schemas.microsoft.com/office/drawing/2016/5/9/chartex" xmlns:cx4="http://schemas.microsoft.com/office/drawing/2016/5/10/chartex" xmlns:cx5="http://schemas.microsoft.com/office/drawing/2016/5/11/chartex" xmlns:mc="http://schemas.openxmlformats.org/markup-compatibility/2006" xmlns:o="urn:schemas-microsoft-com:office:office" xmlns:r="http://schemas.openxmlformats.org/officeDocument/2006/relationships" xmlns:m="http://schemas.openxmlformats.org/officeDocument/2006/math" xmlns:v="urn:schemas-microsoft-com:vml" xmlns:wp14="http://schemas.microsoft.com/office/word/2010/wordprocessingDrawing" xmlns:wp="http://schemas.openxmlformats.org/drawingml/2006/wordprocessingDrawing" xmlns:w10="urn:schemas-microsoft-com:office:word" xmlns:w="http://schemas.openxmlformats.org/wordprocessingml/2006/main" xmlns:w14="http://schemas.microsoft.com/office/word/2010/wordml" xmlns:w15="http://schemas.microsoft.com/office/word/2012/wordml" xmlns:w16se="http://schemas.microsoft.com/office/word/2015/wordml/symex" xmlns:wpg="http://schemas.microsoft.com/office/word/2010/wordprocessingGroup" xmlns:wpi="http://schemas.microsoft.com/office/word/2010/wordprocessingInk" xmlns:wne="http://schemas.microsoft.com/office/word/2006/wordml" xmlns:wps="http://schemas.microsoft.com/office/word/2010/wordprocessingShape" mc:Ignorable="w14 w15 w16se wp14">
   <w:abstractNum w:abstractNumId="0" w15:restartNumberingAfterBreak="0">
+    <w:nsid w:val="06552258"/>
+    <w:multiLevelType w:val="hybridMultilevel"/>
+    <w:tmpl w:val="93CC7738"/>
+    <w:lvl w:ilvl="0" w:tplc="08090001">
+      <w:start w:val="1"/>
+      <w:numFmt w:val="bullet"/>
+      <w:lvlText w:val=""/>
+      <w:lvlJc w:val="left"/>
+      <w:pPr>
+        <w:ind w:left="720" w:hanging="360"/>
+      </w:pPr>
+      <w:rPr>
+        <w:rFonts w:ascii="Symbol" w:hAnsi="Symbol" w:hint="default"/>
+      </w:rPr>
+    </w:lvl>
+    <w:lvl w:ilvl="1" w:tplc="08090003" w:tentative="1">
+      <w:start w:val="1"/>
+      <w:numFmt w:val="bullet"/>
+      <w:lvlText w:val="o"/>
+      <w:lvlJc w:val="left"/>
+      <w:pPr>
+        <w:ind w:left="1440" w:hanging="360"/>
+      </w:pPr>
+      <w:rPr>
+        <w:rFonts w:ascii="Courier New" w:hAnsi="Courier New" w:cs="Courier New" w:hint="default"/>
+      </w:rPr>
+    </w:lvl>
+    <w:lvl w:ilvl="2" w:tplc="08090005" w:tentative="1">
+      <w:start w:val="1"/>
+      <w:numFmt w:val="bullet"/>
+      <w:lvlText w:val=""/>
+      <w:lvlJc w:val="left"/>
+      <w:pPr>
+        <w:ind w:left="2160" w:hanging="360"/>
+      </w:pPr>
+      <w:rPr>
+        <w:rFonts w:ascii="Wingdings" w:hAnsi="Wingdings" w:hint="default"/>
+      </w:rPr>
+    </w:lvl>
+    <w:lvl w:ilvl="3" w:tplc="08090001" w:tentative="1">
+      <w:start w:val="1"/>
+      <w:numFmt w:val="bullet"/>
+      <w:lvlText w:val=""/>
+      <w:lvlJc w:val="left"/>
+      <w:pPr>
+        <w:ind w:left="2880" w:hanging="360"/>
+      </w:pPr>
+      <w:rPr>
+        <w:rFonts w:ascii="Symbol" w:hAnsi="Symbol" w:hint="default"/>
+      </w:rPr>
+    </w:lvl>
+    <w:lvl w:ilvl="4" w:tplc="08090003" w:tentative="1">
+      <w:start w:val="1"/>
+      <w:numFmt w:val="bullet"/>
+      <w:lvlText w:val="o"/>
+      <w:lvlJc w:val="left"/>
+      <w:pPr>
+        <w:ind w:left="3600" w:hanging="360"/>
+      </w:pPr>
+      <w:rPr>
+        <w:rFonts w:ascii="Courier New" w:hAnsi="Courier New" w:cs="Courier New" w:hint="default"/>
+      </w:rPr>
+    </w:lvl>
+    <w:lvl w:ilvl="5" w:tplc="08090005" w:tentative="1">
+      <w:start w:val="1"/>
+      <w:numFmt w:val="bullet"/>
+      <w:lvlText w:val=""/>
+      <w:lvlJc w:val="left"/>
+      <w:pPr>
+        <w:ind w:left="4320" w:hanging="360"/>
+      </w:pPr>
+      <w:rPr>
+        <w:rFonts w:ascii="Wingdings" w:hAnsi="Wingdings" w:hint="default"/>
+      </w:rPr>
+    </w:lvl>
+    <w:lvl w:ilvl="6" w:tplc="08090001" w:tentative="1">
+      <w:start w:val="1"/>
+      <w:numFmt w:val="bullet"/>
+      <w:lvlText w:val=""/>
+      <w:lvlJc w:val="left"/>
+      <w:pPr>
+        <w:ind w:left="5040" w:hanging="360"/>
+      </w:pPr>
+      <w:rPr>
+        <w:rFonts w:ascii="Symbol" w:hAnsi="Symbol" w:hint="default"/>
+      </w:rPr>
+    </w:lvl>
+    <w:lvl w:ilvl="7" w:tplc="08090003" w:tentative="1">
+      <w:start w:val="1"/>
+      <w:numFmt w:val="bullet"/>
+      <w:lvlText w:val="o"/>
+      <w:lvlJc w:val="left"/>
+      <w:pPr>
+        <w:ind w:left="5760" w:hanging="360"/>
+      </w:pPr>
+      <w:rPr>
+        <w:rFonts w:ascii="Courier New" w:hAnsi="Courier New" w:cs="Courier New" w:hint="default"/>
+      </w:rPr>
+    </w:lvl>
+    <w:lvl w:ilvl="8" w:tplc="08090005" w:tentative="1">
+      <w:start w:val="1"/>
+      <w:numFmt w:val="bullet"/>
+      <w:lvlText w:val=""/>
+      <w:lvlJc w:val="left"/>
+      <w:pPr>
+        <w:ind w:left="6480" w:hanging="360"/>
+      </w:pPr>
+      <w:rPr>
+        <w:rFonts w:ascii="Wingdings" w:hAnsi="Wingdings" w:hint="default"/>
+      </w:rPr>
+    </w:lvl>
+  </w:abstractNum>
+  <w:abstractNum w:abstractNumId="1" w15:restartNumberingAfterBreak="0">
     <w:nsid w:val="0B503A7B"/>
     <w:multiLevelType w:val="hybridMultilevel"/>
     <w:tmpl w:val="DB3C28D0"/>
@@ -2327,7 +2480,7 @@
       </w:rPr>
     </w:lvl>
   </w:abstractNum>
-  <w:abstractNum w:abstractNumId="1" w15:restartNumberingAfterBreak="0">
+  <w:abstractNum w:abstractNumId="2" w15:restartNumberingAfterBreak="0">
     <w:nsid w:val="17E726E2"/>
     <w:multiLevelType w:val="hybridMultilevel"/>
     <w:tmpl w:val="ADCC01E0"/>
@@ -2440,7 +2593,7 @@
       </w:rPr>
     </w:lvl>
   </w:abstractNum>
-  <w:abstractNum w:abstractNumId="2" w15:restartNumberingAfterBreak="0">
+  <w:abstractNum w:abstractNumId="3" w15:restartNumberingAfterBreak="0">
     <w:nsid w:val="221D5F8C"/>
     <w:multiLevelType w:val="hybridMultilevel"/>
     <w:tmpl w:val="B7BAF828"/>
@@ -2553,7 +2706,7 @@
       </w:rPr>
     </w:lvl>
   </w:abstractNum>
-  <w:abstractNum w:abstractNumId="3" w15:restartNumberingAfterBreak="0">
+  <w:abstractNum w:abstractNumId="4" w15:restartNumberingAfterBreak="0">
     <w:nsid w:val="438E6AB5"/>
     <w:multiLevelType w:val="hybridMultilevel"/>
     <w:tmpl w:val="DB5CD838"/>
@@ -2666,7 +2819,7 @@
       </w:rPr>
     </w:lvl>
   </w:abstractNum>
-  <w:abstractNum w:abstractNumId="4" w15:restartNumberingAfterBreak="0">
+  <w:abstractNum w:abstractNumId="5" w15:restartNumberingAfterBreak="0">
     <w:nsid w:val="49C555D6"/>
     <w:multiLevelType w:val="hybridMultilevel"/>
     <w:tmpl w:val="50EA9878"/>
@@ -2779,7 +2932,120 @@
       </w:rPr>
     </w:lvl>
   </w:abstractNum>
-  <w:abstractNum w:abstractNumId="5" w15:restartNumberingAfterBreak="0">
+  <w:abstractNum w:abstractNumId="6" w15:restartNumberingAfterBreak="0">
+    <w:nsid w:val="4AA43D63"/>
+    <w:multiLevelType w:val="hybridMultilevel"/>
+    <w:tmpl w:val="5E787A82"/>
+    <w:lvl w:ilvl="0" w:tplc="08090001">
+      <w:start w:val="1"/>
+      <w:numFmt w:val="bullet"/>
+      <w:lvlText w:val=""/>
+      <w:lvlJc w:val="left"/>
+      <w:pPr>
+        <w:ind w:left="3600" w:hanging="360"/>
+      </w:pPr>
+      <w:rPr>
+        <w:rFonts w:ascii="Symbol" w:hAnsi="Symbol" w:hint="default"/>
+      </w:rPr>
+    </w:lvl>
+    <w:lvl w:ilvl="1" w:tplc="08090003" w:tentative="1">
+      <w:start w:val="1"/>
+      <w:numFmt w:val="bullet"/>
+      <w:lvlText w:val="o"/>
+      <w:lvlJc w:val="left"/>
+      <w:pPr>
+        <w:ind w:left="4320" w:hanging="360"/>
+      </w:pPr>
+      <w:rPr>
+        <w:rFonts w:ascii="Courier New" w:hAnsi="Courier New" w:cs="Courier New" w:hint="default"/>
+      </w:rPr>
+    </w:lvl>
+    <w:lvl w:ilvl="2" w:tplc="08090005" w:tentative="1">
+      <w:start w:val="1"/>
+      <w:numFmt w:val="bullet"/>
+      <w:lvlText w:val=""/>
+      <w:lvlJc w:val="left"/>
+      <w:pPr>
+        <w:ind w:left="5040" w:hanging="360"/>
+      </w:pPr>
+      <w:rPr>
+        <w:rFonts w:ascii="Wingdings" w:hAnsi="Wingdings" w:hint="default"/>
+      </w:rPr>
+    </w:lvl>
+    <w:lvl w:ilvl="3" w:tplc="08090001" w:tentative="1">
+      <w:start w:val="1"/>
+      <w:numFmt w:val="bullet"/>
+      <w:lvlText w:val=""/>
+      <w:lvlJc w:val="left"/>
+      <w:pPr>
+        <w:ind w:left="5760" w:hanging="360"/>
+      </w:pPr>
+      <w:rPr>
+        <w:rFonts w:ascii="Symbol" w:hAnsi="Symbol" w:hint="default"/>
+      </w:rPr>
+    </w:lvl>
+    <w:lvl w:ilvl="4" w:tplc="08090003" w:tentative="1">
+      <w:start w:val="1"/>
+      <w:numFmt w:val="bullet"/>
+      <w:lvlText w:val="o"/>
+      <w:lvlJc w:val="left"/>
+      <w:pPr>
+        <w:ind w:left="6480" w:hanging="360"/>
+      </w:pPr>
+      <w:rPr>
+        <w:rFonts w:ascii="Courier New" w:hAnsi="Courier New" w:cs="Courier New" w:hint="default"/>
+      </w:rPr>
+    </w:lvl>
+    <w:lvl w:ilvl="5" w:tplc="08090005" w:tentative="1">
+      <w:start w:val="1"/>
+      <w:numFmt w:val="bullet"/>
+      <w:lvlText w:val=""/>
+      <w:lvlJc w:val="left"/>
+      <w:pPr>
+        <w:ind w:left="7200" w:hanging="360"/>
+      </w:pPr>
+      <w:rPr>
+        <w:rFonts w:ascii="Wingdings" w:hAnsi="Wingdings" w:hint="default"/>
+      </w:rPr>
+    </w:lvl>
+    <w:lvl w:ilvl="6" w:tplc="08090001" w:tentative="1">
+      <w:start w:val="1"/>
+      <w:numFmt w:val="bullet"/>
+      <w:lvlText w:val=""/>
+      <w:lvlJc w:val="left"/>
+      <w:pPr>
+        <w:ind w:left="7920" w:hanging="360"/>
+      </w:pPr>
+      <w:rPr>
+        <w:rFonts w:ascii="Symbol" w:hAnsi="Symbol" w:hint="default"/>
+      </w:rPr>
+    </w:lvl>
+    <w:lvl w:ilvl="7" w:tplc="08090003" w:tentative="1">
+      <w:start w:val="1"/>
+      <w:numFmt w:val="bullet"/>
+      <w:lvlText w:val="o"/>
+      <w:lvlJc w:val="left"/>
+      <w:pPr>
+        <w:ind w:left="8640" w:hanging="360"/>
+      </w:pPr>
+      <w:rPr>
+        <w:rFonts w:ascii="Courier New" w:hAnsi="Courier New" w:cs="Courier New" w:hint="default"/>
+      </w:rPr>
+    </w:lvl>
+    <w:lvl w:ilvl="8" w:tplc="08090005" w:tentative="1">
+      <w:start w:val="1"/>
+      <w:numFmt w:val="bullet"/>
+      <w:lvlText w:val=""/>
+      <w:lvlJc w:val="left"/>
+      <w:pPr>
+        <w:ind w:left="9360" w:hanging="360"/>
+      </w:pPr>
+      <w:rPr>
+        <w:rFonts w:ascii="Wingdings" w:hAnsi="Wingdings" w:hint="default"/>
+      </w:rPr>
+    </w:lvl>
+  </w:abstractNum>
+  <w:abstractNum w:abstractNumId="7" w15:restartNumberingAfterBreak="0">
     <w:nsid w:val="600D2821"/>
     <w:multiLevelType w:val="hybridMultilevel"/>
     <w:tmpl w:val="4238AB84"/>
@@ -2892,7 +3158,7 @@
       </w:rPr>
     </w:lvl>
   </w:abstractNum>
-  <w:abstractNum w:abstractNumId="6" w15:restartNumberingAfterBreak="0">
+  <w:abstractNum w:abstractNumId="8" w15:restartNumberingAfterBreak="0">
     <w:nsid w:val="63185479"/>
     <w:multiLevelType w:val="hybridMultilevel"/>
     <w:tmpl w:val="A5B6B3F0"/>
@@ -3005,7 +3271,7 @@
       </w:rPr>
     </w:lvl>
   </w:abstractNum>
-  <w:abstractNum w:abstractNumId="7" w15:restartNumberingAfterBreak="0">
+  <w:abstractNum w:abstractNumId="9" w15:restartNumberingAfterBreak="0">
     <w:nsid w:val="64D80E52"/>
     <w:multiLevelType w:val="hybridMultilevel"/>
     <w:tmpl w:val="40E4F7F6"/>
@@ -3118,7 +3384,120 @@
       </w:rPr>
     </w:lvl>
   </w:abstractNum>
-  <w:abstractNum w:abstractNumId="8" w15:restartNumberingAfterBreak="0">
+  <w:abstractNum w:abstractNumId="10" w15:restartNumberingAfterBreak="0">
+    <w:nsid w:val="69C62447"/>
+    <w:multiLevelType w:val="hybridMultilevel"/>
+    <w:tmpl w:val="F04AE79E"/>
+    <w:lvl w:ilvl="0" w:tplc="08090001">
+      <w:start w:val="1"/>
+      <w:numFmt w:val="bullet"/>
+      <w:lvlText w:val=""/>
+      <w:lvlJc w:val="left"/>
+      <w:pPr>
+        <w:ind w:left="1080" w:hanging="360"/>
+      </w:pPr>
+      <w:rPr>
+        <w:rFonts w:ascii="Symbol" w:hAnsi="Symbol" w:hint="default"/>
+      </w:rPr>
+    </w:lvl>
+    <w:lvl w:ilvl="1" w:tplc="08090003" w:tentative="1">
+      <w:start w:val="1"/>
+      <w:numFmt w:val="bullet"/>
+      <w:lvlText w:val="o"/>
+      <w:lvlJc w:val="left"/>
+      <w:pPr>
+        <w:ind w:left="1800" w:hanging="360"/>
+      </w:pPr>
+      <w:rPr>
+        <w:rFonts w:ascii="Courier New" w:hAnsi="Courier New" w:cs="Courier New" w:hint="default"/>
+      </w:rPr>
+    </w:lvl>
+    <w:lvl w:ilvl="2" w:tplc="08090005" w:tentative="1">
+      <w:start w:val="1"/>
+      <w:numFmt w:val="bullet"/>
+      <w:lvlText w:val=""/>
+      <w:lvlJc w:val="left"/>
+      <w:pPr>
+        <w:ind w:left="2520" w:hanging="360"/>
+      </w:pPr>
+      <w:rPr>
+        <w:rFonts w:ascii="Wingdings" w:hAnsi="Wingdings" w:hint="default"/>
+      </w:rPr>
+    </w:lvl>
+    <w:lvl w:ilvl="3" w:tplc="08090001" w:tentative="1">
+      <w:start w:val="1"/>
+      <w:numFmt w:val="bullet"/>
+      <w:lvlText w:val=""/>
+      <w:lvlJc w:val="left"/>
+      <w:pPr>
+        <w:ind w:left="3240" w:hanging="360"/>
+      </w:pPr>
+      <w:rPr>
+        <w:rFonts w:ascii="Symbol" w:hAnsi="Symbol" w:hint="default"/>
+      </w:rPr>
+    </w:lvl>
+    <w:lvl w:ilvl="4" w:tplc="08090003" w:tentative="1">
+      <w:start w:val="1"/>
+      <w:numFmt w:val="bullet"/>
+      <w:lvlText w:val="o"/>
+      <w:lvlJc w:val="left"/>
+      <w:pPr>
+        <w:ind w:left="3960" w:hanging="360"/>
+      </w:pPr>
+      <w:rPr>
+        <w:rFonts w:ascii="Courier New" w:hAnsi="Courier New" w:cs="Courier New" w:hint="default"/>
+      </w:rPr>
+    </w:lvl>
+    <w:lvl w:ilvl="5" w:tplc="08090005" w:tentative="1">
+      <w:start w:val="1"/>
+      <w:numFmt w:val="bullet"/>
+      <w:lvlText w:val=""/>
+      <w:lvlJc w:val="left"/>
+      <w:pPr>
+        <w:ind w:left="4680" w:hanging="360"/>
+      </w:pPr>
+      <w:rPr>
+        <w:rFonts w:ascii="Wingdings" w:hAnsi="Wingdings" w:hint="default"/>
+      </w:rPr>
+    </w:lvl>
+    <w:lvl w:ilvl="6" w:tplc="08090001" w:tentative="1">
+      <w:start w:val="1"/>
+      <w:numFmt w:val="bullet"/>
+      <w:lvlText w:val=""/>
+      <w:lvlJc w:val="left"/>
+      <w:pPr>
+        <w:ind w:left="5400" w:hanging="360"/>
+      </w:pPr>
+      <w:rPr>
+        <w:rFonts w:ascii="Symbol" w:hAnsi="Symbol" w:hint="default"/>
+      </w:rPr>
+    </w:lvl>
+    <w:lvl w:ilvl="7" w:tplc="08090003" w:tentative="1">
+      <w:start w:val="1"/>
+      <w:numFmt w:val="bullet"/>
+      <w:lvlText w:val="o"/>
+      <w:lvlJc w:val="left"/>
+      <w:pPr>
+        <w:ind w:left="6120" w:hanging="360"/>
+      </w:pPr>
+      <w:rPr>
+        <w:rFonts w:ascii="Courier New" w:hAnsi="Courier New" w:cs="Courier New" w:hint="default"/>
+      </w:rPr>
+    </w:lvl>
+    <w:lvl w:ilvl="8" w:tplc="08090005" w:tentative="1">
+      <w:start w:val="1"/>
+      <w:numFmt w:val="bullet"/>
+      <w:lvlText w:val=""/>
+      <w:lvlJc w:val="left"/>
+      <w:pPr>
+        <w:ind w:left="6840" w:hanging="360"/>
+      </w:pPr>
+      <w:rPr>
+        <w:rFonts w:ascii="Wingdings" w:hAnsi="Wingdings" w:hint="default"/>
+      </w:rPr>
+    </w:lvl>
+  </w:abstractNum>
+  <w:abstractNum w:abstractNumId="11" w15:restartNumberingAfterBreak="0">
     <w:nsid w:val="7D700630"/>
     <w:multiLevelType w:val="hybridMultilevel"/>
     <w:tmpl w:val="35D0D7B4"/>
@@ -3232,31 +3611,40 @@
     </w:lvl>
   </w:abstractNum>
   <w:num w:numId="1">
-    <w:abstractNumId w:val="0"/>
+    <w:abstractNumId w:val="1"/>
   </w:num>
   <w:num w:numId="2">
+    <w:abstractNumId w:val="3"/>
+  </w:num>
+  <w:num w:numId="3">
+    <w:abstractNumId w:val="7"/>
+  </w:num>
+  <w:num w:numId="4">
     <w:abstractNumId w:val="2"/>
   </w:num>
-  <w:num w:numId="3">
+  <w:num w:numId="5">
+    <w:abstractNumId w:val="9"/>
+  </w:num>
+  <w:num w:numId="6">
     <w:abstractNumId w:val="5"/>
   </w:num>
-  <w:num w:numId="4">
-    <w:abstractNumId w:val="1"/>
+  <w:num w:numId="7">
+    <w:abstractNumId w:val="8"/>
   </w:num>
-  <w:num w:numId="5">
-    <w:abstractNumId w:val="7"/>
+  <w:num w:numId="8">
+    <w:abstractNumId w:val="11"/>
   </w:num>
-  <w:num w:numId="6">
+  <w:num w:numId="9">
     <w:abstractNumId w:val="4"/>
   </w:num>
-  <w:num w:numId="7">
+  <w:num w:numId="10">
     <w:abstractNumId w:val="6"/>
   </w:num>
-  <w:num w:numId="8">
-    <w:abstractNumId w:val="8"/>
+  <w:num w:numId="11">
+    <w:abstractNumId w:val="10"/>
   </w:num>
-  <w:num w:numId="9">
-    <w:abstractNumId w:val="3"/>
+  <w:num w:numId="12">
+    <w:abstractNumId w:val="0"/>
   </w:num>
 </w:numbering>
 </file>
@@ -4119,7 +4507,7 @@
 </file>
 
 <file path=customXml/itemProps1.xml><?xml version="1.0" encoding="utf-8"?>
-<ds:datastoreItem xmlns:ds="http://schemas.openxmlformats.org/officeDocument/2006/customXml" ds:itemID="{E443A18D-C290-4D05-A1C4-79A8F5F46B43}">
+<ds:datastoreItem xmlns:ds="http://schemas.openxmlformats.org/officeDocument/2006/customXml" ds:itemID="{EE5EE0A7-16EB-4451-97BC-AA85F26925AD}">
   <ds:schemaRefs>
     <ds:schemaRef ds:uri="http://schemas.openxmlformats.org/officeDocument/2006/bibliography"/>
   </ds:schemaRefs>

</xml_diff>

<commit_message>
Fix poor grammar in Roadmap
</commit_message>
<xml_diff>
--- a/docs/Roadmap.docx
+++ b/docs/Roadmap.docx
@@ -770,7 +770,6 @@
       </w:sdtContent>
     </w:sdt>
     <w:p>
-      <w:bookmarkStart w:id="0" w:name="_GoBack"/>
       <w:r>
         <w:br w:type="page"/>
       </w:r>
@@ -779,13 +778,12 @@
       <w:pPr>
         <w:pStyle w:val="Heading1"/>
       </w:pPr>
-      <w:bookmarkStart w:id="1" w:name="_Toc472603372"/>
-      <w:bookmarkEnd w:id="0"/>
+      <w:bookmarkStart w:id="0" w:name="_Toc472603372"/>
       <w:r>
         <w:lastRenderedPageBreak/>
         <w:t>V0.1.0</w:t>
       </w:r>
-      <w:bookmarkEnd w:id="1"/>
+      <w:bookmarkEnd w:id="0"/>
     </w:p>
     <w:p>
       <w:r>
@@ -929,15 +927,7 @@
         </w:numPr>
       </w:pPr>
       <w:r>
-        <w:t xml:space="preserve">Have a way to represent a tree of moves (the Node class and the </w:t>
-      </w:r>
-      <w:proofErr w:type="spellStart"/>
-      <w:r>
-        <w:t>MoveTree</w:t>
-      </w:r>
-      <w:proofErr w:type="spellEnd"/>
-      <w:r>
-        <w:t xml:space="preserve"> class provide this)</w:t>
+        <w:t>Have a way to represent a tree of moves (the Node class and the MoveTree class provide this)</w:t>
       </w:r>
       <w:r>
         <w:t xml:space="preserve"> </w:t>
@@ -958,15 +948,7 @@
         </w:numPr>
       </w:pPr>
       <w:r>
-        <w:t>Have a way to calculate the statistically best path of moves to make (</w:t>
-      </w:r>
-      <w:proofErr w:type="spellStart"/>
-      <w:r>
-        <w:t>Average.statisticallyBest</w:t>
-      </w:r>
-      <w:proofErr w:type="spellEnd"/>
-      <w:r>
-        <w:t xml:space="preserve"> sorts this out</w:t>
+        <w:t>Have a way to calculate the statistically best path of moves to make (Average.statisticallyBest sorts this out</w:t>
       </w:r>
       <w:r>
         <w:t>, I know it’s a bit strange to have this before working on the AI, but I just needed it out the way</w:t>
@@ -993,15 +975,7 @@
         </w:numPr>
       </w:pPr>
       <w:r>
-        <w:t>Allow any Node class to be serialised/</w:t>
-      </w:r>
-      <w:proofErr w:type="spellStart"/>
-      <w:r>
-        <w:t>unserialised</w:t>
-      </w:r>
-      <w:proofErr w:type="spellEnd"/>
-      <w:r>
-        <w:t>.</w:t>
+        <w:t>Allow any Node class to be serialised/unserialised.</w:t>
       </w:r>
       <w:r>
         <w:t xml:space="preserve"> </w:t>
@@ -1017,14 +991,14 @@
       <w:pPr>
         <w:pStyle w:val="Heading2"/>
       </w:pPr>
-      <w:bookmarkStart w:id="2" w:name="_Toc472603373"/>
+      <w:bookmarkStart w:id="1" w:name="_Toc472603373"/>
       <w:r>
         <w:t>Final version for V0.</w:t>
       </w:r>
       <w:r>
         <w:t>0.X</w:t>
       </w:r>
-      <w:bookmarkEnd w:id="2"/>
+      <w:bookmarkEnd w:id="1"/>
     </w:p>
     <w:p>
       <w:r>
@@ -1043,15 +1017,7 @@
         <w:t>lly also the next minor version.</w:t>
       </w:r>
       <w:r>
-        <w:t xml:space="preserve"> </w:t>
-      </w:r>
-      <w:proofErr w:type="gramStart"/>
-      <w:r>
-        <w:t>So</w:t>
-      </w:r>
-      <w:proofErr w:type="gramEnd"/>
-      <w:r>
-        <w:t xml:space="preserve"> the v</w:t>
+        <w:t xml:space="preserve"> So the v</w:t>
       </w:r>
       <w:r>
         <w:t>ersion 0.0.4 is also v0.1</w:t>
@@ -1071,31 +1037,7 @@
         </w:numPr>
       </w:pPr>
       <w:r>
-        <w:t>Remove the ‘</w:t>
-      </w:r>
-      <w:proofErr w:type="spellStart"/>
-      <w:r>
-        <w:t>MoveTree</w:t>
-      </w:r>
-      <w:proofErr w:type="spellEnd"/>
-      <w:r>
-        <w:t xml:space="preserve">’ class. First, create a </w:t>
-      </w:r>
-      <w:proofErr w:type="spellStart"/>
-      <w:r>
-        <w:t>Node.root</w:t>
-      </w:r>
-      <w:proofErr w:type="spellEnd"/>
-      <w:r>
-        <w:t xml:space="preserve"> property to create an empty node (suitable as a root). Then, move the </w:t>
-      </w:r>
-      <w:proofErr w:type="spellStart"/>
-      <w:r>
-        <w:t>MoveTree.walk</w:t>
-      </w:r>
-      <w:proofErr w:type="spellEnd"/>
-      <w:r>
-        <w:t xml:space="preserve"> function into the Node class, since it makes more sense and </w:t>
+        <w:t xml:space="preserve">Remove the ‘MoveTree’ class. First, create a Node.root property to create an empty node (suitable as a root). Then, move the MoveTree.walk function into the Node class, since it makes more sense and </w:t>
       </w:r>
       <w:r>
         <w:t>provides more flexibility there.</w:t>
@@ -1120,26 +1062,10 @@
         </w:numPr>
       </w:pPr>
       <w:r>
-        <w:t>Use the ‘Board’ class as a namespace for the ‘Hash’ class. So ‘Hash’ becomes ‘</w:t>
-      </w:r>
-      <w:proofErr w:type="spellStart"/>
-      <w:r>
-        <w:t>Board.Hash</w:t>
-      </w:r>
-      <w:proofErr w:type="spellEnd"/>
-      <w:r>
-        <w:t>’. This better reflects its purpose</w:t>
-      </w:r>
-      <w:r>
-        <w:t>, and becomes consistent with ‘</w:t>
-      </w:r>
-      <w:proofErr w:type="spellStart"/>
-      <w:r>
-        <w:t>Board.Piece</w:t>
-      </w:r>
-      <w:proofErr w:type="spellEnd"/>
-      <w:r>
-        <w:t>’</w:t>
+        <w:t>Use the ‘Board’ class as a namespace for the ‘Hash’ class. So ‘Hash’ becomes ‘Board.Hash’. This better reflects its purpose</w:t>
+      </w:r>
+      <w:r>
+        <w:t>, and becomes consistent with ‘Board.Piece’</w:t>
       </w:r>
       <w:r>
         <w:t>.</w:t>
@@ -1245,11 +1171,11 @@
       <w:pPr>
         <w:pStyle w:val="Heading2"/>
       </w:pPr>
-      <w:bookmarkStart w:id="3" w:name="_Toc472603374"/>
+      <w:bookmarkStart w:id="2" w:name="_Toc472603374"/>
       <w:r>
         <w:t>V0.0.4</w:t>
       </w:r>
-      <w:bookmarkEnd w:id="3"/>
+      <w:bookmarkEnd w:id="2"/>
     </w:p>
     <w:p>
       <w:r>
@@ -1265,15 +1191,7 @@
         </w:numPr>
       </w:pPr>
       <w:r>
-        <w:t>Put the ‘Hash’ class under the ‘Board’ namespace, so it is used like ‘</w:t>
-      </w:r>
-      <w:proofErr w:type="spellStart"/>
-      <w:r>
-        <w:t>Board.Hash</w:t>
-      </w:r>
-      <w:proofErr w:type="spellEnd"/>
-      <w:r>
-        <w:t>’</w:t>
+        <w:t>Put the ‘Hash’ class under the ‘Board’ namespace, so it is used like ‘Board.Hash’</w:t>
       </w:r>
       <w:r>
         <w:t>.</w:t>
@@ -1305,11 +1223,11 @@
       <w:pPr>
         <w:pStyle w:val="Heading2"/>
       </w:pPr>
-      <w:bookmarkStart w:id="4" w:name="_Toc472603375"/>
+      <w:bookmarkStart w:id="3" w:name="_Toc472603375"/>
       <w:r>
         <w:t>V0.0.3</w:t>
       </w:r>
-      <w:bookmarkEnd w:id="4"/>
+      <w:bookmarkEnd w:id="3"/>
     </w:p>
     <w:p>
       <w:r>
@@ -1400,11 +1318,11 @@
       <w:pPr>
         <w:pStyle w:val="Heading2"/>
       </w:pPr>
-      <w:bookmarkStart w:id="5" w:name="_Toc472603376"/>
+      <w:bookmarkStart w:id="4" w:name="_Toc472603376"/>
       <w:r>
         <w:t>V0.0.2</w:t>
       </w:r>
-      <w:bookmarkEnd w:id="5"/>
+      <w:bookmarkEnd w:id="4"/>
     </w:p>
     <w:p>
       <w:r>
@@ -1471,41 +1389,12 @@
         </w:numPr>
       </w:pPr>
       <w:r>
-        <w:t>Remove the ‘</w:t>
-      </w:r>
-      <w:proofErr w:type="spellStart"/>
-      <w:r>
-        <w:t>MoveTree</w:t>
-      </w:r>
-      <w:proofErr w:type="spellEnd"/>
-      <w:r>
-        <w:t>’ class, and move its functionality to ‘Node’.</w:t>
-      </w:r>
-    </w:p>
-    <w:p>
-      <w:proofErr w:type="spellStart"/>
-      <w:r>
-        <w:t>MoveTree</w:t>
-      </w:r>
-      <w:proofErr w:type="spellEnd"/>
-      <w:r>
-        <w:t xml:space="preserve"> was removed because it wasn’t offering any special functionality that I couldn’t just put inside ‘Node’. A special ‘</w:t>
-      </w:r>
-      <w:proofErr w:type="spellStart"/>
-      <w:r>
-        <w:t>Node.root</w:t>
-      </w:r>
-      <w:proofErr w:type="spellEnd"/>
-      <w:r>
-        <w:t>’ function was made to replace usage of ‘</w:t>
-      </w:r>
-      <w:proofErr w:type="spellStart"/>
-      <w:r>
-        <w:t>MoveTree.root</w:t>
-      </w:r>
-      <w:proofErr w:type="spellEnd"/>
-      <w:r>
-        <w:t>’.</w:t>
+        <w:t>Remove the ‘MoveTree’ class, and move its functionality to ‘Node’.</w:t>
+      </w:r>
+    </w:p>
+    <w:p>
+      <w:r>
+        <w:t>MoveTree was removed because it wasn’t offering any special functionality that I couldn’t just put inside ‘Node’. A special ‘Node.root’ function was made to replace usage of ‘MoveTree.root’.</w:t>
       </w:r>
     </w:p>
     <w:p>
@@ -1513,11 +1402,11 @@
         <w:pStyle w:val="Heading2"/>
         <w:ind w:left="2880" w:hanging="2880"/>
       </w:pPr>
-      <w:bookmarkStart w:id="6" w:name="_Toc472603377"/>
+      <w:bookmarkStart w:id="5" w:name="_Toc472603377"/>
       <w:r>
         <w:t>V0.0.1</w:t>
       </w:r>
-      <w:bookmarkEnd w:id="6"/>
+      <w:bookmarkEnd w:id="5"/>
     </w:p>
     <w:p>
       <w:r>
@@ -1581,12 +1470,12 @@
       <w:pPr>
         <w:pStyle w:val="Heading1"/>
       </w:pPr>
-      <w:bookmarkStart w:id="7" w:name="_Toc472603378"/>
+      <w:bookmarkStart w:id="6" w:name="_Toc472603378"/>
       <w:r>
         <w:lastRenderedPageBreak/>
         <w:t>V0.2.0</w:t>
       </w:r>
-      <w:bookmarkEnd w:id="7"/>
+      <w:bookmarkEnd w:id="6"/>
     </w:p>
     <w:p>
       <w:r>
@@ -1614,15 +1503,7 @@
         </w:numPr>
       </w:pPr>
       <w:r>
-        <w:t>Have at least 1 controller for the AI, which should use the ‘</w:t>
-      </w:r>
-      <w:proofErr w:type="spellStart"/>
-      <w:r>
-        <w:t>Average.statisticallyBest</w:t>
-      </w:r>
-      <w:proofErr w:type="spellEnd"/>
-      <w:r>
-        <w:t>’ func</w:t>
+        <w:t>Have at least 1 controller for the AI, which should use the ‘Average.statisticallyBest’ func</w:t>
       </w:r>
       <w:r>
         <w:t>tion to determine its next move.</w:t>
@@ -1652,47 +1533,7 @@
         <w:t>cleaner</w:t>
       </w:r>
       <w:r>
-        <w:t xml:space="preserve"> interface for the rest of the code, as well as separating file input/output code from things such as the AI. Example = ‘</w:t>
-      </w:r>
-      <w:proofErr w:type="spellStart"/>
-      <w:r>
-        <w:t>var</w:t>
-      </w:r>
-      <w:proofErr w:type="spellEnd"/>
-      <w:r>
-        <w:t xml:space="preserve"> </w:t>
-      </w:r>
-      <w:proofErr w:type="spellStart"/>
-      <w:r>
-        <w:t>move_tree</w:t>
-      </w:r>
-      <w:proofErr w:type="spellEnd"/>
-      <w:r>
-        <w:t xml:space="preserve"> = </w:t>
-      </w:r>
-      <w:proofErr w:type="spellStart"/>
-      <w:r>
-        <w:t>GameFiles.loadMoveTree</w:t>
-      </w:r>
-      <w:proofErr w:type="spellEnd"/>
-      <w:r>
-        <w:t>(</w:t>
-      </w:r>
-      <w:proofErr w:type="spellStart"/>
-      <w:r>
-        <w:t>MoveTrees.Global</w:t>
-      </w:r>
-      <w:proofErr w:type="spellEnd"/>
-      <w:r>
-        <w:t xml:space="preserve">);’ to load the global move tree, the AI doesn’t need to know the specifics of it such as the file name, so the </w:t>
-      </w:r>
-      <w:proofErr w:type="spellStart"/>
-      <w:r>
-        <w:t>GameFiles</w:t>
-      </w:r>
-      <w:proofErr w:type="spellEnd"/>
-      <w:r>
-        <w:t xml:space="preserve"> class is used as an abstraction.</w:t>
+        <w:t xml:space="preserve"> interface for the rest of the code, as well as separating file input/output code from things such as the AI. Example = ‘var move_tree = GameFiles.loadMoveTree(MoveTrees.Global);’ to load the global move tree, the AI doesn’t need to know the specifics of it such as the file name, so the GameFiles class is used as an abstraction.</w:t>
       </w:r>
       <w:r>
         <w:t xml:space="preserve"> </w:t>
@@ -1719,21 +1560,7 @@
         <w:rPr>
           <w:strike/>
         </w:rPr>
-        <w:t xml:space="preserve">Provide a function inside of </w:t>
-      </w:r>
-      <w:proofErr w:type="spellStart"/>
-      <w:r>
-        <w:rPr>
-          <w:strike/>
-        </w:rPr>
-        <w:t>MainWindow</w:t>
-      </w:r>
-      <w:proofErr w:type="spellEnd"/>
-      <w:r>
-        <w:rPr>
-          <w:strike/>
-        </w:rPr>
-        <w:t xml:space="preserve"> for the game thread to call whenever an unhandled exception occurs (this function is called using the window’s dispatcher). The game </w:t>
+        <w:t xml:space="preserve">Provide a function inside of MainWindow for the game thread to call whenever an unhandled exception occurs (this function is called using the window’s dispatcher). The game </w:t>
       </w:r>
       <w:r>
         <w:rPr>
@@ -1821,15 +1648,7 @@
         </w:numPr>
       </w:pPr>
       <w:r>
-        <w:t>Modify the ‘</w:t>
-      </w:r>
-      <w:proofErr w:type="spellStart"/>
-      <w:r>
-        <w:t>Node.walk</w:t>
-      </w:r>
-      <w:proofErr w:type="spellEnd"/>
-      <w:r>
-        <w:t>’</w:t>
+        <w:t>Modify the ‘Node.walk’</w:t>
       </w:r>
       <w:r>
         <w:t xml:space="preserve"> function</w:t>
@@ -1882,131 +1701,51 @@
         <w:pStyle w:val="ListParagraph"/>
       </w:pPr>
       <w:r>
-        <w:t xml:space="preserve">Possible </w:t>
-      </w:r>
-      <w:proofErr w:type="spellStart"/>
-      <w:r>
-        <w:t>api</w:t>
-      </w:r>
-      <w:proofErr w:type="spellEnd"/>
-      <w:r>
-        <w:t xml:space="preserve"> = “</w:t>
-      </w:r>
-      <w:proofErr w:type="spellStart"/>
+        <w:t>Possible api = “</w:t>
+      </w:r>
       <w:r>
         <w:rPr>
           <w:rFonts w:ascii="Consolas" w:hAnsi="Consolas"/>
         </w:rPr>
-        <w:t>GameFiles.saveTree</w:t>
-      </w:r>
-      <w:proofErr w:type="spellEnd"/>
+        <w:t>GameFiles.saveTree(myRootNode, “super_tree”);</w:t>
+      </w:r>
+      <w:r>
+        <w:t xml:space="preserve">”, </w:t>
+      </w:r>
+    </w:p>
+    <w:p>
+      <w:pPr>
+        <w:pStyle w:val="ListParagraph"/>
+        <w:rPr>
+          <w:b/>
+        </w:rPr>
+      </w:pPr>
+      <w:r>
+        <w:t xml:space="preserve">                          “</w:t>
+      </w:r>
       <w:r>
         <w:rPr>
           <w:rFonts w:ascii="Consolas" w:hAnsi="Consolas"/>
         </w:rPr>
-        <w:t>(</w:t>
-      </w:r>
-      <w:proofErr w:type="spellStart"/>
+        <w:t>v</w:t>
+      </w:r>
       <w:r>
         <w:rPr>
           <w:rFonts w:ascii="Consolas" w:hAnsi="Consolas"/>
         </w:rPr>
-        <w:t>myRootNode</w:t>
-      </w:r>
-      <w:proofErr w:type="spellEnd"/>
+        <w:t xml:space="preserve">ar </w:t>
+      </w:r>
       <w:r>
         <w:rPr>
           <w:rFonts w:ascii="Consolas" w:hAnsi="Consolas"/>
         </w:rPr>
-        <w:t>, “</w:t>
-      </w:r>
-      <w:proofErr w:type="spellStart"/>
+        <w:t>root</w:t>
+      </w:r>
       <w:r>
         <w:rPr>
           <w:rFonts w:ascii="Consolas" w:hAnsi="Consolas"/>
         </w:rPr>
-        <w:t>super_tree</w:t>
-      </w:r>
-      <w:proofErr w:type="spellEnd"/>
-      <w:r>
-        <w:rPr>
-          <w:rFonts w:ascii="Consolas" w:hAnsi="Consolas"/>
-        </w:rPr>
-        <w:t>”);</w:t>
-      </w:r>
-      <w:r>
-        <w:t xml:space="preserve">”, </w:t>
-      </w:r>
-    </w:p>
-    <w:p>
-      <w:pPr>
-        <w:pStyle w:val="ListParagraph"/>
-        <w:rPr>
-          <w:b/>
-        </w:rPr>
-      </w:pPr>
-      <w:r>
-        <w:t xml:space="preserve">                          “</w:t>
-      </w:r>
-      <w:proofErr w:type="spellStart"/>
-      <w:r>
-        <w:rPr>
-          <w:rFonts w:ascii="Consolas" w:hAnsi="Consolas"/>
-        </w:rPr>
-        <w:t>v</w:t>
-      </w:r>
-      <w:r>
-        <w:rPr>
-          <w:rFonts w:ascii="Consolas" w:hAnsi="Consolas"/>
-        </w:rPr>
-        <w:t>ar</w:t>
-      </w:r>
-      <w:proofErr w:type="spellEnd"/>
-      <w:r>
-        <w:rPr>
-          <w:rFonts w:ascii="Consolas" w:hAnsi="Consolas"/>
-        </w:rPr>
-        <w:t xml:space="preserve"> </w:t>
-      </w:r>
-      <w:r>
-        <w:rPr>
-          <w:rFonts w:ascii="Consolas" w:hAnsi="Consolas"/>
-        </w:rPr>
-        <w:t>root</w:t>
-      </w:r>
-      <w:r>
-        <w:rPr>
-          <w:rFonts w:ascii="Consolas" w:hAnsi="Consolas"/>
-        </w:rPr>
-        <w:t xml:space="preserve"> = </w:t>
-      </w:r>
-      <w:proofErr w:type="spellStart"/>
-      <w:r>
-        <w:rPr>
-          <w:rFonts w:ascii="Consolas" w:hAnsi="Consolas"/>
-        </w:rPr>
-        <w:t>GameFiles.loadTree</w:t>
-      </w:r>
-      <w:proofErr w:type="spellEnd"/>
-      <w:r>
-        <w:rPr>
-          <w:rFonts w:ascii="Consolas" w:hAnsi="Consolas"/>
-        </w:rPr>
-        <w:t>(“</w:t>
-      </w:r>
-      <w:proofErr w:type="spellStart"/>
-      <w:r>
-        <w:rPr>
-          <w:rFonts w:ascii="Consolas" w:hAnsi="Consolas"/>
-        </w:rPr>
-        <w:t>super_tree</w:t>
-      </w:r>
-      <w:proofErr w:type="spellEnd"/>
-      <w:r>
-        <w:rPr>
-          <w:rFonts w:ascii="Consolas" w:hAnsi="Consolas"/>
-        </w:rPr>
-        <w:t>”)”</w:t>
+        <w:t xml:space="preserve"> = GameFiles.loadTree(“super_tree”)”</w:t>
       </w:r>
       <w:r>
         <w:rPr>
@@ -2034,15 +1773,7 @@
         <w:t>Provide a way to merge the data from one move tree into another. For example, say I gave my friends the current version of my project to play with, and then I asked them for their AI move trees so I could merge them all into my personal AI move tree. This would allow for the AI to make use of more data.</w:t>
       </w:r>
       <w:r>
-        <w:t xml:space="preserve"> The algorithm the AI uses in </w:t>
-      </w:r>
-      <w:proofErr w:type="spellStart"/>
-      <w:r>
-        <w:t>onMatchEnd</w:t>
-      </w:r>
-      <w:proofErr w:type="spellEnd"/>
-      <w:r>
-        <w:t xml:space="preserve"> could be turned into a function for this.</w:t>
+        <w:t xml:space="preserve"> The algorithm the AI uses in onMatchEnd could be turned into a function for this.</w:t>
       </w:r>
       <w:r>
         <w:t xml:space="preserve"> </w:t>
@@ -2093,23 +1824,21 @@
         </w:rPr>
       </w:pPr>
       <w:r>
-        <w:t>Using the algorithm used in “</w:t>
-      </w:r>
-      <w:proofErr w:type="spellStart"/>
-      <w:r>
-        <w:t>Average.statisticallyBest</w:t>
-      </w:r>
-      <w:proofErr w:type="spellEnd"/>
-      <w:r>
-        <w:t>”, create a function such as ‘</w:t>
-      </w:r>
-      <w:proofErr w:type="spellStart"/>
-      <w:r>
-        <w:t>Node.walkEveryPath</w:t>
-      </w:r>
-      <w:proofErr w:type="spellEnd"/>
-      <w:r>
-        <w:t>’ which will go over every possible path found in the tree, and give an ‘Action&lt;List&lt;Node&gt;&gt;’ every path found.</w:t>
+        <w:t xml:space="preserve">Using the algorithm used in “Average.statisticallyBest”, create a function such as ‘Node.walkEveryPath’ which will go over every possible path found in the tree, and </w:t>
+      </w:r>
+      <w:r>
+        <w:t>perform an</w:t>
+      </w:r>
+      <w:r>
+        <w:t xml:space="preserve"> ‘Action&lt;List&lt;Node&gt;&gt;’ </w:t>
+      </w:r>
+      <w:r>
+        <w:t xml:space="preserve">on </w:t>
+      </w:r>
+      <w:bookmarkStart w:id="7" w:name="_GoBack"/>
+      <w:bookmarkEnd w:id="7"/>
+      <w:r>
+        <w:t>every path found.</w:t>
       </w:r>
       <w:r>
         <w:t xml:space="preserve"> </w:t>
@@ -2141,26 +1870,10 @@
         </w:numPr>
       </w:pPr>
       <w:r>
-        <w:t xml:space="preserve">When a match isn’t being performed, the player can queue up moves by pressing any of the slots. This will create a backlog of </w:t>
-      </w:r>
-      <w:proofErr w:type="spellStart"/>
-      <w:r>
-        <w:t>PlayerSelectMessages</w:t>
-      </w:r>
-      <w:proofErr w:type="spellEnd"/>
-      <w:r>
-        <w:t>. Fixing it should be as easy as</w:t>
-      </w:r>
-      <w:r>
-        <w:t xml:space="preserve"> clearing the message queue anytime the player controller’s </w:t>
-      </w:r>
-      <w:proofErr w:type="spellStart"/>
-      <w:r>
-        <w:t>onDoTurn</w:t>
-      </w:r>
-      <w:proofErr w:type="spellEnd"/>
-      <w:r>
-        <w:t xml:space="preserve"> function is called.</w:t>
+        <w:t>When a match isn’t being performed, the player can queue up moves by pressing any of the slots. This will create a backlog of PlayerSelectMessages. Fixing it should be as easy as</w:t>
+      </w:r>
+      <w:r>
+        <w:t xml:space="preserve"> clearing the message queue anytime the player controller’s onDoTurn function is called.</w:t>
       </w:r>
     </w:p>
     <w:p>
@@ -2181,15 +1894,7 @@
         <w:t>always</w:t>
       </w:r>
       <w:r>
-        <w:t xml:space="preserve"> start in the same position when the ‘</w:t>
-      </w:r>
-      <w:proofErr w:type="spellStart"/>
-      <w:r>
-        <w:t>doStatisticallyBest</w:t>
-      </w:r>
-      <w:proofErr w:type="spellEnd"/>
-      <w:r>
-        <w:t>’ function is being used. I’m not too sure how to remedy this as of now…</w:t>
+        <w:t xml:space="preserve"> start in the same position when the ‘doStatisticallyBest’ function is being used. I’m not too sure how to remedy this as of now…</w:t>
       </w:r>
     </w:p>
     <w:p>
@@ -2216,15 +1921,7 @@
         </w:numPr>
       </w:pPr>
       <w:r>
-        <w:t xml:space="preserve">The exception thrown in the Game thread, which is used to stop it when the window is closed, is passed into </w:t>
-      </w:r>
-      <w:proofErr w:type="spellStart"/>
-      <w:r>
-        <w:t>MainWindow.reportException</w:t>
-      </w:r>
-      <w:proofErr w:type="spellEnd"/>
-      <w:r>
-        <w:t xml:space="preserve">. </w:t>
+        <w:t xml:space="preserve">The exception thrown in the Game thread, which is used to stop it when the window is closed, is passed into MainWindow.reportException. </w:t>
       </w:r>
       <w:r>
         <w:t>So,</w:t>
@@ -2296,63 +1993,7 @@
         </w:numPr>
       </w:pPr>
       <w:r>
-        <w:t xml:space="preserve">Add the </w:t>
-      </w:r>
-      <w:proofErr w:type="spellStart"/>
-      <w:r>
-        <w:t>GameFiles</w:t>
-      </w:r>
-      <w:proofErr w:type="spellEnd"/>
-      <w:r>
-        <w:t xml:space="preserve"> class, which currently allows code to save and load trees by using names. </w:t>
-      </w:r>
-      <w:proofErr w:type="spellStart"/>
-      <w:r>
-        <w:t>GameFiles.saveTree</w:t>
-      </w:r>
-      <w:proofErr w:type="spellEnd"/>
-      <w:r>
-        <w:t>(“</w:t>
-      </w:r>
-      <w:proofErr w:type="spellStart"/>
-      <w:r>
-        <w:t>MyTree</w:t>
-      </w:r>
-      <w:proofErr w:type="spellEnd"/>
-      <w:r>
-        <w:t xml:space="preserve">”, </w:t>
-      </w:r>
-      <w:proofErr w:type="gramStart"/>
-      <w:r>
-        <w:t>root)  |</w:t>
-      </w:r>
-      <w:proofErr w:type="gramEnd"/>
-      <w:r>
-        <w:t xml:space="preserve">  </w:t>
-      </w:r>
-      <w:proofErr w:type="spellStart"/>
-      <w:r>
-        <w:t>var</w:t>
-      </w:r>
-      <w:proofErr w:type="spellEnd"/>
-      <w:r>
-        <w:t xml:space="preserve"> root = </w:t>
-      </w:r>
-      <w:proofErr w:type="spellStart"/>
-      <w:r>
-        <w:t>GameFiles.loadTree</w:t>
-      </w:r>
-      <w:proofErr w:type="spellEnd"/>
-      <w:r>
-        <w:t>(“</w:t>
-      </w:r>
-      <w:proofErr w:type="spellStart"/>
-      <w:r>
-        <w:t>MyTree</w:t>
-      </w:r>
-      <w:proofErr w:type="spellEnd"/>
-      <w:r>
-        <w:t>”)</w:t>
+        <w:t>Add the GameFiles class, which currently allows code to save and load trees by using names. GameFiles.saveTree(“MyTree”, root)  |  var root = GameFiles.loadTree(“MyTree”)</w:t>
       </w:r>
     </w:p>
     <w:p>
@@ -2364,15 +2005,7 @@
         </w:numPr>
       </w:pPr>
       <w:r>
-        <w:t xml:space="preserve">Modify the AI to save and load its global move tree using the </w:t>
-      </w:r>
-      <w:proofErr w:type="spellStart"/>
-      <w:r>
-        <w:t>GameFiles</w:t>
-      </w:r>
-      <w:proofErr w:type="spellEnd"/>
-      <w:r>
-        <w:t xml:space="preserve"> class.</w:t>
+        <w:t>Modify the AI to save and load its global move tree using the GameFiles class.</w:t>
       </w:r>
     </w:p>
     <w:p>
@@ -2384,15 +2017,7 @@
         </w:numPr>
       </w:pPr>
       <w:r>
-        <w:t xml:space="preserve">Add </w:t>
-      </w:r>
-      <w:proofErr w:type="spellStart"/>
-      <w:r>
-        <w:t>Node.merge</w:t>
-      </w:r>
-      <w:proofErr w:type="spellEnd"/>
-      <w:r>
-        <w:t>, which is a static function used to merge a ‘source’ node tree into a ‘destination’ node tree.</w:t>
+        <w:t>Add Node.merge, which is a static function used to merge a ‘source’ node tree into a ‘destination’ node tree.</w:t>
       </w:r>
       <w:r>
         <w:t xml:space="preserve"> The AI was originally using this algorithm to merge its local move</w:t>
@@ -2423,23 +2048,7 @@
     </w:p>
     <w:p>
       <w:r>
-        <w:t xml:space="preserve">I was surprised (as well as happy) to find that the AI worked perfectly fine, without any issues, when I added the code to save/load. It makes me feel it’s at the very least coded in a good way. It also confirms to me that </w:t>
-      </w:r>
-      <w:proofErr w:type="spellStart"/>
-      <w:r>
-        <w:t>GameFiles</w:t>
-      </w:r>
-      <w:proofErr w:type="spellEnd"/>
-      <w:r>
-        <w:t xml:space="preserve">’ interface is simple enough, as only 5 lines of code was needed (2 lines were calls to the </w:t>
-      </w:r>
-      <w:proofErr w:type="spellStart"/>
-      <w:r>
-        <w:t>GameFIles</w:t>
-      </w:r>
-      <w:proofErr w:type="spellEnd"/>
-      <w:r>
-        <w:t xml:space="preserve"> class, 2 were</w:t>
+        <w:t>I was surprised (as well as happy) to find that the AI worked perfectly fine, without any issues, when I added the code to save/load. It makes me feel it’s at the very least coded in a good way. It also confirms to me that GameFiles’ interface is simple enough, as only 5 lines of code was needed (2 lines were calls to the GameFIles class, 2 were</w:t>
       </w:r>
       <w:r>
         <w:t xml:space="preserve"> for</w:t>
@@ -2462,15 +2071,7 @@
         <w:t>unit tests</w:t>
       </w:r>
       <w:r>
-        <w:t xml:space="preserve"> for </w:t>
-      </w:r>
-      <w:proofErr w:type="spellStart"/>
-      <w:r>
-        <w:t>GameFiles</w:t>
-      </w:r>
-      <w:proofErr w:type="spellEnd"/>
-      <w:r>
-        <w:t xml:space="preserve"> makes me certain that all the data is being written/read in correctly.</w:t>
+        <w:t xml:space="preserve"> for GameFiles makes me certain that all the data is being written/read in correctly.</w:t>
       </w:r>
     </w:p>
     <w:p>
@@ -2503,15 +2104,7 @@
         </w:numPr>
       </w:pPr>
       <w:r>
-        <w:t xml:space="preserve">Create </w:t>
-      </w:r>
-      <w:proofErr w:type="spellStart"/>
-      <w:r>
-        <w:t>Config.versionString</w:t>
-      </w:r>
-      <w:proofErr w:type="spellEnd"/>
-      <w:r>
-        <w:t>, which stores a string representing the current version of the game. Every window will have this string appended to its title.</w:t>
+        <w:t>Create Config.versionString, which stores a string representing the current version of the game. Every window will have this string appended to its title.</w:t>
       </w:r>
     </w:p>
     <w:p>
@@ -2547,23 +2140,7 @@
         </w:numPr>
       </w:pPr>
       <w:r>
-        <w:t xml:space="preserve">Modify the Controller base class so that </w:t>
-      </w:r>
-      <w:proofErr w:type="spellStart"/>
-      <w:r>
-        <w:t>onAfterTurn</w:t>
-      </w:r>
-      <w:proofErr w:type="spellEnd"/>
-      <w:r>
-        <w:t xml:space="preserve"> and </w:t>
-      </w:r>
-      <w:proofErr w:type="spellStart"/>
-      <w:r>
-        <w:t>onMatchEnd</w:t>
-      </w:r>
-      <w:proofErr w:type="spellEnd"/>
-      <w:r>
-        <w:t xml:space="preserve"> are given the current state of the board, and the index of the last piece placed. This is so the controllers don’t have to track this information themselves, which creates bugs. It also means they can be certain the data is correct.</w:t>
+        <w:t>Modify the Controller base class so that onAfterTurn and onMatchEnd are given the current state of the board, and the index of the last piece placed. This is so the controllers don’t have to track this information themselves, which creates bugs. It also means they can be certain the data is correct.</w:t>
       </w:r>
     </w:p>
     <w:p>
@@ -2575,36 +2152,12 @@
         </w:numPr>
       </w:pPr>
       <w:r>
-        <w:t>Add an ‘AI’ controller, which currently has a ‘</w:t>
-      </w:r>
-      <w:proofErr w:type="spellStart"/>
-      <w:r>
-        <w:t>doRandom</w:t>
-      </w:r>
-      <w:proofErr w:type="spellEnd"/>
-      <w:r>
-        <w:t>’ and ‘</w:t>
-      </w:r>
-      <w:proofErr w:type="spellStart"/>
-      <w:r>
-        <w:t>doStatisticallyBest</w:t>
-      </w:r>
-      <w:proofErr w:type="spellEnd"/>
-      <w:r>
-        <w:t>’ mode.</w:t>
-      </w:r>
-    </w:p>
-    <w:p>
-      <w:r>
-        <w:t>This update is the first on to feature the AI’s main mode, ‘</w:t>
-      </w:r>
-      <w:proofErr w:type="spellStart"/>
-      <w:r>
-        <w:t>doStatisticallyBest</w:t>
-      </w:r>
-      <w:proofErr w:type="spellEnd"/>
-      <w:r>
-        <w:t>’, in action. Currently the AI can’t load data from previous sessions, so it has to remake its global tree from scratch each time the program is run.</w:t>
+        <w:t>Add an ‘AI’ controller, which currently has a ‘doRandom’ and ‘doStatisticallyBest’ mode.</w:t>
+      </w:r>
+    </w:p>
+    <w:p>
+      <w:r>
+        <w:t>This update is the first on to feature the AI’s main mode, ‘doStatisticallyBest’, in action. Currently the AI can’t load data from previous sessions, so it has to remake its global tree from scratch each time the program is run.</w:t>
       </w:r>
     </w:p>
     <w:p>
@@ -2614,23 +2167,7 @@
     </w:p>
     <w:p>
       <w:r>
-        <w:t>I will have to figure out a way to try and get the AI to randomise whether it uses ‘</w:t>
-      </w:r>
-      <w:proofErr w:type="spellStart"/>
-      <w:r>
-        <w:t>doStatisticallyBest</w:t>
-      </w:r>
-      <w:proofErr w:type="spellEnd"/>
-      <w:r>
-        <w:t>’ one match, and ‘</w:t>
-      </w:r>
-      <w:proofErr w:type="spellStart"/>
-      <w:r>
-        <w:t>doRandom</w:t>
-      </w:r>
-      <w:proofErr w:type="spellEnd"/>
-      <w:r>
-        <w:t>’ another match, so it has more data to work off of.</w:t>
+        <w:t>I will have to figure out a way to try and get the AI to randomise whether it uses ‘doStatisticallyBest’ one match, and ‘doRandom’ another match, so it has more data to work off of.</w:t>
       </w:r>
       <w:r>
         <w:t xml:space="preserve"> </w:t>
@@ -2682,40 +2219,16 @@
         </w:numPr>
       </w:pPr>
       <w:r>
-        <w:t>Create ‘</w:t>
-      </w:r>
-      <w:proofErr w:type="spellStart"/>
-      <w:r>
-        <w:t>Node.walkEveryPath</w:t>
-      </w:r>
-      <w:proofErr w:type="spellEnd"/>
-      <w:r>
-        <w:t>’ which is a function based off of the algorithm used in ‘</w:t>
-      </w:r>
-      <w:proofErr w:type="spellStart"/>
-      <w:r>
-        <w:t>Average.sta</w:t>
+        <w:t>Create ‘Node.walkEveryPath’ which is a function based off of the algorithm used in ‘Average.sta</w:t>
       </w:r>
       <w:r>
         <w:t>t</w:t>
       </w:r>
       <w:r>
-        <w:t>isticallyBest</w:t>
-      </w:r>
-      <w:proofErr w:type="spellEnd"/>
-      <w:r>
-        <w:t>’. This function allows code to perform an action on every possible path in the tree.</w:t>
-      </w:r>
-      <w:r>
-        <w:t xml:space="preserve"> ‘</w:t>
-      </w:r>
-      <w:proofErr w:type="spellStart"/>
-      <w:r>
-        <w:t>Average.statisticallyBest</w:t>
-      </w:r>
-      <w:proofErr w:type="spellEnd"/>
-      <w:r>
-        <w:t>’ was modified to use this new function.</w:t>
+        <w:t>isticallyBest’. This function allows code to perform an action on every possible path in the tree.</w:t>
+      </w:r>
+      <w:r>
+        <w:t xml:space="preserve"> ‘Average.statisticallyBest’ was modified to use this new function.</w:t>
       </w:r>
     </w:p>
     <w:p>
@@ -2727,15 +2240,7 @@
         </w:numPr>
       </w:pPr>
       <w:r>
-        <w:t>Modify ‘</w:t>
-      </w:r>
-      <w:proofErr w:type="spellStart"/>
-      <w:r>
-        <w:t>Node.walk</w:t>
-      </w:r>
-      <w:proofErr w:type="spellEnd"/>
-      <w:r>
-        <w:t>’ to allow an action to be performed on every node walked to.</w:t>
+        <w:t>Modify ‘Node.walk’ to allow an action to be performed on every node walked to.</w:t>
       </w:r>
     </w:p>
     <w:p>
@@ -2805,6 +2310,7 @@
         <w:docPartUnique/>
       </w:docPartObj>
     </w:sdtPr>
+    <w:sdtEndPr/>
     <w:sdtContent>
       <w:p>
         <w:pPr>
@@ -2879,7 +2385,7 @@
                                 <w:rPr>
                                   <w:noProof/>
                                 </w:rPr>
-                                <w:t>7</w:t>
+                                <w:t>4</w:t>
                               </w:r>
                               <w:r>
                                 <w:rPr>
@@ -2945,7 +2451,7 @@
                           <w:rPr>
                             <w:noProof/>
                           </w:rPr>
-                          <w:t>7</w:t>
+                          <w:t>4</w:t>
                         </w:r>
                         <w:r>
                           <w:rPr>
@@ -3079,13 +2585,8 @@
       <w:pStyle w:val="Header"/>
     </w:pPr>
     <w:r>
-      <w:t xml:space="preserve">Bradley </w:t>
+      <w:t>Bradley Chatha</w:t>
     </w:r>
-    <w:proofErr w:type="spellStart"/>
-    <w:r>
-      <w:t>Chatha</w:t>
-    </w:r>
-    <w:proofErr w:type="spellEnd"/>
   </w:p>
   <w:p>
     <w:pPr>
@@ -5128,556 +4629,6 @@
 </w:styles>
 </file>
 
-<file path=word/glossary/document.xml><?xml version="1.0" encoding="utf-8"?>
-<w:glossaryDocument xmlns:wpc="http://schemas.microsoft.com/office/word/2010/wordprocessingCanvas" xmlns:cx="http://schemas.microsoft.com/office/drawing/2014/chartex" xmlns:cx1="http://schemas.microsoft.com/office/drawing/2015/9/8/chartex" xmlns:cx2="http://schemas.microsoft.com/office/drawing/2015/10/21/chartex" xmlns:cx3="http://schemas.microsoft.com/office/drawing/2016/5/9/chartex" xmlns:cx4="http://schemas.microsoft.com/office/drawing/2016/5/10/chartex" xmlns:cx5="http://schemas.microsoft.com/office/drawing/2016/5/11/chartex" xmlns:mc="http://schemas.openxmlformats.org/markup-compatibility/2006" xmlns:o="urn:schemas-microsoft-com:office:office" xmlns:r="http://schemas.openxmlformats.org/officeDocument/2006/relationships" xmlns:m="http://schemas.openxmlformats.org/officeDocument/2006/math" xmlns:v="urn:schemas-microsoft-com:vml" xmlns:wp14="http://schemas.microsoft.com/office/word/2010/wordprocessingDrawing" xmlns:wp="http://schemas.openxmlformats.org/drawingml/2006/wordprocessingDrawing" xmlns:w10="urn:schemas-microsoft-com:office:word" xmlns:w="http://schemas.openxmlformats.org/wordprocessingml/2006/main" xmlns:w14="http://schemas.microsoft.com/office/word/2010/wordml" xmlns:w15="http://schemas.microsoft.com/office/word/2012/wordml" xmlns:w16se="http://schemas.microsoft.com/office/word/2015/wordml/symex" xmlns:wpg="http://schemas.microsoft.com/office/word/2010/wordprocessingGroup" xmlns:wpi="http://schemas.microsoft.com/office/word/2010/wordprocessingInk" xmlns:wne="http://schemas.microsoft.com/office/word/2006/wordml" xmlns:wps="http://schemas.microsoft.com/office/word/2010/wordprocessingShape" mc:Ignorable="w14 w15 w16se wp14"/>
-</file>
-
-<file path=word/glossary/fontTable.xml><?xml version="1.0" encoding="utf-8"?>
-<w:fonts xmlns:mc="http://schemas.openxmlformats.org/markup-compatibility/2006" xmlns:r="http://schemas.openxmlformats.org/officeDocument/2006/relationships" xmlns:w="http://schemas.openxmlformats.org/wordprocessingml/2006/main" xmlns:w14="http://schemas.microsoft.com/office/word/2010/wordml" xmlns:w15="http://schemas.microsoft.com/office/word/2012/wordml" xmlns:w16se="http://schemas.microsoft.com/office/word/2015/wordml/symex" mc:Ignorable="w14 w15 w16se">
-  <w:font w:name="Symbol">
-    <w:panose1 w:val="05050102010706020507"/>
-    <w:charset w:val="02"/>
-    <w:family w:val="roman"/>
-    <w:pitch w:val="variable"/>
-    <w:sig w:usb0="00000000" w:usb1="10000000" w:usb2="00000000" w:usb3="00000000" w:csb0="80000000" w:csb1="00000000"/>
-  </w:font>
-  <w:font w:name="Times New Roman">
-    <w:panose1 w:val="02020603050405020304"/>
-    <w:charset w:val="00"/>
-    <w:family w:val="roman"/>
-    <w:pitch w:val="variable"/>
-    <w:sig w:usb0="E0002EFF" w:usb1="C000785B" w:usb2="00000009" w:usb3="00000000" w:csb0="000001FF" w:csb1="00000000"/>
-  </w:font>
-  <w:font w:name="Courier New">
-    <w:panose1 w:val="02070309020205020404"/>
-    <w:charset w:val="00"/>
-    <w:family w:val="modern"/>
-    <w:pitch w:val="fixed"/>
-    <w:sig w:usb0="E0002EFF" w:usb1="C0007843" w:usb2="00000009" w:usb3="00000000" w:csb0="000001FF" w:csb1="00000000"/>
-  </w:font>
-  <w:font w:name="Wingdings">
-    <w:panose1 w:val="05000000000000000000"/>
-    <w:charset w:val="02"/>
-    <w:family w:val="auto"/>
-    <w:pitch w:val="variable"/>
-    <w:sig w:usb0="00000000" w:usb1="10000000" w:usb2="00000000" w:usb3="00000000" w:csb0="80000000" w:csb1="00000000"/>
-  </w:font>
-  <w:font w:name="Calibri">
-    <w:panose1 w:val="020F0502020204030204"/>
-    <w:charset w:val="00"/>
-    <w:family w:val="swiss"/>
-    <w:pitch w:val="variable"/>
-    <w:sig w:usb0="E0002AFF" w:usb1="C000247B" w:usb2="00000009" w:usb3="00000000" w:csb0="000001FF" w:csb1="00000000"/>
-  </w:font>
-  <w:font w:name="Yu Mincho">
-    <w:altName w:val="游明朝"/>
-    <w:panose1 w:val="02020400000000000000"/>
-    <w:charset w:val="80"/>
-    <w:family w:val="roman"/>
-    <w:pitch w:val="variable"/>
-    <w:sig w:usb0="800002E7" w:usb1="2AC7FCFF" w:usb2="00000012" w:usb3="00000000" w:csb0="0002009F" w:csb1="00000000"/>
-  </w:font>
-  <w:font w:name="Calibri Light">
-    <w:panose1 w:val="020F0302020204030204"/>
-    <w:charset w:val="00"/>
-    <w:family w:val="swiss"/>
-    <w:pitch w:val="variable"/>
-    <w:sig w:usb0="E0002AFF" w:usb1="C000247B" w:usb2="00000009" w:usb3="00000000" w:csb0="000001FF" w:csb1="00000000"/>
-  </w:font>
-  <w:font w:name="Yu Gothic Light">
-    <w:altName w:val="游ゴシック Light"/>
-    <w:panose1 w:val="020B0300000000000000"/>
-    <w:charset w:val="80"/>
-    <w:family w:val="swiss"/>
-    <w:pitch w:val="variable"/>
-    <w:sig w:usb0="E00002FF" w:usb1="2AC7FDFF" w:usb2="00000016" w:usb3="00000000" w:csb0="0002009F" w:csb1="00000000"/>
-  </w:font>
-  <w:font w:name="Consolas">
-    <w:panose1 w:val="020B0609020204030204"/>
-    <w:charset w:val="00"/>
-    <w:family w:val="modern"/>
-    <w:pitch w:val="fixed"/>
-    <w:sig w:usb0="E00006FF" w:usb1="0000FCFF" w:usb2="00000001" w:usb3="00000000" w:csb0="0000019F" w:csb1="00000000"/>
-  </w:font>
-</w:fonts>
-</file>
-
-<file path=word/glossary/settings.xml><?xml version="1.0" encoding="utf-8"?>
-<w:settings xmlns:mc="http://schemas.openxmlformats.org/markup-compatibility/2006" xmlns:o="urn:schemas-microsoft-com:office:office" xmlns:r="http://schemas.openxmlformats.org/officeDocument/2006/relationships" xmlns:m="http://schemas.openxmlformats.org/officeDocument/2006/math" xmlns:v="urn:schemas-microsoft-com:vml" xmlns:w10="urn:schemas-microsoft-com:office:word" xmlns:w="http://schemas.openxmlformats.org/wordprocessingml/2006/main" xmlns:w14="http://schemas.microsoft.com/office/word/2010/wordml" xmlns:w15="http://schemas.microsoft.com/office/word/2012/wordml" xmlns:w16se="http://schemas.microsoft.com/office/word/2015/wordml/symex" xmlns:sl="http://schemas.openxmlformats.org/schemaLibrary/2006/main" mc:Ignorable="w14 w15 w16se">
-  <w:view w:val="normal"/>
-  <w:defaultTabStop w:val="720"/>
-  <w:characterSpacingControl w:val="doNotCompress"/>
-  <w:compat>
-    <w:useFELayout/>
-    <w:compatSetting w:name="compatibilityMode" w:uri="http://schemas.microsoft.com/office/word" w:val="15"/>
-    <w:compatSetting w:name="overrideTableStyleFontSizeAndJustification" w:uri="http://schemas.microsoft.com/office/word" w:val="1"/>
-    <w:compatSetting w:name="enableOpenTypeFeatures" w:uri="http://schemas.microsoft.com/office/word" w:val="1"/>
-    <w:compatSetting w:name="doNotFlipMirrorIndents" w:uri="http://schemas.microsoft.com/office/word" w:val="1"/>
-    <w:compatSetting w:name="differentiateMultirowTableHeaders" w:uri="http://schemas.microsoft.com/office/word" w:val="1"/>
-  </w:compat>
-  <w:rsids>
-    <w:rsidRoot w:val="00353CDC"/>
-    <w:rsid w:val="00353CDC"/>
-  </w:rsids>
-  <m:mathPr>
-    <m:mathFont m:val="Cambria Math"/>
-    <m:brkBin m:val="before"/>
-    <m:brkBinSub m:val="--"/>
-    <m:smallFrac m:val="0"/>
-    <m:dispDef/>
-    <m:lMargin m:val="0"/>
-    <m:rMargin m:val="0"/>
-    <m:defJc m:val="centerGroup"/>
-    <m:wrapIndent m:val="1440"/>
-    <m:intLim m:val="subSup"/>
-    <m:naryLim m:val="undOvr"/>
-  </m:mathPr>
-  <w:themeFontLang w:val="en-GB" w:eastAsia="ja-JP"/>
-  <w:clrSchemeMapping w:bg1="light1" w:t1="dark1" w:bg2="light2" w:t2="dark2" w:accent1="accent1" w:accent2="accent2" w:accent3="accent3" w:accent4="accent4" w:accent5="accent5" w:accent6="accent6" w:hyperlink="hyperlink" w:followedHyperlink="followedHyperlink"/>
-  <w:decimalSymbol w:val="."/>
-  <w:listSeparator w:val=","/>
-  <w15:chartTrackingRefBased/>
-</w:settings>
-</file>
-
-<file path=word/glossary/styles.xml><?xml version="1.0" encoding="utf-8"?>
-<w:styles xmlns:mc="http://schemas.openxmlformats.org/markup-compatibility/2006" xmlns:r="http://schemas.openxmlformats.org/officeDocument/2006/relationships" xmlns:w="http://schemas.openxmlformats.org/wordprocessingml/2006/main" xmlns:w14="http://schemas.microsoft.com/office/word/2010/wordml" xmlns:w15="http://schemas.microsoft.com/office/word/2012/wordml" xmlns:w16se="http://schemas.microsoft.com/office/word/2015/wordml/symex" mc:Ignorable="w14 w15 w16se">
-  <w:docDefaults>
-    <w:rPrDefault>
-      <w:rPr>
-        <w:rFonts w:asciiTheme="minorHAnsi" w:eastAsiaTheme="minorEastAsia" w:hAnsiTheme="minorHAnsi" w:cstheme="minorBidi"/>
-        <w:sz w:val="22"/>
-        <w:szCs w:val="22"/>
-        <w:lang w:val="en-GB" w:eastAsia="ja-JP" w:bidi="ar-SA"/>
-      </w:rPr>
-    </w:rPrDefault>
-    <w:pPrDefault>
-      <w:pPr>
-        <w:spacing w:after="160" w:line="259" w:lineRule="auto"/>
-      </w:pPr>
-    </w:pPrDefault>
-  </w:docDefaults>
-  <w:latentStyles w:defLockedState="0" w:defUIPriority="99" w:defSemiHidden="0" w:defUnhideWhenUsed="0" w:defQFormat="0" w:count="374">
-    <w:lsdException w:name="Normal" w:uiPriority="0" w:qFormat="1"/>
-    <w:lsdException w:name="heading 1" w:uiPriority="9" w:qFormat="1"/>
-    <w:lsdException w:name="heading 2" w:semiHidden="1" w:uiPriority="9" w:unhideWhenUsed="1" w:qFormat="1"/>
-    <w:lsdException w:name="heading 3" w:semiHidden="1" w:uiPriority="9" w:unhideWhenUsed="1" w:qFormat="1"/>
-    <w:lsdException w:name="heading 4" w:semiHidden="1" w:uiPriority="9" w:unhideWhenUsed="1" w:qFormat="1"/>
-    <w:lsdException w:name="heading 5" w:semiHidden="1" w:uiPriority="9" w:unhideWhenUsed="1" w:qFormat="1"/>
-    <w:lsdException w:name="heading 6" w:semiHidden="1" w:uiPriority="9" w:unhideWhenUsed="1" w:qFormat="1"/>
-    <w:lsdException w:name="heading 7" w:semiHidden="1" w:uiPriority="9" w:unhideWhenUsed="1" w:qFormat="1"/>
-    <w:lsdException w:name="heading 8" w:semiHidden="1" w:uiPriority="9" w:unhideWhenUsed="1" w:qFormat="1"/>
-    <w:lsdException w:name="heading 9" w:semiHidden="1" w:uiPriority="9" w:unhideWhenUsed="1" w:qFormat="1"/>
-    <w:lsdException w:name="index 1" w:semiHidden="1" w:unhideWhenUsed="1"/>
-    <w:lsdException w:name="index 2" w:semiHidden="1" w:unhideWhenUsed="1"/>
-    <w:lsdException w:name="index 3" w:semiHidden="1" w:unhideWhenUsed="1"/>
-    <w:lsdException w:name="index 4" w:semiHidden="1" w:unhideWhenUsed="1"/>
-    <w:lsdException w:name="index 5" w:semiHidden="1" w:unhideWhenUsed="1"/>
-    <w:lsdException w:name="index 6" w:semiHidden="1" w:unhideWhenUsed="1"/>
-    <w:lsdException w:name="index 7" w:semiHidden="1" w:unhideWhenUsed="1"/>
-    <w:lsdException w:name="index 8" w:semiHidden="1" w:unhideWhenUsed="1"/>
-    <w:lsdException w:name="index 9" w:semiHidden="1" w:unhideWhenUsed="1"/>
-    <w:lsdException w:name="toc 1" w:semiHidden="1" w:uiPriority="39" w:unhideWhenUsed="1"/>
-    <w:lsdException w:name="toc 2" w:semiHidden="1" w:uiPriority="39" w:unhideWhenUsed="1"/>
-    <w:lsdException w:name="toc 3" w:semiHidden="1" w:uiPriority="39" w:unhideWhenUsed="1"/>
-    <w:lsdException w:name="toc 4" w:semiHidden="1" w:uiPriority="39" w:unhideWhenUsed="1"/>
-    <w:lsdException w:name="toc 5" w:semiHidden="1" w:uiPriority="39" w:unhideWhenUsed="1"/>
-    <w:lsdException w:name="toc 6" w:semiHidden="1" w:uiPriority="39" w:unhideWhenUsed="1"/>
-    <w:lsdException w:name="toc 7" w:semiHidden="1" w:uiPriority="39" w:unhideWhenUsed="1"/>
-    <w:lsdException w:name="toc 8" w:semiHidden="1" w:uiPriority="39" w:unhideWhenUsed="1"/>
-    <w:lsdException w:name="toc 9" w:semiHidden="1" w:uiPriority="39" w:unhideWhenUsed="1"/>
-    <w:lsdException w:name="Normal Indent" w:semiHidden="1" w:unhideWhenUsed="1"/>
-    <w:lsdException w:name="footnote text" w:semiHidden="1" w:unhideWhenUsed="1"/>
-    <w:lsdException w:name="annotation text" w:semiHidden="1" w:unhideWhenUsed="1"/>
-    <w:lsdException w:name="header" w:semiHidden="1" w:unhideWhenUsed="1"/>
-    <w:lsdException w:name="footer" w:semiHidden="1" w:unhideWhenUsed="1"/>
-    <w:lsdException w:name="index heading" w:semiHidden="1" w:unhideWhenUsed="1"/>
-    <w:lsdException w:name="caption" w:semiHidden="1" w:uiPriority="35" w:unhideWhenUsed="1" w:qFormat="1"/>
-    <w:lsdException w:name="table of figures" w:semiHidden="1" w:unhideWhenUsed="1"/>
-    <w:lsdException w:name="envelope address" w:semiHidden="1" w:unhideWhenUsed="1"/>
-    <w:lsdException w:name="envelope return" w:semiHidden="1" w:unhideWhenUsed="1"/>
-    <w:lsdException w:name="footnote reference" w:semiHidden="1" w:unhideWhenUsed="1"/>
-    <w:lsdException w:name="annotation reference" w:semiHidden="1" w:unhideWhenUsed="1"/>
-    <w:lsdException w:name="line number" w:semiHidden="1" w:unhideWhenUsed="1"/>
-    <w:lsdException w:name="page number" w:semiHidden="1" w:unhideWhenUsed="1"/>
-    <w:lsdException w:name="endnote reference" w:semiHidden="1" w:unhideWhenUsed="1"/>
-    <w:lsdException w:name="endnote text" w:semiHidden="1" w:unhideWhenUsed="1"/>
-    <w:lsdException w:name="table of authorities" w:semiHidden="1" w:unhideWhenUsed="1"/>
-    <w:lsdException w:name="macro" w:semiHidden="1" w:unhideWhenUsed="1"/>
-    <w:lsdException w:name="toa heading" w:semiHidden="1" w:unhideWhenUsed="1"/>
-    <w:lsdException w:name="List" w:semiHidden="1" w:unhideWhenUsed="1"/>
-    <w:lsdException w:name="List Bullet" w:semiHidden="1" w:unhideWhenUsed="1"/>
-    <w:lsdException w:name="List Number" w:semiHidden="1" w:unhideWhenUsed="1"/>
-    <w:lsdException w:name="List 2" w:semiHidden="1" w:unhideWhenUsed="1"/>
-    <w:lsdException w:name="List 3" w:semiHidden="1" w:unhideWhenUsed="1"/>
-    <w:lsdException w:name="List 4" w:semiHidden="1" w:unhideWhenUsed="1"/>
-    <w:lsdException w:name="List 5" w:semiHidden="1" w:unhideWhenUsed="1"/>
-    <w:lsdException w:name="List Bullet 2" w:semiHidden="1" w:unhideWhenUsed="1"/>
-    <w:lsdException w:name="List Bullet 3" w:semiHidden="1" w:unhideWhenUsed="1"/>
-    <w:lsdException w:name="List Bullet 4" w:semiHidden="1" w:unhideWhenUsed="1"/>
-    <w:lsdException w:name="List Bullet 5" w:semiHidden="1" w:unhideWhenUsed="1"/>
-    <w:lsdException w:name="List Number 2" w:semiHidden="1" w:unhideWhenUsed="1"/>
-    <w:lsdException w:name="List Number 3" w:semiHidden="1" w:unhideWhenUsed="1"/>
-    <w:lsdException w:name="List Number 4" w:semiHidden="1" w:unhideWhenUsed="1"/>
-    <w:lsdException w:name="List Number 5" w:semiHidden="1" w:unhideWhenUsed="1"/>
-    <w:lsdException w:name="Title" w:uiPriority="10" w:qFormat="1"/>
-    <w:lsdException w:name="Closing" w:semiHidden="1" w:unhideWhenUsed="1"/>
-    <w:lsdException w:name="Signature" w:semiHidden="1" w:unhideWhenUsed="1"/>
-    <w:lsdException w:name="Default Paragraph Font" w:semiHidden="1" w:uiPriority="1" w:unhideWhenUsed="1"/>
-    <w:lsdException w:name="Body Text" w:semiHidden="1" w:unhideWhenUsed="1"/>
-    <w:lsdException w:name="Body Text Indent" w:semiHidden="1" w:unhideWhenUsed="1"/>
-    <w:lsdException w:name="List Continue" w:semiHidden="1" w:unhideWhenUsed="1"/>
-    <w:lsdException w:name="List Continue 2" w:semiHidden="1" w:unhideWhenUsed="1"/>
-    <w:lsdException w:name="List Continue 3" w:semiHidden="1" w:unhideWhenUsed="1"/>
-    <w:lsdException w:name="List Continue 4" w:semiHidden="1" w:unhideWhenUsed="1"/>
-    <w:lsdException w:name="List Continue 5" w:semiHidden="1" w:unhideWhenUsed="1"/>
-    <w:lsdException w:name="Message Header" w:semiHidden="1" w:unhideWhenUsed="1"/>
-    <w:lsdException w:name="Subtitle" w:uiPriority="11" w:qFormat="1"/>
-    <w:lsdException w:name="Salutation" w:semiHidden="1" w:unhideWhenUsed="1"/>
-    <w:lsdException w:name="Date" w:semiHidden="1" w:unhideWhenUsed="1"/>
-    <w:lsdException w:name="Body Text First Indent" w:semiHidden="1" w:unhideWhenUsed="1"/>
-    <w:lsdException w:name="Body Text First Indent 2" w:semiHidden="1" w:unhideWhenUsed="1"/>
-    <w:lsdException w:name="Note Heading" w:semiHidden="1" w:unhideWhenUsed="1"/>
-    <w:lsdException w:name="Body Text 2" w:semiHidden="1" w:unhideWhenUsed="1"/>
-    <w:lsdException w:name="Body Text 3" w:semiHidden="1" w:unhideWhenUsed="1"/>
-    <w:lsdException w:name="Body Text Indent 2" w:semiHidden="1" w:unhideWhenUsed="1"/>
-    <w:lsdException w:name="Body Text Indent 3" w:semiHidden="1" w:unhideWhenUsed="1"/>
-    <w:lsdException w:name="Block Text" w:semiHidden="1" w:unhideWhenUsed="1"/>
-    <w:lsdException w:name="Hyperlink" w:semiHidden="1" w:unhideWhenUsed="1"/>
-    <w:lsdException w:name="FollowedHyperlink" w:semiHidden="1" w:unhideWhenUsed="1"/>
-    <w:lsdException w:name="Strong" w:uiPriority="22" w:qFormat="1"/>
-    <w:lsdException w:name="Emphasis" w:uiPriority="20" w:qFormat="1"/>
-    <w:lsdException w:name="Document Map" w:semiHidden="1" w:unhideWhenUsed="1"/>
-    <w:lsdException w:name="Plain Text" w:semiHidden="1" w:unhideWhenUsed="1"/>
-    <w:lsdException w:name="E-mail Signature" w:semiHidden="1" w:unhideWhenUsed="1"/>
-    <w:lsdException w:name="HTML Top of Form" w:semiHidden="1" w:unhideWhenUsed="1"/>
-    <w:lsdException w:name="HTML Bottom of Form" w:semiHidden="1" w:unhideWhenUsed="1"/>
-    <w:lsdException w:name="Normal (Web)" w:semiHidden="1" w:unhideWhenUsed="1"/>
-    <w:lsdException w:name="HTML Acronym" w:semiHidden="1" w:unhideWhenUsed="1"/>
-    <w:lsdException w:name="HTML Address" w:semiHidden="1" w:unhideWhenUsed="1"/>
-    <w:lsdException w:name="HTML Cite" w:semiHidden="1" w:unhideWhenUsed="1"/>
-    <w:lsdException w:name="HTML Code" w:semiHidden="1" w:unhideWhenUsed="1"/>
-    <w:lsdException w:name="HTML Definition" w:semiHidden="1" w:unhideWhenUsed="1"/>
-    <w:lsdException w:name="HTML Keyboard" w:semiHidden="1" w:unhideWhenUsed="1"/>
-    <w:lsdException w:name="HTML Preformatted" w:semiHidden="1" w:unhideWhenUsed="1"/>
-    <w:lsdException w:name="HTML Sample" w:semiHidden="1" w:unhideWhenUsed="1"/>
-    <w:lsdException w:name="HTML Typewriter" w:semiHidden="1" w:unhideWhenUsed="1"/>
-    <w:lsdException w:name="HTML Variable" w:semiHidden="1" w:unhideWhenUsed="1"/>
-    <w:lsdException w:name="Normal Table" w:semiHidden="1" w:unhideWhenUsed="1"/>
-    <w:lsdException w:name="annotation subject" w:semiHidden="1" w:unhideWhenUsed="1"/>
-    <w:lsdException w:name="No List" w:semiHidden="1" w:unhideWhenUsed="1"/>
-    <w:lsdException w:name="Outline List 1" w:semiHidden="1" w:unhideWhenUsed="1"/>
-    <w:lsdException w:name="Outline List 2" w:semiHidden="1" w:unhideWhenUsed="1"/>
-    <w:lsdException w:name="Outline List 3" w:semiHidden="1" w:unhideWhenUsed="1"/>
-    <w:lsdException w:name="Table Simple 1" w:semiHidden="1" w:unhideWhenUsed="1"/>
-    <w:lsdException w:name="Table Simple 2" w:semiHidden="1" w:unhideWhenUsed="1"/>
-    <w:lsdException w:name="Table Simple 3" w:semiHidden="1" w:unhideWhenUsed="1"/>
-    <w:lsdException w:name="Table Classic 1" w:semiHidden="1" w:unhideWhenUsed="1"/>
-    <w:lsdException w:name="Table Classic 2" w:semiHidden="1" w:unhideWhenUsed="1"/>
-    <w:lsdException w:name="Table Classic 3" w:semiHidden="1" w:unhideWhenUsed="1"/>
-    <w:lsdException w:name="Table Classic 4" w:semiHidden="1" w:unhideWhenUsed="1"/>
-    <w:lsdException w:name="Table Colorful 1" w:semiHidden="1" w:unhideWhenUsed="1"/>
-    <w:lsdException w:name="Table Colorful 2" w:semiHidden="1" w:unhideWhenUsed="1"/>
-    <w:lsdException w:name="Table Colorful 3" w:semiHidden="1" w:unhideWhenUsed="1"/>
-    <w:lsdException w:name="Table Columns 1" w:semiHidden="1" w:unhideWhenUsed="1"/>
-    <w:lsdException w:name="Table Columns 2" w:semiHidden="1" w:unhideWhenUsed="1"/>
-    <w:lsdException w:name="Table Columns 3" w:semiHidden="1" w:unhideWhenUsed="1"/>
-    <w:lsdException w:name="Table Columns 4" w:semiHidden="1" w:unhideWhenUsed="1"/>
-    <w:lsdException w:name="Table Columns 5" w:semiHidden="1" w:unhideWhenUsed="1"/>
-    <w:lsdException w:name="Table Grid 1" w:semiHidden="1" w:unhideWhenUsed="1"/>
-    <w:lsdException w:name="Table Grid 2" w:semiHidden="1" w:unhideWhenUsed="1"/>
-    <w:lsdException w:name="Table Grid 3" w:semiHidden="1" w:unhideWhenUsed="1"/>
-    <w:lsdException w:name="Table Grid 4" w:semiHidden="1" w:unhideWhenUsed="1"/>
-    <w:lsdException w:name="Table Grid 5" w:semiHidden="1" w:unhideWhenUsed="1"/>
-    <w:lsdException w:name="Table Grid 6" w:semiHidden="1" w:unhideWhenUsed="1"/>
-    <w:lsdException w:name="Table Grid 7" w:semiHidden="1" w:unhideWhenUsed="1"/>
-    <w:lsdException w:name="Table Grid 8" w:semiHidden="1" w:unhideWhenUsed="1"/>
-    <w:lsdException w:name="Table List 1" w:semiHidden="1" w:unhideWhenUsed="1"/>
-    <w:lsdException w:name="Table List 2" w:semiHidden="1" w:unhideWhenUsed="1"/>
-    <w:lsdException w:name="Table List 3" w:semiHidden="1" w:unhideWhenUsed="1"/>
-    <w:lsdException w:name="Table List 4" w:semiHidden="1" w:unhideWhenUsed="1"/>
-    <w:lsdException w:name="Table List 5" w:semiHidden="1" w:unhideWhenUsed="1"/>
-    <w:lsdException w:name="Table List 6" w:semiHidden="1" w:unhideWhenUsed="1"/>
-    <w:lsdException w:name="Table List 7" w:semiHidden="1" w:unhideWhenUsed="1"/>
-    <w:lsdException w:name="Table List 8" w:semiHidden="1" w:unhideWhenUsed="1"/>
-    <w:lsdException w:name="Table 3D effects 1" w:semiHidden="1" w:unhideWhenUsed="1"/>
-    <w:lsdException w:name="Table 3D effects 2" w:semiHidden="1" w:unhideWhenUsed="1"/>
-    <w:lsdException w:name="Table 3D effects 3" w:semiHidden="1" w:unhideWhenUsed="1"/>
-    <w:lsdException w:name="Table Contemporary" w:semiHidden="1" w:unhideWhenUsed="1"/>
-    <w:lsdException w:name="Table Elegant" w:semiHidden="1" w:unhideWhenUsed="1"/>
-    <w:lsdException w:name="Table Professional" w:semiHidden="1" w:unhideWhenUsed="1"/>
-    <w:lsdException w:name="Table Subtle 1" w:semiHidden="1" w:unhideWhenUsed="1"/>
-    <w:lsdException w:name="Table Subtle 2" w:semiHidden="1" w:unhideWhenUsed="1"/>
-    <w:lsdException w:name="Table Web 1" w:semiHidden="1" w:unhideWhenUsed="1"/>
-    <w:lsdException w:name="Table Web 2" w:semiHidden="1" w:unhideWhenUsed="1"/>
-    <w:lsdException w:name="Table Web 3" w:semiHidden="1" w:unhideWhenUsed="1"/>
-    <w:lsdException w:name="Balloon Text" w:semiHidden="1" w:unhideWhenUsed="1"/>
-    <w:lsdException w:name="Table Grid" w:uiPriority="39"/>
-    <w:lsdException w:name="Table Theme" w:semiHidden="1" w:unhideWhenUsed="1"/>
-    <w:lsdException w:name="Placeholder Text" w:semiHidden="1"/>
-    <w:lsdException w:name="No Spacing" w:uiPriority="1" w:qFormat="1"/>
-    <w:lsdException w:name="Light Shading" w:uiPriority="60"/>
-    <w:lsdException w:name="Light List" w:uiPriority="61"/>
-    <w:lsdException w:name="Light Grid" w:uiPriority="62"/>
-    <w:lsdException w:name="Medium Shading 1" w:uiPriority="63"/>
-    <w:lsdException w:name="Medium Shading 2" w:uiPriority="64"/>
-    <w:lsdException w:name="Medium List 1" w:uiPriority="65"/>
-    <w:lsdException w:name="Medium List 2" w:uiPriority="66"/>
-    <w:lsdException w:name="Medium Grid 1" w:uiPriority="67"/>
-    <w:lsdException w:name="Medium Grid 2" w:uiPriority="68"/>
-    <w:lsdException w:name="Medium Grid 3" w:uiPriority="69"/>
-    <w:lsdException w:name="Dark List" w:uiPriority="70"/>
-    <w:lsdException w:name="Colorful Shading" w:uiPriority="71"/>
-    <w:lsdException w:name="Colorful List" w:uiPriority="72"/>
-    <w:lsdException w:name="Colorful Grid" w:uiPriority="73"/>
-    <w:lsdException w:name="Light Shading Accent 1" w:uiPriority="60"/>
-    <w:lsdException w:name="Light List Accent 1" w:uiPriority="61"/>
-    <w:lsdException w:name="Light Grid Accent 1" w:uiPriority="62"/>
-    <w:lsdException w:name="Medium Shading 1 Accent 1" w:uiPriority="63"/>
-    <w:lsdException w:name="Medium Shading 2 Accent 1" w:uiPriority="64"/>
-    <w:lsdException w:name="Medium List 1 Accent 1" w:uiPriority="65"/>
-    <w:lsdException w:name="Revision" w:semiHidden="1"/>
-    <w:lsdException w:name="List Paragraph" w:uiPriority="34" w:qFormat="1"/>
-    <w:lsdException w:name="Quote" w:uiPriority="29" w:qFormat="1"/>
-    <w:lsdException w:name="Intense Quote" w:uiPriority="30" w:qFormat="1"/>
-    <w:lsdException w:name="Medium List 2 Accent 1" w:uiPriority="66"/>
-    <w:lsdException w:name="Medium Grid 1 Accent 1" w:uiPriority="67"/>
-    <w:lsdException w:name="Medium Grid 2 Accent 1" w:uiPriority="68"/>
-    <w:lsdException w:name="Medium Grid 3 Accent 1" w:uiPriority="69"/>
-    <w:lsdException w:name="Dark List Accent 1" w:uiPriority="70"/>
-    <w:lsdException w:name="Colorful Shading Accent 1" w:uiPriority="71"/>
-    <w:lsdException w:name="Colorful List Accent 1" w:uiPriority="72"/>
-    <w:lsdException w:name="Colorful Grid Accent 1" w:uiPriority="73"/>
-    <w:lsdException w:name="Light Shading Accent 2" w:uiPriority="60"/>
-    <w:lsdException w:name="Light List Accent 2" w:uiPriority="61"/>
-    <w:lsdException w:name="Light Grid Accent 2" w:uiPriority="62"/>
-    <w:lsdException w:name="Medium Shading 1 Accent 2" w:uiPriority="63"/>
-    <w:lsdException w:name="Medium Shading 2 Accent 2" w:uiPriority="64"/>
-    <w:lsdException w:name="Medium List 1 Accent 2" w:uiPriority="65"/>
-    <w:lsdException w:name="Medium List 2 Accent 2" w:uiPriority="66"/>
-    <w:lsdException w:name="Medium Grid 1 Accent 2" w:uiPriority="67"/>
-    <w:lsdException w:name="Medium Grid 2 Accent 2" w:uiPriority="68"/>
-    <w:lsdException w:name="Medium Grid 3 Accent 2" w:uiPriority="69"/>
-    <w:lsdException w:name="Dark List Accent 2" w:uiPriority="70"/>
-    <w:lsdException w:name="Colorful Shading Accent 2" w:uiPriority="71"/>
-    <w:lsdException w:name="Colorful List Accent 2" w:uiPriority="72"/>
-    <w:lsdException w:name="Colorful Grid Accent 2" w:uiPriority="73"/>
-    <w:lsdException w:name="Light Shading Accent 3" w:uiPriority="60"/>
-    <w:lsdException w:name="Light List Accent 3" w:uiPriority="61"/>
-    <w:lsdException w:name="Light Grid Accent 3" w:uiPriority="62"/>
-    <w:lsdException w:name="Medium Shading 1 Accent 3" w:uiPriority="63"/>
-    <w:lsdException w:name="Medium Shading 2 Accent 3" w:uiPriority="64"/>
-    <w:lsdException w:name="Medium List 1 Accent 3" w:uiPriority="65"/>
-    <w:lsdException w:name="Medium List 2 Accent 3" w:uiPriority="66"/>
-    <w:lsdException w:name="Medium Grid 1 Accent 3" w:uiPriority="67"/>
-    <w:lsdException w:name="Medium Grid 2 Accent 3" w:uiPriority="68"/>
-    <w:lsdException w:name="Medium Grid 3 Accent 3" w:uiPriority="69"/>
-    <w:lsdException w:name="Dark List Accent 3" w:uiPriority="70"/>
-    <w:lsdException w:name="Colorful Shading Accent 3" w:uiPriority="71"/>
-    <w:lsdException w:name="Colorful List Accent 3" w:uiPriority="72"/>
-    <w:lsdException w:name="Colorful Grid Accent 3" w:uiPriority="73"/>
-    <w:lsdException w:name="Light Shading Accent 4" w:uiPriority="60"/>
-    <w:lsdException w:name="Light List Accent 4" w:uiPriority="61"/>
-    <w:lsdException w:name="Light Grid Accent 4" w:uiPriority="62"/>
-    <w:lsdException w:name="Medium Shading 1 Accent 4" w:uiPriority="63"/>
-    <w:lsdException w:name="Medium Shading 2 Accent 4" w:uiPriority="64"/>
-    <w:lsdException w:name="Medium List 1 Accent 4" w:uiPriority="65"/>
-    <w:lsdException w:name="Medium List 2 Accent 4" w:uiPriority="66"/>
-    <w:lsdException w:name="Medium Grid 1 Accent 4" w:uiPriority="67"/>
-    <w:lsdException w:name="Medium Grid 2 Accent 4" w:uiPriority="68"/>
-    <w:lsdException w:name="Medium Grid 3 Accent 4" w:uiPriority="69"/>
-    <w:lsdException w:name="Dark List Accent 4" w:uiPriority="70"/>
-    <w:lsdException w:name="Colorful Shading Accent 4" w:uiPriority="71"/>
-    <w:lsdException w:name="Colorful List Accent 4" w:uiPriority="72"/>
-    <w:lsdException w:name="Colorful Grid Accent 4" w:uiPriority="73"/>
-    <w:lsdException w:name="Light Shading Accent 5" w:uiPriority="60"/>
-    <w:lsdException w:name="Light List Accent 5" w:uiPriority="61"/>
-    <w:lsdException w:name="Light Grid Accent 5" w:uiPriority="62"/>
-    <w:lsdException w:name="Medium Shading 1 Accent 5" w:uiPriority="63"/>
-    <w:lsdException w:name="Medium Shading 2 Accent 5" w:uiPriority="64"/>
-    <w:lsdException w:name="Medium List 1 Accent 5" w:uiPriority="65"/>
-    <w:lsdException w:name="Medium List 2 Accent 5" w:uiPriority="66"/>
-    <w:lsdException w:name="Medium Grid 1 Accent 5" w:uiPriority="67"/>
-    <w:lsdException w:name="Medium Grid 2 Accent 5" w:uiPriority="68"/>
-    <w:lsdException w:name="Medium Grid 3 Accent 5" w:uiPriority="69"/>
-    <w:lsdException w:name="Dark List Accent 5" w:uiPriority="70"/>
-    <w:lsdException w:name="Colorful Shading Accent 5" w:uiPriority="71"/>
-    <w:lsdException w:name="Colorful List Accent 5" w:uiPriority="72"/>
-    <w:lsdException w:name="Colorful Grid Accent 5" w:uiPriority="73"/>
-    <w:lsdException w:name="Light Shading Accent 6" w:uiPriority="60"/>
-    <w:lsdException w:name="Light List Accent 6" w:uiPriority="61"/>
-    <w:lsdException w:name="Light Grid Accent 6" w:uiPriority="62"/>
-    <w:lsdException w:name="Medium Shading 1 Accent 6" w:uiPriority="63"/>
-    <w:lsdException w:name="Medium Shading 2 Accent 6" w:uiPriority="64"/>
-    <w:lsdException w:name="Medium List 1 Accent 6" w:uiPriority="65"/>
-    <w:lsdException w:name="Medium List 2 Accent 6" w:uiPriority="66"/>
-    <w:lsdException w:name="Medium Grid 1 Accent 6" w:uiPriority="67"/>
-    <w:lsdException w:name="Medium Grid 2 Accent 6" w:uiPriority="68"/>
-    <w:lsdException w:name="Medium Grid 3 Accent 6" w:uiPriority="69"/>
-    <w:lsdException w:name="Dark List Accent 6" w:uiPriority="70"/>
-    <w:lsdException w:name="Colorful Shading Accent 6" w:uiPriority="71"/>
-    <w:lsdException w:name="Colorful List Accent 6" w:uiPriority="72"/>
-    <w:lsdException w:name="Colorful Grid Accent 6" w:uiPriority="73"/>
-    <w:lsdException w:name="Subtle Emphasis" w:uiPriority="19" w:qFormat="1"/>
-    <w:lsdException w:name="Intense Emphasis" w:uiPriority="21" w:qFormat="1"/>
-    <w:lsdException w:name="Subtle Reference" w:uiPriority="31" w:qFormat="1"/>
-    <w:lsdException w:name="Intense Reference" w:uiPriority="32" w:qFormat="1"/>
-    <w:lsdException w:name="Book Title" w:uiPriority="33" w:qFormat="1"/>
-    <w:lsdException w:name="Bibliography" w:semiHidden="1" w:uiPriority="37" w:unhideWhenUsed="1"/>
-    <w:lsdException w:name="TOC Heading" w:semiHidden="1" w:uiPriority="39" w:unhideWhenUsed="1" w:qFormat="1"/>
-    <w:lsdException w:name="Plain Table 1" w:uiPriority="41"/>
-    <w:lsdException w:name="Plain Table 2" w:uiPriority="42"/>
-    <w:lsdException w:name="Plain Table 3" w:uiPriority="43"/>
-    <w:lsdException w:name="Plain Table 4" w:uiPriority="44"/>
-    <w:lsdException w:name="Plain Table 5" w:uiPriority="45"/>
-    <w:lsdException w:name="Grid Table Light" w:uiPriority="40"/>
-    <w:lsdException w:name="Grid Table 1 Light" w:uiPriority="46"/>
-    <w:lsdException w:name="Grid Table 2" w:uiPriority="47"/>
-    <w:lsdException w:name="Grid Table 3" w:uiPriority="48"/>
-    <w:lsdException w:name="Grid Table 4" w:uiPriority="49"/>
-    <w:lsdException w:name="Grid Table 5 Dark" w:uiPriority="50"/>
-    <w:lsdException w:name="Grid Table 6 Colorful" w:uiPriority="51"/>
-    <w:lsdException w:name="Grid Table 7 Colorful" w:uiPriority="52"/>
-    <w:lsdException w:name="Grid Table 1 Light Accent 1" w:uiPriority="46"/>
-    <w:lsdException w:name="Grid Table 2 Accent 1" w:uiPriority="47"/>
-    <w:lsdException w:name="Grid Table 3 Accent 1" w:uiPriority="48"/>
-    <w:lsdException w:name="Grid Table 4 Accent 1" w:uiPriority="49"/>
-    <w:lsdException w:name="Grid Table 5 Dark Accent 1" w:uiPriority="50"/>
-    <w:lsdException w:name="Grid Table 6 Colorful Accent 1" w:uiPriority="51"/>
-    <w:lsdException w:name="Grid Table 7 Colorful Accent 1" w:uiPriority="52"/>
-    <w:lsdException w:name="Grid Table 1 Light Accent 2" w:uiPriority="46"/>
-    <w:lsdException w:name="Grid Table 2 Accent 2" w:uiPriority="47"/>
-    <w:lsdException w:name="Grid Table 3 Accent 2" w:uiPriority="48"/>
-    <w:lsdException w:name="Grid Table 4 Accent 2" w:uiPriority="49"/>
-    <w:lsdException w:name="Grid Table 5 Dark Accent 2" w:uiPriority="50"/>
-    <w:lsdException w:name="Grid Table 6 Colorful Accent 2" w:uiPriority="51"/>
-    <w:lsdException w:name="Grid Table 7 Colorful Accent 2" w:uiPriority="52"/>
-    <w:lsdException w:name="Grid Table 1 Light Accent 3" w:uiPriority="46"/>
-    <w:lsdException w:name="Grid Table 2 Accent 3" w:uiPriority="47"/>
-    <w:lsdException w:name="Grid Table 3 Accent 3" w:uiPriority="48"/>
-    <w:lsdException w:name="Grid Table 4 Accent 3" w:uiPriority="49"/>
-    <w:lsdException w:name="Grid Table 5 Dark Accent 3" w:uiPriority="50"/>
-    <w:lsdException w:name="Grid Table 6 Colorful Accent 3" w:uiPriority="51"/>
-    <w:lsdException w:name="Grid Table 7 Colorful Accent 3" w:uiPriority="52"/>
-    <w:lsdException w:name="Grid Table 1 Light Accent 4" w:uiPriority="46"/>
-    <w:lsdException w:name="Grid Table 2 Accent 4" w:uiPriority="47"/>
-    <w:lsdException w:name="Grid Table 3 Accent 4" w:uiPriority="48"/>
-    <w:lsdException w:name="Grid Table 4 Accent 4" w:uiPriority="49"/>
-    <w:lsdException w:name="Grid Table 5 Dark Accent 4" w:uiPriority="50"/>
-    <w:lsdException w:name="Grid Table 6 Colorful Accent 4" w:uiPriority="51"/>
-    <w:lsdException w:name="Grid Table 7 Colorful Accent 4" w:uiPriority="52"/>
-    <w:lsdException w:name="Grid Table 1 Light Accent 5" w:uiPriority="46"/>
-    <w:lsdException w:name="Grid Table 2 Accent 5" w:uiPriority="47"/>
-    <w:lsdException w:name="Grid Table 3 Accent 5" w:uiPriority="48"/>
-    <w:lsdException w:name="Grid Table 4 Accent 5" w:uiPriority="49"/>
-    <w:lsdException w:name="Grid Table 5 Dark Accent 5" w:uiPriority="50"/>
-    <w:lsdException w:name="Grid Table 6 Colorful Accent 5" w:uiPriority="51"/>
-    <w:lsdException w:name="Grid Table 7 Colorful Accent 5" w:uiPriority="52"/>
-    <w:lsdException w:name="Grid Table 1 Light Accent 6" w:uiPriority="46"/>
-    <w:lsdException w:name="Grid Table 2 Accent 6" w:uiPriority="47"/>
-    <w:lsdException w:name="Grid Table 3 Accent 6" w:uiPriority="48"/>
-    <w:lsdException w:name="Grid Table 4 Accent 6" w:uiPriority="49"/>
-    <w:lsdException w:name="Grid Table 5 Dark Accent 6" w:uiPriority="50"/>
-    <w:lsdException w:name="Grid Table 6 Colorful Accent 6" w:uiPriority="51"/>
-    <w:lsdException w:name="Grid Table 7 Colorful Accent 6" w:uiPriority="52"/>
-    <w:lsdException w:name="List Table 1 Light" w:uiPriority="46"/>
-    <w:lsdException w:name="List Table 2" w:uiPriority="47"/>
-    <w:lsdException w:name="List Table 3" w:uiPriority="48"/>
-    <w:lsdException w:name="List Table 4" w:uiPriority="49"/>
-    <w:lsdException w:name="List Table 5 Dark" w:uiPriority="50"/>
-    <w:lsdException w:name="List Table 6 Colorful" w:uiPriority="51"/>
-    <w:lsdException w:name="List Table 7 Colorful" w:uiPriority="52"/>
-    <w:lsdException w:name="List Table 1 Light Accent 1" w:uiPriority="46"/>
-    <w:lsdException w:name="List Table 2 Accent 1" w:uiPriority="47"/>
-    <w:lsdException w:name="List Table 3 Accent 1" w:uiPriority="48"/>
-    <w:lsdException w:name="List Table 4 Accent 1" w:uiPriority="49"/>
-    <w:lsdException w:name="List Table 5 Dark Accent 1" w:uiPriority="50"/>
-    <w:lsdException w:name="List Table 6 Colorful Accent 1" w:uiPriority="51"/>
-    <w:lsdException w:name="List Table 7 Colorful Accent 1" w:uiPriority="52"/>
-    <w:lsdException w:name="List Table 1 Light Accent 2" w:uiPriority="46"/>
-    <w:lsdException w:name="List Table 2 Accent 2" w:uiPriority="47"/>
-    <w:lsdException w:name="List Table 3 Accent 2" w:uiPriority="48"/>
-    <w:lsdException w:name="List Table 4 Accent 2" w:uiPriority="49"/>
-    <w:lsdException w:name="List Table 5 Dark Accent 2" w:uiPriority="50"/>
-    <w:lsdException w:name="List Table 6 Colorful Accent 2" w:uiPriority="51"/>
-    <w:lsdException w:name="List Table 7 Colorful Accent 2" w:uiPriority="52"/>
-    <w:lsdException w:name="List Table 1 Light Accent 3" w:uiPriority="46"/>
-    <w:lsdException w:name="List Table 2 Accent 3" w:uiPriority="47"/>
-    <w:lsdException w:name="List Table 3 Accent 3" w:uiPriority="48"/>
-    <w:lsdException w:name="List Table 4 Accent 3" w:uiPriority="49"/>
-    <w:lsdException w:name="List Table 5 Dark Accent 3" w:uiPriority="50"/>
-    <w:lsdException w:name="List Table 6 Colorful Accent 3" w:uiPriority="51"/>
-    <w:lsdException w:name="List Table 7 Colorful Accent 3" w:uiPriority="52"/>
-    <w:lsdException w:name="List Table 1 Light Accent 4" w:uiPriority="46"/>
-    <w:lsdException w:name="List Table 2 Accent 4" w:uiPriority="47"/>
-    <w:lsdException w:name="List Table 3 Accent 4" w:uiPriority="48"/>
-    <w:lsdException w:name="List Table 4 Accent 4" w:uiPriority="49"/>
-    <w:lsdException w:name="List Table 5 Dark Accent 4" w:uiPriority="50"/>
-    <w:lsdException w:name="List Table 6 Colorful Accent 4" w:uiPriority="51"/>
-    <w:lsdException w:name="List Table 7 Colorful Accent 4" w:uiPriority="52"/>
-    <w:lsdException w:name="List Table 1 Light Accent 5" w:uiPriority="46"/>
-    <w:lsdException w:name="List Table 2 Accent 5" w:uiPriority="47"/>
-    <w:lsdException w:name="List Table 3 Accent 5" w:uiPriority="48"/>
-    <w:lsdException w:name="List Table 4 Accent 5" w:uiPriority="49"/>
-    <w:lsdException w:name="List Table 5 Dark Accent 5" w:uiPriority="50"/>
-    <w:lsdException w:name="List Table 6 Colorful Accent 5" w:uiPriority="51"/>
-    <w:lsdException w:name="List Table 7 Colorful Accent 5" w:uiPriority="52"/>
-    <w:lsdException w:name="List Table 1 Light Accent 6" w:uiPriority="46"/>
-    <w:lsdException w:name="List Table 2 Accent 6" w:uiPriority="47"/>
-    <w:lsdException w:name="List Table 3 Accent 6" w:uiPriority="48"/>
-    <w:lsdException w:name="List Table 4 Accent 6" w:uiPriority="49"/>
-    <w:lsdException w:name="List Table 5 Dark Accent 6" w:uiPriority="50"/>
-    <w:lsdException w:name="List Table 6 Colorful Accent 6" w:uiPriority="51"/>
-    <w:lsdException w:name="List Table 7 Colorful Accent 6" w:uiPriority="52"/>
-    <w:lsdException w:name="Mention" w:semiHidden="1" w:unhideWhenUsed="1"/>
-    <w:lsdException w:name="Smart Hyperlink" w:semiHidden="1" w:unhideWhenUsed="1"/>
-    <w:lsdException w:name="Hashtag" w:semiHidden="1" w:unhideWhenUsed="1"/>
-  </w:latentStyles>
-  <w:style w:type="paragraph" w:default="1" w:styleId="Normal">
-    <w:name w:val="Normal"/>
-    <w:qFormat/>
-  </w:style>
-  <w:style w:type="character" w:default="1" w:styleId="DefaultParagraphFont">
-    <w:name w:val="Default Paragraph Font"/>
-    <w:uiPriority w:val="1"/>
-    <w:semiHidden/>
-    <w:unhideWhenUsed/>
-  </w:style>
-  <w:style w:type="table" w:default="1" w:styleId="TableNormal">
-    <w:name w:val="Normal Table"/>
-    <w:uiPriority w:val="99"/>
-    <w:semiHidden/>
-    <w:unhideWhenUsed/>
-    <w:tblPr>
-      <w:tblInd w:w="0" w:type="dxa"/>
-      <w:tblCellMar>
-        <w:top w:w="0" w:type="dxa"/>
-        <w:left w:w="108" w:type="dxa"/>
-        <w:bottom w:w="0" w:type="dxa"/>
-        <w:right w:w="108" w:type="dxa"/>
-      </w:tblCellMar>
-    </w:tblPr>
-  </w:style>
-  <w:style w:type="numbering" w:default="1" w:styleId="NoList">
-    <w:name w:val="No List"/>
-    <w:uiPriority w:val="99"/>
-    <w:semiHidden/>
-    <w:unhideWhenUsed/>
-  </w:style>
-  <w:style w:type="paragraph" w:customStyle="1" w:styleId="10BAEBCE650B4F318B46ADF94963CA56">
-    <w:name w:val="10BAEBCE650B4F318B46ADF94963CA56"/>
-    <w:rsid w:val="00353CDC"/>
-  </w:style>
-</w:styles>
-</file>
-
-<file path=word/glossary/webSettings.xml><?xml version="1.0" encoding="utf-8"?>
-<w:webSettings xmlns:mc="http://schemas.openxmlformats.org/markup-compatibility/2006" xmlns:r="http://schemas.openxmlformats.org/officeDocument/2006/relationships" xmlns:w="http://schemas.openxmlformats.org/wordprocessingml/2006/main" xmlns:w14="http://schemas.microsoft.com/office/word/2010/wordml" xmlns:w15="http://schemas.microsoft.com/office/word/2012/wordml" xmlns:w16se="http://schemas.microsoft.com/office/word/2015/wordml/symex" mc:Ignorable="w14 w15 w16se">
-  <w:optimizeForBrowser/>
-  <w:allowPNG/>
-</w:webSettings>
-</file>
-
 <file path=word/theme/theme1.xml><?xml version="1.0" encoding="utf-8"?>
 <a:theme xmlns:a="http://schemas.openxmlformats.org/drawingml/2006/main" name="Office Theme">
   <a:themeElements>
@@ -5944,7 +4895,7 @@
 </file>
 
 <file path=customXml/itemProps1.xml><?xml version="1.0" encoding="utf-8"?>
-<ds:datastoreItem xmlns:ds="http://schemas.openxmlformats.org/officeDocument/2006/customXml" ds:itemID="{E300B856-31FA-4F2A-AF36-35BD3622A566}">
+<ds:datastoreItem xmlns:ds="http://schemas.openxmlformats.org/officeDocument/2006/customXml" ds:itemID="{06209B08-3B98-4E5E-8D40-EAAD268642CE}">
   <ds:schemaRefs>
     <ds:schemaRef ds:uri="http://schemas.openxmlformats.org/officeDocument/2006/bibliography"/>
   </ds:schemaRefs>

</xml_diff>

<commit_message>
Change a font for some text in Roadmap
</commit_message>
<xml_diff>
--- a/docs/Roadmap.docx
+++ b/docs/Roadmap.docx
@@ -2483,17 +2483,19 @@
       <w:r>
         <w:br w:type="page"/>
       </w:r>
+      <w:bookmarkStart w:id="8" w:name="_GoBack"/>
+      <w:bookmarkEnd w:id="8"/>
     </w:p>
     <w:p>
       <w:pPr>
         <w:pStyle w:val="Heading2"/>
       </w:pPr>
-      <w:bookmarkStart w:id="8" w:name="_Toc472603380"/>
+      <w:bookmarkStart w:id="9" w:name="_Toc472603380"/>
       <w:r>
         <w:lastRenderedPageBreak/>
         <w:t>V0.1.2</w:t>
       </w:r>
-      <w:bookmarkEnd w:id="8"/>
+      <w:bookmarkEnd w:id="9"/>
     </w:p>
     <w:p>
       <w:r>
@@ -2656,11 +2658,11 @@
       <w:pPr>
         <w:pStyle w:val="Heading2"/>
       </w:pPr>
-      <w:bookmarkStart w:id="9" w:name="_Toc472603381"/>
+      <w:bookmarkStart w:id="10" w:name="_Toc472603381"/>
       <w:r>
         <w:t>V0.1.1</w:t>
       </w:r>
-      <w:bookmarkEnd w:id="9"/>
+      <w:bookmarkEnd w:id="10"/>
     </w:p>
     <w:p>
       <w:r>
@@ -2785,12 +2787,7 @@
     </w:p>
     <w:p>
       <w:r>
-        <w:t>All dates are taken fro</w:t>
-      </w:r>
-      <w:bookmarkStart w:id="10" w:name="_GoBack"/>
-      <w:bookmarkEnd w:id="10"/>
-      <w:r>
-        <w:t>m when the changes were added to the git repository.</w:t>
+        <w:t>All dates are taken from when the changes were added to the git repository.</w:t>
       </w:r>
     </w:p>
     <w:p>
@@ -2864,7 +2861,17 @@
             <w:tcW w:w="5781" w:type="dxa"/>
           </w:tcPr>
           <w:p>
-            <w:r>
+            <w:pPr>
+              <w:rPr>
+                <w:rFonts w:ascii="Calibri Light" w:hAnsi="Calibri Light" w:cs="Calibri Light"/>
+                <w:b w:val="0"/>
+              </w:rPr>
+            </w:pPr>
+            <w:r>
+              <w:rPr>
+                <w:rFonts w:ascii="Calibri Light" w:hAnsi="Calibri Light" w:cs="Calibri Light"/>
+                <w:b w:val="0"/>
+              </w:rPr>
               <w:t>Have a way to hash the game board</w:t>
             </w:r>
           </w:p>
@@ -2903,7 +2910,17 @@
             <w:tcW w:w="5781" w:type="dxa"/>
           </w:tcPr>
           <w:p>
-            <w:r>
+            <w:pPr>
+              <w:rPr>
+                <w:rFonts w:ascii="Calibri Light" w:hAnsi="Calibri Light" w:cs="Calibri Light"/>
+                <w:b w:val="0"/>
+              </w:rPr>
+            </w:pPr>
+            <w:r>
+              <w:rPr>
+                <w:rFonts w:ascii="Calibri Light" w:hAnsi="Calibri Light" w:cs="Calibri Light"/>
+                <w:b w:val="0"/>
+              </w:rPr>
               <w:t>Have a way to represent a tree of moves</w:t>
             </w:r>
           </w:p>
@@ -2942,7 +2959,17 @@
             <w:tcW w:w="5781" w:type="dxa"/>
           </w:tcPr>
           <w:p>
-            <w:r>
+            <w:pPr>
+              <w:rPr>
+                <w:rFonts w:ascii="Calibri Light" w:hAnsi="Calibri Light" w:cs="Calibri Light"/>
+                <w:b w:val="0"/>
+              </w:rPr>
+            </w:pPr>
+            <w:r>
+              <w:rPr>
+                <w:rFonts w:ascii="Calibri Light" w:hAnsi="Calibri Light" w:cs="Calibri Light"/>
+                <w:b w:val="0"/>
+              </w:rPr>
               <w:t>Have a way to calculate the statistically best move to make</w:t>
             </w:r>
           </w:p>
@@ -2981,7 +3008,17 @@
             <w:tcW w:w="5781" w:type="dxa"/>
           </w:tcPr>
           <w:p>
-            <w:r>
+            <w:pPr>
+              <w:rPr>
+                <w:rFonts w:ascii="Calibri Light" w:hAnsi="Calibri Light" w:cs="Calibri Light"/>
+                <w:b w:val="0"/>
+              </w:rPr>
+            </w:pPr>
+            <w:r>
+              <w:rPr>
+                <w:rFonts w:ascii="Calibri Light" w:hAnsi="Calibri Light" w:cs="Calibri Light"/>
+                <w:b w:val="0"/>
+              </w:rPr>
               <w:t>Include this document</w:t>
             </w:r>
           </w:p>
@@ -3020,7 +3057,17 @@
             <w:tcW w:w="5781" w:type="dxa"/>
           </w:tcPr>
           <w:p>
-            <w:r>
+            <w:pPr>
+              <w:rPr>
+                <w:rFonts w:ascii="Calibri Light" w:hAnsi="Calibri Light" w:cs="Calibri Light"/>
+                <w:b w:val="0"/>
+              </w:rPr>
+            </w:pPr>
+            <w:r>
+              <w:rPr>
+                <w:rFonts w:ascii="Calibri Light" w:hAnsi="Calibri Light" w:cs="Calibri Light"/>
+                <w:b w:val="0"/>
+              </w:rPr>
               <w:t>Add basic serialisation support</w:t>
             </w:r>
           </w:p>
@@ -3059,7 +3106,17 @@
             <w:tcW w:w="5781" w:type="dxa"/>
           </w:tcPr>
           <w:p>
-            <w:r>
+            <w:pPr>
+              <w:rPr>
+                <w:rFonts w:ascii="Calibri Light" w:hAnsi="Calibri Light" w:cs="Calibri Light"/>
+                <w:b w:val="0"/>
+              </w:rPr>
+            </w:pPr>
+            <w:r>
+              <w:rPr>
+                <w:rFonts w:ascii="Calibri Light" w:hAnsi="Calibri Light" w:cs="Calibri Light"/>
+                <w:b w:val="0"/>
+              </w:rPr>
               <w:t>Implement serialisation for the Hash class</w:t>
             </w:r>
           </w:p>
@@ -3098,15 +3155,33 @@
             <w:tcW w:w="5781" w:type="dxa"/>
           </w:tcPr>
           <w:p>
-            <w:r>
+            <w:pPr>
+              <w:rPr>
+                <w:rFonts w:ascii="Calibri Light" w:hAnsi="Calibri Light" w:cs="Calibri Light"/>
+                <w:b w:val="0"/>
+              </w:rPr>
+            </w:pPr>
+            <w:r>
+              <w:rPr>
+                <w:rFonts w:ascii="Calibri Light" w:hAnsi="Calibri Light" w:cs="Calibri Light"/>
+                <w:b w:val="0"/>
+              </w:rPr>
               <w:t xml:space="preserve">Remove the </w:t>
             </w:r>
             <w:proofErr w:type="spellStart"/>
             <w:r>
+              <w:rPr>
+                <w:rFonts w:ascii="Calibri Light" w:hAnsi="Calibri Light" w:cs="Calibri Light"/>
+                <w:b w:val="0"/>
+              </w:rPr>
               <w:t>MoveTree</w:t>
             </w:r>
             <w:proofErr w:type="spellEnd"/>
             <w:r>
+              <w:rPr>
+                <w:rFonts w:ascii="Calibri Light" w:hAnsi="Calibri Light" w:cs="Calibri Light"/>
+                <w:b w:val="0"/>
+              </w:rPr>
               <w:t xml:space="preserve"> class, and move its functionality into the Node class</w:t>
             </w:r>
           </w:p>
@@ -3145,7 +3220,17 @@
             <w:tcW w:w="5781" w:type="dxa"/>
           </w:tcPr>
           <w:p>
-            <w:r>
+            <w:pPr>
+              <w:rPr>
+                <w:rFonts w:ascii="Calibri Light" w:hAnsi="Calibri Light" w:cs="Calibri Light"/>
+                <w:b w:val="0"/>
+              </w:rPr>
+            </w:pPr>
+            <w:r>
+              <w:rPr>
+                <w:rFonts w:ascii="Calibri Light" w:hAnsi="Calibri Light" w:cs="Calibri Light"/>
+                <w:b w:val="0"/>
+              </w:rPr>
               <w:t>Implement serialisation for the Node class</w:t>
             </w:r>
           </w:p>
@@ -3184,7 +3269,17 @@
             <w:tcW w:w="5781" w:type="dxa"/>
           </w:tcPr>
           <w:p>
-            <w:r>
+            <w:pPr>
+              <w:rPr>
+                <w:rFonts w:ascii="Calibri Light" w:hAnsi="Calibri Light" w:cs="Calibri Light"/>
+                <w:b w:val="0"/>
+              </w:rPr>
+            </w:pPr>
+            <w:r>
+              <w:rPr>
+                <w:rFonts w:ascii="Calibri Light" w:hAnsi="Calibri Light" w:cs="Calibri Light"/>
+                <w:b w:val="0"/>
+              </w:rPr>
               <w:t>Add the Board and Controller classes</w:t>
             </w:r>
           </w:p>
@@ -3223,7 +3318,17 @@
             <w:tcW w:w="5781" w:type="dxa"/>
           </w:tcPr>
           <w:p>
-            <w:r>
+            <w:pPr>
+              <w:rPr>
+                <w:rFonts w:ascii="Calibri Light" w:hAnsi="Calibri Light" w:cs="Calibri Light"/>
+                <w:b w:val="0"/>
+              </w:rPr>
+            </w:pPr>
+            <w:r>
+              <w:rPr>
+                <w:rFonts w:ascii="Calibri Light" w:hAnsi="Calibri Light" w:cs="Calibri Light"/>
+                <w:b w:val="0"/>
+              </w:rPr>
               <w:t>Add the game logic thread, as well as a way for the UI and game threads to talk to each other</w:t>
             </w:r>
           </w:p>
@@ -3262,15 +3367,33 @@
             <w:tcW w:w="5781" w:type="dxa"/>
           </w:tcPr>
           <w:p>
-            <w:r>
+            <w:pPr>
+              <w:rPr>
+                <w:rFonts w:ascii="Calibri Light" w:hAnsi="Calibri Light" w:cs="Calibri Light"/>
+                <w:b w:val="0"/>
+              </w:rPr>
+            </w:pPr>
+            <w:r>
+              <w:rPr>
+                <w:rFonts w:ascii="Calibri Light" w:hAnsi="Calibri Light" w:cs="Calibri Light"/>
+                <w:b w:val="0"/>
+              </w:rPr>
               <w:t xml:space="preserve">Add the GUI, as well as the </w:t>
             </w:r>
             <w:proofErr w:type="spellStart"/>
             <w:r>
+              <w:rPr>
+                <w:rFonts w:ascii="Calibri Light" w:hAnsi="Calibri Light" w:cs="Calibri Light"/>
+                <w:b w:val="0"/>
+              </w:rPr>
               <w:t>PlayerController</w:t>
             </w:r>
             <w:proofErr w:type="spellEnd"/>
             <w:r>
+              <w:rPr>
+                <w:rFonts w:ascii="Calibri Light" w:hAnsi="Calibri Light" w:cs="Calibri Light"/>
+                <w:b w:val="0"/>
+              </w:rPr>
               <w:t xml:space="preserve"> class</w:t>
             </w:r>
           </w:p>
@@ -3309,7 +3432,17 @@
             <w:tcW w:w="5781" w:type="dxa"/>
           </w:tcPr>
           <w:p>
-            <w:r>
+            <w:pPr>
+              <w:rPr>
+                <w:rFonts w:ascii="Calibri Light" w:hAnsi="Calibri Light" w:cs="Calibri Light"/>
+                <w:b w:val="0"/>
+              </w:rPr>
+            </w:pPr>
+            <w:r>
+              <w:rPr>
+                <w:rFonts w:ascii="Calibri Light" w:hAnsi="Calibri Light" w:cs="Calibri Light"/>
+                <w:b w:val="0"/>
+              </w:rPr>
               <w:t>Fixed a bug in the win checking code, where a wrong slot was being checked</w:t>
             </w:r>
           </w:p>
@@ -3348,7 +3481,17 @@
             <w:tcW w:w="5781" w:type="dxa"/>
           </w:tcPr>
           <w:p>
-            <w:r>
+            <w:pPr>
+              <w:rPr>
+                <w:rFonts w:ascii="Calibri Light" w:hAnsi="Calibri Light" w:cs="Calibri Light"/>
+                <w:b w:val="0"/>
+              </w:rPr>
+            </w:pPr>
+            <w:r>
+              <w:rPr>
+                <w:rFonts w:ascii="Calibri Light" w:hAnsi="Calibri Light" w:cs="Calibri Light"/>
+                <w:b w:val="0"/>
+              </w:rPr>
               <w:t>Prevent the player from placing a piece in a non-empty slot</w:t>
             </w:r>
           </w:p>
@@ -3387,7 +3530,17 @@
             <w:tcW w:w="5781" w:type="dxa"/>
           </w:tcPr>
           <w:p>
-            <w:r>
+            <w:pPr>
+              <w:rPr>
+                <w:rFonts w:ascii="Calibri Light" w:hAnsi="Calibri Light" w:cs="Calibri Light"/>
+                <w:b w:val="0"/>
+              </w:rPr>
+            </w:pPr>
+            <w:r>
+              <w:rPr>
+                <w:rFonts w:ascii="Calibri Light" w:hAnsi="Calibri Light" w:cs="Calibri Light"/>
+                <w:b w:val="0"/>
+              </w:rPr>
               <w:t>Modify the Board class to support when two controllers tie</w:t>
             </w:r>
           </w:p>
@@ -3426,7 +3579,17 @@
             <w:tcW w:w="5781" w:type="dxa"/>
           </w:tcPr>
           <w:p>
-            <w:r>
+            <w:pPr>
+              <w:rPr>
+                <w:rFonts w:ascii="Calibri Light" w:hAnsi="Calibri Light" w:cs="Calibri Light"/>
+                <w:b w:val="0"/>
+              </w:rPr>
+            </w:pPr>
+            <w:r>
+              <w:rPr>
+                <w:rFonts w:ascii="Calibri Light" w:hAnsi="Calibri Light" w:cs="Calibri Light"/>
+                <w:b w:val="0"/>
+              </w:rPr>
               <w:t>When the user hovers their mouse over a slot in the GUI’s grid, change its background colour. Aka, make it more interactive.</w:t>
             </w:r>
           </w:p>
@@ -3465,7 +3628,17 @@
             <w:tcW w:w="5781" w:type="dxa"/>
           </w:tcPr>
           <w:p>
-            <w:r>
+            <w:pPr>
+              <w:rPr>
+                <w:rFonts w:ascii="Calibri Light" w:hAnsi="Calibri Light" w:cs="Calibri Light"/>
+                <w:b w:val="0"/>
+              </w:rPr>
+            </w:pPr>
+            <w:r>
+              <w:rPr>
+                <w:rFonts w:ascii="Calibri Light" w:hAnsi="Calibri Light" w:cs="Calibri Light"/>
+                <w:b w:val="0"/>
+              </w:rPr>
               <w:t>Add a label to the GUI, informing the user what piece they’re playing as</w:t>
             </w:r>
           </w:p>
@@ -3504,7 +3677,17 @@
             <w:tcW w:w="5781" w:type="dxa"/>
           </w:tcPr>
           <w:p>
-            <w:r>
+            <w:pPr>
+              <w:rPr>
+                <w:rFonts w:ascii="Calibri Light" w:hAnsi="Calibri Light" w:cs="Calibri Light"/>
+                <w:b w:val="0"/>
+              </w:rPr>
+            </w:pPr>
+            <w:r>
+              <w:rPr>
+                <w:rFonts w:ascii="Calibri Light" w:hAnsi="Calibri Light" w:cs="Calibri Light"/>
+                <w:b w:val="0"/>
+              </w:rPr>
               <w:t>Put the Hash class under the Board namespace</w:t>
             </w:r>
           </w:p>
@@ -3551,7 +3734,17 @@
             <w:tcW w:w="5781" w:type="dxa"/>
           </w:tcPr>
           <w:p>
-            <w:r>
+            <w:pPr>
+              <w:rPr>
+                <w:rFonts w:ascii="Calibri Light" w:hAnsi="Calibri Light" w:cs="Calibri Light"/>
+                <w:b w:val="0"/>
+              </w:rPr>
+            </w:pPr>
+            <w:r>
+              <w:rPr>
+                <w:rFonts w:ascii="Calibri Light" w:hAnsi="Calibri Light" w:cs="Calibri Light"/>
+                <w:b w:val="0"/>
+              </w:rPr>
               <w:t>Display the current version of the project in the window’s title</w:t>
             </w:r>
           </w:p>
@@ -3590,15 +3783,33 @@
             <w:tcW w:w="5781" w:type="dxa"/>
           </w:tcPr>
           <w:p>
-            <w:r>
+            <w:pPr>
+              <w:rPr>
+                <w:rFonts w:ascii="Calibri Light" w:hAnsi="Calibri Light" w:cs="Calibri Light"/>
+                <w:b w:val="0"/>
+              </w:rPr>
+            </w:pPr>
+            <w:r>
+              <w:rPr>
+                <w:rFonts w:ascii="Calibri Light" w:hAnsi="Calibri Light" w:cs="Calibri Light"/>
+                <w:b w:val="0"/>
+              </w:rPr>
               <w:t xml:space="preserve">Modify </w:t>
             </w:r>
             <w:proofErr w:type="spellStart"/>
             <w:r>
+              <w:rPr>
+                <w:rFonts w:ascii="Calibri Light" w:hAnsi="Calibri Light" w:cs="Calibri Light"/>
+                <w:b w:val="0"/>
+              </w:rPr>
               <w:t>Node.walk</w:t>
             </w:r>
             <w:proofErr w:type="spellEnd"/>
             <w:r>
+              <w:rPr>
+                <w:rFonts w:ascii="Calibri Light" w:hAnsi="Calibri Light" w:cs="Calibri Light"/>
+                <w:b w:val="0"/>
+              </w:rPr>
               <w:t xml:space="preserve"> to allow an Action&lt;Node&gt; to be passed to it</w:t>
             </w:r>
           </w:p>
@@ -3637,11 +3848,25 @@
             <w:tcW w:w="5781" w:type="dxa"/>
           </w:tcPr>
           <w:p>
-            <w:r>
+            <w:pPr>
+              <w:rPr>
+                <w:rFonts w:ascii="Calibri Light" w:hAnsi="Calibri Light" w:cs="Calibri Light"/>
+                <w:b w:val="0"/>
+              </w:rPr>
+            </w:pPr>
+            <w:r>
+              <w:rPr>
+                <w:rFonts w:ascii="Calibri Light" w:hAnsi="Calibri Light" w:cs="Calibri Light"/>
+                <w:b w:val="0"/>
+              </w:rPr>
               <w:t xml:space="preserve">Create the function </w:t>
             </w:r>
             <w:proofErr w:type="spellStart"/>
             <w:r>
+              <w:rPr>
+                <w:rFonts w:ascii="Calibri Light" w:hAnsi="Calibri Light" w:cs="Calibri Light"/>
+                <w:b w:val="0"/>
+              </w:rPr>
               <w:t>Node.walkEveryPath</w:t>
             </w:r>
             <w:proofErr w:type="spellEnd"/>
@@ -3681,7 +3906,17 @@
             <w:tcW w:w="5781" w:type="dxa"/>
           </w:tcPr>
           <w:p>
-            <w:r>
+            <w:pPr>
+              <w:rPr>
+                <w:rFonts w:ascii="Calibri Light" w:hAnsi="Calibri Light" w:cs="Calibri Light"/>
+                <w:b w:val="0"/>
+              </w:rPr>
+            </w:pPr>
+            <w:r>
+              <w:rPr>
+                <w:rFonts w:ascii="Calibri Light" w:hAnsi="Calibri Light" w:cs="Calibri Light"/>
+                <w:b w:val="0"/>
+              </w:rPr>
               <w:t>Add a Debug window to easily view a tree of Nodes</w:t>
             </w:r>
           </w:p>
@@ -3720,11 +3955,25 @@
             <w:tcW w:w="5781" w:type="dxa"/>
           </w:tcPr>
           <w:p>
-            <w:r>
+            <w:pPr>
+              <w:rPr>
+                <w:rFonts w:ascii="Calibri Light" w:hAnsi="Calibri Light" w:cs="Calibri Light"/>
+                <w:b w:val="0"/>
+              </w:rPr>
+            </w:pPr>
+            <w:r>
+              <w:rPr>
+                <w:rFonts w:ascii="Calibri Light" w:hAnsi="Calibri Light" w:cs="Calibri Light"/>
+                <w:b w:val="0"/>
+              </w:rPr>
               <w:t xml:space="preserve">Create static variable </w:t>
             </w:r>
             <w:proofErr w:type="spellStart"/>
             <w:r>
+              <w:rPr>
+                <w:rFonts w:ascii="Calibri Light" w:hAnsi="Calibri Light" w:cs="Calibri Light"/>
+                <w:b w:val="0"/>
+              </w:rPr>
               <w:t>Config.versionString</w:t>
             </w:r>
             <w:proofErr w:type="spellEnd"/>
@@ -3764,7 +4013,17 @@
             <w:tcW w:w="5781" w:type="dxa"/>
           </w:tcPr>
           <w:p>
-            <w:r>
+            <w:pPr>
+              <w:rPr>
+                <w:rFonts w:ascii="Calibri Light" w:hAnsi="Calibri Light" w:cs="Calibri Light"/>
+                <w:b w:val="0"/>
+              </w:rPr>
+            </w:pPr>
+            <w:r>
+              <w:rPr>
+                <w:rFonts w:ascii="Calibri Light" w:hAnsi="Calibri Light" w:cs="Calibri Light"/>
+                <w:b w:val="0"/>
+              </w:rPr>
               <w:t>Modify the Debug window so a piece of text on screen can be changed, so things like the AI can give some extra feedback</w:t>
             </w:r>
           </w:p>
@@ -3803,36 +4062,80 @@
             <w:tcW w:w="5781" w:type="dxa"/>
           </w:tcPr>
           <w:p>
-            <w:r>
+            <w:pPr>
+              <w:rPr>
+                <w:rFonts w:ascii="Calibri Light" w:hAnsi="Calibri Light" w:cs="Calibri Light"/>
+                <w:b w:val="0"/>
+              </w:rPr>
+            </w:pPr>
+            <w:r>
+              <w:rPr>
+                <w:rFonts w:ascii="Calibri Light" w:hAnsi="Calibri Light" w:cs="Calibri Light"/>
+                <w:b w:val="0"/>
+              </w:rPr>
               <w:t>Add the first version of the AI. It only uses its ‘</w:t>
             </w:r>
             <w:proofErr w:type="spellStart"/>
             <w:r>
+              <w:rPr>
+                <w:rFonts w:ascii="Calibri Light" w:hAnsi="Calibri Light" w:cs="Calibri Light"/>
+                <w:b w:val="0"/>
+              </w:rPr>
               <w:t>doRandom</w:t>
             </w:r>
             <w:proofErr w:type="spellEnd"/>
             <w:r>
+              <w:rPr>
+                <w:rFonts w:ascii="Calibri Light" w:hAnsi="Calibri Light" w:cs="Calibri Light"/>
+                <w:b w:val="0"/>
+              </w:rPr>
               <w:t>’ algorithm, and has an untested, and unused ‘</w:t>
             </w:r>
             <w:proofErr w:type="spellStart"/>
             <w:r>
+              <w:rPr>
+                <w:rFonts w:ascii="Calibri Light" w:hAnsi="Calibri Light" w:cs="Calibri Light"/>
+                <w:b w:val="0"/>
+              </w:rPr>
               <w:t>doStatisticallyBest</w:t>
             </w:r>
             <w:proofErr w:type="spellEnd"/>
             <w:r>
+              <w:rPr>
+                <w:rFonts w:ascii="Calibri Light" w:hAnsi="Calibri Light" w:cs="Calibri Light"/>
+                <w:b w:val="0"/>
+              </w:rPr>
               <w:t xml:space="preserve">’ algorithm. </w:t>
             </w:r>
           </w:p>
           <w:p>
-            <w:r>
+            <w:pPr>
+              <w:rPr>
+                <w:rFonts w:ascii="Calibri Light" w:hAnsi="Calibri Light" w:cs="Calibri Light"/>
+                <w:b w:val="0"/>
+              </w:rPr>
+            </w:pPr>
+            <w:r>
+              <w:rPr>
+                <w:rFonts w:ascii="Calibri Light" w:hAnsi="Calibri Light" w:cs="Calibri Light"/>
+                <w:b w:val="0"/>
+              </w:rPr>
               <w:t xml:space="preserve">(While the global move tree existed, there currently wasn’t any data going into it. This mean that the AI always had to fall back onto </w:t>
             </w:r>
             <w:proofErr w:type="spellStart"/>
             <w:r>
+              <w:rPr>
+                <w:rFonts w:ascii="Calibri Light" w:hAnsi="Calibri Light" w:cs="Calibri Light"/>
+                <w:b w:val="0"/>
+              </w:rPr>
               <w:t>doRandom</w:t>
             </w:r>
             <w:proofErr w:type="spellEnd"/>
             <w:r>
+              <w:rPr>
+                <w:rFonts w:ascii="Calibri Light" w:hAnsi="Calibri Light" w:cs="Calibri Light"/>
+                <w:b w:val="0"/>
+              </w:rPr>
               <w:t>)</w:t>
             </w:r>
           </w:p>
@@ -3871,8 +4174,17 @@
             <w:tcW w:w="5781" w:type="dxa"/>
           </w:tcPr>
           <w:p>
-            <w:r>
-              <w:lastRenderedPageBreak/>
+            <w:pPr>
+              <w:rPr>
+                <w:rFonts w:ascii="Calibri Light" w:hAnsi="Calibri Light" w:cs="Calibri Light"/>
+                <w:b w:val="0"/>
+              </w:rPr>
+            </w:pPr>
+            <w:r>
+              <w:rPr>
+                <w:rFonts w:ascii="Calibri Light" w:hAnsi="Calibri Light" w:cs="Calibri Light"/>
+                <w:b w:val="0"/>
+              </w:rPr>
               <w:t>Add a button to start a new match (also remove the requirement of having to restart the game to play more than one match)</w:t>
             </w:r>
           </w:p>
@@ -3911,20 +4223,49 @@
             <w:tcW w:w="5781" w:type="dxa"/>
           </w:tcPr>
           <w:p>
-            <w:r>
+            <w:pPr>
+              <w:rPr>
+                <w:rFonts w:ascii="Calibri Light" w:hAnsi="Calibri Light" w:cs="Calibri Light"/>
+                <w:b w:val="0"/>
+              </w:rPr>
+            </w:pPr>
+            <w:r>
+              <w:rPr>
+                <w:rFonts w:ascii="Calibri Light" w:hAnsi="Calibri Light" w:cs="Calibri Light"/>
+                <w:b w:val="0"/>
+              </w:rPr>
               <w:t xml:space="preserve">Add code to the AI so it merges its local move tree into the global one. </w:t>
             </w:r>
           </w:p>
           <w:p>
-            <w:r>
+            <w:pPr>
+              <w:rPr>
+                <w:rFonts w:ascii="Calibri Light" w:hAnsi="Calibri Light" w:cs="Calibri Light"/>
+                <w:b w:val="0"/>
+              </w:rPr>
+            </w:pPr>
+            <w:r>
+              <w:rPr>
+                <w:rFonts w:ascii="Calibri Light" w:hAnsi="Calibri Light" w:cs="Calibri Light"/>
+                <w:b w:val="0"/>
+              </w:rPr>
+              <w:lastRenderedPageBreak/>
               <w:t xml:space="preserve">(After this was done, I then manually tested the AI’s </w:t>
             </w:r>
             <w:proofErr w:type="spellStart"/>
             <w:r>
+              <w:rPr>
+                <w:rFonts w:ascii="Calibri Light" w:hAnsi="Calibri Light" w:cs="Calibri Light"/>
+                <w:b w:val="0"/>
+              </w:rPr>
               <w:t>doStatisticallyBest</w:t>
             </w:r>
             <w:proofErr w:type="spellEnd"/>
             <w:r>
+              <w:rPr>
+                <w:rFonts w:ascii="Calibri Light" w:hAnsi="Calibri Light" w:cs="Calibri Light"/>
+                <w:b w:val="0"/>
+              </w:rPr>
               <w:t xml:space="preserve"> algorithm… and it worked without issue)</w:t>
             </w:r>
           </w:p>
@@ -3938,6 +4279,7 @@
               <w:cnfStyle w:val="000000000000" w:firstRow="0" w:lastRow="0" w:firstColumn="0" w:lastColumn="0" w:oddVBand="0" w:evenVBand="0" w:oddHBand="0" w:evenHBand="0" w:firstRowFirstColumn="0" w:firstRowLastColumn="0" w:lastRowFirstColumn="0" w:lastRowLastColumn="0"/>
             </w:pPr>
             <w:r>
+              <w:lastRenderedPageBreak/>
               <w:t>0.1.2</w:t>
             </w:r>
           </w:p>
@@ -3963,7 +4305,17 @@
             <w:tcW w:w="5781" w:type="dxa"/>
           </w:tcPr>
           <w:p>
-            <w:r>
+            <w:pPr>
+              <w:rPr>
+                <w:rFonts w:ascii="Calibri Light" w:hAnsi="Calibri Light" w:cs="Calibri Light"/>
+                <w:b w:val="0"/>
+              </w:rPr>
+            </w:pPr>
+            <w:r>
+              <w:rPr>
+                <w:rFonts w:ascii="Calibri Light" w:hAnsi="Calibri Light" w:cs="Calibri Light"/>
+                <w:b w:val="0"/>
+              </w:rPr>
               <w:t>Modify the Controller base class, so certain functions are given more information</w:t>
             </w:r>
           </w:p>
@@ -4002,15 +4354,33 @@
             <w:tcW w:w="5781" w:type="dxa"/>
           </w:tcPr>
           <w:p>
-            <w:r>
+            <w:pPr>
+              <w:rPr>
+                <w:rFonts w:ascii="Calibri Light" w:hAnsi="Calibri Light" w:cs="Calibri Light"/>
+                <w:b w:val="0"/>
+              </w:rPr>
+            </w:pPr>
+            <w:r>
+              <w:rPr>
+                <w:rFonts w:ascii="Calibri Light" w:hAnsi="Calibri Light" w:cs="Calibri Light"/>
+                <w:b w:val="0"/>
+              </w:rPr>
               <w:t xml:space="preserve">Add the </w:t>
             </w:r>
             <w:proofErr w:type="spellStart"/>
             <w:r>
+              <w:rPr>
+                <w:rFonts w:ascii="Calibri Light" w:hAnsi="Calibri Light" w:cs="Calibri Light"/>
+                <w:b w:val="0"/>
+              </w:rPr>
               <w:t>MainWindow.reportException</w:t>
             </w:r>
             <w:proofErr w:type="spellEnd"/>
             <w:r>
+              <w:rPr>
+                <w:rFonts w:ascii="Calibri Light" w:hAnsi="Calibri Light" w:cs="Calibri Light"/>
+                <w:b w:val="0"/>
+              </w:rPr>
               <w:t xml:space="preserve"> function, which will display an exception inside of a message box so the user knows something’s gone wrong.</w:t>
             </w:r>
           </w:p>
@@ -4049,15 +4419,33 @@
             <w:tcW w:w="5781" w:type="dxa"/>
           </w:tcPr>
           <w:p>
-            <w:r>
+            <w:pPr>
+              <w:rPr>
+                <w:rFonts w:ascii="Calibri Light" w:hAnsi="Calibri Light" w:cs="Calibri Light"/>
+                <w:b w:val="0"/>
+              </w:rPr>
+            </w:pPr>
+            <w:r>
+              <w:rPr>
+                <w:rFonts w:ascii="Calibri Light" w:hAnsi="Calibri Light" w:cs="Calibri Light"/>
+                <w:b w:val="0"/>
+              </w:rPr>
               <w:t xml:space="preserve">Add the </w:t>
             </w:r>
             <w:proofErr w:type="spellStart"/>
             <w:r>
+              <w:rPr>
+                <w:rFonts w:ascii="Calibri Light" w:hAnsi="Calibri Light" w:cs="Calibri Light"/>
+                <w:b w:val="0"/>
+              </w:rPr>
               <w:t>GameFiles</w:t>
             </w:r>
             <w:proofErr w:type="spellEnd"/>
             <w:r>
+              <w:rPr>
+                <w:rFonts w:ascii="Calibri Light" w:hAnsi="Calibri Light" w:cs="Calibri Light"/>
+                <w:b w:val="0"/>
+              </w:rPr>
               <w:t xml:space="preserve"> class</w:t>
             </w:r>
           </w:p>
@@ -4096,12 +4484,32 @@
             <w:tcW w:w="5781" w:type="dxa"/>
           </w:tcPr>
           <w:p>
-            <w:r>
+            <w:pPr>
+              <w:rPr>
+                <w:rFonts w:ascii="Calibri Light" w:hAnsi="Calibri Light" w:cs="Calibri Light"/>
+                <w:b w:val="0"/>
+              </w:rPr>
+            </w:pPr>
+            <w:r>
+              <w:rPr>
+                <w:rFonts w:ascii="Calibri Light" w:hAnsi="Calibri Light" w:cs="Calibri Light"/>
+                <w:b w:val="0"/>
+              </w:rPr>
               <w:t xml:space="preserve">Modify the AI so it saves/loads its global tree to a file. </w:t>
             </w:r>
           </w:p>
           <w:p>
-            <w:r>
+            <w:pPr>
+              <w:rPr>
+                <w:rFonts w:ascii="Calibri Light" w:hAnsi="Calibri Light" w:cs="Calibri Light"/>
+                <w:b w:val="0"/>
+              </w:rPr>
+            </w:pPr>
+            <w:r>
+              <w:rPr>
+                <w:rFonts w:ascii="Calibri Light" w:hAnsi="Calibri Light" w:cs="Calibri Light"/>
+                <w:b w:val="0"/>
+              </w:rPr>
               <w:t>(This surprisingly worked without any issue as well)</w:t>
             </w:r>
           </w:p>
@@ -4140,15 +4548,33 @@
             <w:tcW w:w="5781" w:type="dxa"/>
           </w:tcPr>
           <w:p>
-            <w:r>
+            <w:pPr>
+              <w:rPr>
+                <w:rFonts w:ascii="Calibri Light" w:hAnsi="Calibri Light" w:cs="Calibri Light"/>
+                <w:b w:val="0"/>
+              </w:rPr>
+            </w:pPr>
+            <w:r>
+              <w:rPr>
+                <w:rFonts w:ascii="Calibri Light" w:hAnsi="Calibri Light" w:cs="Calibri Light"/>
+                <w:b w:val="0"/>
+              </w:rPr>
               <w:t xml:space="preserve">Add the </w:t>
             </w:r>
             <w:proofErr w:type="spellStart"/>
             <w:r>
+              <w:rPr>
+                <w:rFonts w:ascii="Calibri Light" w:hAnsi="Calibri Light" w:cs="Calibri Light"/>
+                <w:b w:val="0"/>
+              </w:rPr>
               <w:t>Node.merge</w:t>
             </w:r>
             <w:proofErr w:type="spellEnd"/>
             <w:r>
+              <w:rPr>
+                <w:rFonts w:ascii="Calibri Light" w:hAnsi="Calibri Light" w:cs="Calibri Light"/>
+                <w:b w:val="0"/>
+              </w:rPr>
               <w:t xml:space="preserve"> function</w:t>
             </w:r>
           </w:p>
@@ -4187,20 +4613,48 @@
             <w:tcW w:w="5781" w:type="dxa"/>
           </w:tcPr>
           <w:p>
-            <w:r>
+            <w:pPr>
+              <w:rPr>
+                <w:rFonts w:ascii="Calibri Light" w:hAnsi="Calibri Light" w:cs="Calibri Light"/>
+                <w:b w:val="0"/>
+              </w:rPr>
+            </w:pPr>
+            <w:r>
+              <w:rPr>
+                <w:rFonts w:ascii="Calibri Light" w:hAnsi="Calibri Light" w:cs="Calibri Light"/>
+                <w:b w:val="0"/>
+              </w:rPr>
               <w:t xml:space="preserve">Improve </w:t>
             </w:r>
             <w:proofErr w:type="spellStart"/>
             <w:r>
+              <w:rPr>
+                <w:rFonts w:ascii="Calibri Light" w:hAnsi="Calibri Light" w:cs="Calibri Light"/>
+                <w:b w:val="0"/>
+              </w:rPr>
               <w:t>Node.merge</w:t>
             </w:r>
             <w:proofErr w:type="spellEnd"/>
             <w:r>
+              <w:rPr>
+                <w:rFonts w:ascii="Calibri Light" w:hAnsi="Calibri Light" w:cs="Calibri Light"/>
+                <w:b w:val="0"/>
+              </w:rPr>
               <w:t xml:space="preserve"> so the source tree (which goes into a destination tree) can have more than one path.</w:t>
             </w:r>
           </w:p>
           <w:p>
-            <w:r>
+            <w:pPr>
+              <w:rPr>
+                <w:rFonts w:ascii="Calibri Light" w:hAnsi="Calibri Light" w:cs="Calibri Light"/>
+                <w:b w:val="0"/>
+              </w:rPr>
+            </w:pPr>
+            <w:r>
+              <w:rPr>
+                <w:rFonts w:ascii="Calibri Light" w:hAnsi="Calibri Light" w:cs="Calibri Light"/>
+                <w:b w:val="0"/>
+              </w:rPr>
               <w:t>(If there were more than one path, it simply wouldn’t be merged over. The debug windows allowed me to catch this)</w:t>
             </w:r>
           </w:p>
@@ -4239,12 +4693,32 @@
             <w:tcW w:w="5781" w:type="dxa"/>
           </w:tcPr>
           <w:p>
-            <w:r>
+            <w:pPr>
+              <w:rPr>
+                <w:rFonts w:ascii="Calibri Light" w:hAnsi="Calibri Light" w:cs="Calibri Light"/>
+                <w:b w:val="0"/>
+              </w:rPr>
+            </w:pPr>
+            <w:r>
+              <w:rPr>
+                <w:rFonts w:ascii="Calibri Light" w:hAnsi="Calibri Light" w:cs="Calibri Light"/>
+                <w:b w:val="0"/>
+              </w:rPr>
               <w:t xml:space="preserve">Begin the writeup of the project’s report </w:t>
             </w:r>
           </w:p>
           <w:p>
-            <w:r>
+            <w:pPr>
+              <w:rPr>
+                <w:rFonts w:ascii="Calibri Light" w:hAnsi="Calibri Light" w:cs="Calibri Light"/>
+                <w:b w:val="0"/>
+              </w:rPr>
+            </w:pPr>
+            <w:r>
+              <w:rPr>
+                <w:rFonts w:ascii="Calibri Light" w:hAnsi="Calibri Light" w:cs="Calibri Light"/>
+                <w:b w:val="0"/>
+              </w:rPr>
               <w:t>(I did do this severely out of order, I admit)</w:t>
             </w:r>
           </w:p>
@@ -4283,7 +4757,17 @@
             <w:tcW w:w="5781" w:type="dxa"/>
           </w:tcPr>
           <w:p>
-            <w:r>
+            <w:pPr>
+              <w:rPr>
+                <w:rFonts w:ascii="Calibri Light" w:hAnsi="Calibri Light" w:cs="Calibri Light"/>
+                <w:b w:val="0"/>
+              </w:rPr>
+            </w:pPr>
+            <w:r>
+              <w:rPr>
+                <w:rFonts w:ascii="Calibri Light" w:hAnsi="Calibri Light" w:cs="Calibri Light"/>
+                <w:b w:val="0"/>
+              </w:rPr>
               <w:t>Add this table of chronological development</w:t>
             </w:r>
           </w:p>
@@ -7029,7 +7513,7 @@
 </file>
 
 <file path=customXml/itemProps1.xml><?xml version="1.0" encoding="utf-8"?>
-<ds:datastoreItem xmlns:ds="http://schemas.openxmlformats.org/officeDocument/2006/customXml" ds:itemID="{8EF753A2-E3BB-4574-96D5-323AA52EEF8B}">
+<ds:datastoreItem xmlns:ds="http://schemas.openxmlformats.org/officeDocument/2006/customXml" ds:itemID="{14D12A5C-0B7B-4EB6-8676-27E6518744AA}">
   <ds:schemaRefs>
     <ds:schemaRef ds:uri="http://schemas.openxmlformats.org/officeDocument/2006/bibliography"/>
   </ds:schemaRefs>

</xml_diff>

<commit_message>
Fixed the GUI grid bug
</commit_message>
<xml_diff>
--- a/docs/Roadmap.docx
+++ b/docs/Roadmap.docx
@@ -1905,8 +1905,6 @@
       <w:r>
         <w:t>g</w:t>
       </w:r>
-      <w:bookmarkStart w:id="7" w:name="_GoBack"/>
-      <w:bookmarkEnd w:id="7"/>
       <w:r>
         <w:t>ame thread, then the game thread will end early and the UI will effectively be doing nothing.</w:t>
       </w:r>
@@ -1956,12 +1954,39 @@
       <w:pPr>
         <w:pStyle w:val="Heading2"/>
       </w:pPr>
-      <w:bookmarkStart w:id="8" w:name="_Toc472603379"/>
+      <w:bookmarkStart w:id="7" w:name="_Toc472603379"/>
       <w:r>
         <w:lastRenderedPageBreak/>
+        <w:t>V0.1.4</w:t>
+      </w:r>
+    </w:p>
+    <w:p>
+      <w:r>
+        <w:t>Achieved:</w:t>
+      </w:r>
+    </w:p>
+    <w:p>
+      <w:pPr>
+        <w:pStyle w:val="ListParagraph"/>
+        <w:numPr>
+          <w:ilvl w:val="0"/>
+          <w:numId w:val="13"/>
+        </w:numPr>
+      </w:pPr>
+      <w:r>
+        <w:t>Fixed a bug where, if the AI placed the last piece of the match, then the GUI wouldn’t update to display where the AI put its piece.</w:t>
+      </w:r>
+      <w:bookmarkStart w:id="8" w:name="_GoBack"/>
+      <w:bookmarkEnd w:id="8"/>
+    </w:p>
+    <w:p>
+      <w:pPr>
+        <w:pStyle w:val="Heading2"/>
+      </w:pPr>
+      <w:r>
         <w:t>V0.1.3</w:t>
       </w:r>
-      <w:bookmarkEnd w:id="8"/>
+      <w:bookmarkEnd w:id="7"/>
     </w:p>
     <w:p>
       <w:r>
@@ -4228,7 +4253,7 @@
                                 <w:rPr>
                                   <w:noProof/>
                                 </w:rPr>
-                                <w:t>5</w:t>
+                                <w:t>6</w:t>
                               </w:r>
                               <w:r>
                                 <w:rPr>
@@ -4294,7 +4319,7 @@
                           <w:rPr>
                             <w:noProof/>
                           </w:rPr>
-                          <w:t>5</w:t>
+                          <w:t>6</w:t>
                         </w:r>
                         <w:r>
                           <w:rPr>
@@ -4781,6 +4806,119 @@
     </w:lvl>
   </w:abstractNum>
   <w:abstractNum w:abstractNumId="3" w15:restartNumberingAfterBreak="0">
+    <w:nsid w:val="1AD46DE0"/>
+    <w:multiLevelType w:val="hybridMultilevel"/>
+    <w:tmpl w:val="ECF4D2EE"/>
+    <w:lvl w:ilvl="0" w:tplc="08090001">
+      <w:start w:val="1"/>
+      <w:numFmt w:val="bullet"/>
+      <w:lvlText w:val=""/>
+      <w:lvlJc w:val="left"/>
+      <w:pPr>
+        <w:ind w:left="720" w:hanging="360"/>
+      </w:pPr>
+      <w:rPr>
+        <w:rFonts w:ascii="Symbol" w:hAnsi="Symbol" w:hint="default"/>
+      </w:rPr>
+    </w:lvl>
+    <w:lvl w:ilvl="1" w:tplc="08090003" w:tentative="1">
+      <w:start w:val="1"/>
+      <w:numFmt w:val="bullet"/>
+      <w:lvlText w:val="o"/>
+      <w:lvlJc w:val="left"/>
+      <w:pPr>
+        <w:ind w:left="1440" w:hanging="360"/>
+      </w:pPr>
+      <w:rPr>
+        <w:rFonts w:ascii="Courier New" w:hAnsi="Courier New" w:cs="Courier New" w:hint="default"/>
+      </w:rPr>
+    </w:lvl>
+    <w:lvl w:ilvl="2" w:tplc="08090005" w:tentative="1">
+      <w:start w:val="1"/>
+      <w:numFmt w:val="bullet"/>
+      <w:lvlText w:val=""/>
+      <w:lvlJc w:val="left"/>
+      <w:pPr>
+        <w:ind w:left="2160" w:hanging="360"/>
+      </w:pPr>
+      <w:rPr>
+        <w:rFonts w:ascii="Wingdings" w:hAnsi="Wingdings" w:hint="default"/>
+      </w:rPr>
+    </w:lvl>
+    <w:lvl w:ilvl="3" w:tplc="08090001" w:tentative="1">
+      <w:start w:val="1"/>
+      <w:numFmt w:val="bullet"/>
+      <w:lvlText w:val=""/>
+      <w:lvlJc w:val="left"/>
+      <w:pPr>
+        <w:ind w:left="2880" w:hanging="360"/>
+      </w:pPr>
+      <w:rPr>
+        <w:rFonts w:ascii="Symbol" w:hAnsi="Symbol" w:hint="default"/>
+      </w:rPr>
+    </w:lvl>
+    <w:lvl w:ilvl="4" w:tplc="08090003" w:tentative="1">
+      <w:start w:val="1"/>
+      <w:numFmt w:val="bullet"/>
+      <w:lvlText w:val="o"/>
+      <w:lvlJc w:val="left"/>
+      <w:pPr>
+        <w:ind w:left="3600" w:hanging="360"/>
+      </w:pPr>
+      <w:rPr>
+        <w:rFonts w:ascii="Courier New" w:hAnsi="Courier New" w:cs="Courier New" w:hint="default"/>
+      </w:rPr>
+    </w:lvl>
+    <w:lvl w:ilvl="5" w:tplc="08090005" w:tentative="1">
+      <w:start w:val="1"/>
+      <w:numFmt w:val="bullet"/>
+      <w:lvlText w:val=""/>
+      <w:lvlJc w:val="left"/>
+      <w:pPr>
+        <w:ind w:left="4320" w:hanging="360"/>
+      </w:pPr>
+      <w:rPr>
+        <w:rFonts w:ascii="Wingdings" w:hAnsi="Wingdings" w:hint="default"/>
+      </w:rPr>
+    </w:lvl>
+    <w:lvl w:ilvl="6" w:tplc="08090001" w:tentative="1">
+      <w:start w:val="1"/>
+      <w:numFmt w:val="bullet"/>
+      <w:lvlText w:val=""/>
+      <w:lvlJc w:val="left"/>
+      <w:pPr>
+        <w:ind w:left="5040" w:hanging="360"/>
+      </w:pPr>
+      <w:rPr>
+        <w:rFonts w:ascii="Symbol" w:hAnsi="Symbol" w:hint="default"/>
+      </w:rPr>
+    </w:lvl>
+    <w:lvl w:ilvl="7" w:tplc="08090003" w:tentative="1">
+      <w:start w:val="1"/>
+      <w:numFmt w:val="bullet"/>
+      <w:lvlText w:val="o"/>
+      <w:lvlJc w:val="left"/>
+      <w:pPr>
+        <w:ind w:left="5760" w:hanging="360"/>
+      </w:pPr>
+      <w:rPr>
+        <w:rFonts w:ascii="Courier New" w:hAnsi="Courier New" w:cs="Courier New" w:hint="default"/>
+      </w:rPr>
+    </w:lvl>
+    <w:lvl w:ilvl="8" w:tplc="08090005" w:tentative="1">
+      <w:start w:val="1"/>
+      <w:numFmt w:val="bullet"/>
+      <w:lvlText w:val=""/>
+      <w:lvlJc w:val="left"/>
+      <w:pPr>
+        <w:ind w:left="6480" w:hanging="360"/>
+      </w:pPr>
+      <w:rPr>
+        <w:rFonts w:ascii="Wingdings" w:hAnsi="Wingdings" w:hint="default"/>
+      </w:rPr>
+    </w:lvl>
+  </w:abstractNum>
+  <w:abstractNum w:abstractNumId="4" w15:restartNumberingAfterBreak="0">
     <w:nsid w:val="221D5F8C"/>
     <w:multiLevelType w:val="hybridMultilevel"/>
     <w:tmpl w:val="B7BAF828"/>
@@ -4893,7 +5031,7 @@
       </w:rPr>
     </w:lvl>
   </w:abstractNum>
-  <w:abstractNum w:abstractNumId="4" w15:restartNumberingAfterBreak="0">
+  <w:abstractNum w:abstractNumId="5" w15:restartNumberingAfterBreak="0">
     <w:nsid w:val="438E6AB5"/>
     <w:multiLevelType w:val="hybridMultilevel"/>
     <w:tmpl w:val="DB5CD838"/>
@@ -5006,7 +5144,7 @@
       </w:rPr>
     </w:lvl>
   </w:abstractNum>
-  <w:abstractNum w:abstractNumId="5" w15:restartNumberingAfterBreak="0">
+  <w:abstractNum w:abstractNumId="6" w15:restartNumberingAfterBreak="0">
     <w:nsid w:val="49C555D6"/>
     <w:multiLevelType w:val="hybridMultilevel"/>
     <w:tmpl w:val="50EA9878"/>
@@ -5119,7 +5257,7 @@
       </w:rPr>
     </w:lvl>
   </w:abstractNum>
-  <w:abstractNum w:abstractNumId="6" w15:restartNumberingAfterBreak="0">
+  <w:abstractNum w:abstractNumId="7" w15:restartNumberingAfterBreak="0">
     <w:nsid w:val="4AA43D63"/>
     <w:multiLevelType w:val="hybridMultilevel"/>
     <w:tmpl w:val="5E787A82"/>
@@ -5232,7 +5370,7 @@
       </w:rPr>
     </w:lvl>
   </w:abstractNum>
-  <w:abstractNum w:abstractNumId="7" w15:restartNumberingAfterBreak="0">
+  <w:abstractNum w:abstractNumId="8" w15:restartNumberingAfterBreak="0">
     <w:nsid w:val="600D2821"/>
     <w:multiLevelType w:val="hybridMultilevel"/>
     <w:tmpl w:val="4238AB84"/>
@@ -5345,7 +5483,7 @@
       </w:rPr>
     </w:lvl>
   </w:abstractNum>
-  <w:abstractNum w:abstractNumId="8" w15:restartNumberingAfterBreak="0">
+  <w:abstractNum w:abstractNumId="9" w15:restartNumberingAfterBreak="0">
     <w:nsid w:val="63185479"/>
     <w:multiLevelType w:val="hybridMultilevel"/>
     <w:tmpl w:val="A5B6B3F0"/>
@@ -5458,7 +5596,7 @@
       </w:rPr>
     </w:lvl>
   </w:abstractNum>
-  <w:abstractNum w:abstractNumId="9" w15:restartNumberingAfterBreak="0">
+  <w:abstractNum w:abstractNumId="10" w15:restartNumberingAfterBreak="0">
     <w:nsid w:val="64D80E52"/>
     <w:multiLevelType w:val="hybridMultilevel"/>
     <w:tmpl w:val="40E4F7F6"/>
@@ -5571,7 +5709,7 @@
       </w:rPr>
     </w:lvl>
   </w:abstractNum>
-  <w:abstractNum w:abstractNumId="10" w15:restartNumberingAfterBreak="0">
+  <w:abstractNum w:abstractNumId="11" w15:restartNumberingAfterBreak="0">
     <w:nsid w:val="69C62447"/>
     <w:multiLevelType w:val="hybridMultilevel"/>
     <w:tmpl w:val="F04AE79E"/>
@@ -5684,7 +5822,7 @@
       </w:rPr>
     </w:lvl>
   </w:abstractNum>
-  <w:abstractNum w:abstractNumId="11" w15:restartNumberingAfterBreak="0">
+  <w:abstractNum w:abstractNumId="12" w15:restartNumberingAfterBreak="0">
     <w:nsid w:val="7D700630"/>
     <w:multiLevelType w:val="hybridMultilevel"/>
     <w:tmpl w:val="35D0D7B4"/>
@@ -5801,37 +5939,40 @@
     <w:abstractNumId w:val="1"/>
   </w:num>
   <w:num w:numId="2">
-    <w:abstractNumId w:val="3"/>
+    <w:abstractNumId w:val="4"/>
   </w:num>
   <w:num w:numId="3">
-    <w:abstractNumId w:val="7"/>
+    <w:abstractNumId w:val="8"/>
   </w:num>
   <w:num w:numId="4">
     <w:abstractNumId w:val="2"/>
   </w:num>
   <w:num w:numId="5">
+    <w:abstractNumId w:val="10"/>
+  </w:num>
+  <w:num w:numId="6">
+    <w:abstractNumId w:val="6"/>
+  </w:num>
+  <w:num w:numId="7">
     <w:abstractNumId w:val="9"/>
   </w:num>
-  <w:num w:numId="6">
+  <w:num w:numId="8">
+    <w:abstractNumId w:val="12"/>
+  </w:num>
+  <w:num w:numId="9">
     <w:abstractNumId w:val="5"/>
   </w:num>
-  <w:num w:numId="7">
-    <w:abstractNumId w:val="8"/>
-  </w:num>
-  <w:num w:numId="8">
-    <w:abstractNumId w:val="11"/>
-  </w:num>
-  <w:num w:numId="9">
-    <w:abstractNumId w:val="4"/>
-  </w:num>
   <w:num w:numId="10">
-    <w:abstractNumId w:val="6"/>
+    <w:abstractNumId w:val="7"/>
   </w:num>
   <w:num w:numId="11">
-    <w:abstractNumId w:val="10"/>
+    <w:abstractNumId w:val="11"/>
   </w:num>
   <w:num w:numId="12">
     <w:abstractNumId w:val="0"/>
+  </w:num>
+  <w:num w:numId="13">
+    <w:abstractNumId w:val="3"/>
   </w:num>
 </w:numbering>
 </file>
@@ -6279,6 +6420,7 @@
   <w:style w:type="character" w:default="1" w:styleId="DefaultParagraphFont">
     <w:name w:val="Default Paragraph Font"/>
     <w:uiPriority w:val="1"/>
+    <w:semiHidden/>
     <w:unhideWhenUsed/>
   </w:style>
   <w:style w:type="table" w:default="1" w:styleId="TableNormal">
@@ -6813,7 +6955,7 @@
 </file>
 
 <file path=customXml/itemProps1.xml><?xml version="1.0" encoding="utf-8"?>
-<ds:datastoreItem xmlns:ds="http://schemas.openxmlformats.org/officeDocument/2006/customXml" ds:itemID="{FCBF990F-5281-425C-A790-F77047790B2A}">
+<ds:datastoreItem xmlns:ds="http://schemas.openxmlformats.org/officeDocument/2006/customXml" ds:itemID="{110CCBAC-683D-4188-8181-C54FF568B944}">
   <ds:schemaRefs>
     <ds:schemaRef ds:uri="http://schemas.openxmlformats.org/officeDocument/2006/bibliography"/>
   </ds:schemaRefs>

</xml_diff>

<commit_message>
Fixed the message queue bug
</commit_message>
<xml_diff>
--- a/docs/Roadmap.docx
+++ b/docs/Roadmap.docx
@@ -927,7 +927,15 @@
         </w:numPr>
       </w:pPr>
       <w:r>
-        <w:t>Have a way to represent a tree of moves (the Node class and the MoveTree class provide this)</w:t>
+        <w:t xml:space="preserve">Have a way to represent a tree of moves (the Node class and the </w:t>
+      </w:r>
+      <w:proofErr w:type="spellStart"/>
+      <w:r>
+        <w:t>MoveTree</w:t>
+      </w:r>
+      <w:proofErr w:type="spellEnd"/>
+      <w:r>
+        <w:t xml:space="preserve"> class provide this)</w:t>
       </w:r>
       <w:r>
         <w:t xml:space="preserve"> </w:t>
@@ -948,7 +956,15 @@
         </w:numPr>
       </w:pPr>
       <w:r>
-        <w:t>Have a way to calculate the statistically best path of moves to make (Average.statisticallyBest sorts this out</w:t>
+        <w:t>Have a way to calculate the statistically best path of moves to make (</w:t>
+      </w:r>
+      <w:proofErr w:type="spellStart"/>
+      <w:r>
+        <w:t>Average.statisticallyBest</w:t>
+      </w:r>
+      <w:proofErr w:type="spellEnd"/>
+      <w:r>
+        <w:t xml:space="preserve"> sorts this out</w:t>
       </w:r>
       <w:r>
         <w:t>, I know it’s a bit strange to have this before working on the AI, but I just needed it out the way</w:t>
@@ -975,7 +991,15 @@
         </w:numPr>
       </w:pPr>
       <w:r>
-        <w:t>Allow any Node class to be serialised/unserialised.</w:t>
+        <w:t>Allow any Node class to be serialised/</w:t>
+      </w:r>
+      <w:proofErr w:type="spellStart"/>
+      <w:r>
+        <w:t>unserialised</w:t>
+      </w:r>
+      <w:proofErr w:type="spellEnd"/>
+      <w:r>
+        <w:t>.</w:t>
       </w:r>
       <w:r>
         <w:t xml:space="preserve"> </w:t>
@@ -1017,7 +1041,15 @@
         <w:t>lly also the next minor version.</w:t>
       </w:r>
       <w:r>
-        <w:t xml:space="preserve"> So the v</w:t>
+        <w:t xml:space="preserve"> </w:t>
+      </w:r>
+      <w:proofErr w:type="gramStart"/>
+      <w:r>
+        <w:t>So</w:t>
+      </w:r>
+      <w:proofErr w:type="gramEnd"/>
+      <w:r>
+        <w:t xml:space="preserve"> the v</w:t>
       </w:r>
       <w:r>
         <w:t>ersion 0.0.4 is also v0.1</w:t>
@@ -1037,7 +1069,31 @@
         </w:numPr>
       </w:pPr>
       <w:r>
-        <w:t xml:space="preserve">Remove the ‘MoveTree’ class. First, create a Node.root property to create an empty node (suitable as a root). Then, move the MoveTree.walk function into the Node class, since it makes more sense and </w:t>
+        <w:t>Remove the ‘</w:t>
+      </w:r>
+      <w:proofErr w:type="spellStart"/>
+      <w:r>
+        <w:t>MoveTree</w:t>
+      </w:r>
+      <w:proofErr w:type="spellEnd"/>
+      <w:r>
+        <w:t xml:space="preserve">’ class. First, create a </w:t>
+      </w:r>
+      <w:proofErr w:type="spellStart"/>
+      <w:r>
+        <w:t>Node.root</w:t>
+      </w:r>
+      <w:proofErr w:type="spellEnd"/>
+      <w:r>
+        <w:t xml:space="preserve"> property to create an empty node (suitable as a root). Then, move the </w:t>
+      </w:r>
+      <w:proofErr w:type="spellStart"/>
+      <w:r>
+        <w:t>MoveTree.walk</w:t>
+      </w:r>
+      <w:proofErr w:type="spellEnd"/>
+      <w:r>
+        <w:t xml:space="preserve"> function into the Node class, since it makes more sense and </w:t>
       </w:r>
       <w:r>
         <w:t>provides more flexibility there.</w:t>
@@ -1062,10 +1118,26 @@
         </w:numPr>
       </w:pPr>
       <w:r>
-        <w:t>Use the ‘Board’ class as a namespace for the ‘Hash’ class. So ‘Hash’ becomes ‘Board.Hash’. This better reflects its purpose</w:t>
-      </w:r>
-      <w:r>
-        <w:t>, and becomes consistent with ‘Board.Piece’</w:t>
+        <w:t>Use the ‘Board’ class as a namespace for the ‘Hash’ class. So ‘Hash’ becomes ‘</w:t>
+      </w:r>
+      <w:proofErr w:type="spellStart"/>
+      <w:r>
+        <w:t>Board.Hash</w:t>
+      </w:r>
+      <w:proofErr w:type="spellEnd"/>
+      <w:r>
+        <w:t>’. This better reflects its purpose</w:t>
+      </w:r>
+      <w:r>
+        <w:t>, and becomes consistent with ‘</w:t>
+      </w:r>
+      <w:proofErr w:type="spellStart"/>
+      <w:r>
+        <w:t>Board.Piece</w:t>
+      </w:r>
+      <w:proofErr w:type="spellEnd"/>
+      <w:r>
+        <w:t>’</w:t>
       </w:r>
       <w:r>
         <w:t>.</w:t>
@@ -1191,7 +1263,15 @@
         </w:numPr>
       </w:pPr>
       <w:r>
-        <w:t>Put the ‘Hash’ class under the ‘Board’ namespace, so it is used like ‘Board.Hash’</w:t>
+        <w:t>Put the ‘Hash’ class under the ‘Board’ namespace, so it is used like ‘</w:t>
+      </w:r>
+      <w:proofErr w:type="spellStart"/>
+      <w:r>
+        <w:t>Board.Hash</w:t>
+      </w:r>
+      <w:proofErr w:type="spellEnd"/>
+      <w:r>
+        <w:t>’</w:t>
       </w:r>
       <w:r>
         <w:t>.</w:t>
@@ -1385,12 +1465,41 @@
         </w:numPr>
       </w:pPr>
       <w:r>
-        <w:t>Remove the ‘MoveTree’ class, and move its functionality to ‘Node’.</w:t>
-      </w:r>
-    </w:p>
-    <w:p>
-      <w:r>
-        <w:t>MoveTree was removed because it wasn’t offering any special functionality that I couldn’t just put inside ‘Node’. A special ‘Node.root’ function was made to replace usage of ‘MoveTree.root’.</w:t>
+        <w:t>Remove the ‘</w:t>
+      </w:r>
+      <w:proofErr w:type="spellStart"/>
+      <w:r>
+        <w:t>MoveTree</w:t>
+      </w:r>
+      <w:proofErr w:type="spellEnd"/>
+      <w:r>
+        <w:t>’ class, and move its functionality to ‘Node’.</w:t>
+      </w:r>
+    </w:p>
+    <w:p>
+      <w:proofErr w:type="spellStart"/>
+      <w:r>
+        <w:t>MoveTree</w:t>
+      </w:r>
+      <w:proofErr w:type="spellEnd"/>
+      <w:r>
+        <w:t xml:space="preserve"> was removed because it wasn’t offering any special functionality that I couldn’t just put inside ‘Node’. A special ‘</w:t>
+      </w:r>
+      <w:proofErr w:type="spellStart"/>
+      <w:r>
+        <w:t>Node.root</w:t>
+      </w:r>
+      <w:proofErr w:type="spellEnd"/>
+      <w:r>
+        <w:t>’ function was made to replace usage of ‘</w:t>
+      </w:r>
+      <w:proofErr w:type="spellStart"/>
+      <w:r>
+        <w:t>MoveTree.root</w:t>
+      </w:r>
+      <w:proofErr w:type="spellEnd"/>
+      <w:r>
+        <w:t>’.</w:t>
       </w:r>
     </w:p>
     <w:p>
@@ -1499,7 +1608,15 @@
         </w:numPr>
       </w:pPr>
       <w:r>
-        <w:t>Have at least 1 controller for the AI, which should use the ‘Average.statisticallyBest’ func</w:t>
+        <w:t>Have at least 1 controller for the AI, which should use the ‘</w:t>
+      </w:r>
+      <w:proofErr w:type="spellStart"/>
+      <w:r>
+        <w:t>Average.statisticallyBest</w:t>
+      </w:r>
+      <w:proofErr w:type="spellEnd"/>
+      <w:r>
+        <w:t>’ func</w:t>
       </w:r>
       <w:r>
         <w:t>tion to determine its next move.</w:t>
@@ -1529,7 +1646,47 @@
         <w:t>cleaner</w:t>
       </w:r>
       <w:r>
-        <w:t xml:space="preserve"> interface for the rest of the code, as well as separating file input/output code from things such as the AI. Example = ‘var move_tree = GameFiles.loadMoveTree(MoveTrees.Global);’ to load the global move tree, the AI doesn’t need to know the specifics of it such as the file name, so the GameFiles class is used as an abstraction.</w:t>
+        <w:t xml:space="preserve"> interface for the rest of the code, as well as separating file input/output code from things such as the AI. Example = ‘</w:t>
+      </w:r>
+      <w:proofErr w:type="spellStart"/>
+      <w:r>
+        <w:t>var</w:t>
+      </w:r>
+      <w:proofErr w:type="spellEnd"/>
+      <w:r>
+        <w:t xml:space="preserve"> </w:t>
+      </w:r>
+      <w:proofErr w:type="spellStart"/>
+      <w:r>
+        <w:t>move_tree</w:t>
+      </w:r>
+      <w:proofErr w:type="spellEnd"/>
+      <w:r>
+        <w:t xml:space="preserve"> = </w:t>
+      </w:r>
+      <w:proofErr w:type="spellStart"/>
+      <w:r>
+        <w:t>GameFiles.loadMoveTree</w:t>
+      </w:r>
+      <w:proofErr w:type="spellEnd"/>
+      <w:r>
+        <w:t>(</w:t>
+      </w:r>
+      <w:proofErr w:type="spellStart"/>
+      <w:r>
+        <w:t>MoveTrees.Global</w:t>
+      </w:r>
+      <w:proofErr w:type="spellEnd"/>
+      <w:r>
+        <w:t xml:space="preserve">);’ to load the global move tree, the AI doesn’t need to know the specifics of it such as the file name, so the </w:t>
+      </w:r>
+      <w:proofErr w:type="spellStart"/>
+      <w:r>
+        <w:t>GameFiles</w:t>
+      </w:r>
+      <w:proofErr w:type="spellEnd"/>
+      <w:r>
+        <w:t xml:space="preserve"> class is used as an abstraction.</w:t>
       </w:r>
       <w:r>
         <w:t xml:space="preserve"> </w:t>
@@ -1556,7 +1713,21 @@
         <w:rPr>
           <w:strike/>
         </w:rPr>
-        <w:t xml:space="preserve">Provide a function inside of MainWindow for the game thread to call whenever an unhandled exception occurs (this function is called using the window’s dispatcher). The game </w:t>
+        <w:t xml:space="preserve">Provide a function inside of </w:t>
+      </w:r>
+      <w:proofErr w:type="spellStart"/>
+      <w:r>
+        <w:rPr>
+          <w:strike/>
+        </w:rPr>
+        <w:t>MainWindow</w:t>
+      </w:r>
+      <w:proofErr w:type="spellEnd"/>
+      <w:r>
+        <w:rPr>
+          <w:strike/>
+        </w:rPr>
+        <w:t xml:space="preserve"> for the game thread to call whenever an unhandled exception occurs (this function is called using the window’s dispatcher). The game </w:t>
       </w:r>
       <w:r>
         <w:rPr>
@@ -1644,7 +1815,15 @@
         </w:numPr>
       </w:pPr>
       <w:r>
-        <w:t>Modify the ‘Node.walk’</w:t>
+        <w:t>Modify the ‘</w:t>
+      </w:r>
+      <w:proofErr w:type="spellStart"/>
+      <w:r>
+        <w:t>Node.walk</w:t>
+      </w:r>
+      <w:proofErr w:type="spellEnd"/>
+      <w:r>
+        <w:t>’</w:t>
       </w:r>
       <w:r>
         <w:t xml:space="preserve"> function</w:t>
@@ -1697,13 +1876,57 @@
         <w:pStyle w:val="ListParagraph"/>
       </w:pPr>
       <w:r>
-        <w:t>Possible api = “</w:t>
-      </w:r>
+        <w:t xml:space="preserve">Possible </w:t>
+      </w:r>
+      <w:proofErr w:type="spellStart"/>
+      <w:r>
+        <w:t>api</w:t>
+      </w:r>
+      <w:proofErr w:type="spellEnd"/>
+      <w:r>
+        <w:t xml:space="preserve"> = “</w:t>
+      </w:r>
+      <w:proofErr w:type="spellStart"/>
       <w:r>
         <w:rPr>
           <w:rFonts w:ascii="Consolas" w:hAnsi="Consolas"/>
         </w:rPr>
-        <w:t>GameFiles.saveTree(myRootNode, “super_tree”);</w:t>
+        <w:t>GameFiles.saveTree</w:t>
+      </w:r>
+      <w:proofErr w:type="spellEnd"/>
+      <w:r>
+        <w:rPr>
+          <w:rFonts w:ascii="Consolas" w:hAnsi="Consolas"/>
+        </w:rPr>
+        <w:t>(</w:t>
+      </w:r>
+      <w:proofErr w:type="spellStart"/>
+      <w:r>
+        <w:rPr>
+          <w:rFonts w:ascii="Consolas" w:hAnsi="Consolas"/>
+        </w:rPr>
+        <w:t>myRootNode</w:t>
+      </w:r>
+      <w:proofErr w:type="spellEnd"/>
+      <w:r>
+        <w:rPr>
+          <w:rFonts w:ascii="Consolas" w:hAnsi="Consolas"/>
+        </w:rPr>
+        <w:t>, “</w:t>
+      </w:r>
+      <w:proofErr w:type="spellStart"/>
+      <w:r>
+        <w:rPr>
+          <w:rFonts w:ascii="Consolas" w:hAnsi="Consolas"/>
+        </w:rPr>
+        <w:t>super_tree</w:t>
+      </w:r>
+      <w:proofErr w:type="spellEnd"/>
+      <w:r>
+        <w:rPr>
+          <w:rFonts w:ascii="Consolas" w:hAnsi="Consolas"/>
+        </w:rPr>
+        <w:t>”);</w:t>
       </w:r>
       <w:r>
         <w:t xml:space="preserve">”, </w:t>
@@ -1719,6 +1942,7 @@
       <w:r>
         <w:t xml:space="preserve">                          “</w:t>
       </w:r>
+      <w:proofErr w:type="spellStart"/>
       <w:r>
         <w:rPr>
           <w:rFonts w:ascii="Consolas" w:hAnsi="Consolas"/>
@@ -1729,7 +1953,14 @@
         <w:rPr>
           <w:rFonts w:ascii="Consolas" w:hAnsi="Consolas"/>
         </w:rPr>
-        <w:t xml:space="preserve">ar </w:t>
+        <w:t>ar</w:t>
+      </w:r>
+      <w:proofErr w:type="spellEnd"/>
+      <w:r>
+        <w:rPr>
+          <w:rFonts w:ascii="Consolas" w:hAnsi="Consolas"/>
+        </w:rPr>
+        <w:t xml:space="preserve"> </w:t>
       </w:r>
       <w:r>
         <w:rPr>
@@ -1741,7 +1972,35 @@
         <w:rPr>
           <w:rFonts w:ascii="Consolas" w:hAnsi="Consolas"/>
         </w:rPr>
-        <w:t xml:space="preserve"> = GameFiles.loadTree(“super_tree”)”</w:t>
+        <w:t xml:space="preserve"> = </w:t>
+      </w:r>
+      <w:proofErr w:type="spellStart"/>
+      <w:r>
+        <w:rPr>
+          <w:rFonts w:ascii="Consolas" w:hAnsi="Consolas"/>
+        </w:rPr>
+        <w:t>GameFiles.loadTree</w:t>
+      </w:r>
+      <w:proofErr w:type="spellEnd"/>
+      <w:r>
+        <w:rPr>
+          <w:rFonts w:ascii="Consolas" w:hAnsi="Consolas"/>
+        </w:rPr>
+        <w:t>(“</w:t>
+      </w:r>
+      <w:proofErr w:type="spellStart"/>
+      <w:r>
+        <w:rPr>
+          <w:rFonts w:ascii="Consolas" w:hAnsi="Consolas"/>
+        </w:rPr>
+        <w:t>super_tree</w:t>
+      </w:r>
+      <w:proofErr w:type="spellEnd"/>
+      <w:r>
+        <w:rPr>
+          <w:rFonts w:ascii="Consolas" w:hAnsi="Consolas"/>
+        </w:rPr>
+        <w:t>”)”</w:t>
       </w:r>
       <w:r>
         <w:rPr>
@@ -1769,7 +2028,15 @@
         <w:t>Provide a way to merge the data from one move tree into another. For example, say I gave my friends the current version of my project to play with, and then I asked them for their AI move trees so I could merge them all into my personal AI move tree. This would allow for the AI to make use of more data.</w:t>
       </w:r>
       <w:r>
-        <w:t xml:space="preserve"> The algorithm the AI uses in onMatchEnd could be turned into a function for this.</w:t>
+        <w:t xml:space="preserve"> The algorithm the AI uses in </w:t>
+      </w:r>
+      <w:proofErr w:type="spellStart"/>
+      <w:r>
+        <w:t>onMatchEnd</w:t>
+      </w:r>
+      <w:proofErr w:type="spellEnd"/>
+      <w:r>
+        <w:t xml:space="preserve"> could be turned into a function for this.</w:t>
       </w:r>
       <w:r>
         <w:t xml:space="preserve"> </w:t>
@@ -1820,7 +2087,23 @@
         </w:rPr>
       </w:pPr>
       <w:r>
-        <w:t xml:space="preserve">Using the algorithm used in “Average.statisticallyBest”, create a function such as ‘Node.walkEveryPath’ which will go over every possible path found in the tree, and </w:t>
+        <w:t>Using the algorithm used in “</w:t>
+      </w:r>
+      <w:proofErr w:type="spellStart"/>
+      <w:r>
+        <w:t>Average.statisticallyBest</w:t>
+      </w:r>
+      <w:proofErr w:type="spellEnd"/>
+      <w:r>
+        <w:t>”, create a function such as ‘</w:t>
+      </w:r>
+      <w:proofErr w:type="spellStart"/>
+      <w:r>
+        <w:t>Node.walkEveryPath</w:t>
+      </w:r>
+      <w:proofErr w:type="spellEnd"/>
+      <w:r>
+        <w:t xml:space="preserve">’ which will go over every possible path found in the tree, and </w:t>
       </w:r>
       <w:r>
         <w:t>perform an</w:t>
@@ -1918,7 +2201,39 @@
                 <w:rFonts w:asciiTheme="majorHAnsi" w:hAnsiTheme="majorHAnsi" w:cstheme="majorHAnsi"/>
                 <w:b w:val="0"/>
               </w:rPr>
-              <w:t>When a match isn’t being performed, the player can queue up moves by pressing any of the slots. This will create a backlog of PlayerSelectMessages. Fixing it should be as easy as clearing the message queue anytime the player controller’s onDoTurn function is called.</w:t>
+              <w:t xml:space="preserve">When a match isn’t being performed, the player can queue up moves by pressing any of the slots. This will create a backlog of </w:t>
+            </w:r>
+            <w:proofErr w:type="spellStart"/>
+            <w:r>
+              <w:rPr>
+                <w:rFonts w:asciiTheme="majorHAnsi" w:hAnsiTheme="majorHAnsi" w:cstheme="majorHAnsi"/>
+                <w:b w:val="0"/>
+              </w:rPr>
+              <w:t>PlayerSelectMessages</w:t>
+            </w:r>
+            <w:proofErr w:type="spellEnd"/>
+            <w:r>
+              <w:rPr>
+                <w:rFonts w:asciiTheme="majorHAnsi" w:hAnsiTheme="majorHAnsi" w:cstheme="majorHAnsi"/>
+                <w:b w:val="0"/>
+              </w:rPr>
+              <w:t xml:space="preserve">. Fixing it should be as easy as clearing the message queue anytime the player controller’s </w:t>
+            </w:r>
+            <w:proofErr w:type="spellStart"/>
+            <w:r>
+              <w:rPr>
+                <w:rFonts w:asciiTheme="majorHAnsi" w:hAnsiTheme="majorHAnsi" w:cstheme="majorHAnsi"/>
+                <w:b w:val="0"/>
+              </w:rPr>
+              <w:t>onDoTurn</w:t>
+            </w:r>
+            <w:proofErr w:type="spellEnd"/>
+            <w:r>
+              <w:rPr>
+                <w:rFonts w:asciiTheme="majorHAnsi" w:hAnsiTheme="majorHAnsi" w:cstheme="majorHAnsi"/>
+                <w:b w:val="0"/>
+              </w:rPr>
+              <w:t xml:space="preserve"> function is called.</w:t>
             </w:r>
           </w:p>
         </w:tc>
@@ -1933,7 +2248,7 @@
               <w:cnfStyle w:val="000000000000" w:firstRow="0" w:lastRow="0" w:firstColumn="0" w:lastColumn="0" w:oddVBand="0" w:evenVBand="0" w:oddHBand="0" w:evenHBand="0" w:firstRowFirstColumn="0" w:firstRowLastColumn="0" w:lastRowFirstColumn="0" w:lastRowLastColumn="0"/>
             </w:pPr>
             <w:r>
-              <w:t>Not fixed</w:t>
+              <w:t>Fixed in 0.1.4</w:t>
             </w:r>
           </w:p>
         </w:tc>
@@ -1962,7 +2277,23 @@
                 <w:rFonts w:asciiTheme="majorHAnsi" w:hAnsiTheme="majorHAnsi" w:cstheme="majorHAnsi"/>
                 <w:b w:val="0"/>
               </w:rPr>
-              <w:t xml:space="preserve"> The AI, because it lacks enough data, will always start in the same position when the ‘doStatisticallyBest’ function is being used. I’m not too sure how to remedy this as of now…</w:t>
+              <w:t xml:space="preserve"> The AI, because it lacks enough data, will always start in the same position when the ‘</w:t>
+            </w:r>
+            <w:proofErr w:type="spellStart"/>
+            <w:r>
+              <w:rPr>
+                <w:rFonts w:asciiTheme="majorHAnsi" w:hAnsiTheme="majorHAnsi" w:cstheme="majorHAnsi"/>
+                <w:b w:val="0"/>
+              </w:rPr>
+              <w:t>doStatisticallyBest</w:t>
+            </w:r>
+            <w:proofErr w:type="spellEnd"/>
+            <w:r>
+              <w:rPr>
+                <w:rFonts w:asciiTheme="majorHAnsi" w:hAnsiTheme="majorHAnsi" w:cstheme="majorHAnsi"/>
+                <w:b w:val="0"/>
+              </w:rPr>
+              <w:t>’ function is being used. I’m not too sure how to remedy this as of now…</w:t>
             </w:r>
           </w:p>
         </w:tc>
@@ -2052,7 +2383,23 @@
                 <w:rFonts w:asciiTheme="majorHAnsi" w:hAnsiTheme="majorHAnsi" w:cstheme="majorHAnsi"/>
                 <w:b w:val="0"/>
               </w:rPr>
-              <w:t xml:space="preserve"> when the window is closed, is passed into MainWindow.reportException. So, an error box appears every time the window is closed. This will simply require checking what exception is thrown, and preventing the one we don’t want from being passed.</w:t>
+              <w:t xml:space="preserve"> when the window is closed, is passed into </w:t>
+            </w:r>
+            <w:proofErr w:type="spellStart"/>
+            <w:r>
+              <w:rPr>
+                <w:rFonts w:asciiTheme="majorHAnsi" w:hAnsiTheme="majorHAnsi" w:cstheme="majorHAnsi"/>
+                <w:b w:val="0"/>
+              </w:rPr>
+              <w:t>MainWindow.reportException</w:t>
+            </w:r>
+            <w:proofErr w:type="spellEnd"/>
+            <w:r>
+              <w:rPr>
+                <w:rFonts w:asciiTheme="majorHAnsi" w:hAnsiTheme="majorHAnsi" w:cstheme="majorHAnsi"/>
+                <w:b w:val="0"/>
+              </w:rPr>
+              <w:t>. So, an error box appears every time the window is closed. This will simply require checking what exception is thrown, and preventing the one we don’t want from being passed.</w:t>
             </w:r>
           </w:p>
         </w:tc>
@@ -2152,6 +2499,18 @@
     </w:p>
     <w:p>
       <w:pPr>
+        <w:pStyle w:val="ListParagraph"/>
+        <w:numPr>
+          <w:ilvl w:val="0"/>
+          <w:numId w:val="13"/>
+        </w:numPr>
+      </w:pPr>
+      <w:r>
+        <w:t>Fixed a bug where, if the player spam clicks empty slots on the 3x3 grid, it will queue up all of the moves and perform them one at a time.</w:t>
+      </w:r>
+    </w:p>
+    <w:p>
+      <w:pPr>
         <w:pStyle w:val="Heading2"/>
       </w:pPr>
       <w:r>
@@ -2191,7 +2550,63 @@
         </w:numPr>
       </w:pPr>
       <w:r>
-        <w:t>Add the GameFiles class, which currently allows code to save and load trees by using names. GameFiles.saveTree(“MyTree”, root)  |  var root = GameFiles.loadTree(“MyTree”)</w:t>
+        <w:t xml:space="preserve">Add the </w:t>
+      </w:r>
+      <w:proofErr w:type="spellStart"/>
+      <w:r>
+        <w:t>GameFiles</w:t>
+      </w:r>
+      <w:proofErr w:type="spellEnd"/>
+      <w:r>
+        <w:t xml:space="preserve"> class, which currently allows code to save and load trees by using names. </w:t>
+      </w:r>
+      <w:proofErr w:type="spellStart"/>
+      <w:r>
+        <w:t>GameFiles.saveTree</w:t>
+      </w:r>
+      <w:proofErr w:type="spellEnd"/>
+      <w:r>
+        <w:t>(“</w:t>
+      </w:r>
+      <w:proofErr w:type="spellStart"/>
+      <w:r>
+        <w:t>MyTree</w:t>
+      </w:r>
+      <w:proofErr w:type="spellEnd"/>
+      <w:r>
+        <w:t xml:space="preserve">”, </w:t>
+      </w:r>
+      <w:proofErr w:type="gramStart"/>
+      <w:r>
+        <w:t>root)  |</w:t>
+      </w:r>
+      <w:proofErr w:type="gramEnd"/>
+      <w:r>
+        <w:t xml:space="preserve">  </w:t>
+      </w:r>
+      <w:proofErr w:type="spellStart"/>
+      <w:r>
+        <w:t>var</w:t>
+      </w:r>
+      <w:proofErr w:type="spellEnd"/>
+      <w:r>
+        <w:t xml:space="preserve"> root = </w:t>
+      </w:r>
+      <w:proofErr w:type="spellStart"/>
+      <w:r>
+        <w:t>GameFiles.loadTree</w:t>
+      </w:r>
+      <w:proofErr w:type="spellEnd"/>
+      <w:r>
+        <w:t>(“</w:t>
+      </w:r>
+      <w:proofErr w:type="spellStart"/>
+      <w:r>
+        <w:t>MyTree</w:t>
+      </w:r>
+      <w:proofErr w:type="spellEnd"/>
+      <w:r>
+        <w:t>”)</w:t>
       </w:r>
     </w:p>
     <w:p>
@@ -2203,7 +2618,15 @@
         </w:numPr>
       </w:pPr>
       <w:r>
-        <w:t>Modify the AI to save and load its global move tree using the GameFiles class.</w:t>
+        <w:t xml:space="preserve">Modify the AI to save and load its global move tree using the </w:t>
+      </w:r>
+      <w:proofErr w:type="spellStart"/>
+      <w:r>
+        <w:t>GameFiles</w:t>
+      </w:r>
+      <w:proofErr w:type="spellEnd"/>
+      <w:r>
+        <w:t xml:space="preserve"> class.</w:t>
       </w:r>
     </w:p>
     <w:p>
@@ -2215,7 +2638,15 @@
         </w:numPr>
       </w:pPr>
       <w:r>
-        <w:t>Add Node.merge, which is a static function used to merge a ‘source’ node tree into a ‘destination’ node tree.</w:t>
+        <w:t xml:space="preserve">Add </w:t>
+      </w:r>
+      <w:proofErr w:type="spellStart"/>
+      <w:r>
+        <w:t>Node.merge</w:t>
+      </w:r>
+      <w:proofErr w:type="spellEnd"/>
+      <w:r>
+        <w:t>, which is a static function used to merge a ‘source’ node tree into a ‘destination’ node tree.</w:t>
       </w:r>
       <w:r>
         <w:t xml:space="preserve"> The AI was originally using this algorithm to merge its local move</w:t>
@@ -2246,7 +2677,23 @@
     </w:p>
     <w:p>
       <w:r>
-        <w:t>I was surprised (as well as happy) to find that the AI worked perfectly fine, without any issues, when I added the code to save/load. It makes me feel it’s at the very least coded in a good way. It also confirms to me that GameFiles’ interface is simple enough, as only 5 lines of code was needed (2 lines were calls to the GameFIles class, 2 were</w:t>
+        <w:t xml:space="preserve">I was surprised (as well as happy) to find that the AI worked perfectly fine, without any issues, when I added the code to save/load. It makes me feel it’s at the very least coded in a good way. It also confirms to me that </w:t>
+      </w:r>
+      <w:proofErr w:type="spellStart"/>
+      <w:r>
+        <w:t>GameFiles</w:t>
+      </w:r>
+      <w:proofErr w:type="spellEnd"/>
+      <w:r>
+        <w:t xml:space="preserve">’ interface is simple enough, as only 5 lines of code was needed (2 lines were calls to the </w:t>
+      </w:r>
+      <w:proofErr w:type="spellStart"/>
+      <w:r>
+        <w:t>GameFIles</w:t>
+      </w:r>
+      <w:proofErr w:type="spellEnd"/>
+      <w:r>
+        <w:t xml:space="preserve"> class, 2 were</w:t>
       </w:r>
       <w:r>
         <w:t xml:space="preserve"> for</w:t>
@@ -2269,7 +2716,15 @@
         <w:t>unit tests</w:t>
       </w:r>
       <w:r>
-        <w:t xml:space="preserve"> for GameFiles makes me certain that all the data is being written/read in correctly.</w:t>
+        <w:t xml:space="preserve"> for </w:t>
+      </w:r>
+      <w:proofErr w:type="spellStart"/>
+      <w:r>
+        <w:t>GameFiles</w:t>
+      </w:r>
+      <w:proofErr w:type="spellEnd"/>
+      <w:r>
+        <w:t xml:space="preserve"> makes me certain that all the data is being written/read in correctly.</w:t>
       </w:r>
     </w:p>
     <w:p>
@@ -2302,7 +2757,15 @@
         </w:numPr>
       </w:pPr>
       <w:r>
-        <w:t>Create Config.versionString, which stores a string representing the current version of the game. Every window will have this string appended to its title.</w:t>
+        <w:t xml:space="preserve">Create </w:t>
+      </w:r>
+      <w:proofErr w:type="spellStart"/>
+      <w:r>
+        <w:t>Config.versionString</w:t>
+      </w:r>
+      <w:proofErr w:type="spellEnd"/>
+      <w:r>
+        <w:t>, which stores a string representing the current version of the game. Every window will have this string appended to its title.</w:t>
       </w:r>
     </w:p>
     <w:p>
@@ -2338,7 +2801,23 @@
         </w:numPr>
       </w:pPr>
       <w:r>
-        <w:t>Modify the Controller base class so that onAfterTurn and onMatchEnd are given the current state of the board, and the index of the last piece placed. This is so the controllers don’t have to track this information themselves, which creates bugs. It also means they can be certain the data is correct.</w:t>
+        <w:t xml:space="preserve">Modify the Controller base class so that </w:t>
+      </w:r>
+      <w:proofErr w:type="spellStart"/>
+      <w:r>
+        <w:t>onAfterTurn</w:t>
+      </w:r>
+      <w:proofErr w:type="spellEnd"/>
+      <w:r>
+        <w:t xml:space="preserve"> and </w:t>
+      </w:r>
+      <w:proofErr w:type="spellStart"/>
+      <w:r>
+        <w:t>onMatchEnd</w:t>
+      </w:r>
+      <w:proofErr w:type="spellEnd"/>
+      <w:r>
+        <w:t xml:space="preserve"> are given the current state of the board, and the index of the last piece placed. This is so the controllers don’t have to track this information themselves, which creates bugs. It also means they can be certain the data is correct.</w:t>
       </w:r>
     </w:p>
     <w:p>
@@ -2350,12 +2829,36 @@
         </w:numPr>
       </w:pPr>
       <w:r>
-        <w:t>Add an ‘AI’ controller, which currently has a ‘doRandom’ and ‘doStatisticallyBest’ mode.</w:t>
-      </w:r>
-    </w:p>
-    <w:p>
-      <w:r>
-        <w:t>This update is the first on to feature the AI’s main mode, ‘doStatisticallyBest’, in action. Currently the AI can’t load data from previous sessions, so it has to remake its global tree from scratch each time the program is run.</w:t>
+        <w:t>Add an ‘AI’ controller, which currently has a ‘</w:t>
+      </w:r>
+      <w:proofErr w:type="spellStart"/>
+      <w:r>
+        <w:t>doRandom</w:t>
+      </w:r>
+      <w:proofErr w:type="spellEnd"/>
+      <w:r>
+        <w:t>’ and ‘</w:t>
+      </w:r>
+      <w:proofErr w:type="spellStart"/>
+      <w:r>
+        <w:t>doStatisticallyBest</w:t>
+      </w:r>
+      <w:proofErr w:type="spellEnd"/>
+      <w:r>
+        <w:t>’ mode.</w:t>
+      </w:r>
+    </w:p>
+    <w:p>
+      <w:r>
+        <w:t>This update is the first on to feature the AI’s main mode, ‘</w:t>
+      </w:r>
+      <w:proofErr w:type="spellStart"/>
+      <w:r>
+        <w:t>doStatisticallyBest</w:t>
+      </w:r>
+      <w:proofErr w:type="spellEnd"/>
+      <w:r>
+        <w:t>’, in action. Currently the AI can’t load data from previous sessions, so it has to remake its global tree from scratch each time the program is run.</w:t>
       </w:r>
     </w:p>
     <w:p>
@@ -2365,7 +2868,23 @@
     </w:p>
     <w:p>
       <w:r>
-        <w:t>I will have to figure out a way to try and get the AI to randomise whether it uses ‘doStatisticallyBest’ one match, and ‘doRandom’ another match, so it has more data to work off of.</w:t>
+        <w:t>I will have to figure out a way to try and get the AI to randomise whether it uses ‘</w:t>
+      </w:r>
+      <w:proofErr w:type="spellStart"/>
+      <w:r>
+        <w:t>doStatisticallyBest</w:t>
+      </w:r>
+      <w:proofErr w:type="spellEnd"/>
+      <w:r>
+        <w:t>’ one match, and ‘</w:t>
+      </w:r>
+      <w:proofErr w:type="spellStart"/>
+      <w:r>
+        <w:t>doRandom</w:t>
+      </w:r>
+      <w:proofErr w:type="spellEnd"/>
+      <w:r>
+        <w:t>’ another match, so it has more data to work off of.</w:t>
       </w:r>
       <w:r>
         <w:t xml:space="preserve"> </w:t>
@@ -2417,16 +2936,40 @@
         </w:numPr>
       </w:pPr>
       <w:r>
-        <w:t>Create ‘Node.walkEveryPath’ which is a function based off of the algorithm used in ‘Average.sta</w:t>
+        <w:t>Create ‘</w:t>
+      </w:r>
+      <w:proofErr w:type="spellStart"/>
+      <w:r>
+        <w:t>Node.walkEveryPath</w:t>
+      </w:r>
+      <w:proofErr w:type="spellEnd"/>
+      <w:r>
+        <w:t>’ which is a function based off of the algorithm used in ‘</w:t>
+      </w:r>
+      <w:proofErr w:type="spellStart"/>
+      <w:r>
+        <w:t>Average.sta</w:t>
       </w:r>
       <w:r>
         <w:t>t</w:t>
       </w:r>
       <w:r>
-        <w:t>isticallyBest’. This function allows code to perform an action on every possible path in the tree.</w:t>
-      </w:r>
-      <w:r>
-        <w:t xml:space="preserve"> ‘Average.statisticallyBest’ was modified to use this new function.</w:t>
+        <w:t>isticallyBest</w:t>
+      </w:r>
+      <w:proofErr w:type="spellEnd"/>
+      <w:r>
+        <w:t>’. This function allows code to perform an action on every possible path in the tree.</w:t>
+      </w:r>
+      <w:r>
+        <w:t xml:space="preserve"> ‘</w:t>
+      </w:r>
+      <w:proofErr w:type="spellStart"/>
+      <w:r>
+        <w:t>Average.statisticallyBest</w:t>
+      </w:r>
+      <w:proofErr w:type="spellEnd"/>
+      <w:r>
+        <w:t>’ was modified to use this new function.</w:t>
       </w:r>
     </w:p>
     <w:p>
@@ -2438,7 +2981,15 @@
         </w:numPr>
       </w:pPr>
       <w:r>
-        <w:t>Modify ‘Node.walk’ to allow an action to be performed on every node walked to.</w:t>
+        <w:t>Modify ‘</w:t>
+      </w:r>
+      <w:proofErr w:type="spellStart"/>
+      <w:r>
+        <w:t>Node.walk</w:t>
+      </w:r>
+      <w:proofErr w:type="spellEnd"/>
+      <w:r>
+        <w:t>’ to allow an action to be performed on every node walked to.</w:t>
       </w:r>
     </w:p>
     <w:p>
@@ -2861,7 +3412,23 @@
                 <w:rFonts w:ascii="Calibri Light" w:hAnsi="Calibri Light" w:cs="Calibri Light"/>
                 <w:b w:val="0"/>
               </w:rPr>
-              <w:t>Remove the MoveTree class, and move its functionality into the Node class</w:t>
+              <w:t xml:space="preserve">Remove the </w:t>
+            </w:r>
+            <w:proofErr w:type="spellStart"/>
+            <w:r>
+              <w:rPr>
+                <w:rFonts w:ascii="Calibri Light" w:hAnsi="Calibri Light" w:cs="Calibri Light"/>
+                <w:b w:val="0"/>
+              </w:rPr>
+              <w:t>MoveTree</w:t>
+            </w:r>
+            <w:proofErr w:type="spellEnd"/>
+            <w:r>
+              <w:rPr>
+                <w:rFonts w:ascii="Calibri Light" w:hAnsi="Calibri Light" w:cs="Calibri Light"/>
+                <w:b w:val="0"/>
+              </w:rPr>
+              <w:t xml:space="preserve"> class, and move its functionality into the Node class</w:t>
             </w:r>
           </w:p>
         </w:tc>
@@ -3057,7 +3624,23 @@
                 <w:rFonts w:ascii="Calibri Light" w:hAnsi="Calibri Light" w:cs="Calibri Light"/>
                 <w:b w:val="0"/>
               </w:rPr>
-              <w:t>Add the GUI, as well as the PlayerController class</w:t>
+              <w:t xml:space="preserve">Add the GUI, as well as the </w:t>
+            </w:r>
+            <w:proofErr w:type="spellStart"/>
+            <w:r>
+              <w:rPr>
+                <w:rFonts w:ascii="Calibri Light" w:hAnsi="Calibri Light" w:cs="Calibri Light"/>
+                <w:b w:val="0"/>
+              </w:rPr>
+              <w:t>PlayerController</w:t>
+            </w:r>
+            <w:proofErr w:type="spellEnd"/>
+            <w:r>
+              <w:rPr>
+                <w:rFonts w:ascii="Calibri Light" w:hAnsi="Calibri Light" w:cs="Calibri Light"/>
+                <w:b w:val="0"/>
+              </w:rPr>
+              <w:t xml:space="preserve"> class</w:t>
             </w:r>
           </w:p>
         </w:tc>
@@ -3457,7 +4040,23 @@
                 <w:rFonts w:ascii="Calibri Light" w:hAnsi="Calibri Light" w:cs="Calibri Light"/>
                 <w:b w:val="0"/>
               </w:rPr>
-              <w:t>Modify Node.walk to allow an Action&lt;Node&gt; to be passed to it</w:t>
+              <w:t xml:space="preserve">Modify </w:t>
+            </w:r>
+            <w:proofErr w:type="spellStart"/>
+            <w:r>
+              <w:rPr>
+                <w:rFonts w:ascii="Calibri Light" w:hAnsi="Calibri Light" w:cs="Calibri Light"/>
+                <w:b w:val="0"/>
+              </w:rPr>
+              <w:t>Node.walk</w:t>
+            </w:r>
+            <w:proofErr w:type="spellEnd"/>
+            <w:r>
+              <w:rPr>
+                <w:rFonts w:ascii="Calibri Light" w:hAnsi="Calibri Light" w:cs="Calibri Light"/>
+                <w:b w:val="0"/>
+              </w:rPr>
+              <w:t xml:space="preserve"> to allow an Action&lt;Node&gt; to be passed to it</w:t>
             </w:r>
           </w:p>
         </w:tc>
@@ -3506,8 +4105,17 @@
                 <w:rFonts w:ascii="Calibri Light" w:hAnsi="Calibri Light" w:cs="Calibri Light"/>
                 <w:b w:val="0"/>
               </w:rPr>
-              <w:t>Create the function Node.walkEveryPath</w:t>
-            </w:r>
+              <w:t xml:space="preserve">Create the function </w:t>
+            </w:r>
+            <w:proofErr w:type="spellStart"/>
+            <w:r>
+              <w:rPr>
+                <w:rFonts w:ascii="Calibri Light" w:hAnsi="Calibri Light" w:cs="Calibri Light"/>
+                <w:b w:val="0"/>
+              </w:rPr>
+              <w:t>Node.walkEveryPath</w:t>
+            </w:r>
+            <w:proofErr w:type="spellEnd"/>
           </w:p>
         </w:tc>
         <w:tc>
@@ -3604,8 +4212,17 @@
                 <w:rFonts w:ascii="Calibri Light" w:hAnsi="Calibri Light" w:cs="Calibri Light"/>
                 <w:b w:val="0"/>
               </w:rPr>
-              <w:t>Create static variable Config.versionString</w:t>
-            </w:r>
+              <w:t xml:space="preserve">Create static variable </w:t>
+            </w:r>
+            <w:proofErr w:type="spellStart"/>
+            <w:r>
+              <w:rPr>
+                <w:rFonts w:ascii="Calibri Light" w:hAnsi="Calibri Light" w:cs="Calibri Light"/>
+                <w:b w:val="0"/>
+              </w:rPr>
+              <w:t>Config.versionString</w:t>
+            </w:r>
+            <w:proofErr w:type="spellEnd"/>
           </w:p>
         </w:tc>
         <w:tc>
@@ -3702,22 +4319,70 @@
                 <w:rFonts w:ascii="Calibri Light" w:hAnsi="Calibri Light" w:cs="Calibri Light"/>
                 <w:b w:val="0"/>
               </w:rPr>
-              <w:t xml:space="preserve">Add the first version of the AI. It only uses its ‘doRandom’ algorithm, and has an untested, and unused ‘doStatisticallyBest’ algorithm. </w:t>
-            </w:r>
-          </w:p>
-          <w:p>
-            <w:pPr>
-              <w:rPr>
-                <w:rFonts w:ascii="Calibri Light" w:hAnsi="Calibri Light" w:cs="Calibri Light"/>
-                <w:b w:val="0"/>
-              </w:rPr>
-            </w:pPr>
-            <w:r>
-              <w:rPr>
-                <w:rFonts w:ascii="Calibri Light" w:hAnsi="Calibri Light" w:cs="Calibri Light"/>
-                <w:b w:val="0"/>
-              </w:rPr>
-              <w:t>(While the global move tree existed, there currently wasn’t any data going into it. This mean that the AI always had to fall back onto doRandom)</w:t>
+              <w:t>Add the first version of the AI. It only uses its ‘</w:t>
+            </w:r>
+            <w:proofErr w:type="spellStart"/>
+            <w:r>
+              <w:rPr>
+                <w:rFonts w:ascii="Calibri Light" w:hAnsi="Calibri Light" w:cs="Calibri Light"/>
+                <w:b w:val="0"/>
+              </w:rPr>
+              <w:t>doRandom</w:t>
+            </w:r>
+            <w:proofErr w:type="spellEnd"/>
+            <w:r>
+              <w:rPr>
+                <w:rFonts w:ascii="Calibri Light" w:hAnsi="Calibri Light" w:cs="Calibri Light"/>
+                <w:b w:val="0"/>
+              </w:rPr>
+              <w:t>’ algorithm, and has an untested, and unused ‘</w:t>
+            </w:r>
+            <w:proofErr w:type="spellStart"/>
+            <w:r>
+              <w:rPr>
+                <w:rFonts w:ascii="Calibri Light" w:hAnsi="Calibri Light" w:cs="Calibri Light"/>
+                <w:b w:val="0"/>
+              </w:rPr>
+              <w:t>doStatisticallyBest</w:t>
+            </w:r>
+            <w:proofErr w:type="spellEnd"/>
+            <w:r>
+              <w:rPr>
+                <w:rFonts w:ascii="Calibri Light" w:hAnsi="Calibri Light" w:cs="Calibri Light"/>
+                <w:b w:val="0"/>
+              </w:rPr>
+              <w:t xml:space="preserve">’ algorithm. </w:t>
+            </w:r>
+          </w:p>
+          <w:p>
+            <w:pPr>
+              <w:rPr>
+                <w:rFonts w:ascii="Calibri Light" w:hAnsi="Calibri Light" w:cs="Calibri Light"/>
+                <w:b w:val="0"/>
+              </w:rPr>
+            </w:pPr>
+            <w:r>
+              <w:rPr>
+                <w:rFonts w:ascii="Calibri Light" w:hAnsi="Calibri Light" w:cs="Calibri Light"/>
+                <w:b w:val="0"/>
+              </w:rPr>
+              <w:t xml:space="preserve">(While the global move tree existed, there currently wasn’t any data going into it. This mean that the AI always had to fall back onto </w:t>
+            </w:r>
+            <w:proofErr w:type="spellStart"/>
+            <w:r>
+              <w:rPr>
+                <w:rFonts w:ascii="Calibri Light" w:hAnsi="Calibri Light" w:cs="Calibri Light"/>
+                <w:b w:val="0"/>
+              </w:rPr>
+              <w:t>doRandom</w:t>
+            </w:r>
+            <w:proofErr w:type="spellEnd"/>
+            <w:r>
+              <w:rPr>
+                <w:rFonts w:ascii="Calibri Light" w:hAnsi="Calibri Light" w:cs="Calibri Light"/>
+                <w:b w:val="0"/>
+              </w:rPr>
+              <w:t>)</w:t>
             </w:r>
           </w:p>
         </w:tc>
@@ -3831,7 +4496,23 @@
                 <w:b w:val="0"/>
               </w:rPr>
               <w:lastRenderedPageBreak/>
-              <w:t>(After this was done, I then manually tested the AI’s doStatisticallyBest algorithm… and it worked without issue)</w:t>
+              <w:t xml:space="preserve">(After this was done, I then manually tested the AI’s </w:t>
+            </w:r>
+            <w:proofErr w:type="spellStart"/>
+            <w:r>
+              <w:rPr>
+                <w:rFonts w:ascii="Calibri Light" w:hAnsi="Calibri Light" w:cs="Calibri Light"/>
+                <w:b w:val="0"/>
+              </w:rPr>
+              <w:t>doStatisticallyBest</w:t>
+            </w:r>
+            <w:proofErr w:type="spellEnd"/>
+            <w:r>
+              <w:rPr>
+                <w:rFonts w:ascii="Calibri Light" w:hAnsi="Calibri Light" w:cs="Calibri Light"/>
+                <w:b w:val="0"/>
+              </w:rPr>
+              <w:t xml:space="preserve"> algorithm… and it worked without issue)</w:t>
             </w:r>
           </w:p>
         </w:tc>
@@ -3930,7 +4611,23 @@
                 <w:rFonts w:ascii="Calibri Light" w:hAnsi="Calibri Light" w:cs="Calibri Light"/>
                 <w:b w:val="0"/>
               </w:rPr>
-              <w:t>Add the MainWindow.reportException function, which will display an exception inside of a message box so the user knows something’s gone wrong.</w:t>
+              <w:t xml:space="preserve">Add the </w:t>
+            </w:r>
+            <w:proofErr w:type="spellStart"/>
+            <w:r>
+              <w:rPr>
+                <w:rFonts w:ascii="Calibri Light" w:hAnsi="Calibri Light" w:cs="Calibri Light"/>
+                <w:b w:val="0"/>
+              </w:rPr>
+              <w:t>MainWindow.reportException</w:t>
+            </w:r>
+            <w:proofErr w:type="spellEnd"/>
+            <w:r>
+              <w:rPr>
+                <w:rFonts w:ascii="Calibri Light" w:hAnsi="Calibri Light" w:cs="Calibri Light"/>
+                <w:b w:val="0"/>
+              </w:rPr>
+              <w:t xml:space="preserve"> function, which will display an exception inside of a message box so the user knows something’s gone wrong.</w:t>
             </w:r>
           </w:p>
         </w:tc>
@@ -3979,7 +4676,23 @@
                 <w:rFonts w:ascii="Calibri Light" w:hAnsi="Calibri Light" w:cs="Calibri Light"/>
                 <w:b w:val="0"/>
               </w:rPr>
-              <w:t>Add the GameFiles class</w:t>
+              <w:t xml:space="preserve">Add the </w:t>
+            </w:r>
+            <w:proofErr w:type="spellStart"/>
+            <w:r>
+              <w:rPr>
+                <w:rFonts w:ascii="Calibri Light" w:hAnsi="Calibri Light" w:cs="Calibri Light"/>
+                <w:b w:val="0"/>
+              </w:rPr>
+              <w:t>GameFiles</w:t>
+            </w:r>
+            <w:proofErr w:type="spellEnd"/>
+            <w:r>
+              <w:rPr>
+                <w:rFonts w:ascii="Calibri Light" w:hAnsi="Calibri Light" w:cs="Calibri Light"/>
+                <w:b w:val="0"/>
+              </w:rPr>
+              <w:t xml:space="preserve"> class</w:t>
             </w:r>
           </w:p>
         </w:tc>
@@ -4092,7 +4805,23 @@
                 <w:rFonts w:ascii="Calibri Light" w:hAnsi="Calibri Light" w:cs="Calibri Light"/>
                 <w:b w:val="0"/>
               </w:rPr>
-              <w:t>Add the Node.merge function</w:t>
+              <w:t xml:space="preserve">Add the </w:t>
+            </w:r>
+            <w:proofErr w:type="spellStart"/>
+            <w:r>
+              <w:rPr>
+                <w:rFonts w:ascii="Calibri Light" w:hAnsi="Calibri Light" w:cs="Calibri Light"/>
+                <w:b w:val="0"/>
+              </w:rPr>
+              <w:t>Node.merge</w:t>
+            </w:r>
+            <w:proofErr w:type="spellEnd"/>
+            <w:r>
+              <w:rPr>
+                <w:rFonts w:ascii="Calibri Light" w:hAnsi="Calibri Light" w:cs="Calibri Light"/>
+                <w:b w:val="0"/>
+              </w:rPr>
+              <w:t xml:space="preserve"> function</w:t>
             </w:r>
           </w:p>
         </w:tc>
@@ -4141,7 +4870,23 @@
                 <w:rFonts w:ascii="Calibri Light" w:hAnsi="Calibri Light" w:cs="Calibri Light"/>
                 <w:b w:val="0"/>
               </w:rPr>
-              <w:t>Improve Node.merge so the source tree (which goes into a destination tree) can have more than one path.</w:t>
+              <w:t xml:space="preserve">Improve </w:t>
+            </w:r>
+            <w:proofErr w:type="spellStart"/>
+            <w:r>
+              <w:rPr>
+                <w:rFonts w:ascii="Calibri Light" w:hAnsi="Calibri Light" w:cs="Calibri Light"/>
+                <w:b w:val="0"/>
+              </w:rPr>
+              <w:t>Node.merge</w:t>
+            </w:r>
+            <w:proofErr w:type="spellEnd"/>
+            <w:r>
+              <w:rPr>
+                <w:rFonts w:ascii="Calibri Light" w:hAnsi="Calibri Light" w:cs="Calibri Light"/>
+                <w:b w:val="0"/>
+              </w:rPr>
+              <w:t xml:space="preserve"> so the source tree (which goes into a destination tree) can have more than one path.</w:t>
             </w:r>
           </w:p>
           <w:p>
@@ -4367,7 +5112,14 @@
                 <w:rFonts w:ascii="Calibri Light" w:hAnsi="Calibri Light" w:cs="Calibri Light"/>
                 <w:b w:val="0"/>
               </w:rPr>
-              <w:t>Format the list of bugs for v0.2.0 as a table, instead of a list of bullet points.</w:t>
+              <w:t>Format the list of bugs for v0.2.0 as a table, ins</w:t>
+            </w:r>
+            <w:r>
+              <w:rPr>
+                <w:rFonts w:ascii="Calibri Light" w:hAnsi="Calibri Light" w:cs="Calibri Light"/>
+                <w:b w:val="0"/>
+              </w:rPr>
+              <w:t>tead of a list of bullet points</w:t>
             </w:r>
           </w:p>
         </w:tc>
@@ -4395,13 +5147,70 @@
             <w:r>
               <w:t>28/1/2017 2:44 AM</w:t>
             </w:r>
-            <w:bookmarkStart w:id="10" w:name="_GoBack"/>
-            <w:bookmarkEnd w:id="10"/>
+          </w:p>
+        </w:tc>
+      </w:tr>
+      <w:tr>
+        <w:tc>
+          <w:tcPr>
+            <w:cnfStyle w:val="001000000000" w:firstRow="0" w:lastRow="0" w:firstColumn="1" w:lastColumn="0" w:oddVBand="0" w:evenVBand="0" w:oddHBand="0" w:evenHBand="0" w:firstRowFirstColumn="0" w:firstRowLastColumn="0" w:lastRowFirstColumn="0" w:lastRowLastColumn="0"/>
+            <w:tcW w:w="5781" w:type="dxa"/>
+          </w:tcPr>
+          <w:p>
+            <w:pPr>
+              <w:rPr>
+                <w:rFonts w:asciiTheme="majorHAnsi" w:hAnsiTheme="majorHAnsi" w:cstheme="majorHAnsi"/>
+                <w:b w:val="0"/>
+              </w:rPr>
+            </w:pPr>
+            <w:r>
+              <w:rPr>
+                <w:rFonts w:asciiTheme="majorHAnsi" w:hAnsiTheme="majorHAnsi" w:cstheme="majorHAnsi"/>
+                <w:b w:val="0"/>
+              </w:rPr>
+              <w:t>Fixed a bug where, if the player spam clicks empty slots on the 3x3 grid, it will queue up all of the moves and perform them one</w:t>
+            </w:r>
+            <w:r>
+              <w:rPr>
+                <w:rFonts w:asciiTheme="majorHAnsi" w:hAnsiTheme="majorHAnsi" w:cstheme="majorHAnsi"/>
+                <w:b w:val="0"/>
+              </w:rPr>
+              <w:t xml:space="preserve"> at a time</w:t>
+            </w:r>
+          </w:p>
+        </w:tc>
+        <w:tc>
+          <w:tcPr>
+            <w:tcW w:w="914" w:type="dxa"/>
+          </w:tcPr>
+          <w:p>
+            <w:pPr>
+              <w:cnfStyle w:val="000000000000" w:firstRow="0" w:lastRow="0" w:firstColumn="0" w:lastColumn="0" w:oddVBand="0" w:evenVBand="0" w:oddHBand="0" w:evenHBand="0" w:firstRowFirstColumn="0" w:firstRowLastColumn="0" w:lastRowFirstColumn="0" w:lastRowLastColumn="0"/>
+            </w:pPr>
+            <w:r>
+              <w:t>0.1.4</w:t>
+            </w:r>
+          </w:p>
+        </w:tc>
+        <w:tc>
+          <w:tcPr>
+            <w:tcW w:w="2321" w:type="dxa"/>
+          </w:tcPr>
+          <w:p>
+            <w:pPr>
+              <w:cnfStyle w:val="000000000000" w:firstRow="0" w:lastRow="0" w:firstColumn="0" w:lastColumn="0" w:oddVBand="0" w:evenVBand="0" w:oddHBand="0" w:evenHBand="0" w:firstRowFirstColumn="0" w:firstRowLastColumn="0" w:lastRowFirstColumn="0" w:lastRowLastColumn="0"/>
+            </w:pPr>
+            <w:r>
+              <w:t>29/1/2017 3:09 AM</w:t>
+            </w:r>
           </w:p>
         </w:tc>
       </w:tr>
     </w:tbl>
-    <w:p/>
+    <w:p>
+      <w:bookmarkStart w:id="10" w:name="_GoBack"/>
+      <w:bookmarkEnd w:id="10"/>
+    </w:p>
     <w:sectPr>
       <w:headerReference w:type="default" r:id="rId9"/>
       <w:footerReference w:type="default" r:id="rId10"/>
@@ -4524,7 +5333,7 @@
                                 <w:rPr>
                                   <w:noProof/>
                                 </w:rPr>
-                                <w:t>8</w:t>
+                                <w:t>9</w:t>
                               </w:r>
                               <w:r>
                                 <w:rPr>
@@ -4590,7 +5399,7 @@
                           <w:rPr>
                             <w:noProof/>
                           </w:rPr>
-                          <w:t>8</w:t>
+                          <w:t>9</w:t>
                         </w:r>
                         <w:r>
                           <w:rPr>
@@ -4724,8 +5533,13 @@
       <w:pStyle w:val="Header"/>
     </w:pPr>
     <w:r>
-      <w:t>Bradley Chatha</w:t>
+      <w:t xml:space="preserve">Bradley </w:t>
     </w:r>
+    <w:proofErr w:type="spellStart"/>
+    <w:r>
+      <w:t>Chatha</w:t>
+    </w:r>
+    <w:proofErr w:type="spellEnd"/>
   </w:p>
   <w:p>
     <w:pPr>
@@ -7226,7 +8040,7 @@
 </file>
 
 <file path=customXml/itemProps1.xml><?xml version="1.0" encoding="utf-8"?>
-<ds:datastoreItem xmlns:ds="http://schemas.openxmlformats.org/officeDocument/2006/customXml" ds:itemID="{2C127720-7224-4C43-BF75-F035A68D9D7C}">
+<ds:datastoreItem xmlns:ds="http://schemas.openxmlformats.org/officeDocument/2006/customXml" ds:itemID="{607CACC1-ABA0-41F1-934C-C16982FE23C5}">
   <ds:schemaRefs>
     <ds:schemaRef ds:uri="http://schemas.openxmlformats.org/officeDocument/2006/bibliography"/>
   </ds:schemaRefs>

</xml_diff>

<commit_message>
Fix the game thread termination bug
</commit_message>
<xml_diff>
--- a/docs/Roadmap.docx
+++ b/docs/Roadmap.docx
@@ -2346,7 +2346,7 @@
               <w:cnfStyle w:val="000000000000" w:firstRow="0" w:lastRow="0" w:firstColumn="0" w:lastColumn="0" w:oddVBand="0" w:evenVBand="0" w:oddHBand="0" w:evenHBand="0" w:firstRowFirstColumn="0" w:firstRowLastColumn="0" w:lastRowFirstColumn="0" w:lastRowLastColumn="0"/>
             </w:pPr>
             <w:r>
-              <w:t>Not fixed</w:t>
+              <w:t>Fixed in 0.1.4</w:t>
             </w:r>
           </w:p>
         </w:tc>
@@ -2506,7 +2506,12 @@
         </w:numPr>
       </w:pPr>
       <w:r>
-        <w:t>Fixed a bug where, if the player spam clicks empty slots on the 3x3 grid, it will queue up all of the moves and perform them one at a time.</w:t>
+        <w:t>Fixed a bug where, if the player spam clicks empty slots on the 3x3 grid, it will queue up all of the moves and per</w:t>
+      </w:r>
+      <w:bookmarkStart w:id="8" w:name="_GoBack"/>
+      <w:bookmarkEnd w:id="8"/>
+      <w:r>
+        <w:t>form them one at a time.</w:t>
       </w:r>
     </w:p>
     <w:p>
@@ -2535,6 +2540,25 @@
     </w:p>
     <w:p>
       <w:pPr>
+        <w:pStyle w:val="ListParagraph"/>
+        <w:numPr>
+          <w:ilvl w:val="0"/>
+          <w:numId w:val="13"/>
+        </w:numPr>
+        <w:rPr>
+          <w:rFonts w:cstheme="minorHAnsi"/>
+        </w:rPr>
+      </w:pPr>
+      <w:r>
+        <w:rPr>
+          <w:rFonts w:cstheme="minorHAnsi"/>
+          <w:bCs/>
+        </w:rPr>
+        <w:t>Fixed a bug where, if the game thread threw an exception, then the game thread would be terminated; making the game unresponsive (it wouldn’t crash, but it wouldn’t do anything since the game thread won’t be there to process things).</w:t>
+      </w:r>
+    </w:p>
+    <w:p>
+      <w:pPr>
         <w:pStyle w:val="Heading2"/>
       </w:pPr>
       <w:r>
@@ -2760,12 +2784,12 @@
       <w:pPr>
         <w:pStyle w:val="Heading2"/>
       </w:pPr>
-      <w:bookmarkStart w:id="8" w:name="_Toc472603380"/>
+      <w:bookmarkStart w:id="9" w:name="_Toc472603380"/>
       <w:r>
         <w:lastRenderedPageBreak/>
         <w:t>V0.1.2</w:t>
       </w:r>
-      <w:bookmarkEnd w:id="8"/>
+      <w:bookmarkEnd w:id="9"/>
     </w:p>
     <w:p>
       <w:r>
@@ -2928,11 +2952,11 @@
       <w:pPr>
         <w:pStyle w:val="Heading2"/>
       </w:pPr>
-      <w:bookmarkStart w:id="9" w:name="_Toc472603381"/>
+      <w:bookmarkStart w:id="10" w:name="_Toc472603381"/>
       <w:r>
         <w:t>V0.1.1</w:t>
       </w:r>
-      <w:bookmarkEnd w:id="9"/>
+      <w:bookmarkEnd w:id="10"/>
     </w:p>
     <w:p>
       <w:r>
@@ -5113,12 +5137,7 @@
               <w:cnfStyle w:val="000000000000" w:firstRow="0" w:lastRow="0" w:firstColumn="0" w:lastColumn="0" w:oddVBand="0" w:evenVBand="0" w:oddHBand="0" w:evenHBand="0" w:firstRowFirstColumn="0" w:firstRowLastColumn="0" w:lastRowFirstColumn="0" w:lastRowLastColumn="0"/>
             </w:pPr>
             <w:r>
-              <w:t>26/1/2</w:t>
-            </w:r>
-            <w:bookmarkStart w:id="10" w:name="_GoBack"/>
-            <w:bookmarkEnd w:id="10"/>
-            <w:r>
-              <w:t>017 10:14 PM</w:t>
+              <w:t>26/1/2017 10:14 PM</w:t>
             </w:r>
           </w:p>
         </w:tc>
@@ -5255,7 +5274,15 @@
                 <w:b w:val="0"/>
                 <w:bCs w:val="0"/>
               </w:rPr>
-              <w:t>Add a debug menu to the GUI. It comes with a debug function to throw an exception in the game thread.</w:t>
+              <w:t xml:space="preserve">Add a debug menu to the GUI. It comes with a debug function to throw </w:t>
+            </w:r>
+            <w:r>
+              <w:rPr>
+                <w:rFonts w:asciiTheme="majorHAnsi" w:hAnsiTheme="majorHAnsi" w:cstheme="majorHAnsi"/>
+                <w:b w:val="0"/>
+                <w:bCs w:val="0"/>
+              </w:rPr>
+              <w:t>an exception in the game thread</w:t>
             </w:r>
           </w:p>
         </w:tc>
@@ -5282,6 +5309,57 @@
             </w:pPr>
             <w:r>
               <w:t>29/1/2017 3:31 AM</w:t>
+            </w:r>
+          </w:p>
+        </w:tc>
+      </w:tr>
+      <w:tr>
+        <w:tc>
+          <w:tcPr>
+            <w:cnfStyle w:val="001000000000" w:firstRow="0" w:lastRow="0" w:firstColumn="1" w:lastColumn="0" w:oddVBand="0" w:evenVBand="0" w:oddHBand="0" w:evenHBand="0" w:firstRowFirstColumn="0" w:firstRowLastColumn="0" w:lastRowFirstColumn="0" w:lastRowLastColumn="0"/>
+            <w:tcW w:w="5781" w:type="dxa"/>
+          </w:tcPr>
+          <w:p>
+            <w:pPr>
+              <w:rPr>
+                <w:rFonts w:asciiTheme="majorHAnsi" w:hAnsiTheme="majorHAnsi" w:cstheme="majorHAnsi"/>
+                <w:b w:val="0"/>
+                <w:bCs w:val="0"/>
+              </w:rPr>
+            </w:pPr>
+            <w:r>
+              <w:rPr>
+                <w:rFonts w:asciiTheme="majorHAnsi" w:hAnsiTheme="majorHAnsi" w:cstheme="majorHAnsi"/>
+                <w:b w:val="0"/>
+                <w:bCs w:val="0"/>
+              </w:rPr>
+              <w:t>Fixed a bug where, if the game thread threw an exception, then the game thread would be terminated; making the game unresponsive</w:t>
+            </w:r>
+          </w:p>
+        </w:tc>
+        <w:tc>
+          <w:tcPr>
+            <w:tcW w:w="914" w:type="dxa"/>
+          </w:tcPr>
+          <w:p>
+            <w:pPr>
+              <w:cnfStyle w:val="000000000000" w:firstRow="0" w:lastRow="0" w:firstColumn="0" w:lastColumn="0" w:oddVBand="0" w:evenVBand="0" w:oddHBand="0" w:evenHBand="0" w:firstRowFirstColumn="0" w:firstRowLastColumn="0" w:lastRowFirstColumn="0" w:lastRowLastColumn="0"/>
+            </w:pPr>
+            <w:r>
+              <w:t>0.1.4</w:t>
+            </w:r>
+          </w:p>
+        </w:tc>
+        <w:tc>
+          <w:tcPr>
+            <w:tcW w:w="2321" w:type="dxa"/>
+          </w:tcPr>
+          <w:p>
+            <w:pPr>
+              <w:cnfStyle w:val="000000000000" w:firstRow="0" w:lastRow="0" w:firstColumn="0" w:lastColumn="0" w:oddVBand="0" w:evenVBand="0" w:oddHBand="0" w:evenHBand="0" w:firstRowFirstColumn="0" w:firstRowLastColumn="0" w:lastRowFirstColumn="0" w:lastRowLastColumn="0"/>
+            </w:pPr>
+            <w:r>
+              <w:t>29/1/2017 3:47 AM</w:t>
             </w:r>
           </w:p>
         </w:tc>
@@ -5410,7 +5488,7 @@
                                 <w:rPr>
                                   <w:noProof/>
                                 </w:rPr>
-                                <w:t>8</w:t>
+                                <w:t>9</w:t>
                               </w:r>
                               <w:r>
                                 <w:rPr>
@@ -5476,7 +5554,7 @@
                           <w:rPr>
                             <w:noProof/>
                           </w:rPr>
-                          <w:t>8</w:t>
+                          <w:t>9</w:t>
                         </w:r>
                         <w:r>
                           <w:rPr>
@@ -8117,7 +8195,7 @@
 </file>
 
 <file path=customXml/itemProps1.xml><?xml version="1.0" encoding="utf-8"?>
-<ds:datastoreItem xmlns:ds="http://schemas.openxmlformats.org/officeDocument/2006/customXml" ds:itemID="{923B09EF-28BD-41E9-A8A4-19275D36A68B}">
+<ds:datastoreItem xmlns:ds="http://schemas.openxmlformats.org/officeDocument/2006/customXml" ds:itemID="{F8F06477-E7A1-4989-8C70-C41D6C054A48}">
   <ds:schemaRefs>
     <ds:schemaRef ds:uri="http://schemas.openxmlformats.org/officeDocument/2006/bibliography"/>
   </ds:schemaRefs>

</xml_diff>

<commit_message>
Fixed the thread exception thing
</commit_message>
<xml_diff>
--- a/docs/Roadmap.docx
+++ b/docs/Roadmap.docx
@@ -927,15 +927,7 @@
         </w:numPr>
       </w:pPr>
       <w:r>
-        <w:t xml:space="preserve">Have a way to represent a tree of moves (the Node class and the </w:t>
-      </w:r>
-      <w:proofErr w:type="spellStart"/>
-      <w:r>
-        <w:t>MoveTree</w:t>
-      </w:r>
-      <w:proofErr w:type="spellEnd"/>
-      <w:r>
-        <w:t xml:space="preserve"> class provide this)</w:t>
+        <w:t>Have a way to represent a tree of moves (the Node class and the MoveTree class provide this)</w:t>
       </w:r>
       <w:r>
         <w:t xml:space="preserve"> </w:t>
@@ -956,15 +948,7 @@
         </w:numPr>
       </w:pPr>
       <w:r>
-        <w:t>Have a way to calculate the statistically best path of moves to make (</w:t>
-      </w:r>
-      <w:proofErr w:type="spellStart"/>
-      <w:r>
-        <w:t>Average.statisticallyBest</w:t>
-      </w:r>
-      <w:proofErr w:type="spellEnd"/>
-      <w:r>
-        <w:t xml:space="preserve"> sorts this out</w:t>
+        <w:t>Have a way to calculate the statistically best path of moves to make (Average.statisticallyBest sorts this out</w:t>
       </w:r>
       <w:r>
         <w:t>, I know it’s a bit strange to have this before working on the AI, but I just needed it out the way</w:t>
@@ -991,15 +975,7 @@
         </w:numPr>
       </w:pPr>
       <w:r>
-        <w:t>Allow any Node class to be serialised/</w:t>
-      </w:r>
-      <w:proofErr w:type="spellStart"/>
-      <w:r>
-        <w:t>unserialised</w:t>
-      </w:r>
-      <w:proofErr w:type="spellEnd"/>
-      <w:r>
-        <w:t>.</w:t>
+        <w:t>Allow any Node class to be serialised/unserialised.</w:t>
       </w:r>
       <w:r>
         <w:t xml:space="preserve"> </w:t>
@@ -1041,15 +1017,7 @@
         <w:t>lly also the next minor version.</w:t>
       </w:r>
       <w:r>
-        <w:t xml:space="preserve"> </w:t>
-      </w:r>
-      <w:proofErr w:type="gramStart"/>
-      <w:r>
-        <w:t>So</w:t>
-      </w:r>
-      <w:proofErr w:type="gramEnd"/>
-      <w:r>
-        <w:t xml:space="preserve"> the v</w:t>
+        <w:t xml:space="preserve"> So the v</w:t>
       </w:r>
       <w:r>
         <w:t>ersion 0.0.4 is also v0.1</w:t>
@@ -1069,31 +1037,7 @@
         </w:numPr>
       </w:pPr>
       <w:r>
-        <w:t>Remove the ‘</w:t>
-      </w:r>
-      <w:proofErr w:type="spellStart"/>
-      <w:r>
-        <w:t>MoveTree</w:t>
-      </w:r>
-      <w:proofErr w:type="spellEnd"/>
-      <w:r>
-        <w:t xml:space="preserve">’ class. First, create a </w:t>
-      </w:r>
-      <w:proofErr w:type="spellStart"/>
-      <w:r>
-        <w:t>Node.root</w:t>
-      </w:r>
-      <w:proofErr w:type="spellEnd"/>
-      <w:r>
-        <w:t xml:space="preserve"> property to create an empty node (suitable as a root). Then, move the </w:t>
-      </w:r>
-      <w:proofErr w:type="spellStart"/>
-      <w:r>
-        <w:t>MoveTree.walk</w:t>
-      </w:r>
-      <w:proofErr w:type="spellEnd"/>
-      <w:r>
-        <w:t xml:space="preserve"> function into the Node class, since it makes more sense and </w:t>
+        <w:t xml:space="preserve">Remove the ‘MoveTree’ class. First, create a Node.root property to create an empty node (suitable as a root). Then, move the MoveTree.walk function into the Node class, since it makes more sense and </w:t>
       </w:r>
       <w:r>
         <w:t>provides more flexibility there.</w:t>
@@ -1118,26 +1062,10 @@
         </w:numPr>
       </w:pPr>
       <w:r>
-        <w:t>Use the ‘Board’ class as a namespace for the ‘Hash’ class. So ‘Hash’ becomes ‘</w:t>
-      </w:r>
-      <w:proofErr w:type="spellStart"/>
-      <w:r>
-        <w:t>Board.Hash</w:t>
-      </w:r>
-      <w:proofErr w:type="spellEnd"/>
-      <w:r>
-        <w:t>’. This better reflects its purpose</w:t>
-      </w:r>
-      <w:r>
-        <w:t>, and becomes consistent with ‘</w:t>
-      </w:r>
-      <w:proofErr w:type="spellStart"/>
-      <w:r>
-        <w:t>Board.Piece</w:t>
-      </w:r>
-      <w:proofErr w:type="spellEnd"/>
-      <w:r>
-        <w:t>’</w:t>
+        <w:t>Use the ‘Board’ class as a namespace for the ‘Hash’ class. So ‘Hash’ becomes ‘Board.Hash’. This better reflects its purpose</w:t>
+      </w:r>
+      <w:r>
+        <w:t>, and becomes consistent with ‘Board.Piece’</w:t>
       </w:r>
       <w:r>
         <w:t>.</w:t>
@@ -1263,15 +1191,7 @@
         </w:numPr>
       </w:pPr>
       <w:r>
-        <w:t>Put the ‘Hash’ class under the ‘Board’ namespace, so it is used like ‘</w:t>
-      </w:r>
-      <w:proofErr w:type="spellStart"/>
-      <w:r>
-        <w:t>Board.Hash</w:t>
-      </w:r>
-      <w:proofErr w:type="spellEnd"/>
-      <w:r>
-        <w:t>’</w:t>
+        <w:t>Put the ‘Hash’ class under the ‘Board’ namespace, so it is used like ‘Board.Hash’</w:t>
       </w:r>
       <w:r>
         <w:t>.</w:t>
@@ -1465,41 +1385,12 @@
         </w:numPr>
       </w:pPr>
       <w:r>
-        <w:t>Remove the ‘</w:t>
-      </w:r>
-      <w:proofErr w:type="spellStart"/>
-      <w:r>
-        <w:t>MoveTree</w:t>
-      </w:r>
-      <w:proofErr w:type="spellEnd"/>
-      <w:r>
-        <w:t>’ class, and move its functionality to ‘Node’.</w:t>
-      </w:r>
-    </w:p>
-    <w:p>
-      <w:proofErr w:type="spellStart"/>
-      <w:r>
-        <w:t>MoveTree</w:t>
-      </w:r>
-      <w:proofErr w:type="spellEnd"/>
-      <w:r>
-        <w:t xml:space="preserve"> was removed because it wasn’t offering any special functionality that I couldn’t just put inside ‘Node’. A special ‘</w:t>
-      </w:r>
-      <w:proofErr w:type="spellStart"/>
-      <w:r>
-        <w:t>Node.root</w:t>
-      </w:r>
-      <w:proofErr w:type="spellEnd"/>
-      <w:r>
-        <w:t>’ function was made to replace usage of ‘</w:t>
-      </w:r>
-      <w:proofErr w:type="spellStart"/>
-      <w:r>
-        <w:t>MoveTree.root</w:t>
-      </w:r>
-      <w:proofErr w:type="spellEnd"/>
-      <w:r>
-        <w:t>’.</w:t>
+        <w:t>Remove the ‘MoveTree’ class, and move its functionality to ‘Node’.</w:t>
+      </w:r>
+    </w:p>
+    <w:p>
+      <w:r>
+        <w:t>MoveTree was removed because it wasn’t offering any special functionality that I couldn’t just put inside ‘Node’. A special ‘Node.root’ function was made to replace usage of ‘MoveTree.root’.</w:t>
       </w:r>
     </w:p>
     <w:p>
@@ -1608,15 +1499,7 @@
         </w:numPr>
       </w:pPr>
       <w:r>
-        <w:t>Have at least 1 controller for the AI, which should use the ‘</w:t>
-      </w:r>
-      <w:proofErr w:type="spellStart"/>
-      <w:r>
-        <w:t>Average.statisticallyBest</w:t>
-      </w:r>
-      <w:proofErr w:type="spellEnd"/>
-      <w:r>
-        <w:t>’ func</w:t>
+        <w:t>Have at least 1 controller for the AI, which should use the ‘Average.statisticallyBest’ func</w:t>
       </w:r>
       <w:r>
         <w:t>tion to determine its next move.</w:t>
@@ -1646,47 +1529,7 @@
         <w:t>cleaner</w:t>
       </w:r>
       <w:r>
-        <w:t xml:space="preserve"> interface for the rest of the code, as well as separating file input/output code from things such as the AI. Example = ‘</w:t>
-      </w:r>
-      <w:proofErr w:type="spellStart"/>
-      <w:r>
-        <w:t>var</w:t>
-      </w:r>
-      <w:proofErr w:type="spellEnd"/>
-      <w:r>
-        <w:t xml:space="preserve"> </w:t>
-      </w:r>
-      <w:proofErr w:type="spellStart"/>
-      <w:r>
-        <w:t>move_tree</w:t>
-      </w:r>
-      <w:proofErr w:type="spellEnd"/>
-      <w:r>
-        <w:t xml:space="preserve"> = </w:t>
-      </w:r>
-      <w:proofErr w:type="spellStart"/>
-      <w:r>
-        <w:t>GameFiles.loadMoveTree</w:t>
-      </w:r>
-      <w:proofErr w:type="spellEnd"/>
-      <w:r>
-        <w:t>(</w:t>
-      </w:r>
-      <w:proofErr w:type="spellStart"/>
-      <w:r>
-        <w:t>MoveTrees.Global</w:t>
-      </w:r>
-      <w:proofErr w:type="spellEnd"/>
-      <w:r>
-        <w:t xml:space="preserve">);’ to load the global move tree, the AI doesn’t need to know the specifics of it such as the file name, so the </w:t>
-      </w:r>
-      <w:proofErr w:type="spellStart"/>
-      <w:r>
-        <w:t>GameFiles</w:t>
-      </w:r>
-      <w:proofErr w:type="spellEnd"/>
-      <w:r>
-        <w:t xml:space="preserve"> class is used as an abstraction.</w:t>
+        <w:t xml:space="preserve"> interface for the rest of the code, as well as separating file input/output code from things such as the AI. Example = ‘var move_tree = GameFiles.loadMoveTree(MoveTrees.Global);’ to load the global move tree, the AI doesn’t need to know the specifics of it such as the file name, so the GameFiles class is used as an abstraction.</w:t>
       </w:r>
       <w:r>
         <w:t xml:space="preserve"> </w:t>
@@ -1713,21 +1556,7 @@
         <w:rPr>
           <w:strike/>
         </w:rPr>
-        <w:t xml:space="preserve">Provide a function inside of </w:t>
-      </w:r>
-      <w:proofErr w:type="spellStart"/>
-      <w:r>
-        <w:rPr>
-          <w:strike/>
-        </w:rPr>
-        <w:t>MainWindow</w:t>
-      </w:r>
-      <w:proofErr w:type="spellEnd"/>
-      <w:r>
-        <w:rPr>
-          <w:strike/>
-        </w:rPr>
-        <w:t xml:space="preserve"> for the game thread to call whenever an unhandled exception occurs (this function is called using the window’s dispatcher). The game </w:t>
+        <w:t xml:space="preserve">Provide a function inside of MainWindow for the game thread to call whenever an unhandled exception occurs (this function is called using the window’s dispatcher). The game </w:t>
       </w:r>
       <w:r>
         <w:rPr>
@@ -1815,15 +1644,7 @@
         </w:numPr>
       </w:pPr>
       <w:r>
-        <w:t>Modify the ‘</w:t>
-      </w:r>
-      <w:proofErr w:type="spellStart"/>
-      <w:r>
-        <w:t>Node.walk</w:t>
-      </w:r>
-      <w:proofErr w:type="spellEnd"/>
-      <w:r>
-        <w:t>’</w:t>
+        <w:t>Modify the ‘Node.walk’</w:t>
       </w:r>
       <w:r>
         <w:t xml:space="preserve"> function</w:t>
@@ -1876,57 +1697,13 @@
         <w:pStyle w:val="ListParagraph"/>
       </w:pPr>
       <w:r>
-        <w:t xml:space="preserve">Possible </w:t>
-      </w:r>
-      <w:proofErr w:type="spellStart"/>
-      <w:r>
-        <w:t>api</w:t>
-      </w:r>
-      <w:proofErr w:type="spellEnd"/>
-      <w:r>
-        <w:t xml:space="preserve"> = “</w:t>
-      </w:r>
-      <w:proofErr w:type="spellStart"/>
+        <w:t>Possible api = “</w:t>
+      </w:r>
       <w:r>
         <w:rPr>
           <w:rFonts w:ascii="Consolas" w:hAnsi="Consolas"/>
         </w:rPr>
-        <w:t>GameFiles.saveTree</w:t>
-      </w:r>
-      <w:proofErr w:type="spellEnd"/>
-      <w:r>
-        <w:rPr>
-          <w:rFonts w:ascii="Consolas" w:hAnsi="Consolas"/>
-        </w:rPr>
-        <w:t>(</w:t>
-      </w:r>
-      <w:proofErr w:type="spellStart"/>
-      <w:r>
-        <w:rPr>
-          <w:rFonts w:ascii="Consolas" w:hAnsi="Consolas"/>
-        </w:rPr>
-        <w:t>myRootNode</w:t>
-      </w:r>
-      <w:proofErr w:type="spellEnd"/>
-      <w:r>
-        <w:rPr>
-          <w:rFonts w:ascii="Consolas" w:hAnsi="Consolas"/>
-        </w:rPr>
-        <w:t>, “</w:t>
-      </w:r>
-      <w:proofErr w:type="spellStart"/>
-      <w:r>
-        <w:rPr>
-          <w:rFonts w:ascii="Consolas" w:hAnsi="Consolas"/>
-        </w:rPr>
-        <w:t>super_tree</w:t>
-      </w:r>
-      <w:proofErr w:type="spellEnd"/>
-      <w:r>
-        <w:rPr>
-          <w:rFonts w:ascii="Consolas" w:hAnsi="Consolas"/>
-        </w:rPr>
-        <w:t>”);</w:t>
+        <w:t>GameFiles.saveTree(myRootNode, “super_tree”);</w:t>
       </w:r>
       <w:r>
         <w:t xml:space="preserve">”, </w:t>
@@ -1942,7 +1719,6 @@
       <w:r>
         <w:t xml:space="preserve">                          “</w:t>
       </w:r>
-      <w:proofErr w:type="spellStart"/>
       <w:r>
         <w:rPr>
           <w:rFonts w:ascii="Consolas" w:hAnsi="Consolas"/>
@@ -1953,14 +1729,7 @@
         <w:rPr>
           <w:rFonts w:ascii="Consolas" w:hAnsi="Consolas"/>
         </w:rPr>
-        <w:t>ar</w:t>
-      </w:r>
-      <w:proofErr w:type="spellEnd"/>
-      <w:r>
-        <w:rPr>
-          <w:rFonts w:ascii="Consolas" w:hAnsi="Consolas"/>
-        </w:rPr>
-        <w:t xml:space="preserve"> </w:t>
+        <w:t xml:space="preserve">ar </w:t>
       </w:r>
       <w:r>
         <w:rPr>
@@ -1972,35 +1741,7 @@
         <w:rPr>
           <w:rFonts w:ascii="Consolas" w:hAnsi="Consolas"/>
         </w:rPr>
-        <w:t xml:space="preserve"> = </w:t>
-      </w:r>
-      <w:proofErr w:type="spellStart"/>
-      <w:r>
-        <w:rPr>
-          <w:rFonts w:ascii="Consolas" w:hAnsi="Consolas"/>
-        </w:rPr>
-        <w:t>GameFiles.loadTree</w:t>
-      </w:r>
-      <w:proofErr w:type="spellEnd"/>
-      <w:r>
-        <w:rPr>
-          <w:rFonts w:ascii="Consolas" w:hAnsi="Consolas"/>
-        </w:rPr>
-        <w:t>(“</w:t>
-      </w:r>
-      <w:proofErr w:type="spellStart"/>
-      <w:r>
-        <w:rPr>
-          <w:rFonts w:ascii="Consolas" w:hAnsi="Consolas"/>
-        </w:rPr>
-        <w:t>super_tree</w:t>
-      </w:r>
-      <w:proofErr w:type="spellEnd"/>
-      <w:r>
-        <w:rPr>
-          <w:rFonts w:ascii="Consolas" w:hAnsi="Consolas"/>
-        </w:rPr>
-        <w:t>”)”</w:t>
+        <w:t xml:space="preserve"> = GameFiles.loadTree(“super_tree”)”</w:t>
       </w:r>
       <w:r>
         <w:rPr>
@@ -2028,15 +1769,7 @@
         <w:t>Provide a way to merge the data from one move tree into another. For example, say I gave my friends the current version of my project to play with, and then I asked them for their AI move trees so I could merge them all into my personal AI move tree. This would allow for the AI to make use of more data.</w:t>
       </w:r>
       <w:r>
-        <w:t xml:space="preserve"> The algorithm the AI uses in </w:t>
-      </w:r>
-      <w:proofErr w:type="spellStart"/>
-      <w:r>
-        <w:t>onMatchEnd</w:t>
-      </w:r>
-      <w:proofErr w:type="spellEnd"/>
-      <w:r>
-        <w:t xml:space="preserve"> could be turned into a function for this.</w:t>
+        <w:t xml:space="preserve"> The algorithm the AI uses in onMatchEnd could be turned into a function for this.</w:t>
       </w:r>
       <w:r>
         <w:t xml:space="preserve"> </w:t>
@@ -2087,23 +1820,7 @@
         </w:rPr>
       </w:pPr>
       <w:r>
-        <w:t>Using the algorithm used in “</w:t>
-      </w:r>
-      <w:proofErr w:type="spellStart"/>
-      <w:r>
-        <w:t>Average.statisticallyBest</w:t>
-      </w:r>
-      <w:proofErr w:type="spellEnd"/>
-      <w:r>
-        <w:t>”, create a function such as ‘</w:t>
-      </w:r>
-      <w:proofErr w:type="spellStart"/>
-      <w:r>
-        <w:t>Node.walkEveryPath</w:t>
-      </w:r>
-      <w:proofErr w:type="spellEnd"/>
-      <w:r>
-        <w:t xml:space="preserve">’ which will go over every possible path found in the tree, and </w:t>
+        <w:t xml:space="preserve">Using the algorithm used in “Average.statisticallyBest”, create a function such as ‘Node.walkEveryPath’ which will go over every possible path found in the tree, and </w:t>
       </w:r>
       <w:r>
         <w:t>perform an</w:t>
@@ -2201,39 +1918,7 @@
                 <w:rFonts w:asciiTheme="majorHAnsi" w:hAnsiTheme="majorHAnsi" w:cstheme="majorHAnsi"/>
                 <w:b w:val="0"/>
               </w:rPr>
-              <w:t xml:space="preserve">When a match isn’t being performed, the player can queue up moves by pressing any of the slots. This will create a backlog of </w:t>
-            </w:r>
-            <w:proofErr w:type="spellStart"/>
-            <w:r>
-              <w:rPr>
-                <w:rFonts w:asciiTheme="majorHAnsi" w:hAnsiTheme="majorHAnsi" w:cstheme="majorHAnsi"/>
-                <w:b w:val="0"/>
-              </w:rPr>
-              <w:t>PlayerSelectMessages</w:t>
-            </w:r>
-            <w:proofErr w:type="spellEnd"/>
-            <w:r>
-              <w:rPr>
-                <w:rFonts w:asciiTheme="majorHAnsi" w:hAnsiTheme="majorHAnsi" w:cstheme="majorHAnsi"/>
-                <w:b w:val="0"/>
-              </w:rPr>
-              <w:t xml:space="preserve">. Fixing it should be as easy as clearing the message queue anytime the player controller’s </w:t>
-            </w:r>
-            <w:proofErr w:type="spellStart"/>
-            <w:r>
-              <w:rPr>
-                <w:rFonts w:asciiTheme="majorHAnsi" w:hAnsiTheme="majorHAnsi" w:cstheme="majorHAnsi"/>
-                <w:b w:val="0"/>
-              </w:rPr>
-              <w:t>onDoTurn</w:t>
-            </w:r>
-            <w:proofErr w:type="spellEnd"/>
-            <w:r>
-              <w:rPr>
-                <w:rFonts w:asciiTheme="majorHAnsi" w:hAnsiTheme="majorHAnsi" w:cstheme="majorHAnsi"/>
-                <w:b w:val="0"/>
-              </w:rPr>
-              <w:t xml:space="preserve"> function is called.</w:t>
+              <w:t>When a match isn’t being performed, the player can queue up moves by pressing any of the slots. This will create a backlog of PlayerSelectMessages. Fixing it should be as easy as clearing the message queue anytime the player controller’s onDoTurn function is called.</w:t>
             </w:r>
           </w:p>
         </w:tc>
@@ -2277,23 +1962,7 @@
                 <w:rFonts w:asciiTheme="majorHAnsi" w:hAnsiTheme="majorHAnsi" w:cstheme="majorHAnsi"/>
                 <w:b w:val="0"/>
               </w:rPr>
-              <w:t xml:space="preserve"> The AI, because it lacks enough data, will always start in the same position when the ‘</w:t>
-            </w:r>
-            <w:proofErr w:type="spellStart"/>
-            <w:r>
-              <w:rPr>
-                <w:rFonts w:asciiTheme="majorHAnsi" w:hAnsiTheme="majorHAnsi" w:cstheme="majorHAnsi"/>
-                <w:b w:val="0"/>
-              </w:rPr>
-              <w:t>doStatisticallyBest</w:t>
-            </w:r>
-            <w:proofErr w:type="spellEnd"/>
-            <w:r>
-              <w:rPr>
-                <w:rFonts w:asciiTheme="majorHAnsi" w:hAnsiTheme="majorHAnsi" w:cstheme="majorHAnsi"/>
-                <w:b w:val="0"/>
-              </w:rPr>
-              <w:t>’ function is being used. I’m not too sure how to remedy this as of now…</w:t>
+              <w:t xml:space="preserve"> The AI, because it lacks enough data, will always start in the same position when the ‘doStatisticallyBest’ function is being used. I’m not too sure how to remedy this as of now…</w:t>
             </w:r>
           </w:p>
         </w:tc>
@@ -2383,23 +2052,7 @@
                 <w:rFonts w:asciiTheme="majorHAnsi" w:hAnsiTheme="majorHAnsi" w:cstheme="majorHAnsi"/>
                 <w:b w:val="0"/>
               </w:rPr>
-              <w:t xml:space="preserve"> when the window is closed, is passed into </w:t>
-            </w:r>
-            <w:proofErr w:type="spellStart"/>
-            <w:r>
-              <w:rPr>
-                <w:rFonts w:asciiTheme="majorHAnsi" w:hAnsiTheme="majorHAnsi" w:cstheme="majorHAnsi"/>
-                <w:b w:val="0"/>
-              </w:rPr>
-              <w:t>MainWindow.reportException</w:t>
-            </w:r>
-            <w:proofErr w:type="spellEnd"/>
-            <w:r>
-              <w:rPr>
-                <w:rFonts w:asciiTheme="majorHAnsi" w:hAnsiTheme="majorHAnsi" w:cstheme="majorHAnsi"/>
-                <w:b w:val="0"/>
-              </w:rPr>
-              <w:t>. So, an error box appears every time the window is closed. This will simply require checking what exception is thrown, and preventing the one we don’t want from being passed.</w:t>
+              <w:t xml:space="preserve"> when the window is closed, is passed into MainWindow.reportException. So, an error box appears every time the window is closed. This will simply require checking what exception is thrown, and preventing the one we don’t want from being passed.</w:t>
             </w:r>
           </w:p>
         </w:tc>
@@ -2414,7 +2067,7 @@
               <w:cnfStyle w:val="000000000000" w:firstRow="0" w:lastRow="0" w:firstColumn="0" w:lastColumn="0" w:oddVBand="0" w:evenVBand="0" w:oddHBand="0" w:evenHBand="0" w:firstRowFirstColumn="0" w:firstRowLastColumn="0" w:lastRowFirstColumn="0" w:lastRowLastColumn="0"/>
             </w:pPr>
             <w:r>
-              <w:t>Not fixed</w:t>
+              <w:t>Fixed in 0.1.4</w:t>
             </w:r>
           </w:p>
         </w:tc>
@@ -2506,12 +2159,7 @@
         </w:numPr>
       </w:pPr>
       <w:r>
-        <w:t>Fixed a bug where, if the player spam clicks empty slots on the 3x3 grid, it will queue up all of the moves and per</w:t>
-      </w:r>
-      <w:bookmarkStart w:id="8" w:name="_GoBack"/>
-      <w:bookmarkEnd w:id="8"/>
-      <w:r>
-        <w:t>form them one at a time.</w:t>
+        <w:t>Fixed a bug where, if the player spam clicks empty slots on the 3x3 grid, it will queue up all of the moves and perform them one at a time.</w:t>
       </w:r>
     </w:p>
     <w:p>
@@ -2556,6 +2204,32 @@
         </w:rPr>
         <w:t>Fixed a bug where, if the game thread threw an exception, then the game thread would be terminated; making the game unresponsive (it wouldn’t crash, but it wouldn’t do anything since the game thread won’t be there to process things).</w:t>
       </w:r>
+      <w:r>
+        <w:rPr>
+          <w:rFonts w:cstheme="minorHAnsi"/>
+          <w:bCs/>
+        </w:rPr>
+        <w:t xml:space="preserve"> (This is also where the debug menu is useful)</w:t>
+      </w:r>
+    </w:p>
+    <w:p>
+      <w:pPr>
+        <w:pStyle w:val="ListParagraph"/>
+        <w:numPr>
+          <w:ilvl w:val="0"/>
+          <w:numId w:val="13"/>
+        </w:numPr>
+        <w:rPr>
+          <w:rFonts w:cstheme="minorHAnsi"/>
+        </w:rPr>
+      </w:pPr>
+      <w:r>
+        <w:rPr>
+          <w:rFonts w:cstheme="minorHAnsi"/>
+          <w:bCs/>
+        </w:rPr>
+        <w:t>Fixed a bug where an error box is shown anytime the game is closed.</w:t>
+      </w:r>
     </w:p>
     <w:p>
       <w:pPr>
@@ -2598,63 +2272,7 @@
         </w:numPr>
       </w:pPr>
       <w:r>
-        <w:t xml:space="preserve">Add the </w:t>
-      </w:r>
-      <w:proofErr w:type="spellStart"/>
-      <w:r>
-        <w:t>GameFiles</w:t>
-      </w:r>
-      <w:proofErr w:type="spellEnd"/>
-      <w:r>
-        <w:t xml:space="preserve"> class, which currently allows code to save and load trees by using names. </w:t>
-      </w:r>
-      <w:proofErr w:type="spellStart"/>
-      <w:r>
-        <w:t>GameFiles.saveTree</w:t>
-      </w:r>
-      <w:proofErr w:type="spellEnd"/>
-      <w:r>
-        <w:t>(“</w:t>
-      </w:r>
-      <w:proofErr w:type="spellStart"/>
-      <w:r>
-        <w:t>MyTree</w:t>
-      </w:r>
-      <w:proofErr w:type="spellEnd"/>
-      <w:r>
-        <w:t xml:space="preserve">”, </w:t>
-      </w:r>
-      <w:proofErr w:type="gramStart"/>
-      <w:r>
-        <w:t>root)  |</w:t>
-      </w:r>
-      <w:proofErr w:type="gramEnd"/>
-      <w:r>
-        <w:t xml:space="preserve">  </w:t>
-      </w:r>
-      <w:proofErr w:type="spellStart"/>
-      <w:r>
-        <w:t>var</w:t>
-      </w:r>
-      <w:proofErr w:type="spellEnd"/>
-      <w:r>
-        <w:t xml:space="preserve"> root = </w:t>
-      </w:r>
-      <w:proofErr w:type="spellStart"/>
-      <w:r>
-        <w:t>GameFiles.loadTree</w:t>
-      </w:r>
-      <w:proofErr w:type="spellEnd"/>
-      <w:r>
-        <w:t>(“</w:t>
-      </w:r>
-      <w:proofErr w:type="spellStart"/>
-      <w:r>
-        <w:t>MyTree</w:t>
-      </w:r>
-      <w:proofErr w:type="spellEnd"/>
-      <w:r>
-        <w:t>”)</w:t>
+        <w:t>Add the GameFiles class, which currently allows code to save and load trees by using names. GameFiles.saveTree(“MyTree”, root)  |  var root = GameFiles.loadTree(“MyTree”)</w:t>
       </w:r>
     </w:p>
     <w:p>
@@ -2666,15 +2284,7 @@
         </w:numPr>
       </w:pPr>
       <w:r>
-        <w:t xml:space="preserve">Modify the AI to save and load its global move tree using the </w:t>
-      </w:r>
-      <w:proofErr w:type="spellStart"/>
-      <w:r>
-        <w:t>GameFiles</w:t>
-      </w:r>
-      <w:proofErr w:type="spellEnd"/>
-      <w:r>
-        <w:t xml:space="preserve"> class.</w:t>
+        <w:t>Modify the AI to save and load its global move tree using the GameFiles class.</w:t>
       </w:r>
     </w:p>
     <w:p>
@@ -2686,15 +2296,7 @@
         </w:numPr>
       </w:pPr>
       <w:r>
-        <w:t xml:space="preserve">Add </w:t>
-      </w:r>
-      <w:proofErr w:type="spellStart"/>
-      <w:r>
-        <w:t>Node.merge</w:t>
-      </w:r>
-      <w:proofErr w:type="spellEnd"/>
-      <w:r>
-        <w:t>, which is a static function used to merge a ‘source’ node tree into a ‘destination’ node tree.</w:t>
+        <w:t>Add Node.merge, which is a static function used to merge a ‘source’ node tree into a ‘destination’ node tree.</w:t>
       </w:r>
       <w:r>
         <w:t xml:space="preserve"> The AI was originally using this algorithm to merge its local move</w:t>
@@ -2725,23 +2327,7 @@
     </w:p>
     <w:p>
       <w:r>
-        <w:t xml:space="preserve">I was surprised (as well as happy) to find that the AI worked perfectly fine, without any issues, when I added the code to save/load. It makes me feel it’s at the very least coded in a good way. It also confirms to me that </w:t>
-      </w:r>
-      <w:proofErr w:type="spellStart"/>
-      <w:r>
-        <w:t>GameFiles</w:t>
-      </w:r>
-      <w:proofErr w:type="spellEnd"/>
-      <w:r>
-        <w:t xml:space="preserve">’ interface is simple enough, as only 5 lines of code was needed (2 lines were calls to the </w:t>
-      </w:r>
-      <w:proofErr w:type="spellStart"/>
-      <w:r>
-        <w:t>GameFIles</w:t>
-      </w:r>
-      <w:proofErr w:type="spellEnd"/>
-      <w:r>
-        <w:t xml:space="preserve"> class, 2 were</w:t>
+        <w:t>I was surprised (as well as happy) to find that the AI worked perfectly fine, without any issues, when I added the code to save/load. It makes me feel it’s at the very least coded in a good way. It also confirms to me that GameFiles’ interface is simple enough, as only 5 lines of code was needed (2 lines were calls to the GameFIles class, 2 were</w:t>
       </w:r>
       <w:r>
         <w:t xml:space="preserve"> for</w:t>
@@ -2764,15 +2350,7 @@
         <w:t>unit tests</w:t>
       </w:r>
       <w:r>
-        <w:t xml:space="preserve"> for </w:t>
-      </w:r>
-      <w:proofErr w:type="spellStart"/>
-      <w:r>
-        <w:t>GameFiles</w:t>
-      </w:r>
-      <w:proofErr w:type="spellEnd"/>
-      <w:r>
-        <w:t xml:space="preserve"> makes me certain that all the data is being written/read in correctly.</w:t>
+        <w:t xml:space="preserve"> for GameFiles makes me certain that all the data is being written/read in correctly.</w:t>
       </w:r>
     </w:p>
     <w:p>
@@ -2784,12 +2362,12 @@
       <w:pPr>
         <w:pStyle w:val="Heading2"/>
       </w:pPr>
-      <w:bookmarkStart w:id="9" w:name="_Toc472603380"/>
+      <w:bookmarkStart w:id="8" w:name="_Toc472603380"/>
       <w:r>
         <w:lastRenderedPageBreak/>
         <w:t>V0.1.2</w:t>
       </w:r>
-      <w:bookmarkEnd w:id="9"/>
+      <w:bookmarkEnd w:id="8"/>
     </w:p>
     <w:p>
       <w:r>
@@ -2805,15 +2383,7 @@
         </w:numPr>
       </w:pPr>
       <w:r>
-        <w:t xml:space="preserve">Create </w:t>
-      </w:r>
-      <w:proofErr w:type="spellStart"/>
-      <w:r>
-        <w:t>Config.versionString</w:t>
-      </w:r>
-      <w:proofErr w:type="spellEnd"/>
-      <w:r>
-        <w:t>, which stores a string representing the current version of the game. Every window will have this string appended to its title.</w:t>
+        <w:t>Create Config.versionString, which stores a string representing the current version of the game. Every window will have this string appended to its title.</w:t>
       </w:r>
     </w:p>
     <w:p>
@@ -2849,23 +2419,7 @@
         </w:numPr>
       </w:pPr>
       <w:r>
-        <w:t xml:space="preserve">Modify the Controller base class so that </w:t>
-      </w:r>
-      <w:proofErr w:type="spellStart"/>
-      <w:r>
-        <w:t>onAfterTurn</w:t>
-      </w:r>
-      <w:proofErr w:type="spellEnd"/>
-      <w:r>
-        <w:t xml:space="preserve"> and </w:t>
-      </w:r>
-      <w:proofErr w:type="spellStart"/>
-      <w:r>
-        <w:t>onMatchEnd</w:t>
-      </w:r>
-      <w:proofErr w:type="spellEnd"/>
-      <w:r>
-        <w:t xml:space="preserve"> are given the current state of the board, and the index of the last piece placed. This is so the controllers don’t have to track this information themselves, which creates bugs. It also means they can be certain the data is correct.</w:t>
+        <w:t>Modify the Controller base class so that onAfterTurn and onMatchEnd are given the current state of the board, and the index of the last piece placed. This is so the controllers don’t have to track this information themselves, which creates bugs. It also means they can be certain the data is correct.</w:t>
       </w:r>
     </w:p>
     <w:p>
@@ -2877,36 +2431,12 @@
         </w:numPr>
       </w:pPr>
       <w:r>
-        <w:t>Add an ‘AI’ controller, which currently has a ‘</w:t>
-      </w:r>
-      <w:proofErr w:type="spellStart"/>
-      <w:r>
-        <w:t>doRandom</w:t>
-      </w:r>
-      <w:proofErr w:type="spellEnd"/>
-      <w:r>
-        <w:t>’ and ‘</w:t>
-      </w:r>
-      <w:proofErr w:type="spellStart"/>
-      <w:r>
-        <w:t>doStatisticallyBest</w:t>
-      </w:r>
-      <w:proofErr w:type="spellEnd"/>
-      <w:r>
-        <w:t>’ mode.</w:t>
-      </w:r>
-    </w:p>
-    <w:p>
-      <w:r>
-        <w:t>This update is the first on to feature the AI’s main mode, ‘</w:t>
-      </w:r>
-      <w:proofErr w:type="spellStart"/>
-      <w:r>
-        <w:t>doStatisticallyBest</w:t>
-      </w:r>
-      <w:proofErr w:type="spellEnd"/>
-      <w:r>
-        <w:t>’, in action. Currently the AI can’t load data from previous sessions, so it has to remake its global tree from scratch each time the program is run.</w:t>
+        <w:t>Add an ‘AI’ controller, which currently has a ‘doRandom’ and ‘doStatisticallyBest’ mode.</w:t>
+      </w:r>
+    </w:p>
+    <w:p>
+      <w:r>
+        <w:t>This update is the first on to feature the AI’s main mode, ‘doStatisticallyBest’, in action. Currently the AI can’t load data from previous sessions, so it has to remake its global tree from scratch each time the program is run.</w:t>
       </w:r>
     </w:p>
     <w:p>
@@ -2916,23 +2446,7 @@
     </w:p>
     <w:p>
       <w:r>
-        <w:t>I will have to figure out a way to try and get the AI to randomise whether it uses ‘</w:t>
-      </w:r>
-      <w:proofErr w:type="spellStart"/>
-      <w:r>
-        <w:t>doStatisticallyBest</w:t>
-      </w:r>
-      <w:proofErr w:type="spellEnd"/>
-      <w:r>
-        <w:t>’ one match, and ‘</w:t>
-      </w:r>
-      <w:proofErr w:type="spellStart"/>
-      <w:r>
-        <w:t>doRandom</w:t>
-      </w:r>
-      <w:proofErr w:type="spellEnd"/>
-      <w:r>
-        <w:t>’ another match, so it has more data to work off of.</w:t>
+        <w:t>I will have to figure out a way to try and get the AI to randomise whether it uses ‘doStatisticallyBest’ one match, and ‘doRandom’ another match, so it has more data to work off of.</w:t>
       </w:r>
       <w:r>
         <w:t xml:space="preserve"> </w:t>
@@ -2952,11 +2466,11 @@
       <w:pPr>
         <w:pStyle w:val="Heading2"/>
       </w:pPr>
-      <w:bookmarkStart w:id="10" w:name="_Toc472603381"/>
+      <w:bookmarkStart w:id="9" w:name="_Toc472603381"/>
       <w:r>
         <w:t>V0.1.1</w:t>
       </w:r>
-      <w:bookmarkEnd w:id="10"/>
+      <w:bookmarkEnd w:id="9"/>
     </w:p>
     <w:p>
       <w:r>
@@ -2984,40 +2498,16 @@
         </w:numPr>
       </w:pPr>
       <w:r>
-        <w:t>Create ‘</w:t>
-      </w:r>
-      <w:proofErr w:type="spellStart"/>
-      <w:r>
-        <w:t>Node.walkEveryPath</w:t>
-      </w:r>
-      <w:proofErr w:type="spellEnd"/>
-      <w:r>
-        <w:t>’ which is a function based off of the algorithm used in ‘</w:t>
-      </w:r>
-      <w:proofErr w:type="spellStart"/>
-      <w:r>
-        <w:t>Average.sta</w:t>
+        <w:t>Create ‘Node.walkEveryPath’ which is a function based off of the algorithm used in ‘Average.sta</w:t>
       </w:r>
       <w:r>
         <w:t>t</w:t>
       </w:r>
       <w:r>
-        <w:t>isticallyBest</w:t>
-      </w:r>
-      <w:proofErr w:type="spellEnd"/>
-      <w:r>
-        <w:t>’. This function allows code to perform an action on every possible path in the tree.</w:t>
-      </w:r>
-      <w:r>
-        <w:t xml:space="preserve"> ‘</w:t>
-      </w:r>
-      <w:proofErr w:type="spellStart"/>
-      <w:r>
-        <w:t>Average.statisticallyBest</w:t>
-      </w:r>
-      <w:proofErr w:type="spellEnd"/>
-      <w:r>
-        <w:t>’ was modified to use this new function.</w:t>
+        <w:t>isticallyBest’. This function allows code to perform an action on every possible path in the tree.</w:t>
+      </w:r>
+      <w:r>
+        <w:t xml:space="preserve"> ‘Average.statisticallyBest’ was modified to use this new function.</w:t>
       </w:r>
     </w:p>
     <w:p>
@@ -3029,15 +2519,7 @@
         </w:numPr>
       </w:pPr>
       <w:r>
-        <w:t>Modify ‘</w:t>
-      </w:r>
-      <w:proofErr w:type="spellStart"/>
-      <w:r>
-        <w:t>Node.walk</w:t>
-      </w:r>
-      <w:proofErr w:type="spellEnd"/>
-      <w:r>
-        <w:t>’ to allow an action to be performed on every node walked to.</w:t>
+        <w:t>Modify ‘Node.walk’ to allow an action to be performed on every node walked to.</w:t>
       </w:r>
     </w:p>
     <w:p>
@@ -3460,23 +2942,7 @@
                 <w:rFonts w:ascii="Calibri Light" w:hAnsi="Calibri Light" w:cs="Calibri Light"/>
                 <w:b w:val="0"/>
               </w:rPr>
-              <w:t xml:space="preserve">Remove the </w:t>
-            </w:r>
-            <w:proofErr w:type="spellStart"/>
-            <w:r>
-              <w:rPr>
-                <w:rFonts w:ascii="Calibri Light" w:hAnsi="Calibri Light" w:cs="Calibri Light"/>
-                <w:b w:val="0"/>
-              </w:rPr>
-              <w:t>MoveTree</w:t>
-            </w:r>
-            <w:proofErr w:type="spellEnd"/>
-            <w:r>
-              <w:rPr>
-                <w:rFonts w:ascii="Calibri Light" w:hAnsi="Calibri Light" w:cs="Calibri Light"/>
-                <w:b w:val="0"/>
-              </w:rPr>
-              <w:t xml:space="preserve"> class, and move its functionality into the Node class</w:t>
+              <w:t>Remove the MoveTree class, and move its functionality into the Node class</w:t>
             </w:r>
           </w:p>
         </w:tc>
@@ -3672,23 +3138,7 @@
                 <w:rFonts w:ascii="Calibri Light" w:hAnsi="Calibri Light" w:cs="Calibri Light"/>
                 <w:b w:val="0"/>
               </w:rPr>
-              <w:t xml:space="preserve">Add the GUI, as well as the </w:t>
-            </w:r>
-            <w:proofErr w:type="spellStart"/>
-            <w:r>
-              <w:rPr>
-                <w:rFonts w:ascii="Calibri Light" w:hAnsi="Calibri Light" w:cs="Calibri Light"/>
-                <w:b w:val="0"/>
-              </w:rPr>
-              <w:t>PlayerController</w:t>
-            </w:r>
-            <w:proofErr w:type="spellEnd"/>
-            <w:r>
-              <w:rPr>
-                <w:rFonts w:ascii="Calibri Light" w:hAnsi="Calibri Light" w:cs="Calibri Light"/>
-                <w:b w:val="0"/>
-              </w:rPr>
-              <w:t xml:space="preserve"> class</w:t>
+              <w:t>Add the GUI, as well as the PlayerController class</w:t>
             </w:r>
           </w:p>
         </w:tc>
@@ -4088,23 +3538,7 @@
                 <w:rFonts w:ascii="Calibri Light" w:hAnsi="Calibri Light" w:cs="Calibri Light"/>
                 <w:b w:val="0"/>
               </w:rPr>
-              <w:t xml:space="preserve">Modify </w:t>
-            </w:r>
-            <w:proofErr w:type="spellStart"/>
-            <w:r>
-              <w:rPr>
-                <w:rFonts w:ascii="Calibri Light" w:hAnsi="Calibri Light" w:cs="Calibri Light"/>
-                <w:b w:val="0"/>
-              </w:rPr>
-              <w:t>Node.walk</w:t>
-            </w:r>
-            <w:proofErr w:type="spellEnd"/>
-            <w:r>
-              <w:rPr>
-                <w:rFonts w:ascii="Calibri Light" w:hAnsi="Calibri Light" w:cs="Calibri Light"/>
-                <w:b w:val="0"/>
-              </w:rPr>
-              <w:t xml:space="preserve"> to allow an Action&lt;Node&gt; to be passed to it</w:t>
+              <w:t>Modify Node.walk to allow an Action&lt;Node&gt; to be passed to it</w:t>
             </w:r>
           </w:p>
         </w:tc>
@@ -4153,17 +3587,8 @@
                 <w:rFonts w:ascii="Calibri Light" w:hAnsi="Calibri Light" w:cs="Calibri Light"/>
                 <w:b w:val="0"/>
               </w:rPr>
-              <w:t xml:space="preserve">Create the function </w:t>
-            </w:r>
-            <w:proofErr w:type="spellStart"/>
-            <w:r>
-              <w:rPr>
-                <w:rFonts w:ascii="Calibri Light" w:hAnsi="Calibri Light" w:cs="Calibri Light"/>
-                <w:b w:val="0"/>
-              </w:rPr>
-              <w:t>Node.walkEveryPath</w:t>
-            </w:r>
-            <w:proofErr w:type="spellEnd"/>
+              <w:t>Create the function Node.walkEveryPath</w:t>
+            </w:r>
           </w:p>
         </w:tc>
         <w:tc>
@@ -4260,17 +3685,8 @@
                 <w:rFonts w:ascii="Calibri Light" w:hAnsi="Calibri Light" w:cs="Calibri Light"/>
                 <w:b w:val="0"/>
               </w:rPr>
-              <w:t xml:space="preserve">Create static variable </w:t>
-            </w:r>
-            <w:proofErr w:type="spellStart"/>
-            <w:r>
-              <w:rPr>
-                <w:rFonts w:ascii="Calibri Light" w:hAnsi="Calibri Light" w:cs="Calibri Light"/>
-                <w:b w:val="0"/>
-              </w:rPr>
-              <w:t>Config.versionString</w:t>
-            </w:r>
-            <w:proofErr w:type="spellEnd"/>
+              <w:t>Create static variable Config.versionString</w:t>
+            </w:r>
           </w:p>
         </w:tc>
         <w:tc>
@@ -4367,70 +3783,22 @@
                 <w:rFonts w:ascii="Calibri Light" w:hAnsi="Calibri Light" w:cs="Calibri Light"/>
                 <w:b w:val="0"/>
               </w:rPr>
-              <w:t>Add the first version of the AI. It only uses its ‘</w:t>
-            </w:r>
-            <w:proofErr w:type="spellStart"/>
-            <w:r>
-              <w:rPr>
-                <w:rFonts w:ascii="Calibri Light" w:hAnsi="Calibri Light" w:cs="Calibri Light"/>
-                <w:b w:val="0"/>
-              </w:rPr>
-              <w:t>doRandom</w:t>
-            </w:r>
-            <w:proofErr w:type="spellEnd"/>
-            <w:r>
-              <w:rPr>
-                <w:rFonts w:ascii="Calibri Light" w:hAnsi="Calibri Light" w:cs="Calibri Light"/>
-                <w:b w:val="0"/>
-              </w:rPr>
-              <w:t>’ algorithm, and has an untested, and unused ‘</w:t>
-            </w:r>
-            <w:proofErr w:type="spellStart"/>
-            <w:r>
-              <w:rPr>
-                <w:rFonts w:ascii="Calibri Light" w:hAnsi="Calibri Light" w:cs="Calibri Light"/>
-                <w:b w:val="0"/>
-              </w:rPr>
-              <w:t>doStatisticallyBest</w:t>
-            </w:r>
-            <w:proofErr w:type="spellEnd"/>
-            <w:r>
-              <w:rPr>
-                <w:rFonts w:ascii="Calibri Light" w:hAnsi="Calibri Light" w:cs="Calibri Light"/>
-                <w:b w:val="0"/>
-              </w:rPr>
-              <w:t xml:space="preserve">’ algorithm. </w:t>
-            </w:r>
-          </w:p>
-          <w:p>
-            <w:pPr>
-              <w:rPr>
-                <w:rFonts w:ascii="Calibri Light" w:hAnsi="Calibri Light" w:cs="Calibri Light"/>
-                <w:b w:val="0"/>
-              </w:rPr>
-            </w:pPr>
-            <w:r>
-              <w:rPr>
-                <w:rFonts w:ascii="Calibri Light" w:hAnsi="Calibri Light" w:cs="Calibri Light"/>
-                <w:b w:val="0"/>
-              </w:rPr>
-              <w:t xml:space="preserve">(While the global move tree existed, there currently wasn’t any data going into it. This mean that the AI always had to fall back onto </w:t>
-            </w:r>
-            <w:proofErr w:type="spellStart"/>
-            <w:r>
-              <w:rPr>
-                <w:rFonts w:ascii="Calibri Light" w:hAnsi="Calibri Light" w:cs="Calibri Light"/>
-                <w:b w:val="0"/>
-              </w:rPr>
-              <w:t>doRandom</w:t>
-            </w:r>
-            <w:proofErr w:type="spellEnd"/>
-            <w:r>
-              <w:rPr>
-                <w:rFonts w:ascii="Calibri Light" w:hAnsi="Calibri Light" w:cs="Calibri Light"/>
-                <w:b w:val="0"/>
-              </w:rPr>
-              <w:t>)</w:t>
+              <w:t xml:space="preserve">Add the first version of the AI. It only uses its ‘doRandom’ algorithm, and has an untested, and unused ‘doStatisticallyBest’ algorithm. </w:t>
+            </w:r>
+          </w:p>
+          <w:p>
+            <w:pPr>
+              <w:rPr>
+                <w:rFonts w:ascii="Calibri Light" w:hAnsi="Calibri Light" w:cs="Calibri Light"/>
+                <w:b w:val="0"/>
+              </w:rPr>
+            </w:pPr>
+            <w:r>
+              <w:rPr>
+                <w:rFonts w:ascii="Calibri Light" w:hAnsi="Calibri Light" w:cs="Calibri Light"/>
+                <w:b w:val="0"/>
+              </w:rPr>
+              <w:t>(While the global move tree existed, there currently wasn’t any data going into it. This mean that the AI always had to fall back onto doRandom)</w:t>
             </w:r>
           </w:p>
         </w:tc>
@@ -4544,23 +3912,7 @@
                 <w:b w:val="0"/>
               </w:rPr>
               <w:lastRenderedPageBreak/>
-              <w:t xml:space="preserve">(After this was done, I then manually tested the AI’s </w:t>
-            </w:r>
-            <w:proofErr w:type="spellStart"/>
-            <w:r>
-              <w:rPr>
-                <w:rFonts w:ascii="Calibri Light" w:hAnsi="Calibri Light" w:cs="Calibri Light"/>
-                <w:b w:val="0"/>
-              </w:rPr>
-              <w:t>doStatisticallyBest</w:t>
-            </w:r>
-            <w:proofErr w:type="spellEnd"/>
-            <w:r>
-              <w:rPr>
-                <w:rFonts w:ascii="Calibri Light" w:hAnsi="Calibri Light" w:cs="Calibri Light"/>
-                <w:b w:val="0"/>
-              </w:rPr>
-              <w:t xml:space="preserve"> algorithm… and it worked without issue)</w:t>
+              <w:t>(After this was done, I then manually tested the AI’s doStatisticallyBest algorithm… and it worked without issue)</w:t>
             </w:r>
           </w:p>
         </w:tc>
@@ -4659,23 +4011,7 @@
                 <w:rFonts w:ascii="Calibri Light" w:hAnsi="Calibri Light" w:cs="Calibri Light"/>
                 <w:b w:val="0"/>
               </w:rPr>
-              <w:t xml:space="preserve">Add the </w:t>
-            </w:r>
-            <w:proofErr w:type="spellStart"/>
-            <w:r>
-              <w:rPr>
-                <w:rFonts w:ascii="Calibri Light" w:hAnsi="Calibri Light" w:cs="Calibri Light"/>
-                <w:b w:val="0"/>
-              </w:rPr>
-              <w:t>MainWindow.reportException</w:t>
-            </w:r>
-            <w:proofErr w:type="spellEnd"/>
-            <w:r>
-              <w:rPr>
-                <w:rFonts w:ascii="Calibri Light" w:hAnsi="Calibri Light" w:cs="Calibri Light"/>
-                <w:b w:val="0"/>
-              </w:rPr>
-              <w:t xml:space="preserve"> function, which will display an exception inside of a message box so the user knows something’s gone wrong.</w:t>
+              <w:t>Add the MainWindow.reportException function, which will display an exception inside of a message box so the user knows something’s gone wrong.</w:t>
             </w:r>
           </w:p>
         </w:tc>
@@ -4724,23 +4060,7 @@
                 <w:rFonts w:ascii="Calibri Light" w:hAnsi="Calibri Light" w:cs="Calibri Light"/>
                 <w:b w:val="0"/>
               </w:rPr>
-              <w:t xml:space="preserve">Add the </w:t>
-            </w:r>
-            <w:proofErr w:type="spellStart"/>
-            <w:r>
-              <w:rPr>
-                <w:rFonts w:ascii="Calibri Light" w:hAnsi="Calibri Light" w:cs="Calibri Light"/>
-                <w:b w:val="0"/>
-              </w:rPr>
-              <w:t>GameFiles</w:t>
-            </w:r>
-            <w:proofErr w:type="spellEnd"/>
-            <w:r>
-              <w:rPr>
-                <w:rFonts w:ascii="Calibri Light" w:hAnsi="Calibri Light" w:cs="Calibri Light"/>
-                <w:b w:val="0"/>
-              </w:rPr>
-              <w:t xml:space="preserve"> class</w:t>
+              <w:t>Add the GameFiles class</w:t>
             </w:r>
           </w:p>
         </w:tc>
@@ -4853,23 +4173,7 @@
                 <w:rFonts w:ascii="Calibri Light" w:hAnsi="Calibri Light" w:cs="Calibri Light"/>
                 <w:b w:val="0"/>
               </w:rPr>
-              <w:t xml:space="preserve">Add the </w:t>
-            </w:r>
-            <w:proofErr w:type="spellStart"/>
-            <w:r>
-              <w:rPr>
-                <w:rFonts w:ascii="Calibri Light" w:hAnsi="Calibri Light" w:cs="Calibri Light"/>
-                <w:b w:val="0"/>
-              </w:rPr>
-              <w:t>Node.merge</w:t>
-            </w:r>
-            <w:proofErr w:type="spellEnd"/>
-            <w:r>
-              <w:rPr>
-                <w:rFonts w:ascii="Calibri Light" w:hAnsi="Calibri Light" w:cs="Calibri Light"/>
-                <w:b w:val="0"/>
-              </w:rPr>
-              <w:t xml:space="preserve"> function</w:t>
+              <w:t>Add the Node.merge function</w:t>
             </w:r>
           </w:p>
         </w:tc>
@@ -4918,23 +4222,7 @@
                 <w:rFonts w:ascii="Calibri Light" w:hAnsi="Calibri Light" w:cs="Calibri Light"/>
                 <w:b w:val="0"/>
               </w:rPr>
-              <w:t xml:space="preserve">Improve </w:t>
-            </w:r>
-            <w:proofErr w:type="spellStart"/>
-            <w:r>
-              <w:rPr>
-                <w:rFonts w:ascii="Calibri Light" w:hAnsi="Calibri Light" w:cs="Calibri Light"/>
-                <w:b w:val="0"/>
-              </w:rPr>
-              <w:t>Node.merge</w:t>
-            </w:r>
-            <w:proofErr w:type="spellEnd"/>
-            <w:r>
-              <w:rPr>
-                <w:rFonts w:ascii="Calibri Light" w:hAnsi="Calibri Light" w:cs="Calibri Light"/>
-                <w:b w:val="0"/>
-              </w:rPr>
-              <w:t xml:space="preserve"> so the source tree (which goes into a destination tree) can have more than one path.</w:t>
+              <w:t>Improve Node.merge so the source tree (which goes into a destination tree) can have more than one path.</w:t>
             </w:r>
           </w:p>
           <w:p>
@@ -5361,6 +4649,59 @@
             <w:r>
               <w:t>29/1/2017 3:47 AM</w:t>
             </w:r>
+          </w:p>
+        </w:tc>
+      </w:tr>
+      <w:tr>
+        <w:tc>
+          <w:tcPr>
+            <w:cnfStyle w:val="001000000000" w:firstRow="0" w:lastRow="0" w:firstColumn="1" w:lastColumn="0" w:oddVBand="0" w:evenVBand="0" w:oddHBand="0" w:evenHBand="0" w:firstRowFirstColumn="0" w:firstRowLastColumn="0" w:lastRowFirstColumn="0" w:lastRowLastColumn="0"/>
+            <w:tcW w:w="5781" w:type="dxa"/>
+          </w:tcPr>
+          <w:p>
+            <w:pPr>
+              <w:rPr>
+                <w:rFonts w:asciiTheme="majorHAnsi" w:hAnsiTheme="majorHAnsi" w:cstheme="majorHAnsi"/>
+                <w:b w:val="0"/>
+                <w:bCs w:val="0"/>
+              </w:rPr>
+            </w:pPr>
+            <w:r>
+              <w:rPr>
+                <w:rFonts w:asciiTheme="majorHAnsi" w:hAnsiTheme="majorHAnsi" w:cstheme="majorHAnsi"/>
+                <w:b w:val="0"/>
+                <w:bCs w:val="0"/>
+              </w:rPr>
+              <w:t>Fixed a bug where an error box is shown anytime the game is closed.</w:t>
+            </w:r>
+          </w:p>
+        </w:tc>
+        <w:tc>
+          <w:tcPr>
+            <w:tcW w:w="914" w:type="dxa"/>
+          </w:tcPr>
+          <w:p>
+            <w:pPr>
+              <w:cnfStyle w:val="000000000000" w:firstRow="0" w:lastRow="0" w:firstColumn="0" w:lastColumn="0" w:oddVBand="0" w:evenVBand="0" w:oddHBand="0" w:evenHBand="0" w:firstRowFirstColumn="0" w:firstRowLastColumn="0" w:lastRowFirstColumn="0" w:lastRowLastColumn="0"/>
+            </w:pPr>
+            <w:r>
+              <w:t>0.1.4</w:t>
+            </w:r>
+          </w:p>
+        </w:tc>
+        <w:tc>
+          <w:tcPr>
+            <w:tcW w:w="2321" w:type="dxa"/>
+          </w:tcPr>
+          <w:p>
+            <w:pPr>
+              <w:cnfStyle w:val="000000000000" w:firstRow="0" w:lastRow="0" w:firstColumn="0" w:lastColumn="0" w:oddVBand="0" w:evenVBand="0" w:oddHBand="0" w:evenHBand="0" w:firstRowFirstColumn="0" w:firstRowLastColumn="0" w:lastRowFirstColumn="0" w:lastRowLastColumn="0"/>
+            </w:pPr>
+            <w:r>
+              <w:t>29/1/2017 3:51 AM</w:t>
+            </w:r>
+            <w:bookmarkStart w:id="10" w:name="_GoBack"/>
+            <w:bookmarkEnd w:id="10"/>
           </w:p>
         </w:tc>
       </w:tr>
@@ -5688,13 +5029,8 @@
       <w:pStyle w:val="Header"/>
     </w:pPr>
     <w:r>
-      <w:t xml:space="preserve">Bradley </w:t>
+      <w:t>Bradley Chatha</w:t>
     </w:r>
-    <w:proofErr w:type="spellStart"/>
-    <w:r>
-      <w:t>Chatha</w:t>
-    </w:r>
-    <w:proofErr w:type="spellEnd"/>
   </w:p>
   <w:p>
     <w:pPr>
@@ -8195,7 +7531,7 @@
 </file>
 
 <file path=customXml/itemProps1.xml><?xml version="1.0" encoding="utf-8"?>
-<ds:datastoreItem xmlns:ds="http://schemas.openxmlformats.org/officeDocument/2006/customXml" ds:itemID="{F8F06477-E7A1-4989-8C70-C41D6C054A48}">
+<ds:datastoreItem xmlns:ds="http://schemas.openxmlformats.org/officeDocument/2006/customXml" ds:itemID="{A09EFF15-5632-4E5F-889D-F399E637085C}">
   <ds:schemaRefs>
     <ds:schemaRef ds:uri="http://schemas.openxmlformats.org/officeDocument/2006/bibliography"/>
   </ds:schemaRefs>

</xml_diff>

<commit_message>
Add support to Board.predict for being able to use the other controller's piece
</commit_message>
<xml_diff>
--- a/docs/Roadmap.docx
+++ b/docs/Roadmap.docx
@@ -4767,6 +4767,55 @@
             </w:pPr>
             <w:r>
               <w:t>31/1/2017 3:00 AM</w:t>
+            </w:r>
+          </w:p>
+        </w:tc>
+      </w:tr>
+      <w:tr>
+        <w:tc>
+          <w:tcPr>
+            <w:cnfStyle w:val="001000000000" w:firstRow="0" w:lastRow="0" w:firstColumn="1" w:lastColumn="0" w:oddVBand="0" w:evenVBand="0" w:oddHBand="0" w:evenHBand="0" w:firstRowFirstColumn="0" w:firstRowLastColumn="0" w:lastRowFirstColumn="0" w:lastRowLastColumn="0"/>
+            <w:tcW w:w="5781" w:type="dxa"/>
+          </w:tcPr>
+          <w:p>
+            <w:pPr>
+              <w:rPr>
+                <w:rFonts w:asciiTheme="majorHAnsi" w:hAnsiTheme="majorHAnsi" w:cstheme="majorHAnsi"/>
+                <w:b w:val="0"/>
+              </w:rPr>
+            </w:pPr>
+            <w:r>
+              <w:rPr>
+                <w:rFonts w:asciiTheme="majorHAnsi" w:hAnsiTheme="majorHAnsi" w:cstheme="majorHAnsi"/>
+                <w:b w:val="0"/>
+              </w:rPr>
+              <w:t>Allow a controller to use Board.predict, but using the other controller’s piece. (So the ‘X’ controller can use ‘O’ controller’s piece with Board.predict)</w:t>
+            </w:r>
+          </w:p>
+        </w:tc>
+        <w:tc>
+          <w:tcPr>
+            <w:tcW w:w="914" w:type="dxa"/>
+          </w:tcPr>
+          <w:p>
+            <w:pPr>
+              <w:cnfStyle w:val="000000000000" w:firstRow="0" w:lastRow="0" w:firstColumn="0" w:lastColumn="0" w:oddVBand="0" w:evenVBand="0" w:oddHBand="0" w:evenHBand="0" w:firstRowFirstColumn="0" w:firstRowLastColumn="0" w:lastRowFirstColumn="0" w:lastRowLastColumn="0"/>
+            </w:pPr>
+            <w:r>
+              <w:t>0.1.4</w:t>
+            </w:r>
+          </w:p>
+        </w:tc>
+        <w:tc>
+          <w:tcPr>
+            <w:tcW w:w="2321" w:type="dxa"/>
+          </w:tcPr>
+          <w:p>
+            <w:pPr>
+              <w:cnfStyle w:val="000000000000" w:firstRow="0" w:lastRow="0" w:firstColumn="0" w:lastColumn="0" w:oddVBand="0" w:evenVBand="0" w:oddHBand="0" w:evenHBand="0" w:firstRowFirstColumn="0" w:firstRowLastColumn="0" w:lastRowFirstColumn="0" w:lastRowLastColumn="0"/>
+            </w:pPr>
+            <w:r>
+              <w:t>31/1/2017 3:46 AM</w:t>
             </w:r>
             <w:bookmarkStart w:id="10" w:name="_GoBack"/>
             <w:bookmarkEnd w:id="10"/>
@@ -7599,7 +7648,7 @@
 </file>
 
 <file path=customXml/itemProps1.xml><?xml version="1.0" encoding="utf-8"?>
-<ds:datastoreItem xmlns:ds="http://schemas.openxmlformats.org/officeDocument/2006/customXml" ds:itemID="{E2C20C2E-A4AD-49C8-B35C-72093E5E3E91}">
+<ds:datastoreItem xmlns:ds="http://schemas.openxmlformats.org/officeDocument/2006/customXml" ds:itemID="{25D1B90B-5B8E-4CCE-9909-2862AA26470E}">
   <ds:schemaRefs>
     <ds:schemaRef ds:uri="http://schemas.openxmlformats.org/officeDocument/2006/bibliography"/>
   </ds:schemaRefs>

</xml_diff>

<commit_message>
Add doWinBlockCheck to the AI
</commit_message>
<xml_diff>
--- a/docs/Roadmap.docx
+++ b/docs/Roadmap.docx
@@ -2259,6 +2259,100 @@
     </w:p>
     <w:p>
       <w:pPr>
+        <w:pStyle w:val="ListParagraph"/>
+        <w:numPr>
+          <w:ilvl w:val="0"/>
+          <w:numId w:val="13"/>
+        </w:numPr>
+        <w:rPr>
+          <w:rFonts w:cstheme="minorHAnsi"/>
+        </w:rPr>
+      </w:pPr>
+      <w:r>
+        <w:rPr>
+          <w:rFonts w:cstheme="minorHAnsi"/>
+          <w:bCs/>
+        </w:rPr>
+        <w:t xml:space="preserve">Add a new mode to the AI, “doWinBlockCheck”, where the AI determines if it can either win this turn, or block the player from winning this turn. </w:t>
+      </w:r>
+      <w:r>
+        <w:rPr>
+          <w:rFonts w:cstheme="minorHAnsi"/>
+          <w:bCs/>
+        </w:rPr>
+        <w:t>However…</w:t>
+      </w:r>
+      <w:r>
+        <w:rPr>
+          <w:rFonts w:cstheme="minorHAnsi"/>
+          <w:bCs/>
+        </w:rPr>
+        <w:t xml:space="preserve"> This mode has been</w:t>
+      </w:r>
+      <w:r>
+        <w:rPr>
+          <w:rFonts w:cstheme="minorHAnsi"/>
+          <w:bCs/>
+        </w:rPr>
+        <w:t xml:space="preserve"> disabled and won’t be used </w:t>
+      </w:r>
+      <w:r>
+        <w:rPr>
+          <w:rFonts w:cstheme="minorHAnsi"/>
+          <w:bCs/>
+        </w:rPr>
+        <w:t>by the AI</w:t>
+      </w:r>
+      <w:r>
+        <w:rPr>
+          <w:rFonts w:cstheme="minorHAnsi"/>
+          <w:bCs/>
+        </w:rPr>
+        <w:t>(Explained below).</w:t>
+      </w:r>
+    </w:p>
+    <w:p>
+      <w:pPr>
+        <w:rPr>
+          <w:rFonts w:cstheme="minorHAnsi"/>
+        </w:rPr>
+      </w:pPr>
+      <w:r>
+        <w:rPr>
+          <w:rFonts w:cstheme="minorHAnsi"/>
+        </w:rPr>
+        <w:t>I made the decision to disable the ‘</w:t>
+      </w:r>
+      <w:r>
+        <w:rPr>
+          <w:rFonts w:cstheme="minorHAnsi"/>
+        </w:rPr>
+        <w:t>doWin</w:t>
+      </w:r>
+      <w:bookmarkStart w:id="8" w:name="_GoBack"/>
+      <w:bookmarkEnd w:id="8"/>
+      <w:r>
+        <w:rPr>
+          <w:rFonts w:cstheme="minorHAnsi"/>
+        </w:rPr>
+        <w:t xml:space="preserve">BlockCheck’ mode because first of all, it made winning pretty difficult (while its behaviour was much more human-like, I found myself tying too much for my liking). </w:t>
+      </w:r>
+    </w:p>
+    <w:p>
+      <w:pPr>
+        <w:rPr>
+          <w:rFonts w:cstheme="minorHAnsi"/>
+        </w:rPr>
+      </w:pPr>
+      <w:r>
+        <w:rPr>
+          <w:rFonts w:cstheme="minorHAnsi"/>
+        </w:rPr>
+        <w:t>After disabling the code that blocks the player from winning, the AI felt much better to fight against; however, I felt that the ‘doStatisticallyBest’ mode (the main focus of the project) was just put out of focus. It was simply there to help guide the AI on a path where ‘doWinBlockCheck’ would make the AI win, which just doesn’t ‘feel’ quite right, considering ‘doStatisticallyBest’ is what the AI should be relying on.</w:t>
+      </w:r>
+    </w:p>
+    <w:p>
+      <w:pPr>
         <w:pStyle w:val="Heading2"/>
       </w:pPr>
       <w:r>
@@ -2336,6 +2430,7 @@
     </w:p>
     <w:p>
       <w:r>
+        <w:lastRenderedPageBreak/>
         <w:t>After this version, all that’s left will be bug fixes and changes to the algorithm the AI uses. After those are done, then the UI/overall experience needs to be polished</w:t>
       </w:r>
       <w:r>
@@ -2388,12 +2483,12 @@
       <w:pPr>
         <w:pStyle w:val="Heading2"/>
       </w:pPr>
-      <w:bookmarkStart w:id="8" w:name="_Toc472603380"/>
+      <w:bookmarkStart w:id="9" w:name="_Toc472603380"/>
       <w:r>
         <w:lastRenderedPageBreak/>
         <w:t>V0.1.2</w:t>
       </w:r>
-      <w:bookmarkEnd w:id="8"/>
+      <w:bookmarkEnd w:id="9"/>
     </w:p>
     <w:p>
       <w:r>
@@ -2492,11 +2587,11 @@
       <w:pPr>
         <w:pStyle w:val="Heading2"/>
       </w:pPr>
-      <w:bookmarkStart w:id="9" w:name="_Toc472603381"/>
+      <w:bookmarkStart w:id="10" w:name="_Toc472603381"/>
       <w:r>
         <w:t>V0.1.1</w:t>
       </w:r>
-      <w:bookmarkEnd w:id="9"/>
+      <w:bookmarkEnd w:id="10"/>
     </w:p>
     <w:p>
       <w:r>
@@ -4817,8 +4912,55 @@
             <w:r>
               <w:t>31/1/2017 3:46 AM</w:t>
             </w:r>
-            <w:bookmarkStart w:id="10" w:name="_GoBack"/>
-            <w:bookmarkEnd w:id="10"/>
+          </w:p>
+        </w:tc>
+      </w:tr>
+      <w:tr>
+        <w:tc>
+          <w:tcPr>
+            <w:cnfStyle w:val="001000000000" w:firstRow="0" w:lastRow="0" w:firstColumn="1" w:lastColumn="0" w:oddVBand="0" w:evenVBand="0" w:oddHBand="0" w:evenHBand="0" w:firstRowFirstColumn="0" w:firstRowLastColumn="0" w:lastRowFirstColumn="0" w:lastRowLastColumn="0"/>
+            <w:tcW w:w="5781" w:type="dxa"/>
+          </w:tcPr>
+          <w:p>
+            <w:pPr>
+              <w:rPr>
+                <w:rFonts w:asciiTheme="majorHAnsi" w:hAnsiTheme="majorHAnsi" w:cstheme="majorHAnsi"/>
+                <w:b w:val="0"/>
+              </w:rPr>
+            </w:pPr>
+            <w:r>
+              <w:rPr>
+                <w:rFonts w:asciiTheme="majorHAnsi" w:hAnsiTheme="majorHAnsi" w:cstheme="majorHAnsi"/>
+                <w:b w:val="0"/>
+              </w:rPr>
+              <w:t>Add the ‘doWinBlockCheck’ mode for the AI, albeit disabled.</w:t>
+            </w:r>
+          </w:p>
+        </w:tc>
+        <w:tc>
+          <w:tcPr>
+            <w:tcW w:w="914" w:type="dxa"/>
+          </w:tcPr>
+          <w:p>
+            <w:pPr>
+              <w:cnfStyle w:val="000000000000" w:firstRow="0" w:lastRow="0" w:firstColumn="0" w:lastColumn="0" w:oddVBand="0" w:evenVBand="0" w:oddHBand="0" w:evenHBand="0" w:firstRowFirstColumn="0" w:firstRowLastColumn="0" w:lastRowFirstColumn="0" w:lastRowLastColumn="0"/>
+            </w:pPr>
+            <w:r>
+              <w:t>0.1.4</w:t>
+            </w:r>
+          </w:p>
+        </w:tc>
+        <w:tc>
+          <w:tcPr>
+            <w:tcW w:w="2321" w:type="dxa"/>
+          </w:tcPr>
+          <w:p>
+            <w:pPr>
+              <w:cnfStyle w:val="000000000000" w:firstRow="0" w:lastRow="0" w:firstColumn="0" w:lastColumn="0" w:oddVBand="0" w:evenVBand="0" w:oddHBand="0" w:evenHBand="0" w:firstRowFirstColumn="0" w:firstRowLastColumn="0" w:lastRowFirstColumn="0" w:lastRowLastColumn="0"/>
+            </w:pPr>
+            <w:r>
+              <w:t>31/1/2017 3:56 AM</w:t>
+            </w:r>
           </w:p>
         </w:tc>
       </w:tr>
@@ -4946,7 +5088,7 @@
                                 <w:rPr>
                                   <w:noProof/>
                                 </w:rPr>
-                                <w:t>9</w:t>
+                                <w:t>6</w:t>
                               </w:r>
                               <w:r>
                                 <w:rPr>
@@ -5012,7 +5154,7 @@
                           <w:rPr>
                             <w:noProof/>
                           </w:rPr>
-                          <w:t>9</w:t>
+                          <w:t>6</w:t>
                         </w:r>
                         <w:r>
                           <w:rPr>
@@ -7648,7 +7790,7 @@
 </file>
 
 <file path=customXml/itemProps1.xml><?xml version="1.0" encoding="utf-8"?>
-<ds:datastoreItem xmlns:ds="http://schemas.openxmlformats.org/officeDocument/2006/customXml" ds:itemID="{25D1B90B-5B8E-4CCE-9909-2862AA26470E}">
+<ds:datastoreItem xmlns:ds="http://schemas.openxmlformats.org/officeDocument/2006/customXml" ds:itemID="{C8A5C8AF-9193-4624-8893-4B55D56AD52D}">
   <ds:schemaRefs>
     <ds:schemaRef ds:uri="http://schemas.openxmlformats.org/officeDocument/2006/bibliography"/>
   </ds:schemaRefs>

</xml_diff>

<commit_message>
Remove the code for doWinBlockCheck
</commit_message>
<xml_diff>
--- a/docs/Roadmap.docx
+++ b/docs/Roadmap.docx
@@ -2329,8 +2329,6 @@
         </w:rPr>
         <w:t>doWin</w:t>
       </w:r>
-      <w:bookmarkStart w:id="8" w:name="_GoBack"/>
-      <w:bookmarkEnd w:id="8"/>
       <w:r>
         <w:rPr>
           <w:rFonts w:cstheme="minorHAnsi"/>
@@ -2483,12 +2481,12 @@
       <w:pPr>
         <w:pStyle w:val="Heading2"/>
       </w:pPr>
-      <w:bookmarkStart w:id="9" w:name="_Toc472603380"/>
+      <w:bookmarkStart w:id="8" w:name="_Toc472603380"/>
       <w:r>
         <w:lastRenderedPageBreak/>
         <w:t>V0.1.2</w:t>
       </w:r>
-      <w:bookmarkEnd w:id="9"/>
+      <w:bookmarkEnd w:id="8"/>
     </w:p>
     <w:p>
       <w:r>
@@ -2587,11 +2585,11 @@
       <w:pPr>
         <w:pStyle w:val="Heading2"/>
       </w:pPr>
-      <w:bookmarkStart w:id="10" w:name="_Toc472603381"/>
+      <w:bookmarkStart w:id="9" w:name="_Toc472603381"/>
       <w:r>
         <w:t>V0.1.1</w:t>
       </w:r>
-      <w:bookmarkEnd w:id="10"/>
+      <w:bookmarkEnd w:id="9"/>
     </w:p>
     <w:p>
       <w:r>
@@ -4961,6 +4959,57 @@
             <w:r>
               <w:t>31/1/2017 3:56 AM</w:t>
             </w:r>
+          </w:p>
+        </w:tc>
+      </w:tr>
+      <w:tr>
+        <w:tc>
+          <w:tcPr>
+            <w:cnfStyle w:val="001000000000" w:firstRow="0" w:lastRow="0" w:firstColumn="1" w:lastColumn="0" w:oddVBand="0" w:evenVBand="0" w:oddHBand="0" w:evenHBand="0" w:firstRowFirstColumn="0" w:firstRowLastColumn="0" w:lastRowFirstColumn="0" w:lastRowLastColumn="0"/>
+            <w:tcW w:w="5781" w:type="dxa"/>
+          </w:tcPr>
+          <w:p>
+            <w:pPr>
+              <w:rPr>
+                <w:rFonts w:asciiTheme="majorHAnsi" w:hAnsiTheme="majorHAnsi" w:cstheme="majorHAnsi"/>
+                <w:b w:val="0"/>
+              </w:rPr>
+            </w:pPr>
+            <w:r>
+              <w:rPr>
+                <w:rFonts w:asciiTheme="majorHAnsi" w:hAnsiTheme="majorHAnsi" w:cstheme="majorHAnsi"/>
+                <w:b w:val="0"/>
+              </w:rPr>
+              <w:t>Remove the code for ‘doWinBlockCheck’. I can use a simple git command to get the code back. I just don’t want it using up space.</w:t>
+            </w:r>
+          </w:p>
+        </w:tc>
+        <w:tc>
+          <w:tcPr>
+            <w:tcW w:w="914" w:type="dxa"/>
+          </w:tcPr>
+          <w:p>
+            <w:pPr>
+              <w:cnfStyle w:val="000000000000" w:firstRow="0" w:lastRow="0" w:firstColumn="0" w:lastColumn="0" w:oddVBand="0" w:evenVBand="0" w:oddHBand="0" w:evenHBand="0" w:firstRowFirstColumn="0" w:firstRowLastColumn="0" w:lastRowFirstColumn="0" w:lastRowLastColumn="0"/>
+            </w:pPr>
+            <w:r>
+              <w:t>0.1.4</w:t>
+            </w:r>
+          </w:p>
+        </w:tc>
+        <w:tc>
+          <w:tcPr>
+            <w:tcW w:w="2321" w:type="dxa"/>
+          </w:tcPr>
+          <w:p>
+            <w:pPr>
+              <w:cnfStyle w:val="000000000000" w:firstRow="0" w:lastRow="0" w:firstColumn="0" w:lastColumn="0" w:oddVBand="0" w:evenVBand="0" w:oddHBand="0" w:evenHBand="0" w:firstRowFirstColumn="0" w:firstRowLastColumn="0" w:lastRowFirstColumn="0" w:lastRowLastColumn="0"/>
+            </w:pPr>
+            <w:r>
+              <w:t>31/1/2017 4:00 AM</w:t>
+            </w:r>
+            <w:bookmarkStart w:id="10" w:name="_GoBack"/>
+            <w:bookmarkEnd w:id="10"/>
           </w:p>
         </w:tc>
       </w:tr>
@@ -5088,7 +5137,7 @@
                                 <w:rPr>
                                   <w:noProof/>
                                 </w:rPr>
-                                <w:t>6</w:t>
+                                <w:t>10</w:t>
                               </w:r>
                               <w:r>
                                 <w:rPr>
@@ -5154,7 +5203,7 @@
                           <w:rPr>
                             <w:noProof/>
                           </w:rPr>
-                          <w:t>6</w:t>
+                          <w:t>10</w:t>
                         </w:r>
                         <w:r>
                           <w:rPr>
@@ -7790,7 +7839,7 @@
 </file>
 
 <file path=customXml/itemProps1.xml><?xml version="1.0" encoding="utf-8"?>
-<ds:datastoreItem xmlns:ds="http://schemas.openxmlformats.org/officeDocument/2006/customXml" ds:itemID="{C8A5C8AF-9193-4624-8893-4B55D56AD52D}">
+<ds:datastoreItem xmlns:ds="http://schemas.openxmlformats.org/officeDocument/2006/customXml" ds:itemID="{9AC69257-AC5D-4764-AB91-0D2FA57D13DA}">
   <ds:schemaRefs>
     <ds:schemaRef ds:uri="http://schemas.openxmlformats.org/officeDocument/2006/bibliography"/>
   </ds:schemaRefs>

</xml_diff>

<commit_message>
Add 25% chance of using doRandom
</commit_message>
<xml_diff>
--- a/docs/Roadmap.docx
+++ b/docs/Roadmap.docx
@@ -2313,6 +2313,11 @@
     </w:p>
     <w:p>
       <w:pPr>
+        <w:pStyle w:val="ListParagraph"/>
+        <w:numPr>
+          <w:ilvl w:val="0"/>
+          <w:numId w:val="13"/>
+        </w:numPr>
         <w:rPr>
           <w:rFonts w:cstheme="minorHAnsi"/>
         </w:rPr>
@@ -2320,6 +2325,27 @@
       <w:r>
         <w:rPr>
           <w:rFonts w:cstheme="minorHAnsi"/>
+          <w:bCs/>
+        </w:rPr>
+        <w:t>If the AI selects a path that has less than 25% chance of winning, then there’s a 25% chance of the AI using ‘doRandom’ for a single turn.</w:t>
+      </w:r>
+      <w:r>
+        <w:rPr>
+          <w:rFonts w:cstheme="minorHAnsi"/>
+          <w:bCs/>
+        </w:rPr>
+        <w:t xml:space="preserve"> This prevents the AI from going down paths that generally make it lose, without locking the path out complete from the AI’s view.</w:t>
+      </w:r>
+    </w:p>
+    <w:p>
+      <w:pPr>
+        <w:rPr>
+          <w:rFonts w:cstheme="minorHAnsi"/>
+        </w:rPr>
+      </w:pPr>
+      <w:r>
+        <w:rPr>
+          <w:rFonts w:cstheme="minorHAnsi"/>
         </w:rPr>
         <w:t>I made the decision to disable the ‘</w:t>
       </w:r>
@@ -2348,6 +2374,18 @@
         </w:rPr>
         <w:t>After disabling the code that blocks the player from winning, the AI felt much better to fight against; however, I felt that the ‘doStatisticallyBest’ mode (the main focus of the project) was just put out of focus. It was simply there to help guide the AI on a path where ‘doWinBlockCheck’ would make the AI win, which just doesn’t ‘feel’ quite right, considering ‘doStatisticallyBest’ is what the AI should be relying on.</w:t>
       </w:r>
+    </w:p>
+    <w:p>
+      <w:r>
+        <w:br w:type="page"/>
+      </w:r>
+    </w:p>
+    <w:p>
+      <w:pPr>
+        <w:rPr>
+          <w:rFonts w:cstheme="minorHAnsi"/>
+        </w:rPr>
+      </w:pPr>
     </w:p>
     <w:p>
       <w:pPr>
@@ -2428,7 +2466,6 @@
     </w:p>
     <w:p>
       <w:r>
-        <w:lastRenderedPageBreak/>
         <w:t>After this version, all that’s left will be bug fixes and changes to the algorithm the AI uses. After those are done, then the UI/overall experience needs to be polished</w:t>
       </w:r>
       <w:r>
@@ -5007,6 +5044,55 @@
             </w:pPr>
             <w:r>
               <w:t>31/1/2017 4:00 AM</w:t>
+            </w:r>
+          </w:p>
+        </w:tc>
+      </w:tr>
+      <w:tr>
+        <w:tc>
+          <w:tcPr>
+            <w:cnfStyle w:val="001000000000" w:firstRow="0" w:lastRow="0" w:firstColumn="1" w:lastColumn="0" w:oddVBand="0" w:evenVBand="0" w:oddHBand="0" w:evenHBand="0" w:firstRowFirstColumn="0" w:firstRowLastColumn="0" w:lastRowFirstColumn="0" w:lastRowLastColumn="0"/>
+            <w:tcW w:w="5781" w:type="dxa"/>
+          </w:tcPr>
+          <w:p>
+            <w:pPr>
+              <w:rPr>
+                <w:rFonts w:asciiTheme="majorHAnsi" w:hAnsiTheme="majorHAnsi" w:cstheme="majorHAnsi"/>
+                <w:b w:val="0"/>
+              </w:rPr>
+            </w:pPr>
+            <w:r>
+              <w:rPr>
+                <w:rFonts w:asciiTheme="majorHAnsi" w:hAnsiTheme="majorHAnsi" w:cstheme="majorHAnsi"/>
+                <w:b w:val="0"/>
+              </w:rPr>
+              <w:t>Add a 25% chance to perform ‘doRandom’, if the AI’s current path has less than 25% chance of winning.</w:t>
+            </w:r>
+          </w:p>
+        </w:tc>
+        <w:tc>
+          <w:tcPr>
+            <w:tcW w:w="914" w:type="dxa"/>
+          </w:tcPr>
+          <w:p>
+            <w:pPr>
+              <w:cnfStyle w:val="000000000000" w:firstRow="0" w:lastRow="0" w:firstColumn="0" w:lastColumn="0" w:oddVBand="0" w:evenVBand="0" w:oddHBand="0" w:evenHBand="0" w:firstRowFirstColumn="0" w:firstRowLastColumn="0" w:lastRowFirstColumn="0" w:lastRowLastColumn="0"/>
+            </w:pPr>
+            <w:r>
+              <w:t>0.1.4.</w:t>
+            </w:r>
+          </w:p>
+        </w:tc>
+        <w:tc>
+          <w:tcPr>
+            <w:tcW w:w="2321" w:type="dxa"/>
+          </w:tcPr>
+          <w:p>
+            <w:pPr>
+              <w:cnfStyle w:val="000000000000" w:firstRow="0" w:lastRow="0" w:firstColumn="0" w:lastColumn="0" w:oddVBand="0" w:evenVBand="0" w:oddHBand="0" w:evenHBand="0" w:firstRowFirstColumn="0" w:firstRowLastColumn="0" w:lastRowFirstColumn="0" w:lastRowLastColumn="0"/>
+            </w:pPr>
+            <w:r>
+              <w:t>31/1/2017 4:32 AM</w:t>
             </w:r>
             <w:bookmarkStart w:id="10" w:name="_GoBack"/>
             <w:bookmarkEnd w:id="10"/>
@@ -7839,7 +7925,7 @@
 </file>
 
 <file path=customXml/itemProps1.xml><?xml version="1.0" encoding="utf-8"?>
-<ds:datastoreItem xmlns:ds="http://schemas.openxmlformats.org/officeDocument/2006/customXml" ds:itemID="{9AC69257-AC5D-4764-AB91-0D2FA57D13DA}">
+<ds:datastoreItem xmlns:ds="http://schemas.openxmlformats.org/officeDocument/2006/customXml" ds:itemID="{92790084-2567-49B4-B1E0-66DC4B219587}">
   <ds:schemaRefs>
     <ds:schemaRef ds:uri="http://schemas.openxmlformats.org/officeDocument/2006/bibliography"/>
   </ds:schemaRefs>

</xml_diff>

<commit_message>
Prevent the debug windows from opening in release mode
</commit_message>
<xml_diff>
--- a/docs/Roadmap.docx
+++ b/docs/Roadmap.docx
@@ -2339,6 +2339,27 @@
     </w:p>
     <w:p>
       <w:pPr>
+        <w:pStyle w:val="ListParagraph"/>
+        <w:numPr>
+          <w:ilvl w:val="0"/>
+          <w:numId w:val="13"/>
+        </w:numPr>
+        <w:rPr>
+          <w:rFonts w:cstheme="minorHAnsi"/>
+        </w:rPr>
+      </w:pPr>
+      <w:r>
+        <w:rPr>
+          <w:rFonts w:cstheme="minorHAnsi"/>
+          <w:bCs/>
+        </w:rPr>
+        <w:t>When the game isn’t built in debug mode, prevent the node debug windows from being created.</w:t>
+      </w:r>
+      <w:bookmarkStart w:id="8" w:name="_GoBack"/>
+      <w:bookmarkEnd w:id="8"/>
+    </w:p>
+    <w:p>
+      <w:pPr>
         <w:rPr>
           <w:rFonts w:cstheme="minorHAnsi"/>
         </w:rPr>
@@ -2518,12 +2539,12 @@
       <w:pPr>
         <w:pStyle w:val="Heading2"/>
       </w:pPr>
-      <w:bookmarkStart w:id="8" w:name="_Toc472603380"/>
+      <w:bookmarkStart w:id="9" w:name="_Toc472603380"/>
       <w:r>
         <w:lastRenderedPageBreak/>
         <w:t>V0.1.2</w:t>
       </w:r>
-      <w:bookmarkEnd w:id="8"/>
+      <w:bookmarkEnd w:id="9"/>
     </w:p>
     <w:p>
       <w:r>
@@ -2622,11 +2643,11 @@
       <w:pPr>
         <w:pStyle w:val="Heading2"/>
       </w:pPr>
-      <w:bookmarkStart w:id="9" w:name="_Toc472603381"/>
+      <w:bookmarkStart w:id="10" w:name="_Toc472603381"/>
       <w:r>
         <w:t>V0.1.1</w:t>
       </w:r>
-      <w:bookmarkEnd w:id="9"/>
+      <w:bookmarkEnd w:id="10"/>
     </w:p>
     <w:p>
       <w:r>
@@ -5079,7 +5100,7 @@
               <w:cnfStyle w:val="000000000000" w:firstRow="0" w:lastRow="0" w:firstColumn="0" w:lastColumn="0" w:oddVBand="0" w:evenVBand="0" w:oddHBand="0" w:evenHBand="0" w:firstRowFirstColumn="0" w:firstRowLastColumn="0" w:lastRowFirstColumn="0" w:lastRowLastColumn="0"/>
             </w:pPr>
             <w:r>
-              <w:t>0.1.4.</w:t>
+              <w:t>0.1.4</w:t>
             </w:r>
           </w:p>
         </w:tc>
@@ -5094,8 +5115,55 @@
             <w:r>
               <w:t>31/1/2017 4:32 AM</w:t>
             </w:r>
-            <w:bookmarkStart w:id="10" w:name="_GoBack"/>
-            <w:bookmarkEnd w:id="10"/>
+          </w:p>
+        </w:tc>
+      </w:tr>
+      <w:tr>
+        <w:tc>
+          <w:tcPr>
+            <w:cnfStyle w:val="001000000000" w:firstRow="0" w:lastRow="0" w:firstColumn="1" w:lastColumn="0" w:oddVBand="0" w:evenVBand="0" w:oddHBand="0" w:evenHBand="0" w:firstRowFirstColumn="0" w:firstRowLastColumn="0" w:lastRowFirstColumn="0" w:lastRowLastColumn="0"/>
+            <w:tcW w:w="5781" w:type="dxa"/>
+          </w:tcPr>
+          <w:p>
+            <w:pPr>
+              <w:rPr>
+                <w:rFonts w:asciiTheme="majorHAnsi" w:hAnsiTheme="majorHAnsi" w:cstheme="majorHAnsi"/>
+                <w:b w:val="0"/>
+              </w:rPr>
+            </w:pPr>
+            <w:r>
+              <w:rPr>
+                <w:rFonts w:asciiTheme="majorHAnsi" w:hAnsiTheme="majorHAnsi" w:cstheme="majorHAnsi"/>
+                <w:b w:val="0"/>
+              </w:rPr>
+              <w:t>Prevent the Node Debug windows from opening when DEBUG isn’t defined.</w:t>
+            </w:r>
+          </w:p>
+        </w:tc>
+        <w:tc>
+          <w:tcPr>
+            <w:tcW w:w="914" w:type="dxa"/>
+          </w:tcPr>
+          <w:p>
+            <w:pPr>
+              <w:cnfStyle w:val="000000000000" w:firstRow="0" w:lastRow="0" w:firstColumn="0" w:lastColumn="0" w:oddVBand="0" w:evenVBand="0" w:oddHBand="0" w:evenHBand="0" w:firstRowFirstColumn="0" w:firstRowLastColumn="0" w:lastRowFirstColumn="0" w:lastRowLastColumn="0"/>
+            </w:pPr>
+            <w:r>
+              <w:t>0.1.4</w:t>
+            </w:r>
+          </w:p>
+        </w:tc>
+        <w:tc>
+          <w:tcPr>
+            <w:tcW w:w="2321" w:type="dxa"/>
+          </w:tcPr>
+          <w:p>
+            <w:pPr>
+              <w:cnfStyle w:val="000000000000" w:firstRow="0" w:lastRow="0" w:firstColumn="0" w:lastColumn="0" w:oddVBand="0" w:evenVBand="0" w:oddHBand="0" w:evenHBand="0" w:firstRowFirstColumn="0" w:firstRowLastColumn="0" w:lastRowFirstColumn="0" w:lastRowLastColumn="0"/>
+            </w:pPr>
+            <w:r>
+              <w:t>31/1/2017 4:42 AM</w:t>
+            </w:r>
           </w:p>
         </w:tc>
       </w:tr>
@@ -5223,7 +5291,7 @@
                                 <w:rPr>
                                   <w:noProof/>
                                 </w:rPr>
-                                <w:t>10</w:t>
+                                <w:t>6</w:t>
                               </w:r>
                               <w:r>
                                 <w:rPr>
@@ -5289,7 +5357,7 @@
                           <w:rPr>
                             <w:noProof/>
                           </w:rPr>
-                          <w:t>10</w:t>
+                          <w:t>6</w:t>
                         </w:r>
                         <w:r>
                           <w:rPr>
@@ -7925,7 +7993,7 @@
 </file>
 
 <file path=customXml/itemProps1.xml><?xml version="1.0" encoding="utf-8"?>
-<ds:datastoreItem xmlns:ds="http://schemas.openxmlformats.org/officeDocument/2006/customXml" ds:itemID="{92790084-2567-49B4-B1E0-66DC4B219587}">
+<ds:datastoreItem xmlns:ds="http://schemas.openxmlformats.org/officeDocument/2006/customXml" ds:itemID="{3495DD17-9CFC-40DE-87B1-1DDB660D18A5}">
   <ds:schemaRefs>
     <ds:schemaRef ds:uri="http://schemas.openxmlformats.org/officeDocument/2006/bibliography"/>
   </ds:schemaRefs>

</xml_diff>

<commit_message>
Bump version to 0.2.0, define goals for 0.3.0
</commit_message>
<xml_diff>
--- a/docs/Roadmap.docx
+++ b/docs/Roadmap.docx
@@ -3603,7 +3603,13 @@
     </w:p>
     <w:p>
       <w:r>
-        <w:t>This is the final version of the game before it is deemed to be stable and completed. It mostly involves polishing what already exists, as well as adding tiny features.</w:t>
+        <w:t>This is the final version of the game before it is deemed to be stable and completed. It mostly involves polishing what already exists, as well as adding tiny features</w:t>
+      </w:r>
+      <w:r>
+        <w:t xml:space="preserve"> (in other words, just picking off the low-hanging fruit)</w:t>
+      </w:r>
+      <w:r>
+        <w:t>.</w:t>
       </w:r>
     </w:p>
     <w:p>
@@ -3876,11 +3882,39 @@
       <w:r>
         <w:t xml:space="preserve"> inside a file</w:t>
       </w:r>
+      <w:r>
+        <w:t>.</w:t>
+      </w:r>
+    </w:p>
+    <w:p>
+      <w:pPr>
+        <w:pStyle w:val="ListParagraph"/>
+        <w:numPr>
+          <w:ilvl w:val="0"/>
+          <w:numId w:val="15"/>
+        </w:numPr>
+      </w:pPr>
+      <w:r>
+        <w:t xml:space="preserve">Once </w:t>
+      </w:r>
+      <w:proofErr w:type="spellStart"/>
+      <w:r>
+        <w:t>MainWindow</w:t>
+      </w:r>
+      <w:proofErr w:type="spellEnd"/>
+      <w:r>
+        <w:t xml:space="preserve"> has been refactored to provide new functions to use, provide a way to lock/unlock the player from performing moves, so </w:t>
+      </w:r>
+      <w:proofErr w:type="spellStart"/>
+      <w:r>
+        <w:t>PlayerGUIController</w:t>
+      </w:r>
+      <w:proofErr w:type="spellEnd"/>
+      <w:r>
+        <w:t xml:space="preserve"> doesn’t have to clear the message queue each time.</w:t>
+      </w:r>
       <w:bookmarkStart w:id="12" w:name="_GoBack"/>
       <w:bookmarkEnd w:id="12"/>
-      <w:r>
-        <w:t>.</w:t>
-      </w:r>
     </w:p>
     <w:p>
       <w:r>
@@ -6755,7 +6789,7 @@
                                 <w:rPr>
                                   <w:noProof/>
                                 </w:rPr>
-                                <w:t>11</w:t>
+                                <w:t>10</w:t>
                               </w:r>
                               <w:r>
                                 <w:rPr>
@@ -6821,7 +6855,7 @@
                           <w:rPr>
                             <w:noProof/>
                           </w:rPr>
-                          <w:t>11</w:t>
+                          <w:t>10</w:t>
                         </w:r>
                         <w:r>
                           <w:rPr>
@@ -9667,7 +9701,7 @@
 </file>
 
 <file path=customXml/itemProps1.xml><?xml version="1.0" encoding="utf-8"?>
-<ds:datastoreItem xmlns:ds="http://schemas.openxmlformats.org/officeDocument/2006/customXml" ds:itemID="{E9E58675-EA1E-4ED4-A12E-C11B3B94749D}">
+<ds:datastoreItem xmlns:ds="http://schemas.openxmlformats.org/officeDocument/2006/customXml" ds:itemID="{1F9335FA-C3AE-48C4-90EB-E07F8BD1231B}">
   <ds:schemaRefs>
     <ds:schemaRef ds:uri="http://schemas.openxmlformats.org/officeDocument/2006/bibliography"/>
   </ds:schemaRefs>

</xml_diff>

<commit_message>
Add MainWindow.updateText, and make use of it
</commit_message>
<xml_diff>
--- a/docs/Roadmap.docx
+++ b/docs/Roadmap.docx
@@ -1131,15 +1131,7 @@
         </w:numPr>
       </w:pPr>
       <w:r>
-        <w:t xml:space="preserve">Have a way to represent a tree of moves (the Node class and the </w:t>
-      </w:r>
-      <w:proofErr w:type="spellStart"/>
-      <w:r>
-        <w:t>MoveTree</w:t>
-      </w:r>
-      <w:proofErr w:type="spellEnd"/>
-      <w:r>
-        <w:t xml:space="preserve"> class provide this)</w:t>
+        <w:t>Have a way to represent a tree of moves (the Node class and the MoveTree class provide this)</w:t>
       </w:r>
       <w:r>
         <w:t xml:space="preserve"> </w:t>
@@ -1160,15 +1152,7 @@
         </w:numPr>
       </w:pPr>
       <w:r>
-        <w:t>Have a way to calculate the statistically best path of moves to make (</w:t>
-      </w:r>
-      <w:proofErr w:type="spellStart"/>
-      <w:r>
-        <w:t>Average.statisticallyBest</w:t>
-      </w:r>
-      <w:proofErr w:type="spellEnd"/>
-      <w:r>
-        <w:t xml:space="preserve"> sorts this out</w:t>
+        <w:t>Have a way to calculate the statistically best path of moves to make (Average.statisticallyBest sorts this out</w:t>
       </w:r>
       <w:r>
         <w:t>, I know it’s a bit strange to have this before working on the AI, but I just needed it out the way</w:t>
@@ -1195,15 +1179,7 @@
         </w:numPr>
       </w:pPr>
       <w:r>
-        <w:t>Allow any Node class to be serialised/</w:t>
-      </w:r>
-      <w:proofErr w:type="spellStart"/>
-      <w:r>
-        <w:t>unserialised</w:t>
-      </w:r>
-      <w:proofErr w:type="spellEnd"/>
-      <w:r>
-        <w:t>.</w:t>
+        <w:t>Allow any Node class to be serialised/unserialised.</w:t>
       </w:r>
       <w:r>
         <w:t xml:space="preserve"> </w:t>
@@ -1245,15 +1221,7 @@
         <w:t>lly also the next minor version.</w:t>
       </w:r>
       <w:r>
-        <w:t xml:space="preserve"> </w:t>
-      </w:r>
-      <w:proofErr w:type="gramStart"/>
-      <w:r>
-        <w:t>So</w:t>
-      </w:r>
-      <w:proofErr w:type="gramEnd"/>
-      <w:r>
-        <w:t xml:space="preserve"> the v</w:t>
+        <w:t xml:space="preserve"> So the v</w:t>
       </w:r>
       <w:r>
         <w:t>ersion 0.0.4 is also v0.1</w:t>
@@ -1273,31 +1241,7 @@
         </w:numPr>
       </w:pPr>
       <w:r>
-        <w:t>Remove the ‘</w:t>
-      </w:r>
-      <w:proofErr w:type="spellStart"/>
-      <w:r>
-        <w:t>MoveTree</w:t>
-      </w:r>
-      <w:proofErr w:type="spellEnd"/>
-      <w:r>
-        <w:t xml:space="preserve">’ class. First, create a </w:t>
-      </w:r>
-      <w:proofErr w:type="spellStart"/>
-      <w:r>
-        <w:t>Node.root</w:t>
-      </w:r>
-      <w:proofErr w:type="spellEnd"/>
-      <w:r>
-        <w:t xml:space="preserve"> property to create an empty node (suitable as a root). Then, move the </w:t>
-      </w:r>
-      <w:proofErr w:type="spellStart"/>
-      <w:r>
-        <w:t>MoveTree.walk</w:t>
-      </w:r>
-      <w:proofErr w:type="spellEnd"/>
-      <w:r>
-        <w:t xml:space="preserve"> function into the Node class, since it makes more sense and </w:t>
+        <w:t xml:space="preserve">Remove the ‘MoveTree’ class. First, create a Node.root property to create an empty node (suitable as a root). Then, move the MoveTree.walk function into the Node class, since it makes more sense and </w:t>
       </w:r>
       <w:r>
         <w:t>provides more flexibility there.</w:t>
@@ -1322,26 +1266,10 @@
         </w:numPr>
       </w:pPr>
       <w:r>
-        <w:t>Use the ‘Board’ class as a namespace for the ‘Hash’ class. So ‘Hash’ becomes ‘</w:t>
-      </w:r>
-      <w:proofErr w:type="spellStart"/>
-      <w:r>
-        <w:t>Board.Hash</w:t>
-      </w:r>
-      <w:proofErr w:type="spellEnd"/>
-      <w:r>
-        <w:t>’. This better reflects its purpose</w:t>
-      </w:r>
-      <w:r>
-        <w:t>, and becomes consistent with ‘</w:t>
-      </w:r>
-      <w:proofErr w:type="spellStart"/>
-      <w:r>
-        <w:t>Board.Piece</w:t>
-      </w:r>
-      <w:proofErr w:type="spellEnd"/>
-      <w:r>
-        <w:t>’</w:t>
+        <w:t>Use the ‘Board’ class as a namespace for the ‘Hash’ class. So ‘Hash’ becomes ‘Board.Hash’. This better reflects its purpose</w:t>
+      </w:r>
+      <w:r>
+        <w:t>, and becomes consistent with ‘Board.Piece’</w:t>
       </w:r>
       <w:r>
         <w:t>.</w:t>
@@ -1467,15 +1395,7 @@
         </w:numPr>
       </w:pPr>
       <w:r>
-        <w:t>Put the ‘Hash’ class under the ‘Board’ namespace, so it is used like ‘</w:t>
-      </w:r>
-      <w:proofErr w:type="spellStart"/>
-      <w:r>
-        <w:t>Board.Hash</w:t>
-      </w:r>
-      <w:proofErr w:type="spellEnd"/>
-      <w:r>
-        <w:t>’</w:t>
+        <w:t>Put the ‘Hash’ class under the ‘Board’ namespace, so it is used like ‘Board.Hash’</w:t>
       </w:r>
       <w:r>
         <w:t>.</w:t>
@@ -1669,41 +1589,12 @@
         </w:numPr>
       </w:pPr>
       <w:r>
-        <w:t>Remove the ‘</w:t>
-      </w:r>
-      <w:proofErr w:type="spellStart"/>
-      <w:r>
-        <w:t>MoveTree</w:t>
-      </w:r>
-      <w:proofErr w:type="spellEnd"/>
-      <w:r>
-        <w:t>’ class, and move its functionality to ‘Node’.</w:t>
-      </w:r>
-    </w:p>
-    <w:p>
-      <w:proofErr w:type="spellStart"/>
-      <w:r>
-        <w:t>MoveTree</w:t>
-      </w:r>
-      <w:proofErr w:type="spellEnd"/>
-      <w:r>
-        <w:t xml:space="preserve"> was removed because it wasn’t offering any special functionality that I couldn’t just put inside ‘Node’. A special ‘</w:t>
-      </w:r>
-      <w:proofErr w:type="spellStart"/>
-      <w:r>
-        <w:t>Node.root</w:t>
-      </w:r>
-      <w:proofErr w:type="spellEnd"/>
-      <w:r>
-        <w:t>’ function was made to replace usage of ‘</w:t>
-      </w:r>
-      <w:proofErr w:type="spellStart"/>
-      <w:r>
-        <w:t>MoveTree.root</w:t>
-      </w:r>
-      <w:proofErr w:type="spellEnd"/>
-      <w:r>
-        <w:t>’.</w:t>
+        <w:t>Remove the ‘MoveTree’ class, and move its functionality to ‘Node’.</w:t>
+      </w:r>
+    </w:p>
+    <w:p>
+      <w:r>
+        <w:t>MoveTree was removed because it wasn’t offering any special functionality that I couldn’t just put inside ‘Node’. A special ‘Node.root’ function was made to replace usage of ‘MoveTree.root’.</w:t>
       </w:r>
     </w:p>
     <w:p>
@@ -1812,15 +1703,7 @@
         </w:numPr>
       </w:pPr>
       <w:r>
-        <w:t>Have at least 1 controller for the AI, which should use the ‘</w:t>
-      </w:r>
-      <w:proofErr w:type="spellStart"/>
-      <w:r>
-        <w:t>Average.statisticallyBest</w:t>
-      </w:r>
-      <w:proofErr w:type="spellEnd"/>
-      <w:r>
-        <w:t>’ func</w:t>
+        <w:t>Have at least 1 controller for the AI, which should use the ‘Average.statisticallyBest’ func</w:t>
       </w:r>
       <w:r>
         <w:t>tion to determine its next move.</w:t>
@@ -1850,47 +1733,7 @@
         <w:t>cleaner</w:t>
       </w:r>
       <w:r>
-        <w:t xml:space="preserve"> interface for the rest of the code, as well as separating file input/output code from things such as the AI. Example = ‘</w:t>
-      </w:r>
-      <w:proofErr w:type="spellStart"/>
-      <w:r>
-        <w:t>var</w:t>
-      </w:r>
-      <w:proofErr w:type="spellEnd"/>
-      <w:r>
-        <w:t xml:space="preserve"> </w:t>
-      </w:r>
-      <w:proofErr w:type="spellStart"/>
-      <w:r>
-        <w:t>move_tree</w:t>
-      </w:r>
-      <w:proofErr w:type="spellEnd"/>
-      <w:r>
-        <w:t xml:space="preserve"> = </w:t>
-      </w:r>
-      <w:proofErr w:type="spellStart"/>
-      <w:r>
-        <w:t>GameFiles.loadMoveTree</w:t>
-      </w:r>
-      <w:proofErr w:type="spellEnd"/>
-      <w:r>
-        <w:t>(</w:t>
-      </w:r>
-      <w:proofErr w:type="spellStart"/>
-      <w:r>
-        <w:t>MoveTrees.Global</w:t>
-      </w:r>
-      <w:proofErr w:type="spellEnd"/>
-      <w:r>
-        <w:t xml:space="preserve">);’ to load the global move tree, the AI doesn’t need to know the specifics of it such as the file name, so the </w:t>
-      </w:r>
-      <w:proofErr w:type="spellStart"/>
-      <w:r>
-        <w:t>GameFiles</w:t>
-      </w:r>
-      <w:proofErr w:type="spellEnd"/>
-      <w:r>
-        <w:t xml:space="preserve"> class is used as an abstraction.</w:t>
+        <w:t xml:space="preserve"> interface for the rest of the code, as well as separating file input/output code from things such as the AI. Example = ‘var move_tree = GameFiles.loadMoveTree(MoveTrees.Global);’ to load the global move tree, the AI doesn’t need to know the specifics of it such as the file name, so the GameFiles class is used as an abstraction.</w:t>
       </w:r>
       <w:r>
         <w:t xml:space="preserve"> </w:t>
@@ -1917,21 +1760,7 @@
         <w:rPr>
           <w:strike/>
         </w:rPr>
-        <w:t xml:space="preserve">Provide a function inside of </w:t>
-      </w:r>
-      <w:proofErr w:type="spellStart"/>
-      <w:r>
-        <w:rPr>
-          <w:strike/>
-        </w:rPr>
-        <w:t>MainWindow</w:t>
-      </w:r>
-      <w:proofErr w:type="spellEnd"/>
-      <w:r>
-        <w:rPr>
-          <w:strike/>
-        </w:rPr>
-        <w:t xml:space="preserve"> for the game thread to call whenever an unhandled exception occurs (this function is called using the window’s dispatcher). The game </w:t>
+        <w:t xml:space="preserve">Provide a function inside of MainWindow for the game thread to call whenever an unhandled exception occurs (this function is called using the window’s dispatcher). The game </w:t>
       </w:r>
       <w:r>
         <w:rPr>
@@ -2019,15 +1848,7 @@
         </w:numPr>
       </w:pPr>
       <w:r>
-        <w:t>Modify the ‘</w:t>
-      </w:r>
-      <w:proofErr w:type="spellStart"/>
-      <w:r>
-        <w:t>Node.walk</w:t>
-      </w:r>
-      <w:proofErr w:type="spellEnd"/>
-      <w:r>
-        <w:t>’</w:t>
+        <w:t>Modify the ‘Node.walk’</w:t>
       </w:r>
       <w:r>
         <w:t xml:space="preserve"> function</w:t>
@@ -2080,57 +1901,13 @@
         <w:pStyle w:val="ListParagraph"/>
       </w:pPr>
       <w:r>
-        <w:t xml:space="preserve">Possible </w:t>
-      </w:r>
-      <w:proofErr w:type="spellStart"/>
-      <w:r>
-        <w:t>api</w:t>
-      </w:r>
-      <w:proofErr w:type="spellEnd"/>
-      <w:r>
-        <w:t xml:space="preserve"> = “</w:t>
-      </w:r>
-      <w:proofErr w:type="spellStart"/>
+        <w:t>Possible api = “</w:t>
+      </w:r>
       <w:r>
         <w:rPr>
           <w:rFonts w:ascii="Consolas" w:hAnsi="Consolas"/>
         </w:rPr>
-        <w:t>GameFiles.saveTree</w:t>
-      </w:r>
-      <w:proofErr w:type="spellEnd"/>
-      <w:r>
-        <w:rPr>
-          <w:rFonts w:ascii="Consolas" w:hAnsi="Consolas"/>
-        </w:rPr>
-        <w:t>(</w:t>
-      </w:r>
-      <w:proofErr w:type="spellStart"/>
-      <w:r>
-        <w:rPr>
-          <w:rFonts w:ascii="Consolas" w:hAnsi="Consolas"/>
-        </w:rPr>
-        <w:t>myRootNode</w:t>
-      </w:r>
-      <w:proofErr w:type="spellEnd"/>
-      <w:r>
-        <w:rPr>
-          <w:rFonts w:ascii="Consolas" w:hAnsi="Consolas"/>
-        </w:rPr>
-        <w:t>, “</w:t>
-      </w:r>
-      <w:proofErr w:type="spellStart"/>
-      <w:r>
-        <w:rPr>
-          <w:rFonts w:ascii="Consolas" w:hAnsi="Consolas"/>
-        </w:rPr>
-        <w:t>super_tree</w:t>
-      </w:r>
-      <w:proofErr w:type="spellEnd"/>
-      <w:r>
-        <w:rPr>
-          <w:rFonts w:ascii="Consolas" w:hAnsi="Consolas"/>
-        </w:rPr>
-        <w:t>”);</w:t>
+        <w:t>GameFiles.saveTree(myRootNode, “super_tree”);</w:t>
       </w:r>
       <w:r>
         <w:t xml:space="preserve">”, </w:t>
@@ -2146,7 +1923,6 @@
       <w:r>
         <w:t xml:space="preserve">                          “</w:t>
       </w:r>
-      <w:proofErr w:type="spellStart"/>
       <w:r>
         <w:rPr>
           <w:rFonts w:ascii="Consolas" w:hAnsi="Consolas"/>
@@ -2157,14 +1933,7 @@
         <w:rPr>
           <w:rFonts w:ascii="Consolas" w:hAnsi="Consolas"/>
         </w:rPr>
-        <w:t>ar</w:t>
-      </w:r>
-      <w:proofErr w:type="spellEnd"/>
-      <w:r>
-        <w:rPr>
-          <w:rFonts w:ascii="Consolas" w:hAnsi="Consolas"/>
-        </w:rPr>
-        <w:t xml:space="preserve"> </w:t>
+        <w:t xml:space="preserve">ar </w:t>
       </w:r>
       <w:r>
         <w:rPr>
@@ -2176,35 +1945,7 @@
         <w:rPr>
           <w:rFonts w:ascii="Consolas" w:hAnsi="Consolas"/>
         </w:rPr>
-        <w:t xml:space="preserve"> = </w:t>
-      </w:r>
-      <w:proofErr w:type="spellStart"/>
-      <w:r>
-        <w:rPr>
-          <w:rFonts w:ascii="Consolas" w:hAnsi="Consolas"/>
-        </w:rPr>
-        <w:t>GameFiles.loadTree</w:t>
-      </w:r>
-      <w:proofErr w:type="spellEnd"/>
-      <w:r>
-        <w:rPr>
-          <w:rFonts w:ascii="Consolas" w:hAnsi="Consolas"/>
-        </w:rPr>
-        <w:t>(“</w:t>
-      </w:r>
-      <w:proofErr w:type="spellStart"/>
-      <w:r>
-        <w:rPr>
-          <w:rFonts w:ascii="Consolas" w:hAnsi="Consolas"/>
-        </w:rPr>
-        <w:t>super_tree</w:t>
-      </w:r>
-      <w:proofErr w:type="spellEnd"/>
-      <w:r>
-        <w:rPr>
-          <w:rFonts w:ascii="Consolas" w:hAnsi="Consolas"/>
-        </w:rPr>
-        <w:t>”)”</w:t>
+        <w:t xml:space="preserve"> = GameFiles.loadTree(“super_tree”)”</w:t>
       </w:r>
       <w:r>
         <w:rPr>
@@ -2232,15 +1973,7 @@
         <w:t>Provide a way to merge the data from one move tree into another. For example, say I gave my friends the current version of my project to play with, and then I asked them for their AI move trees so I could merge them all into my personal AI move tree. This would allow for the AI to make use of more data.</w:t>
       </w:r>
       <w:r>
-        <w:t xml:space="preserve"> The algorithm the AI uses in </w:t>
-      </w:r>
-      <w:proofErr w:type="spellStart"/>
-      <w:r>
-        <w:t>onMatchEnd</w:t>
-      </w:r>
-      <w:proofErr w:type="spellEnd"/>
-      <w:r>
-        <w:t xml:space="preserve"> could be turned into a function for this.</w:t>
+        <w:t xml:space="preserve"> The algorithm the AI uses in onMatchEnd could be turned into a function for this.</w:t>
       </w:r>
       <w:r>
         <w:t xml:space="preserve"> </w:t>
@@ -2291,23 +2024,7 @@
         </w:rPr>
       </w:pPr>
       <w:r>
-        <w:t>Using the algorithm used in “</w:t>
-      </w:r>
-      <w:proofErr w:type="spellStart"/>
-      <w:r>
-        <w:t>Average.statisticallyBest</w:t>
-      </w:r>
-      <w:proofErr w:type="spellEnd"/>
-      <w:r>
-        <w:t>”, create a function such as ‘</w:t>
-      </w:r>
-      <w:proofErr w:type="spellStart"/>
-      <w:r>
-        <w:t>Node.walkEveryPath</w:t>
-      </w:r>
-      <w:proofErr w:type="spellEnd"/>
-      <w:r>
-        <w:t xml:space="preserve">’ which will go over every possible path found in the tree, and </w:t>
+        <w:t xml:space="preserve">Using the algorithm used in “Average.statisticallyBest”, create a function such as ‘Node.walkEveryPath’ which will go over every possible path found in the tree, and </w:t>
       </w:r>
       <w:r>
         <w:t>perform an</w:t>
@@ -2405,39 +2122,7 @@
                 <w:rFonts w:asciiTheme="majorHAnsi" w:hAnsiTheme="majorHAnsi" w:cstheme="majorHAnsi"/>
                 <w:b w:val="0"/>
               </w:rPr>
-              <w:t xml:space="preserve">When a match isn’t being performed, the player can queue up moves by pressing any of the slots. This will create a backlog of </w:t>
-            </w:r>
-            <w:proofErr w:type="spellStart"/>
-            <w:r>
-              <w:rPr>
-                <w:rFonts w:asciiTheme="majorHAnsi" w:hAnsiTheme="majorHAnsi" w:cstheme="majorHAnsi"/>
-                <w:b w:val="0"/>
-              </w:rPr>
-              <w:t>PlayerSelectMessages</w:t>
-            </w:r>
-            <w:proofErr w:type="spellEnd"/>
-            <w:r>
-              <w:rPr>
-                <w:rFonts w:asciiTheme="majorHAnsi" w:hAnsiTheme="majorHAnsi" w:cstheme="majorHAnsi"/>
-                <w:b w:val="0"/>
-              </w:rPr>
-              <w:t xml:space="preserve">. Fixing it should be as easy as clearing the message queue anytime the player controller’s </w:t>
-            </w:r>
-            <w:proofErr w:type="spellStart"/>
-            <w:r>
-              <w:rPr>
-                <w:rFonts w:asciiTheme="majorHAnsi" w:hAnsiTheme="majorHAnsi" w:cstheme="majorHAnsi"/>
-                <w:b w:val="0"/>
-              </w:rPr>
-              <w:t>onDoTurn</w:t>
-            </w:r>
-            <w:proofErr w:type="spellEnd"/>
-            <w:r>
-              <w:rPr>
-                <w:rFonts w:asciiTheme="majorHAnsi" w:hAnsiTheme="majorHAnsi" w:cstheme="majorHAnsi"/>
-                <w:b w:val="0"/>
-              </w:rPr>
-              <w:t xml:space="preserve"> function is called.</w:t>
+              <w:t>When a match isn’t being performed, the player can queue up moves by pressing any of the slots. This will create a backlog of PlayerSelectMessages. Fixing it should be as easy as clearing the message queue anytime the player controller’s onDoTurn function is called.</w:t>
             </w:r>
           </w:p>
         </w:tc>
@@ -2481,23 +2166,7 @@
                 <w:rFonts w:asciiTheme="majorHAnsi" w:hAnsiTheme="majorHAnsi" w:cstheme="majorHAnsi"/>
                 <w:b w:val="0"/>
               </w:rPr>
-              <w:t xml:space="preserve"> The AI, because it lacks enough data, will always start in the same position when the ‘</w:t>
-            </w:r>
-            <w:proofErr w:type="spellStart"/>
-            <w:r>
-              <w:rPr>
-                <w:rFonts w:asciiTheme="majorHAnsi" w:hAnsiTheme="majorHAnsi" w:cstheme="majorHAnsi"/>
-                <w:b w:val="0"/>
-              </w:rPr>
-              <w:t>doStatisticallyBest</w:t>
-            </w:r>
-            <w:proofErr w:type="spellEnd"/>
-            <w:r>
-              <w:rPr>
-                <w:rFonts w:asciiTheme="majorHAnsi" w:hAnsiTheme="majorHAnsi" w:cstheme="majorHAnsi"/>
-                <w:b w:val="0"/>
-              </w:rPr>
-              <w:t>’ function is being used. I’m not too sure how to remedy this as of now…</w:t>
+              <w:t xml:space="preserve"> The AI, because it lacks enough data, will always start in the same position when the ‘doStatisticallyBest’ function is being used. I’m not too sure how to remedy this as of now…</w:t>
             </w:r>
           </w:p>
         </w:tc>
@@ -2587,23 +2256,7 @@
                 <w:rFonts w:asciiTheme="majorHAnsi" w:hAnsiTheme="majorHAnsi" w:cstheme="majorHAnsi"/>
                 <w:b w:val="0"/>
               </w:rPr>
-              <w:t xml:space="preserve"> when the window is closed, is passed into </w:t>
-            </w:r>
-            <w:proofErr w:type="spellStart"/>
-            <w:r>
-              <w:rPr>
-                <w:rFonts w:asciiTheme="majorHAnsi" w:hAnsiTheme="majorHAnsi" w:cstheme="majorHAnsi"/>
-                <w:b w:val="0"/>
-              </w:rPr>
-              <w:t>MainWindow.reportException</w:t>
-            </w:r>
-            <w:proofErr w:type="spellEnd"/>
-            <w:r>
-              <w:rPr>
-                <w:rFonts w:asciiTheme="majorHAnsi" w:hAnsiTheme="majorHAnsi" w:cstheme="majorHAnsi"/>
-                <w:b w:val="0"/>
-              </w:rPr>
-              <w:t>. So, an error box appears every time the window is closed. This will simply require checking what exception is thrown, and preventing the one we don’t want from being passed.</w:t>
+              <w:t xml:space="preserve"> when the window is closed, is passed into MainWindow.reportException. So, an error box appears every time the window is closed. This will simply require checking what exception is thrown, and preventing the one we don’t want from being passed.</w:t>
             </w:r>
           </w:p>
         </w:tc>
@@ -2799,23 +2452,7 @@
           <w:rFonts w:cstheme="minorHAnsi"/>
           <w:bCs/>
         </w:rPr>
-        <w:t xml:space="preserve">Add </w:t>
-      </w:r>
-      <w:proofErr w:type="spellStart"/>
-      <w:r>
-        <w:rPr>
-          <w:rFonts w:cstheme="minorHAnsi"/>
-          <w:bCs/>
-        </w:rPr>
-        <w:t>Board.predict</w:t>
-      </w:r>
-      <w:proofErr w:type="spellEnd"/>
-      <w:r>
-        <w:rPr>
-          <w:rFonts w:cstheme="minorHAnsi"/>
-          <w:bCs/>
-        </w:rPr>
-        <w:t>, which is a function used to ‘place’ a piece on the board temporarily to ‘predict’ the result of the match</w:t>
+        <w:t>Add Board.predict, which is a function used to ‘place’ a piece on the board temporarily to ‘predict’ the result of the match</w:t>
       </w:r>
       <w:r>
         <w:rPr>
@@ -2841,39 +2478,14 @@
           <w:rFonts w:cstheme="minorHAnsi"/>
           <w:bCs/>
         </w:rPr>
-        <w:t>Add a new mode to the AI, “</w:t>
-      </w:r>
-      <w:proofErr w:type="spellStart"/>
+        <w:t xml:space="preserve">Add a new mode to the AI, “doWinBlockCheck”, where the AI determines if it can either win this turn, or block the player from winning this turn. </w:t>
+      </w:r>
       <w:r>
         <w:rPr>
           <w:rFonts w:cstheme="minorHAnsi"/>
           <w:bCs/>
         </w:rPr>
-        <w:t>doWinBlockCheck</w:t>
-      </w:r>
-      <w:proofErr w:type="spellEnd"/>
-      <w:r>
-        <w:rPr>
-          <w:rFonts w:cstheme="minorHAnsi"/>
-          <w:bCs/>
-        </w:rPr>
-        <w:t xml:space="preserve">”, where the AI determines if it can either win this turn, or block the player from winning this turn. </w:t>
-      </w:r>
-      <w:proofErr w:type="gramStart"/>
-      <w:r>
-        <w:rPr>
-          <w:rFonts w:cstheme="minorHAnsi"/>
-          <w:bCs/>
-        </w:rPr>
-        <w:t>However</w:t>
-      </w:r>
-      <w:proofErr w:type="gramEnd"/>
-      <w:r>
-        <w:rPr>
-          <w:rFonts w:cstheme="minorHAnsi"/>
-          <w:bCs/>
-        </w:rPr>
-        <w:t>…</w:t>
+        <w:t>However…</w:t>
       </w:r>
       <w:r>
         <w:rPr>
@@ -2894,30 +2506,14 @@
           <w:rFonts w:cstheme="minorHAnsi"/>
           <w:bCs/>
         </w:rPr>
-        <w:t xml:space="preserve">by the </w:t>
-      </w:r>
-      <w:proofErr w:type="gramStart"/>
+        <w:t>by the AI</w:t>
+      </w:r>
       <w:r>
         <w:rPr>
           <w:rFonts w:cstheme="minorHAnsi"/>
           <w:bCs/>
         </w:rPr>
-        <w:t>AI</w:t>
-      </w:r>
-      <w:r>
-        <w:rPr>
-          <w:rFonts w:cstheme="minorHAnsi"/>
-          <w:bCs/>
-        </w:rPr>
-        <w:t>(</w:t>
-      </w:r>
-      <w:proofErr w:type="gramEnd"/>
-      <w:r>
-        <w:rPr>
-          <w:rFonts w:cstheme="minorHAnsi"/>
-          <w:bCs/>
-        </w:rPr>
-        <w:t>Explained below).</w:t>
+        <w:t>(Explained below).</w:t>
       </w:r>
     </w:p>
     <w:p>
@@ -2936,23 +2532,7 @@
           <w:rFonts w:cstheme="minorHAnsi"/>
           <w:bCs/>
         </w:rPr>
-        <w:t>If the AI selects a path that has less than 25% chance of winning, then there’s a 25% chance of the AI using ‘</w:t>
-      </w:r>
-      <w:proofErr w:type="spellStart"/>
-      <w:r>
-        <w:rPr>
-          <w:rFonts w:cstheme="minorHAnsi"/>
-          <w:bCs/>
-        </w:rPr>
-        <w:t>doRandom</w:t>
-      </w:r>
-      <w:proofErr w:type="spellEnd"/>
-      <w:r>
-        <w:rPr>
-          <w:rFonts w:cstheme="minorHAnsi"/>
-          <w:bCs/>
-        </w:rPr>
-        <w:t>’ for a single turn.</w:t>
+        <w:t>If the AI selects a path that has less than 25% chance of winning, then there’s a 25% chance of the AI using ‘doRandom’ for a single turn.</w:t>
       </w:r>
       <w:r>
         <w:rPr>
@@ -2993,7 +2573,6 @@
         </w:rPr>
         <w:t>I made the decision to disable the ‘</w:t>
       </w:r>
-      <w:proofErr w:type="spellStart"/>
       <w:r>
         <w:rPr>
           <w:rFonts w:cstheme="minorHAnsi"/>
@@ -3004,69 +2583,20 @@
         <w:rPr>
           <w:rFonts w:cstheme="minorHAnsi"/>
         </w:rPr>
-        <w:t>BlockCheck</w:t>
-      </w:r>
-      <w:proofErr w:type="spellEnd"/>
-      <w:r>
+        <w:t xml:space="preserve">BlockCheck’ mode because first of all, it made winning pretty difficult (while its behaviour was much more human-like, I found myself tying too much for my liking). </w:t>
+      </w:r>
+    </w:p>
+    <w:p>
+      <w:pPr>
         <w:rPr>
           <w:rFonts w:cstheme="minorHAnsi"/>
         </w:rPr>
-        <w:t xml:space="preserve">’ mode because first of all, it made winning pretty difficult (while its behaviour was much more human-like, I found myself tying too much for my liking). </w:t>
-      </w:r>
-    </w:p>
-    <w:p>
-      <w:pPr>
+      </w:pPr>
+      <w:r>
         <w:rPr>
           <w:rFonts w:cstheme="minorHAnsi"/>
         </w:rPr>
-      </w:pPr>
-      <w:r>
-        <w:rPr>
-          <w:rFonts w:cstheme="minorHAnsi"/>
-        </w:rPr>
-        <w:t>After disabling the code that blocks the player from winning, the AI felt much better to fight against; however, I felt that the ‘</w:t>
-      </w:r>
-      <w:proofErr w:type="spellStart"/>
-      <w:r>
-        <w:rPr>
-          <w:rFonts w:cstheme="minorHAnsi"/>
-        </w:rPr>
-        <w:t>doStatisticallyBest</w:t>
-      </w:r>
-      <w:proofErr w:type="spellEnd"/>
-      <w:r>
-        <w:rPr>
-          <w:rFonts w:cstheme="minorHAnsi"/>
-        </w:rPr>
-        <w:t>’ mode (the main focus of the project) was just put out of focus. It was simply there to help guide the AI on a path where ‘</w:t>
-      </w:r>
-      <w:proofErr w:type="spellStart"/>
-      <w:r>
-        <w:rPr>
-          <w:rFonts w:cstheme="minorHAnsi"/>
-        </w:rPr>
-        <w:t>doWinBlockCheck</w:t>
-      </w:r>
-      <w:proofErr w:type="spellEnd"/>
-      <w:r>
-        <w:rPr>
-          <w:rFonts w:cstheme="minorHAnsi"/>
-        </w:rPr>
-        <w:t>’ would make the AI win, which just doesn’t ‘feel’ quite right, considering ‘</w:t>
-      </w:r>
-      <w:proofErr w:type="spellStart"/>
-      <w:r>
-        <w:rPr>
-          <w:rFonts w:cstheme="minorHAnsi"/>
-        </w:rPr>
-        <w:t>doStatisticallyBest</w:t>
-      </w:r>
-      <w:proofErr w:type="spellEnd"/>
-      <w:r>
-        <w:rPr>
-          <w:rFonts w:cstheme="minorHAnsi"/>
-        </w:rPr>
-        <w:t>’ is what the AI should be relying on.</w:t>
+        <w:t>After disabling the code that blocks the player from winning, the AI felt much better to fight against; however, I felt that the ‘doStatisticallyBest’ mode (the main focus of the project) was just put out of focus. It was simply there to help guide the AI on a path where ‘doWinBlockCheck’ would make the AI win, which just doesn’t ‘feel’ quite right, considering ‘doStatisticallyBest’ is what the AI should be relying on.</w:t>
       </w:r>
     </w:p>
     <w:p>
@@ -3123,63 +2653,7 @@
         </w:numPr>
       </w:pPr>
       <w:r>
-        <w:t xml:space="preserve">Add the </w:t>
-      </w:r>
-      <w:proofErr w:type="spellStart"/>
-      <w:r>
-        <w:t>GameFiles</w:t>
-      </w:r>
-      <w:proofErr w:type="spellEnd"/>
-      <w:r>
-        <w:t xml:space="preserve"> class, which currently allows code to save and load trees by using names. </w:t>
-      </w:r>
-      <w:proofErr w:type="spellStart"/>
-      <w:r>
-        <w:t>GameFiles.saveTree</w:t>
-      </w:r>
-      <w:proofErr w:type="spellEnd"/>
-      <w:r>
-        <w:t>(“</w:t>
-      </w:r>
-      <w:proofErr w:type="spellStart"/>
-      <w:r>
-        <w:t>MyTree</w:t>
-      </w:r>
-      <w:proofErr w:type="spellEnd"/>
-      <w:r>
-        <w:t xml:space="preserve">”, </w:t>
-      </w:r>
-      <w:proofErr w:type="gramStart"/>
-      <w:r>
-        <w:t>root)  |</w:t>
-      </w:r>
-      <w:proofErr w:type="gramEnd"/>
-      <w:r>
-        <w:t xml:space="preserve">  </w:t>
-      </w:r>
-      <w:proofErr w:type="spellStart"/>
-      <w:r>
-        <w:t>var</w:t>
-      </w:r>
-      <w:proofErr w:type="spellEnd"/>
-      <w:r>
-        <w:t xml:space="preserve"> root = </w:t>
-      </w:r>
-      <w:proofErr w:type="spellStart"/>
-      <w:r>
-        <w:t>GameFiles.loadTree</w:t>
-      </w:r>
-      <w:proofErr w:type="spellEnd"/>
-      <w:r>
-        <w:t>(“</w:t>
-      </w:r>
-      <w:proofErr w:type="spellStart"/>
-      <w:r>
-        <w:t>MyTree</w:t>
-      </w:r>
-      <w:proofErr w:type="spellEnd"/>
-      <w:r>
-        <w:t>”)</w:t>
+        <w:t>Add the GameFiles class, which currently allows code to save and load trees by using names. GameFiles.saveTree(“MyTree”, root)  |  var root = GameFiles.loadTree(“MyTree”)</w:t>
       </w:r>
     </w:p>
     <w:p>
@@ -3191,15 +2665,7 @@
         </w:numPr>
       </w:pPr>
       <w:r>
-        <w:t xml:space="preserve">Modify the AI to save and load its global move tree using the </w:t>
-      </w:r>
-      <w:proofErr w:type="spellStart"/>
-      <w:r>
-        <w:t>GameFiles</w:t>
-      </w:r>
-      <w:proofErr w:type="spellEnd"/>
-      <w:r>
-        <w:t xml:space="preserve"> class.</w:t>
+        <w:t>Modify the AI to save and load its global move tree using the GameFiles class.</w:t>
       </w:r>
     </w:p>
     <w:p>
@@ -3211,15 +2677,7 @@
         </w:numPr>
       </w:pPr>
       <w:r>
-        <w:t xml:space="preserve">Add </w:t>
-      </w:r>
-      <w:proofErr w:type="spellStart"/>
-      <w:r>
-        <w:t>Node.merge</w:t>
-      </w:r>
-      <w:proofErr w:type="spellEnd"/>
-      <w:r>
-        <w:t>, which is a static function used to merge a ‘source’ node tree into a ‘destination’ node tree.</w:t>
+        <w:t>Add Node.merge, which is a static function used to merge a ‘source’ node tree into a ‘destination’ node tree.</w:t>
       </w:r>
       <w:r>
         <w:t xml:space="preserve"> The AI was originally using this algorithm to merge its local move</w:t>
@@ -3250,23 +2708,7 @@
     </w:p>
     <w:p>
       <w:r>
-        <w:t xml:space="preserve">I was surprised (as well as happy) to find that the AI worked perfectly fine, without any issues, when I added the code to save/load. It makes me feel it’s at the very least coded in a good way. It also confirms to me that </w:t>
-      </w:r>
-      <w:proofErr w:type="spellStart"/>
-      <w:r>
-        <w:t>GameFiles</w:t>
-      </w:r>
-      <w:proofErr w:type="spellEnd"/>
-      <w:r>
-        <w:t xml:space="preserve">’ interface is simple enough, as only 5 lines of code was needed (2 lines were calls to the </w:t>
-      </w:r>
-      <w:proofErr w:type="spellStart"/>
-      <w:r>
-        <w:t>GameFIles</w:t>
-      </w:r>
-      <w:proofErr w:type="spellEnd"/>
-      <w:r>
-        <w:t xml:space="preserve"> class, 2 were</w:t>
+        <w:t>I was surprised (as well as happy) to find that the AI worked perfectly fine, without any issues, when I added the code to save/load. It makes me feel it’s at the very least coded in a good way. It also confirms to me that GameFiles’ interface is simple enough, as only 5 lines of code was needed (2 lines were calls to the GameFIles class, 2 were</w:t>
       </w:r>
       <w:r>
         <w:t xml:space="preserve"> for</w:t>
@@ -3289,15 +2731,7 @@
         <w:t>unit tests</w:t>
       </w:r>
       <w:r>
-        <w:t xml:space="preserve"> for </w:t>
-      </w:r>
-      <w:proofErr w:type="spellStart"/>
-      <w:r>
-        <w:t>GameFiles</w:t>
-      </w:r>
-      <w:proofErr w:type="spellEnd"/>
-      <w:r>
-        <w:t xml:space="preserve"> makes me certain that all the data is being written/read in correctly.</w:t>
+        <w:t xml:space="preserve"> for GameFiles makes me certain that all the data is being written/read in correctly.</w:t>
       </w:r>
     </w:p>
     <w:p>
@@ -3330,15 +2764,7 @@
         </w:numPr>
       </w:pPr>
       <w:r>
-        <w:t xml:space="preserve">Create </w:t>
-      </w:r>
-      <w:proofErr w:type="spellStart"/>
-      <w:r>
-        <w:t>Config.versionString</w:t>
-      </w:r>
-      <w:proofErr w:type="spellEnd"/>
-      <w:r>
-        <w:t>, which stores a string representing the current version of the game. Every window will have this string appended to its title.</w:t>
+        <w:t>Create Config.versionString, which stores a string representing the current version of the game. Every window will have this string appended to its title.</w:t>
       </w:r>
     </w:p>
     <w:p>
@@ -3374,23 +2800,7 @@
         </w:numPr>
       </w:pPr>
       <w:r>
-        <w:t xml:space="preserve">Modify the Controller base class so that </w:t>
-      </w:r>
-      <w:proofErr w:type="spellStart"/>
-      <w:r>
-        <w:t>onAfterTurn</w:t>
-      </w:r>
-      <w:proofErr w:type="spellEnd"/>
-      <w:r>
-        <w:t xml:space="preserve"> and </w:t>
-      </w:r>
-      <w:proofErr w:type="spellStart"/>
-      <w:r>
-        <w:t>onMatchEnd</w:t>
-      </w:r>
-      <w:proofErr w:type="spellEnd"/>
-      <w:r>
-        <w:t xml:space="preserve"> are given the current state of the board, and the index of the last piece placed. This is so the controllers don’t have to track this information themselves, which creates bugs. It also means they can be certain the data is correct.</w:t>
+        <w:t>Modify the Controller base class so that onAfterTurn and onMatchEnd are given the current state of the board, and the index of the last piece placed. This is so the controllers don’t have to track this information themselves, which creates bugs. It also means they can be certain the data is correct.</w:t>
       </w:r>
     </w:p>
     <w:p>
@@ -3402,36 +2812,12 @@
         </w:numPr>
       </w:pPr>
       <w:r>
-        <w:t>Add an ‘AI’ controller, which currently has a ‘</w:t>
-      </w:r>
-      <w:proofErr w:type="spellStart"/>
-      <w:r>
-        <w:t>doRandom</w:t>
-      </w:r>
-      <w:proofErr w:type="spellEnd"/>
-      <w:r>
-        <w:t>’ and ‘</w:t>
-      </w:r>
-      <w:proofErr w:type="spellStart"/>
-      <w:r>
-        <w:t>doStatisticallyBest</w:t>
-      </w:r>
-      <w:proofErr w:type="spellEnd"/>
-      <w:r>
-        <w:t>’ mode.</w:t>
-      </w:r>
-    </w:p>
-    <w:p>
-      <w:r>
-        <w:t>This update is the first on to feature the AI’s main mode, ‘</w:t>
-      </w:r>
-      <w:proofErr w:type="spellStart"/>
-      <w:r>
-        <w:t>doStatisticallyBest</w:t>
-      </w:r>
-      <w:proofErr w:type="spellEnd"/>
-      <w:r>
-        <w:t>’, in action. Currently the AI can’t load data from previous sessions, so it has to remake its global tree from scratch each time the program is run.</w:t>
+        <w:t>Add an ‘AI’ controller, which currently has a ‘doRandom’ and ‘doStatisticallyBest’ mode.</w:t>
+      </w:r>
+    </w:p>
+    <w:p>
+      <w:r>
+        <w:t>This update is the first on to feature the AI’s main mode, ‘doStatisticallyBest’, in action. Currently the AI can’t load data from previous sessions, so it has to remake its global tree from scratch each time the program is run.</w:t>
       </w:r>
     </w:p>
     <w:p>
@@ -3441,23 +2827,7 @@
     </w:p>
     <w:p>
       <w:r>
-        <w:t>I will have to figure out a way to try and get the AI to randomise whether it uses ‘</w:t>
-      </w:r>
-      <w:proofErr w:type="spellStart"/>
-      <w:r>
-        <w:t>doStatisticallyBest</w:t>
-      </w:r>
-      <w:proofErr w:type="spellEnd"/>
-      <w:r>
-        <w:t>’ one match, and ‘</w:t>
-      </w:r>
-      <w:proofErr w:type="spellStart"/>
-      <w:r>
-        <w:t>doRandom</w:t>
-      </w:r>
-      <w:proofErr w:type="spellEnd"/>
-      <w:r>
-        <w:t>’ another match, so it has more data to work off of.</w:t>
+        <w:t>I will have to figure out a way to try and get the AI to randomise whether it uses ‘doStatisticallyBest’ one match, and ‘doRandom’ another match, so it has more data to work off of.</w:t>
       </w:r>
       <w:r>
         <w:t xml:space="preserve"> </w:t>
@@ -3509,40 +2879,16 @@
         </w:numPr>
       </w:pPr>
       <w:r>
-        <w:t>Create ‘</w:t>
-      </w:r>
-      <w:proofErr w:type="spellStart"/>
-      <w:r>
-        <w:t>Node.walkEveryPath</w:t>
-      </w:r>
-      <w:proofErr w:type="spellEnd"/>
-      <w:r>
-        <w:t>’ which is a function based off of the algorithm used in ‘</w:t>
-      </w:r>
-      <w:proofErr w:type="spellStart"/>
-      <w:r>
-        <w:t>Average.sta</w:t>
+        <w:t>Create ‘Node.walkEveryPath’ which is a function based off of the algorithm used in ‘Average.sta</w:t>
       </w:r>
       <w:r>
         <w:t>t</w:t>
       </w:r>
       <w:r>
-        <w:t>isticallyBest</w:t>
-      </w:r>
-      <w:proofErr w:type="spellEnd"/>
-      <w:r>
-        <w:t>’. This function allows code to perform an action on every possible path in the tree.</w:t>
-      </w:r>
-      <w:r>
-        <w:t xml:space="preserve"> ‘</w:t>
-      </w:r>
-      <w:proofErr w:type="spellStart"/>
-      <w:r>
-        <w:t>Average.statisticallyBest</w:t>
-      </w:r>
-      <w:proofErr w:type="spellEnd"/>
-      <w:r>
-        <w:t>’ was modified to use this new function.</w:t>
+        <w:t>isticallyBest’. This function allows code to perform an action on every possible path in the tree.</w:t>
+      </w:r>
+      <w:r>
+        <w:t xml:space="preserve"> ‘Average.statisticallyBest’ was modified to use this new function.</w:t>
       </w:r>
     </w:p>
     <w:p>
@@ -3554,15 +2900,7 @@
         </w:numPr>
       </w:pPr>
       <w:r>
-        <w:t>Modify ‘</w:t>
-      </w:r>
-      <w:proofErr w:type="spellStart"/>
-      <w:r>
-        <w:t>Node.walk</w:t>
-      </w:r>
-      <w:proofErr w:type="spellEnd"/>
-      <w:r>
-        <w:t>’ to allow an action to be performed on every node walked to.</w:t>
+        <w:t>Modify ‘Node.walk’ to allow an action to be performed on every node walked to.</w:t>
       </w:r>
     </w:p>
     <w:p>
@@ -3626,18 +2964,10 @@
         </w:numPr>
       </w:pPr>
       <w:r>
-        <w:t xml:space="preserve">Make the </w:t>
-      </w:r>
-      <w:proofErr w:type="spellStart"/>
-      <w:r>
-        <w:t>GameFiles.loadT</w:t>
-      </w:r>
-      <w:r>
-        <w:t>ree</w:t>
-      </w:r>
-      <w:proofErr w:type="spellEnd"/>
-      <w:r>
-        <w:t xml:space="preserve"> function throw an exception</w:t>
+        <w:t>Make the GameFiles.loadT</w:t>
+      </w:r>
+      <w:r>
+        <w:t>ree function throw an exception</w:t>
       </w:r>
       <w:r>
         <w:t xml:space="preserve"> if the file has a version number it doesn’t know about.</w:t>
@@ -3655,15 +2985,7 @@
         <w:t>When the AI attempts to load the global tree, make a try-catch block around it, and if an exception is thrown while loading the tree, rename the file to something else then inform the user about it (by throwing another exception, so the error box shows up).</w:t>
       </w:r>
       <w:r>
-        <w:t xml:space="preserve"> This does mean that the AI loses all of its data (</w:t>
-      </w:r>
-      <w:proofErr w:type="spellStart"/>
-      <w:r>
-        <w:t>kinda</w:t>
-      </w:r>
-      <w:proofErr w:type="spellEnd"/>
-      <w:r>
-        <w:t>, the file still exists though) but it also prevents the game from suddenly becoming unplayable.</w:t>
+        <w:t xml:space="preserve"> This does mean that the AI loses all of its data (kinda, the file still exists though) but it also prevents the game from suddenly becoming unplayable.</w:t>
       </w:r>
     </w:p>
     <w:p>
@@ -3675,15 +2997,7 @@
         </w:numPr>
       </w:pPr>
       <w:r>
-        <w:t xml:space="preserve">When the player’s turn is over, the </w:t>
-      </w:r>
-      <w:proofErr w:type="spellStart"/>
-      <w:r>
-        <w:t>PlayerController</w:t>
-      </w:r>
-      <w:proofErr w:type="spellEnd"/>
-      <w:r>
-        <w:t xml:space="preserve"> should update the UI to say something like “The AI is thinking”, so it feels a bit more natural when the AI is taking a while to figure out the next move.</w:t>
+        <w:t>When the player’s turn is over, the PlayerController should update the UI to say something like “The AI is thinking”, so it feels a bit more natural when the AI is taking a while to figure out the next move.</w:t>
       </w:r>
     </w:p>
     <w:p>
@@ -3710,61 +3024,19 @@
         </w:numPr>
       </w:pPr>
       <w:r>
-        <w:t xml:space="preserve">Currently, the </w:t>
-      </w:r>
-      <w:proofErr w:type="spellStart"/>
-      <w:r>
-        <w:t>MainWindow</w:t>
-      </w:r>
-      <w:proofErr w:type="spellEnd"/>
-      <w:r>
-        <w:t xml:space="preserve"> doesn’t provide any functions for the </w:t>
-      </w:r>
-      <w:proofErr w:type="spellStart"/>
-      <w:r>
-        <w:t>PlayerController</w:t>
-      </w:r>
-      <w:proofErr w:type="spellEnd"/>
-      <w:r>
-        <w:t xml:space="preserve"> the modify it, the controller has to manually edit the GUI itself. Instead, provide functions such as “</w:t>
-      </w:r>
-      <w:proofErr w:type="spellStart"/>
-      <w:r>
-        <w:t>MainWindow.modifyText</w:t>
-      </w:r>
-      <w:proofErr w:type="spellEnd"/>
-      <w:r>
-        <w:t>”</w:t>
+        <w:t>Currently, the MainWindow doesn’t provide any functions for the PlayerController the modify it, the controller has to manually edit the GUI itself. Instead, provide functions such as “MainWindow.modifyText”</w:t>
       </w:r>
       <w:r>
         <w:t>,</w:t>
       </w:r>
       <w:r>
-        <w:t xml:space="preserve"> “</w:t>
-      </w:r>
-      <w:proofErr w:type="spellStart"/>
-      <w:r>
-        <w:t>MainWindow.onGameStart</w:t>
-      </w:r>
-      <w:proofErr w:type="spellEnd"/>
-      <w:r>
-        <w:t>”</w:t>
-      </w:r>
-      <w:proofErr w:type="gramStart"/>
+        <w:t xml:space="preserve"> “MainWindow.onGameStart”</w:t>
+      </w:r>
       <w:r>
         <w:t xml:space="preserve">, </w:t>
       </w:r>
       <w:r>
-        <w:t>”</w:t>
-      </w:r>
-      <w:proofErr w:type="spellStart"/>
-      <w:proofErr w:type="gramEnd"/>
-      <w:r>
-        <w:t>MainWindow.onGameEnd</w:t>
-      </w:r>
-      <w:proofErr w:type="spellEnd"/>
-      <w:r>
-        <w:t>”</w:t>
+        <w:t>”MainWindow.onGameEnd”</w:t>
       </w:r>
       <w:r>
         <w:t xml:space="preserve">, </w:t>
@@ -3776,34 +3048,10 @@
         <w:t xml:space="preserve"> </w:t>
       </w:r>
       <w:r>
-        <w:t xml:space="preserve">so the controller has less knowledge about the GUI, and so </w:t>
-      </w:r>
-      <w:proofErr w:type="spellStart"/>
-      <w:r>
-        <w:t>MainWindow</w:t>
-      </w:r>
-      <w:proofErr w:type="spellEnd"/>
-      <w:r>
-        <w:t xml:space="preserve"> knows more about the state of the game.</w:t>
-      </w:r>
-      <w:r>
-        <w:t xml:space="preserve"> This will allow me, for example, to only let the user use the ‘Load External Data’ button if no game is running, but there is currently no reliable way for the </w:t>
-      </w:r>
-      <w:proofErr w:type="spellStart"/>
-      <w:r>
-        <w:t>MainWindow</w:t>
-      </w:r>
-      <w:proofErr w:type="spellEnd"/>
-      <w:r>
-        <w:t xml:space="preserve"> to know if a game is running without a function such as ‘</w:t>
-      </w:r>
-      <w:proofErr w:type="spellStart"/>
-      <w:r>
-        <w:t>MainWindow.onGameEnd</w:t>
-      </w:r>
-      <w:proofErr w:type="spellEnd"/>
-      <w:r>
-        <w:t>’.</w:t>
+        <w:t>so the controller has less knowledge about the GUI, and so MainWindow knows more about the state of the game.</w:t>
+      </w:r>
+      <w:r>
+        <w:t xml:space="preserve"> This will allow me, for example, to only let the user use the ‘Load External Data’ button if no game is running, but there is currently no reliable way for the MainWindow to know if a game is running without a function such as ‘MainWindow.onGameEnd’.</w:t>
       </w:r>
     </w:p>
     <w:p>
@@ -3857,15 +3105,7 @@
         </w:numPr>
       </w:pPr>
       <w:r>
-        <w:t xml:space="preserve">Modify the </w:t>
-      </w:r>
-      <w:proofErr w:type="spellStart"/>
-      <w:r>
-        <w:t>ISerialisable</w:t>
-      </w:r>
-      <w:proofErr w:type="spellEnd"/>
-      <w:r>
-        <w:t xml:space="preserve"> interface so that it takes a version number.</w:t>
+        <w:t>Modify the ISerialisable interface so that it takes a version number.</w:t>
       </w:r>
     </w:p>
     <w:p>
@@ -3895,26 +3135,8 @@
         </w:numPr>
       </w:pPr>
       <w:r>
-        <w:t xml:space="preserve">Once </w:t>
-      </w:r>
-      <w:proofErr w:type="spellStart"/>
-      <w:r>
-        <w:t>MainWindow</w:t>
-      </w:r>
-      <w:proofErr w:type="spellEnd"/>
-      <w:r>
-        <w:t xml:space="preserve"> has been refactored to provide new functions to use, provide a way to lock/unlock the player from performing moves, so </w:t>
-      </w:r>
-      <w:proofErr w:type="spellStart"/>
-      <w:r>
-        <w:t>PlayerGUIController</w:t>
-      </w:r>
-      <w:proofErr w:type="spellEnd"/>
-      <w:r>
-        <w:t xml:space="preserve"> doesn’t have to clear the message queue each time.</w:t>
-      </w:r>
-      <w:bookmarkStart w:id="12" w:name="_GoBack"/>
-      <w:bookmarkEnd w:id="12"/>
+        <w:t>Once MainWindow has been refactored to provide new functions to use, provide a way to lock/unlock the player from performing moves, so PlayerGUIController doesn’t have to clear the message queue each time.</w:t>
+      </w:r>
     </w:p>
     <w:p>
       <w:r>
@@ -3923,14 +3145,45 @@
     </w:p>
     <w:p>
       <w:pPr>
+        <w:pStyle w:val="Heading2"/>
+      </w:pPr>
+      <w:r>
+        <w:lastRenderedPageBreak/>
+        <w:t>V0.2.1</w:t>
+      </w:r>
+    </w:p>
+    <w:p>
+      <w:r>
+        <w:t>Achieved:</w:t>
+      </w:r>
+    </w:p>
+    <w:p>
+      <w:pPr>
+        <w:pStyle w:val="ListParagraph"/>
+        <w:numPr>
+          <w:ilvl w:val="0"/>
+          <w:numId w:val="16"/>
+        </w:numPr>
+      </w:pPr>
+      <w:r>
+        <w:t>Create ‘MainWindow.updateText’ which is a function used to update the top and bottom text shown on screen. This means code no longer has to manually reference the labels.</w:t>
+      </w:r>
+    </w:p>
+    <w:p>
+      <w:r>
+        <w:br w:type="page"/>
+      </w:r>
+    </w:p>
+    <w:p>
+      <w:pPr>
         <w:pStyle w:val="Heading1"/>
       </w:pPr>
-      <w:bookmarkStart w:id="13" w:name="_Toc474396523"/>
+      <w:bookmarkStart w:id="12" w:name="_Toc474396523"/>
       <w:r>
         <w:lastRenderedPageBreak/>
         <w:t>Chronological Order of Development</w:t>
       </w:r>
-      <w:bookmarkEnd w:id="13"/>
+      <w:bookmarkEnd w:id="12"/>
     </w:p>
     <w:p>
       <w:r>
@@ -4318,23 +3571,7 @@
                 <w:rFonts w:ascii="Calibri Light" w:hAnsi="Calibri Light" w:cs="Calibri Light"/>
                 <w:b w:val="0"/>
               </w:rPr>
-              <w:t xml:space="preserve">Remove the </w:t>
-            </w:r>
-            <w:proofErr w:type="spellStart"/>
-            <w:r>
-              <w:rPr>
-                <w:rFonts w:ascii="Calibri Light" w:hAnsi="Calibri Light" w:cs="Calibri Light"/>
-                <w:b w:val="0"/>
-              </w:rPr>
-              <w:t>MoveTree</w:t>
-            </w:r>
-            <w:proofErr w:type="spellEnd"/>
-            <w:r>
-              <w:rPr>
-                <w:rFonts w:ascii="Calibri Light" w:hAnsi="Calibri Light" w:cs="Calibri Light"/>
-                <w:b w:val="0"/>
-              </w:rPr>
-              <w:t xml:space="preserve"> class, and move its functionality into the Node class</w:t>
+              <w:t>Remove the MoveTree class, and move its functionality into the Node class</w:t>
             </w:r>
           </w:p>
         </w:tc>
@@ -4530,23 +3767,7 @@
                 <w:rFonts w:ascii="Calibri Light" w:hAnsi="Calibri Light" w:cs="Calibri Light"/>
                 <w:b w:val="0"/>
               </w:rPr>
-              <w:t xml:space="preserve">Add the GUI, as well as the </w:t>
-            </w:r>
-            <w:proofErr w:type="spellStart"/>
-            <w:r>
-              <w:rPr>
-                <w:rFonts w:ascii="Calibri Light" w:hAnsi="Calibri Light" w:cs="Calibri Light"/>
-                <w:b w:val="0"/>
-              </w:rPr>
-              <w:t>PlayerController</w:t>
-            </w:r>
-            <w:proofErr w:type="spellEnd"/>
-            <w:r>
-              <w:rPr>
-                <w:rFonts w:ascii="Calibri Light" w:hAnsi="Calibri Light" w:cs="Calibri Light"/>
-                <w:b w:val="0"/>
-              </w:rPr>
-              <w:t xml:space="preserve"> class</w:t>
+              <w:t>Add the GUI, as well as the PlayerController class</w:t>
             </w:r>
           </w:p>
         </w:tc>
@@ -4946,23 +4167,7 @@
                 <w:rFonts w:ascii="Calibri Light" w:hAnsi="Calibri Light" w:cs="Calibri Light"/>
                 <w:b w:val="0"/>
               </w:rPr>
-              <w:t xml:space="preserve">Modify </w:t>
-            </w:r>
-            <w:proofErr w:type="spellStart"/>
-            <w:r>
-              <w:rPr>
-                <w:rFonts w:ascii="Calibri Light" w:hAnsi="Calibri Light" w:cs="Calibri Light"/>
-                <w:b w:val="0"/>
-              </w:rPr>
-              <w:t>Node.walk</w:t>
-            </w:r>
-            <w:proofErr w:type="spellEnd"/>
-            <w:r>
-              <w:rPr>
-                <w:rFonts w:ascii="Calibri Light" w:hAnsi="Calibri Light" w:cs="Calibri Light"/>
-                <w:b w:val="0"/>
-              </w:rPr>
-              <w:t xml:space="preserve"> to allow an Action&lt;Node&gt; to be passed to it</w:t>
+              <w:t>Modify Node.walk to allow an Action&lt;Node&gt; to be passed to it</w:t>
             </w:r>
           </w:p>
         </w:tc>
@@ -5011,17 +4216,8 @@
                 <w:rFonts w:ascii="Calibri Light" w:hAnsi="Calibri Light" w:cs="Calibri Light"/>
                 <w:b w:val="0"/>
               </w:rPr>
-              <w:t xml:space="preserve">Create the function </w:t>
-            </w:r>
-            <w:proofErr w:type="spellStart"/>
-            <w:r>
-              <w:rPr>
-                <w:rFonts w:ascii="Calibri Light" w:hAnsi="Calibri Light" w:cs="Calibri Light"/>
-                <w:b w:val="0"/>
-              </w:rPr>
-              <w:t>Node.walkEveryPath</w:t>
-            </w:r>
-            <w:proofErr w:type="spellEnd"/>
+              <w:t>Create the function Node.walkEveryPath</w:t>
+            </w:r>
           </w:p>
         </w:tc>
         <w:tc>
@@ -5118,17 +4314,8 @@
                 <w:rFonts w:ascii="Calibri Light" w:hAnsi="Calibri Light" w:cs="Calibri Light"/>
                 <w:b w:val="0"/>
               </w:rPr>
-              <w:t xml:space="preserve">Create static variable </w:t>
-            </w:r>
-            <w:proofErr w:type="spellStart"/>
-            <w:r>
-              <w:rPr>
-                <w:rFonts w:ascii="Calibri Light" w:hAnsi="Calibri Light" w:cs="Calibri Light"/>
-                <w:b w:val="0"/>
-              </w:rPr>
-              <w:t>Config.versionString</w:t>
-            </w:r>
-            <w:proofErr w:type="spellEnd"/>
+              <w:t>Create static variable Config.versionString</w:t>
+            </w:r>
           </w:p>
         </w:tc>
         <w:tc>
@@ -5225,70 +4412,22 @@
                 <w:rFonts w:ascii="Calibri Light" w:hAnsi="Calibri Light" w:cs="Calibri Light"/>
                 <w:b w:val="0"/>
               </w:rPr>
-              <w:t>Add the first version of the AI. It only uses its ‘</w:t>
-            </w:r>
-            <w:proofErr w:type="spellStart"/>
-            <w:r>
+              <w:t xml:space="preserve">Add the first version of the AI. It only uses its ‘doRandom’ algorithm, and has an untested, and unused ‘doStatisticallyBest’ algorithm. </w:t>
+            </w:r>
+          </w:p>
+          <w:p>
+            <w:pPr>
               <w:rPr>
                 <w:rFonts w:ascii="Calibri Light" w:hAnsi="Calibri Light" w:cs="Calibri Light"/>
                 <w:b w:val="0"/>
               </w:rPr>
-              <w:t>doRandom</w:t>
-            </w:r>
-            <w:proofErr w:type="spellEnd"/>
+            </w:pPr>
             <w:r>
               <w:rPr>
                 <w:rFonts w:ascii="Calibri Light" w:hAnsi="Calibri Light" w:cs="Calibri Light"/>
                 <w:b w:val="0"/>
               </w:rPr>
-              <w:t>’ algorithm, and has an untested, and unused ‘</w:t>
-            </w:r>
-            <w:proofErr w:type="spellStart"/>
-            <w:r>
-              <w:rPr>
-                <w:rFonts w:ascii="Calibri Light" w:hAnsi="Calibri Light" w:cs="Calibri Light"/>
-                <w:b w:val="0"/>
-              </w:rPr>
-              <w:t>doStatisticallyBest</w:t>
-            </w:r>
-            <w:proofErr w:type="spellEnd"/>
-            <w:r>
-              <w:rPr>
-                <w:rFonts w:ascii="Calibri Light" w:hAnsi="Calibri Light" w:cs="Calibri Light"/>
-                <w:b w:val="0"/>
-              </w:rPr>
-              <w:t xml:space="preserve">’ algorithm. </w:t>
-            </w:r>
-          </w:p>
-          <w:p>
-            <w:pPr>
-              <w:rPr>
-                <w:rFonts w:ascii="Calibri Light" w:hAnsi="Calibri Light" w:cs="Calibri Light"/>
-                <w:b w:val="0"/>
-              </w:rPr>
-            </w:pPr>
-            <w:r>
-              <w:rPr>
-                <w:rFonts w:ascii="Calibri Light" w:hAnsi="Calibri Light" w:cs="Calibri Light"/>
-                <w:b w:val="0"/>
-              </w:rPr>
-              <w:t xml:space="preserve">(While the global move tree existed, there currently wasn’t any data going into it. This mean that the AI always had to fall back onto </w:t>
-            </w:r>
-            <w:proofErr w:type="spellStart"/>
-            <w:r>
-              <w:rPr>
-                <w:rFonts w:ascii="Calibri Light" w:hAnsi="Calibri Light" w:cs="Calibri Light"/>
-                <w:b w:val="0"/>
-              </w:rPr>
-              <w:t>doRandom</w:t>
-            </w:r>
-            <w:proofErr w:type="spellEnd"/>
-            <w:r>
-              <w:rPr>
-                <w:rFonts w:ascii="Calibri Light" w:hAnsi="Calibri Light" w:cs="Calibri Light"/>
-                <w:b w:val="0"/>
-              </w:rPr>
-              <w:t>)</w:t>
+              <w:t>(While the global move tree existed, there currently wasn’t any data going into it. This mean that the AI always had to fall back onto doRandom)</w:t>
             </w:r>
           </w:p>
         </w:tc>
@@ -5402,23 +4541,7 @@
                 <w:b w:val="0"/>
               </w:rPr>
               <w:lastRenderedPageBreak/>
-              <w:t xml:space="preserve">(After this was done, I then manually tested the AI’s </w:t>
-            </w:r>
-            <w:proofErr w:type="spellStart"/>
-            <w:r>
-              <w:rPr>
-                <w:rFonts w:ascii="Calibri Light" w:hAnsi="Calibri Light" w:cs="Calibri Light"/>
-                <w:b w:val="0"/>
-              </w:rPr>
-              <w:t>doStatisticallyBest</w:t>
-            </w:r>
-            <w:proofErr w:type="spellEnd"/>
-            <w:r>
-              <w:rPr>
-                <w:rFonts w:ascii="Calibri Light" w:hAnsi="Calibri Light" w:cs="Calibri Light"/>
-                <w:b w:val="0"/>
-              </w:rPr>
-              <w:t xml:space="preserve"> algorithm… and it worked without issue)</w:t>
+              <w:t>(After this was done, I then manually tested the AI’s doStatisticallyBest algorithm… and it worked without issue)</w:t>
             </w:r>
           </w:p>
         </w:tc>
@@ -5517,23 +4640,7 @@
                 <w:rFonts w:ascii="Calibri Light" w:hAnsi="Calibri Light" w:cs="Calibri Light"/>
                 <w:b w:val="0"/>
               </w:rPr>
-              <w:t xml:space="preserve">Add the </w:t>
-            </w:r>
-            <w:proofErr w:type="spellStart"/>
-            <w:r>
-              <w:rPr>
-                <w:rFonts w:ascii="Calibri Light" w:hAnsi="Calibri Light" w:cs="Calibri Light"/>
-                <w:b w:val="0"/>
-              </w:rPr>
-              <w:t>MainWindow.reportException</w:t>
-            </w:r>
-            <w:proofErr w:type="spellEnd"/>
-            <w:r>
-              <w:rPr>
-                <w:rFonts w:ascii="Calibri Light" w:hAnsi="Calibri Light" w:cs="Calibri Light"/>
-                <w:b w:val="0"/>
-              </w:rPr>
-              <w:t xml:space="preserve"> function, which will display an exception inside of a message box so the user knows something’s gone wrong.</w:t>
+              <w:t>Add the MainWindow.reportException function, which will display an exception inside of a message box so the user knows something’s gone wrong.</w:t>
             </w:r>
           </w:p>
         </w:tc>
@@ -5582,23 +4689,7 @@
                 <w:rFonts w:ascii="Calibri Light" w:hAnsi="Calibri Light" w:cs="Calibri Light"/>
                 <w:b w:val="0"/>
               </w:rPr>
-              <w:t xml:space="preserve">Add the </w:t>
-            </w:r>
-            <w:proofErr w:type="spellStart"/>
-            <w:r>
-              <w:rPr>
-                <w:rFonts w:ascii="Calibri Light" w:hAnsi="Calibri Light" w:cs="Calibri Light"/>
-                <w:b w:val="0"/>
-              </w:rPr>
-              <w:t>GameFiles</w:t>
-            </w:r>
-            <w:proofErr w:type="spellEnd"/>
-            <w:r>
-              <w:rPr>
-                <w:rFonts w:ascii="Calibri Light" w:hAnsi="Calibri Light" w:cs="Calibri Light"/>
-                <w:b w:val="0"/>
-              </w:rPr>
-              <w:t xml:space="preserve"> class</w:t>
+              <w:t>Add the GameFiles class</w:t>
             </w:r>
           </w:p>
         </w:tc>
@@ -5711,23 +4802,7 @@
                 <w:rFonts w:ascii="Calibri Light" w:hAnsi="Calibri Light" w:cs="Calibri Light"/>
                 <w:b w:val="0"/>
               </w:rPr>
-              <w:t xml:space="preserve">Add the </w:t>
-            </w:r>
-            <w:proofErr w:type="spellStart"/>
-            <w:r>
-              <w:rPr>
-                <w:rFonts w:ascii="Calibri Light" w:hAnsi="Calibri Light" w:cs="Calibri Light"/>
-                <w:b w:val="0"/>
-              </w:rPr>
-              <w:t>Node.merge</w:t>
-            </w:r>
-            <w:proofErr w:type="spellEnd"/>
-            <w:r>
-              <w:rPr>
-                <w:rFonts w:ascii="Calibri Light" w:hAnsi="Calibri Light" w:cs="Calibri Light"/>
-                <w:b w:val="0"/>
-              </w:rPr>
-              <w:t xml:space="preserve"> function</w:t>
+              <w:t>Add the Node.merge function</w:t>
             </w:r>
           </w:p>
         </w:tc>
@@ -5776,23 +4851,7 @@
                 <w:rFonts w:ascii="Calibri Light" w:hAnsi="Calibri Light" w:cs="Calibri Light"/>
                 <w:b w:val="0"/>
               </w:rPr>
-              <w:t xml:space="preserve">Improve </w:t>
-            </w:r>
-            <w:proofErr w:type="spellStart"/>
-            <w:r>
-              <w:rPr>
-                <w:rFonts w:ascii="Calibri Light" w:hAnsi="Calibri Light" w:cs="Calibri Light"/>
-                <w:b w:val="0"/>
-              </w:rPr>
-              <w:t>Node.merge</w:t>
-            </w:r>
-            <w:proofErr w:type="spellEnd"/>
-            <w:r>
-              <w:rPr>
-                <w:rFonts w:ascii="Calibri Light" w:hAnsi="Calibri Light" w:cs="Calibri Light"/>
-                <w:b w:val="0"/>
-              </w:rPr>
-              <w:t xml:space="preserve"> so the source tree (which goes into a destination tree) can have more than one path.</w:t>
+              <w:t>Improve Node.merge so the source tree (which goes into a destination tree) can have more than one path.</w:t>
             </w:r>
           </w:p>
           <w:p>
@@ -6284,17 +5343,8 @@
                 <w:rFonts w:asciiTheme="majorHAnsi" w:hAnsiTheme="majorHAnsi" w:cstheme="majorHAnsi"/>
                 <w:b w:val="0"/>
               </w:rPr>
-              <w:t xml:space="preserve">Add </w:t>
-            </w:r>
-            <w:proofErr w:type="spellStart"/>
-            <w:r>
-              <w:rPr>
-                <w:rFonts w:asciiTheme="majorHAnsi" w:hAnsiTheme="majorHAnsi" w:cstheme="majorHAnsi"/>
-                <w:b w:val="0"/>
-              </w:rPr>
-              <w:t>Board.predict</w:t>
-            </w:r>
-            <w:proofErr w:type="spellEnd"/>
+              <w:t>Add Board.predict</w:t>
+            </w:r>
           </w:p>
         </w:tc>
         <w:tc>
@@ -6342,55 +5392,7 @@
                 <w:rFonts w:asciiTheme="majorHAnsi" w:hAnsiTheme="majorHAnsi" w:cstheme="majorHAnsi"/>
                 <w:b w:val="0"/>
               </w:rPr>
-              <w:t xml:space="preserve">Allow a controller to use </w:t>
-            </w:r>
-            <w:proofErr w:type="spellStart"/>
-            <w:r>
-              <w:rPr>
-                <w:rFonts w:asciiTheme="majorHAnsi" w:hAnsiTheme="majorHAnsi" w:cstheme="majorHAnsi"/>
-                <w:b w:val="0"/>
-              </w:rPr>
-              <w:t>Board.predict</w:t>
-            </w:r>
-            <w:proofErr w:type="spellEnd"/>
-            <w:r>
-              <w:rPr>
-                <w:rFonts w:asciiTheme="majorHAnsi" w:hAnsiTheme="majorHAnsi" w:cstheme="majorHAnsi"/>
-                <w:b w:val="0"/>
-              </w:rPr>
-              <w:t>, but using the other controller’s piece. (</w:t>
-            </w:r>
-            <w:proofErr w:type="gramStart"/>
-            <w:r>
-              <w:rPr>
-                <w:rFonts w:asciiTheme="majorHAnsi" w:hAnsiTheme="majorHAnsi" w:cstheme="majorHAnsi"/>
-                <w:b w:val="0"/>
-              </w:rPr>
-              <w:t>So</w:t>
-            </w:r>
-            <w:proofErr w:type="gramEnd"/>
-            <w:r>
-              <w:rPr>
-                <w:rFonts w:asciiTheme="majorHAnsi" w:hAnsiTheme="majorHAnsi" w:cstheme="majorHAnsi"/>
-                <w:b w:val="0"/>
-              </w:rPr>
-              <w:t xml:space="preserve"> the ‘X’ controller can use ‘O’ controller’s piece with </w:t>
-            </w:r>
-            <w:proofErr w:type="spellStart"/>
-            <w:r>
-              <w:rPr>
-                <w:rFonts w:asciiTheme="majorHAnsi" w:hAnsiTheme="majorHAnsi" w:cstheme="majorHAnsi"/>
-                <w:b w:val="0"/>
-              </w:rPr>
-              <w:t>Board.predict</w:t>
-            </w:r>
-            <w:proofErr w:type="spellEnd"/>
-            <w:r>
-              <w:rPr>
-                <w:rFonts w:asciiTheme="majorHAnsi" w:hAnsiTheme="majorHAnsi" w:cstheme="majorHAnsi"/>
-                <w:b w:val="0"/>
-              </w:rPr>
-              <w:t>)</w:t>
+              <w:t>Allow a controller to use Board.predict, but using the other controller’s piece. (So the ‘X’ controller can use ‘O’ controller’s piece with Board.predict)</w:t>
             </w:r>
           </w:p>
         </w:tc>
@@ -6439,23 +5441,7 @@
                 <w:rFonts w:asciiTheme="majorHAnsi" w:hAnsiTheme="majorHAnsi" w:cstheme="majorHAnsi"/>
                 <w:b w:val="0"/>
               </w:rPr>
-              <w:t>Add the ‘</w:t>
-            </w:r>
-            <w:proofErr w:type="spellStart"/>
-            <w:r>
-              <w:rPr>
-                <w:rFonts w:asciiTheme="majorHAnsi" w:hAnsiTheme="majorHAnsi" w:cstheme="majorHAnsi"/>
-                <w:b w:val="0"/>
-              </w:rPr>
-              <w:t>doWinBlockCheck</w:t>
-            </w:r>
-            <w:proofErr w:type="spellEnd"/>
-            <w:r>
-              <w:rPr>
-                <w:rFonts w:asciiTheme="majorHAnsi" w:hAnsiTheme="majorHAnsi" w:cstheme="majorHAnsi"/>
-                <w:b w:val="0"/>
-              </w:rPr>
-              <w:t>’ mode for the AI, albeit disabled.</w:t>
+              <w:t>Add the ‘doWinBlockCheck’ mode for the AI, albeit disabled.</w:t>
             </w:r>
           </w:p>
         </w:tc>
@@ -6504,23 +5490,7 @@
                 <w:rFonts w:asciiTheme="majorHAnsi" w:hAnsiTheme="majorHAnsi" w:cstheme="majorHAnsi"/>
                 <w:b w:val="0"/>
               </w:rPr>
-              <w:t>Remove the code for ‘</w:t>
-            </w:r>
-            <w:proofErr w:type="spellStart"/>
-            <w:r>
-              <w:rPr>
-                <w:rFonts w:asciiTheme="majorHAnsi" w:hAnsiTheme="majorHAnsi" w:cstheme="majorHAnsi"/>
-                <w:b w:val="0"/>
-              </w:rPr>
-              <w:t>doWinBlockCheck</w:t>
-            </w:r>
-            <w:proofErr w:type="spellEnd"/>
-            <w:r>
-              <w:rPr>
-                <w:rFonts w:asciiTheme="majorHAnsi" w:hAnsiTheme="majorHAnsi" w:cstheme="majorHAnsi"/>
-                <w:b w:val="0"/>
-              </w:rPr>
-              <w:t>’. I can use a simple git command to get the code back. I just don’t want it using up space.</w:t>
+              <w:t>Remove the code for ‘doWinBlockCheck’. I can use a simple git command to get the code back. I just don’t want it using up space.</w:t>
             </w:r>
           </w:p>
         </w:tc>
@@ -6569,23 +5539,7 @@
                 <w:rFonts w:asciiTheme="majorHAnsi" w:hAnsiTheme="majorHAnsi" w:cstheme="majorHAnsi"/>
                 <w:b w:val="0"/>
               </w:rPr>
-              <w:t>Add a 25% chance to perform ‘</w:t>
-            </w:r>
-            <w:proofErr w:type="spellStart"/>
-            <w:r>
-              <w:rPr>
-                <w:rFonts w:asciiTheme="majorHAnsi" w:hAnsiTheme="majorHAnsi" w:cstheme="majorHAnsi"/>
-                <w:b w:val="0"/>
-              </w:rPr>
-              <w:t>doRandom</w:t>
-            </w:r>
-            <w:proofErr w:type="spellEnd"/>
-            <w:r>
-              <w:rPr>
-                <w:rFonts w:asciiTheme="majorHAnsi" w:hAnsiTheme="majorHAnsi" w:cstheme="majorHAnsi"/>
-                <w:b w:val="0"/>
-              </w:rPr>
-              <w:t>’, if the AI’s current path has less than 25% chance of winning.</w:t>
+              <w:t>Add a 25% chance to perform ‘doRandom’, if the AI’s current path has less than 25% chance of winning.</w:t>
             </w:r>
           </w:p>
         </w:tc>
@@ -6662,6 +5616,57 @@
             <w:r>
               <w:t>31/1/2017 4:42 AM</w:t>
             </w:r>
+          </w:p>
+        </w:tc>
+      </w:tr>
+      <w:tr>
+        <w:tc>
+          <w:tcPr>
+            <w:cnfStyle w:val="001000000000" w:firstRow="0" w:lastRow="0" w:firstColumn="1" w:lastColumn="0" w:oddVBand="0" w:evenVBand="0" w:oddHBand="0" w:evenHBand="0" w:firstRowFirstColumn="0" w:firstRowLastColumn="0" w:lastRowFirstColumn="0" w:lastRowLastColumn="0"/>
+            <w:tcW w:w="5781" w:type="dxa"/>
+          </w:tcPr>
+          <w:p>
+            <w:pPr>
+              <w:rPr>
+                <w:rFonts w:asciiTheme="majorHAnsi" w:hAnsiTheme="majorHAnsi" w:cstheme="majorHAnsi"/>
+                <w:b w:val="0"/>
+              </w:rPr>
+            </w:pPr>
+            <w:r>
+              <w:rPr>
+                <w:rFonts w:asciiTheme="majorHAnsi" w:hAnsiTheme="majorHAnsi" w:cstheme="majorHAnsi"/>
+                <w:b w:val="0"/>
+              </w:rPr>
+              <w:t>Add MainWindow.updateText, as a way to update the text on the screen.</w:t>
+            </w:r>
+          </w:p>
+        </w:tc>
+        <w:tc>
+          <w:tcPr>
+            <w:tcW w:w="914" w:type="dxa"/>
+          </w:tcPr>
+          <w:p>
+            <w:pPr>
+              <w:cnfStyle w:val="000000000000" w:firstRow="0" w:lastRow="0" w:firstColumn="0" w:lastColumn="0" w:oddVBand="0" w:evenVBand="0" w:oddHBand="0" w:evenHBand="0" w:firstRowFirstColumn="0" w:firstRowLastColumn="0" w:lastRowFirstColumn="0" w:lastRowLastColumn="0"/>
+            </w:pPr>
+            <w:r>
+              <w:t>0.2.1</w:t>
+            </w:r>
+          </w:p>
+        </w:tc>
+        <w:tc>
+          <w:tcPr>
+            <w:tcW w:w="2321" w:type="dxa"/>
+          </w:tcPr>
+          <w:p>
+            <w:pPr>
+              <w:cnfStyle w:val="000000000000" w:firstRow="0" w:lastRow="0" w:firstColumn="0" w:lastColumn="0" w:oddVBand="0" w:evenVBand="0" w:oddHBand="0" w:evenHBand="0" w:firstRowFirstColumn="0" w:firstRowLastColumn="0" w:lastRowFirstColumn="0" w:lastRowLastColumn="0"/>
+            </w:pPr>
+            <w:r>
+              <w:t>16/2/2017 14:10 PM</w:t>
+            </w:r>
+            <w:bookmarkStart w:id="13" w:name="_GoBack"/>
+            <w:bookmarkEnd w:id="13"/>
           </w:p>
         </w:tc>
       </w:tr>
@@ -6789,7 +5794,7 @@
                                 <w:rPr>
                                   <w:noProof/>
                                 </w:rPr>
-                                <w:t>10</w:t>
+                                <w:t>12</w:t>
                               </w:r>
                               <w:r>
                                 <w:rPr>
@@ -6855,7 +5860,7 @@
                           <w:rPr>
                             <w:noProof/>
                           </w:rPr>
-                          <w:t>10</w:t>
+                          <w:t>12</w:t>
                         </w:r>
                         <w:r>
                           <w:rPr>
@@ -6989,13 +5994,8 @@
       <w:pStyle w:val="Header"/>
     </w:pPr>
     <w:r>
-      <w:t xml:space="preserve">Bradley </w:t>
+      <w:t>Bradley Chatha</w:t>
     </w:r>
-    <w:proofErr w:type="spellStart"/>
-    <w:r>
-      <w:t>Chatha</w:t>
-    </w:r>
-    <w:proofErr w:type="spellEnd"/>
   </w:p>
   <w:p>
     <w:pPr>
@@ -8563,6 +7563,119 @@
     </w:lvl>
   </w:abstractNum>
   <w:abstractNum w:abstractNumId="14" w15:restartNumberingAfterBreak="0">
+    <w:nsid w:val="76447087"/>
+    <w:multiLevelType w:val="hybridMultilevel"/>
+    <w:tmpl w:val="9C2A7D3A"/>
+    <w:lvl w:ilvl="0" w:tplc="08090001">
+      <w:start w:val="1"/>
+      <w:numFmt w:val="bullet"/>
+      <w:lvlText w:val=""/>
+      <w:lvlJc w:val="left"/>
+      <w:pPr>
+        <w:ind w:left="720" w:hanging="360"/>
+      </w:pPr>
+      <w:rPr>
+        <w:rFonts w:ascii="Symbol" w:hAnsi="Symbol" w:hint="default"/>
+      </w:rPr>
+    </w:lvl>
+    <w:lvl w:ilvl="1" w:tplc="08090003" w:tentative="1">
+      <w:start w:val="1"/>
+      <w:numFmt w:val="bullet"/>
+      <w:lvlText w:val="o"/>
+      <w:lvlJc w:val="left"/>
+      <w:pPr>
+        <w:ind w:left="1440" w:hanging="360"/>
+      </w:pPr>
+      <w:rPr>
+        <w:rFonts w:ascii="Courier New" w:hAnsi="Courier New" w:cs="Courier New" w:hint="default"/>
+      </w:rPr>
+    </w:lvl>
+    <w:lvl w:ilvl="2" w:tplc="08090005" w:tentative="1">
+      <w:start w:val="1"/>
+      <w:numFmt w:val="bullet"/>
+      <w:lvlText w:val=""/>
+      <w:lvlJc w:val="left"/>
+      <w:pPr>
+        <w:ind w:left="2160" w:hanging="360"/>
+      </w:pPr>
+      <w:rPr>
+        <w:rFonts w:ascii="Wingdings" w:hAnsi="Wingdings" w:hint="default"/>
+      </w:rPr>
+    </w:lvl>
+    <w:lvl w:ilvl="3" w:tplc="08090001" w:tentative="1">
+      <w:start w:val="1"/>
+      <w:numFmt w:val="bullet"/>
+      <w:lvlText w:val=""/>
+      <w:lvlJc w:val="left"/>
+      <w:pPr>
+        <w:ind w:left="2880" w:hanging="360"/>
+      </w:pPr>
+      <w:rPr>
+        <w:rFonts w:ascii="Symbol" w:hAnsi="Symbol" w:hint="default"/>
+      </w:rPr>
+    </w:lvl>
+    <w:lvl w:ilvl="4" w:tplc="08090003" w:tentative="1">
+      <w:start w:val="1"/>
+      <w:numFmt w:val="bullet"/>
+      <w:lvlText w:val="o"/>
+      <w:lvlJc w:val="left"/>
+      <w:pPr>
+        <w:ind w:left="3600" w:hanging="360"/>
+      </w:pPr>
+      <w:rPr>
+        <w:rFonts w:ascii="Courier New" w:hAnsi="Courier New" w:cs="Courier New" w:hint="default"/>
+      </w:rPr>
+    </w:lvl>
+    <w:lvl w:ilvl="5" w:tplc="08090005" w:tentative="1">
+      <w:start w:val="1"/>
+      <w:numFmt w:val="bullet"/>
+      <w:lvlText w:val=""/>
+      <w:lvlJc w:val="left"/>
+      <w:pPr>
+        <w:ind w:left="4320" w:hanging="360"/>
+      </w:pPr>
+      <w:rPr>
+        <w:rFonts w:ascii="Wingdings" w:hAnsi="Wingdings" w:hint="default"/>
+      </w:rPr>
+    </w:lvl>
+    <w:lvl w:ilvl="6" w:tplc="08090001" w:tentative="1">
+      <w:start w:val="1"/>
+      <w:numFmt w:val="bullet"/>
+      <w:lvlText w:val=""/>
+      <w:lvlJc w:val="left"/>
+      <w:pPr>
+        <w:ind w:left="5040" w:hanging="360"/>
+      </w:pPr>
+      <w:rPr>
+        <w:rFonts w:ascii="Symbol" w:hAnsi="Symbol" w:hint="default"/>
+      </w:rPr>
+    </w:lvl>
+    <w:lvl w:ilvl="7" w:tplc="08090003" w:tentative="1">
+      <w:start w:val="1"/>
+      <w:numFmt w:val="bullet"/>
+      <w:lvlText w:val="o"/>
+      <w:lvlJc w:val="left"/>
+      <w:pPr>
+        <w:ind w:left="5760" w:hanging="360"/>
+      </w:pPr>
+      <w:rPr>
+        <w:rFonts w:ascii="Courier New" w:hAnsi="Courier New" w:cs="Courier New" w:hint="default"/>
+      </w:rPr>
+    </w:lvl>
+    <w:lvl w:ilvl="8" w:tplc="08090005" w:tentative="1">
+      <w:start w:val="1"/>
+      <w:numFmt w:val="bullet"/>
+      <w:lvlText w:val=""/>
+      <w:lvlJc w:val="left"/>
+      <w:pPr>
+        <w:ind w:left="6480" w:hanging="360"/>
+      </w:pPr>
+      <w:rPr>
+        <w:rFonts w:ascii="Wingdings" w:hAnsi="Wingdings" w:hint="default"/>
+      </w:rPr>
+    </w:lvl>
+  </w:abstractNum>
+  <w:abstractNum w:abstractNumId="15" w15:restartNumberingAfterBreak="0">
     <w:nsid w:val="7D700630"/>
     <w:multiLevelType w:val="hybridMultilevel"/>
     <w:tmpl w:val="35D0D7B4"/>
@@ -8697,7 +7810,7 @@
     <w:abstractNumId w:val="10"/>
   </w:num>
   <w:num w:numId="8">
-    <w:abstractNumId w:val="14"/>
+    <w:abstractNumId w:val="15"/>
   </w:num>
   <w:num w:numId="9">
     <w:abstractNumId w:val="6"/>
@@ -8719,6 +7832,9 @@
   </w:num>
   <w:num w:numId="15">
     <w:abstractNumId w:val="5"/>
+  </w:num>
+  <w:num w:numId="16">
+    <w:abstractNumId w:val="14"/>
   </w:num>
 </w:numbering>
 </file>
@@ -9701,7 +8817,7 @@
 </file>
 
 <file path=customXml/itemProps1.xml><?xml version="1.0" encoding="utf-8"?>
-<ds:datastoreItem xmlns:ds="http://schemas.openxmlformats.org/officeDocument/2006/customXml" ds:itemID="{1F9335FA-C3AE-48C4-90EB-E07F8BD1231B}">
+<ds:datastoreItem xmlns:ds="http://schemas.openxmlformats.org/officeDocument/2006/customXml" ds:itemID="{09EC7631-F64C-488D-AA71-CE3AF34CFBD2}">
   <ds:schemaRefs>
     <ds:schemaRef ds:uri="http://schemas.openxmlformats.org/officeDocument/2006/bibliography"/>
   </ds:schemaRefs>

</xml_diff>

<commit_message>
Add MainWindow.onEndMatch and MainWindow.Flags
</commit_message>
<xml_diff>
--- a/docs/Roadmap.docx
+++ b/docs/Roadmap.docx
@@ -3170,6 +3170,38 @@
       </w:r>
     </w:p>
     <w:p>
+      <w:pPr>
+        <w:pStyle w:val="ListParagraph"/>
+        <w:numPr>
+          <w:ilvl w:val="0"/>
+          <w:numId w:val="16"/>
+        </w:numPr>
+      </w:pPr>
+      <w:r>
+        <w:t>Create ‘MainWindow.onEndMatch’ which is called by the PlayerGUIController whenever a match ends, or by the game loop if an exception is thrown during a match.</w:t>
+      </w:r>
+    </w:p>
+    <w:p>
+      <w:pPr>
+        <w:pStyle w:val="ListParagraph"/>
+        <w:numPr>
+          <w:ilvl w:val="0"/>
+          <w:numId w:val="16"/>
+        </w:numPr>
+      </w:pPr>
+      <w:r>
+        <w:t>Add MainWindow.Flags, which is an enum of flags used to keep track of certain things.</w:t>
+      </w:r>
+    </w:p>
+    <w:p>
+      <w:r>
+        <w:t xml:space="preserve">It should be noted, that at first, the game loop would call onEndMatch once a match finishes successfully, but this introduced a very noticeable delay from ‘ending match’ to ‘start button reappears’, </w:t>
+      </w:r>
+      <w:r>
+        <w:t>making the UI feel sluggish, so I put the onEndMatch call into PlayerGUIController’s code to make it happen faster.</w:t>
+      </w:r>
+    </w:p>
+    <w:p>
       <w:r>
         <w:br w:type="page"/>
       </w:r>
@@ -5664,6 +5696,55 @@
             </w:pPr>
             <w:r>
               <w:t>16/2/2017 14:10 PM</w:t>
+            </w:r>
+          </w:p>
+        </w:tc>
+      </w:tr>
+      <w:tr>
+        <w:tc>
+          <w:tcPr>
+            <w:cnfStyle w:val="001000000000" w:firstRow="0" w:lastRow="0" w:firstColumn="1" w:lastColumn="0" w:oddVBand="0" w:evenVBand="0" w:oddHBand="0" w:evenHBand="0" w:firstRowFirstColumn="0" w:firstRowLastColumn="0" w:lastRowFirstColumn="0" w:lastRowLastColumn="0"/>
+            <w:tcW w:w="5781" w:type="dxa"/>
+          </w:tcPr>
+          <w:p>
+            <w:pPr>
+              <w:rPr>
+                <w:rFonts w:asciiTheme="majorHAnsi" w:hAnsiTheme="majorHAnsi" w:cstheme="majorHAnsi"/>
+                <w:b w:val="0"/>
+              </w:rPr>
+            </w:pPr>
+            <w:r>
+              <w:rPr>
+                <w:rFonts w:asciiTheme="majorHAnsi" w:hAnsiTheme="majorHAnsi" w:cstheme="majorHAnsi"/>
+                <w:b w:val="0"/>
+              </w:rPr>
+              <w:t>Add MainWindow.onEndMatch, and MainWindow.Flags</w:t>
+            </w:r>
+          </w:p>
+        </w:tc>
+        <w:tc>
+          <w:tcPr>
+            <w:tcW w:w="914" w:type="dxa"/>
+          </w:tcPr>
+          <w:p>
+            <w:pPr>
+              <w:cnfStyle w:val="000000000000" w:firstRow="0" w:lastRow="0" w:firstColumn="0" w:lastColumn="0" w:oddVBand="0" w:evenVBand="0" w:oddHBand="0" w:evenHBand="0" w:firstRowFirstColumn="0" w:firstRowLastColumn="0" w:lastRowFirstColumn="0" w:lastRowLastColumn="0"/>
+            </w:pPr>
+            <w:r>
+              <w:t>0.2.1</w:t>
+            </w:r>
+          </w:p>
+        </w:tc>
+        <w:tc>
+          <w:tcPr>
+            <w:tcW w:w="2321" w:type="dxa"/>
+          </w:tcPr>
+          <w:p>
+            <w:pPr>
+              <w:cnfStyle w:val="000000000000" w:firstRow="0" w:lastRow="0" w:firstColumn="0" w:lastColumn="0" w:oddVBand="0" w:evenVBand="0" w:oddHBand="0" w:evenHBand="0" w:firstRowFirstColumn="0" w:firstRowLastColumn="0" w:lastRowFirstColumn="0" w:lastRowLastColumn="0"/>
+            </w:pPr>
+            <w:r>
+              <w:t>16/2/2017 14:35 PM</w:t>
             </w:r>
             <w:bookmarkStart w:id="13" w:name="_GoBack"/>
             <w:bookmarkEnd w:id="13"/>
@@ -8817,7 +8898,7 @@
 </file>
 
 <file path=customXml/itemProps1.xml><?xml version="1.0" encoding="utf-8"?>
-<ds:datastoreItem xmlns:ds="http://schemas.openxmlformats.org/officeDocument/2006/customXml" ds:itemID="{09EC7631-F64C-488D-AA71-CE3AF34CFBD2}">
+<ds:datastoreItem xmlns:ds="http://schemas.openxmlformats.org/officeDocument/2006/customXml" ds:itemID="{61942B8D-52F7-4FEA-9418-E841C11FBF69}">
   <ds:schemaRefs>
     <ds:schemaRef ds:uri="http://schemas.openxmlformats.org/officeDocument/2006/bibliography"/>
   </ds:schemaRefs>

</xml_diff>

<commit_message>
Add the 'version' parameter to ISerialisable.deserialise
</commit_message>
<xml_diff>
--- a/docs/Roadmap.docx
+++ b/docs/Roadmap.docx
@@ -3052,6 +3052,23 @@
       <w:r>
         <w:t>Modify the ISerialisable interface so that it takes a version number.</w:t>
       </w:r>
+      <w:r>
+        <w:t xml:space="preserve"> </w:t>
+      </w:r>
+      <w:r>
+        <w:rPr>
+          <w:b/>
+        </w:rPr>
+        <w:t>[V0.2.2</w:t>
+      </w:r>
+      <w:bookmarkStart w:id="12" w:name="_GoBack"/>
+      <w:bookmarkEnd w:id="12"/>
+      <w:r>
+        <w:rPr>
+          <w:b/>
+        </w:rPr>
+        <w:t>]</w:t>
+      </w:r>
     </w:p>
     <w:p>
       <w:pPr>
@@ -3226,6 +3243,18 @@
       </w:r>
     </w:p>
     <w:p>
+      <w:pPr>
+        <w:pStyle w:val="ListParagraph"/>
+        <w:numPr>
+          <w:ilvl w:val="0"/>
+          <w:numId w:val="17"/>
+        </w:numPr>
+      </w:pPr>
+      <w:r>
+        <w:t>Add the ‘version’ parameter to ISerialisable.deserialise, so the class knows the format of the input data.</w:t>
+      </w:r>
+    </w:p>
+    <w:p>
       <w:r>
         <w:t>An interesting thing to note, is that when the exception was added to GameFiles.loadTree, it made me aware that the code that constructs the AI wasn’t protected by a try-catch statement which meant that the game simply crashed instead of displaying an error message. This was fixed, of course.</w:t>
       </w:r>
@@ -3239,12 +3268,12 @@
       <w:pPr>
         <w:pStyle w:val="Heading1"/>
       </w:pPr>
-      <w:bookmarkStart w:id="12" w:name="_Toc474396523"/>
+      <w:bookmarkStart w:id="13" w:name="_Toc474396523"/>
       <w:r>
         <w:lastRenderedPageBreak/>
         <w:t>Chronological Order of Development</w:t>
       </w:r>
-      <w:bookmarkEnd w:id="12"/>
+      <w:bookmarkEnd w:id="13"/>
     </w:p>
     <w:p>
       <w:r>
@@ -6067,7 +6096,7 @@
               <w:cnfStyle w:val="000000000000" w:firstRow="0" w:lastRow="0" w:firstColumn="0" w:lastColumn="0" w:oddVBand="0" w:evenVBand="0" w:oddHBand="0" w:evenHBand="0" w:firstRowFirstColumn="0" w:firstRowLastColumn="0" w:lastRowFirstColumn="0" w:lastRowLastColumn="0"/>
             </w:pPr>
             <w:r>
-              <w:t>0.2.1</w:t>
+              <w:t>0.2.2</w:t>
             </w:r>
           </w:p>
         </w:tc>
@@ -6080,12 +6109,59 @@
               <w:cnfStyle w:val="000000000000" w:firstRow="0" w:lastRow="0" w:firstColumn="0" w:lastColumn="0" w:oddVBand="0" w:evenVBand="0" w:oddHBand="0" w:evenHBand="0" w:firstRowFirstColumn="0" w:firstRowLastColumn="0" w:lastRowFirstColumn="0" w:lastRowLastColumn="0"/>
             </w:pPr>
             <w:r>
-              <w:t>16/02/20176 16:10</w:t>
-            </w:r>
-            <w:bookmarkStart w:id="13" w:name="_GoBack"/>
-            <w:bookmarkEnd w:id="13"/>
+              <w:t>16/02/2017 16:10</w:t>
+            </w:r>
             <w:r>
               <w:t xml:space="preserve"> PM</w:t>
+            </w:r>
+          </w:p>
+        </w:tc>
+      </w:tr>
+      <w:tr>
+        <w:tc>
+          <w:tcPr>
+            <w:cnfStyle w:val="001000000000" w:firstRow="0" w:lastRow="0" w:firstColumn="1" w:lastColumn="0" w:oddVBand="0" w:evenVBand="0" w:oddHBand="0" w:evenHBand="0" w:firstRowFirstColumn="0" w:firstRowLastColumn="0" w:lastRowFirstColumn="0" w:lastRowLastColumn="0"/>
+            <w:tcW w:w="5781" w:type="dxa"/>
+          </w:tcPr>
+          <w:p>
+            <w:pPr>
+              <w:rPr>
+                <w:rFonts w:asciiTheme="majorHAnsi" w:hAnsiTheme="majorHAnsi" w:cstheme="majorHAnsi"/>
+                <w:b w:val="0"/>
+              </w:rPr>
+            </w:pPr>
+            <w:r>
+              <w:rPr>
+                <w:rFonts w:asciiTheme="majorHAnsi" w:hAnsiTheme="majorHAnsi" w:cstheme="majorHAnsi"/>
+                <w:b w:val="0"/>
+              </w:rPr>
+              <w:t>Add the ‘version’ parameter to ISerialisable.deserialise</w:t>
+            </w:r>
+          </w:p>
+        </w:tc>
+        <w:tc>
+          <w:tcPr>
+            <w:tcW w:w="914" w:type="dxa"/>
+          </w:tcPr>
+          <w:p>
+            <w:pPr>
+              <w:cnfStyle w:val="000000000000" w:firstRow="0" w:lastRow="0" w:firstColumn="0" w:lastColumn="0" w:oddVBand="0" w:evenVBand="0" w:oddHBand="0" w:evenHBand="0" w:firstRowFirstColumn="0" w:firstRowLastColumn="0" w:lastRowFirstColumn="0" w:lastRowLastColumn="0"/>
+            </w:pPr>
+            <w:r>
+              <w:t>0.2.2</w:t>
+            </w:r>
+          </w:p>
+        </w:tc>
+        <w:tc>
+          <w:tcPr>
+            <w:tcW w:w="2321" w:type="dxa"/>
+          </w:tcPr>
+          <w:p>
+            <w:pPr>
+              <w:cnfStyle w:val="000000000000" w:firstRow="0" w:lastRow="0" w:firstColumn="0" w:lastColumn="0" w:oddVBand="0" w:evenVBand="0" w:oddHBand="0" w:evenHBand="0" w:firstRowFirstColumn="0" w:firstRowLastColumn="0" w:lastRowFirstColumn="0" w:lastRowLastColumn="0"/>
+            </w:pPr>
+            <w:r>
+              <w:t>16/02/2017 16:25 PM</w:t>
             </w:r>
           </w:p>
         </w:tc>
@@ -6214,7 +6290,7 @@
                                 <w:rPr>
                                   <w:noProof/>
                                 </w:rPr>
-                                <w:t>12</w:t>
+                                <w:t>9</w:t>
                               </w:r>
                               <w:r>
                                 <w:rPr>
@@ -6280,7 +6356,7 @@
                           <w:rPr>
                             <w:noProof/>
                           </w:rPr>
-                          <w:t>12</w:t>
+                          <w:t>9</w:t>
                         </w:r>
                         <w:r>
                           <w:rPr>
@@ -9365,7 +9441,7 @@
 </file>
 
 <file path=customXml/itemProps1.xml><?xml version="1.0" encoding="utf-8"?>
-<ds:datastoreItem xmlns:ds="http://schemas.openxmlformats.org/officeDocument/2006/customXml" ds:itemID="{B568C9EA-5887-4E37-BE19-A19F65E1C49B}">
+<ds:datastoreItem xmlns:ds="http://schemas.openxmlformats.org/officeDocument/2006/customXml" ds:itemID="{AC037AFC-4B1E-47EF-9DD6-36C07D00EEA1}">
   <ds:schemaRefs>
     <ds:schemaRef ds:uri="http://schemas.openxmlformats.org/officeDocument/2006/bibliography"/>
   </ds:schemaRefs>

</xml_diff>

<commit_message>
Implement TREE version 2 for Hash
</commit_message>
<xml_diff>
--- a/docs/Roadmap.docx
+++ b/docs/Roadmap.docx
@@ -3059,15 +3059,7 @@
         <w:rPr>
           <w:b/>
         </w:rPr>
-        <w:t>[V0.2.2</w:t>
-      </w:r>
-      <w:bookmarkStart w:id="12" w:name="_GoBack"/>
-      <w:bookmarkEnd w:id="12"/>
-      <w:r>
-        <w:rPr>
-          <w:b/>
-        </w:rPr>
-        <w:t>]</w:t>
+        <w:t>[V0.2.2]</w:t>
       </w:r>
     </w:p>
     <w:p>
@@ -3255,12 +3247,62 @@
       </w:r>
     </w:p>
     <w:p>
+      <w:pPr>
+        <w:pStyle w:val="ListParagraph"/>
+        <w:numPr>
+          <w:ilvl w:val="0"/>
+          <w:numId w:val="17"/>
+        </w:numPr>
+      </w:pPr>
+      <w:r>
+        <w:t>Bump the TREE file format to version 2.</w:t>
+      </w:r>
+    </w:p>
+    <w:p>
+      <w:pPr>
+        <w:pStyle w:val="ListParagraph"/>
+        <w:numPr>
+          <w:ilvl w:val="0"/>
+          <w:numId w:val="17"/>
+        </w:numPr>
+      </w:pPr>
+      <w:r>
+        <w:t>Hash.serialise and Hash.deserialise now use their TREE version 2 format.</w:t>
+      </w:r>
+    </w:p>
+    <w:p>
       <w:r>
         <w:t>An interesting thing to note, is that when the exception was added to GameFiles.loadTree, it made me aware that the code that constructs the AI wasn’t protected by a try-catch statement which meant that the game simply crashed instead of displaying an error message. This was fixed, of course.</w:t>
       </w:r>
     </w:p>
     <w:p>
       <w:r>
+        <w:t>The new TREE version 2 format for the Board.Hash class</w:t>
+      </w:r>
+      <w:r>
+        <w:t xml:space="preserve"> now results in only </w:t>
+      </w:r>
+      <w:r>
+        <w:rPr>
+          <w:b/>
+        </w:rPr>
+        <w:t>3</w:t>
+      </w:r>
+      <w:r>
+        <w:t xml:space="preserve"> bytes per serialised hash, whereas TREE version 1 resulted in </w:t>
+      </w:r>
+      <w:r>
+        <w:rPr>
+          <w:b/>
+        </w:rPr>
+        <w:t>12</w:t>
+      </w:r>
+      <w:r>
+        <w:t xml:space="preserve"> bytes per hash. This is a 75% reduction in size.</w:t>
+      </w:r>
+    </w:p>
+    <w:p>
+      <w:r>
         <w:br w:type="page"/>
       </w:r>
     </w:p>
@@ -3268,12 +3310,12 @@
       <w:pPr>
         <w:pStyle w:val="Heading1"/>
       </w:pPr>
-      <w:bookmarkStart w:id="13" w:name="_Toc474396523"/>
+      <w:bookmarkStart w:id="12" w:name="_Toc474396523"/>
       <w:r>
         <w:lastRenderedPageBreak/>
         <w:t>Chronological Order of Development</w:t>
       </w:r>
-      <w:bookmarkEnd w:id="13"/>
+      <w:bookmarkEnd w:id="12"/>
     </w:p>
     <w:p>
       <w:r>
@@ -6163,6 +6205,57 @@
             <w:r>
               <w:t>16/02/2017 16:25 PM</w:t>
             </w:r>
+          </w:p>
+        </w:tc>
+      </w:tr>
+      <w:tr>
+        <w:tc>
+          <w:tcPr>
+            <w:cnfStyle w:val="001000000000" w:firstRow="0" w:lastRow="0" w:firstColumn="1" w:lastColumn="0" w:oddVBand="0" w:evenVBand="0" w:oddHBand="0" w:evenHBand="0" w:firstRowFirstColumn="0" w:firstRowLastColumn="0" w:lastRowFirstColumn="0" w:lastRowLastColumn="0"/>
+            <w:tcW w:w="5781" w:type="dxa"/>
+          </w:tcPr>
+          <w:p>
+            <w:pPr>
+              <w:rPr>
+                <w:rFonts w:asciiTheme="majorHAnsi" w:hAnsiTheme="majorHAnsi" w:cstheme="majorHAnsi"/>
+                <w:b w:val="0"/>
+              </w:rPr>
+            </w:pPr>
+            <w:r>
+              <w:rPr>
+                <w:rFonts w:asciiTheme="majorHAnsi" w:hAnsiTheme="majorHAnsi" w:cstheme="majorHAnsi"/>
+                <w:b w:val="0"/>
+              </w:rPr>
+              <w:t>Implement Board.Hash’s ‘serialise’ and ‘deserialise’ functions for their TREE version 2 format.</w:t>
+            </w:r>
+          </w:p>
+        </w:tc>
+        <w:tc>
+          <w:tcPr>
+            <w:tcW w:w="914" w:type="dxa"/>
+          </w:tcPr>
+          <w:p>
+            <w:pPr>
+              <w:cnfStyle w:val="000000000000" w:firstRow="0" w:lastRow="0" w:firstColumn="0" w:lastColumn="0" w:oddVBand="0" w:evenVBand="0" w:oddHBand="0" w:evenHBand="0" w:firstRowFirstColumn="0" w:firstRowLastColumn="0" w:lastRowFirstColumn="0" w:lastRowLastColumn="0"/>
+            </w:pPr>
+            <w:r>
+              <w:t>0.2.2</w:t>
+            </w:r>
+          </w:p>
+        </w:tc>
+        <w:tc>
+          <w:tcPr>
+            <w:tcW w:w="2321" w:type="dxa"/>
+          </w:tcPr>
+          <w:p>
+            <w:pPr>
+              <w:cnfStyle w:val="000000000000" w:firstRow="0" w:lastRow="0" w:firstColumn="0" w:lastColumn="0" w:oddVBand="0" w:evenVBand="0" w:oddHBand="0" w:evenHBand="0" w:firstRowFirstColumn="0" w:firstRowLastColumn="0" w:lastRowFirstColumn="0" w:lastRowLastColumn="0"/>
+            </w:pPr>
+            <w:r>
+              <w:t>16/02/2017 17:32 PM</w:t>
+            </w:r>
+            <w:bookmarkStart w:id="13" w:name="_GoBack"/>
+            <w:bookmarkEnd w:id="13"/>
           </w:p>
         </w:tc>
       </w:tr>
@@ -6290,7 +6383,7 @@
                                 <w:rPr>
                                   <w:noProof/>
                                 </w:rPr>
-                                <w:t>9</w:t>
+                                <w:t>13</w:t>
                               </w:r>
                               <w:r>
                                 <w:rPr>
@@ -6356,7 +6449,7 @@
                           <w:rPr>
                             <w:noProof/>
                           </w:rPr>
-                          <w:t>9</w:t>
+                          <w:t>13</w:t>
                         </w:r>
                         <w:r>
                           <w:rPr>
@@ -9441,7 +9534,7 @@
 </file>
 
 <file path=customXml/itemProps1.xml><?xml version="1.0" encoding="utf-8"?>
-<ds:datastoreItem xmlns:ds="http://schemas.openxmlformats.org/officeDocument/2006/customXml" ds:itemID="{AC037AFC-4B1E-47EF-9DD6-36C07D00EEA1}">
+<ds:datastoreItem xmlns:ds="http://schemas.openxmlformats.org/officeDocument/2006/customXml" ds:itemID="{AC5ED0A9-5D51-4F92-B84C-A443C5D9E753}">
   <ds:schemaRefs>
     <ds:schemaRef ds:uri="http://schemas.openxmlformats.org/officeDocument/2006/bibliography"/>
   </ds:schemaRefs>

</xml_diff>

<commit_message>
Implement TREE version 2 for Node
</commit_message>
<xml_diff>
--- a/docs/Roadmap.docx
+++ b/docs/Roadmap.docx
@@ -3210,6 +3210,12 @@
       </w:r>
     </w:p>
     <w:p>
+      <w:r>
+        <w:br w:type="page"/>
+      </w:r>
+    </w:p>
+    <w:p/>
+    <w:p>
       <w:pPr>
         <w:pStyle w:val="Heading2"/>
       </w:pPr>
@@ -3271,6 +3277,18 @@
       </w:r>
     </w:p>
     <w:p>
+      <w:pPr>
+        <w:pStyle w:val="ListParagraph"/>
+        <w:numPr>
+          <w:ilvl w:val="0"/>
+          <w:numId w:val="17"/>
+        </w:numPr>
+      </w:pPr>
+      <w:r>
+        <w:t>Node.serialise and Node.deserialise now use their TREE version 2 format.</w:t>
+      </w:r>
+    </w:p>
+    <w:p>
       <w:r>
         <w:t>An interesting thing to note, is that when the exception was added to GameFiles.loadTree, it made me aware that the code that constructs the AI wasn’t protected by a try-catch statement which meant that the game simply crashed instead of displaying an error message. This was fixed, of course.</w:t>
       </w:r>
@@ -3298,7 +3316,57 @@
         <w:t>12</w:t>
       </w:r>
       <w:r>
-        <w:t xml:space="preserve"> bytes per hash. This is a 75% reduction in size.</w:t>
+        <w:t xml:space="preserve"> bytes per hash. </w:t>
+      </w:r>
+      <w:r>
+        <w:t xml:space="preserve">This is achieved by using as many bits as possible for the serialised data, and results in a </w:t>
+      </w:r>
+      <w:r>
+        <w:rPr>
+          <w:b/>
+        </w:rPr>
+        <w:t>75%</w:t>
+      </w:r>
+      <w:r>
+        <w:t xml:space="preserve"> reduction in size.</w:t>
+      </w:r>
+    </w:p>
+    <w:p>
+      <w:r>
+        <w:t xml:space="preserve">Less impressively, the TREE version 2 format for the Node class goes from </w:t>
+      </w:r>
+      <w:r>
+        <w:rPr>
+          <w:b/>
+        </w:rPr>
+        <w:t>13</w:t>
+      </w:r>
+      <w:r>
+        <w:t xml:space="preserve"> bytes (excluding the hash it </w:t>
+      </w:r>
+      <w:r>
+        <w:t>serialises</w:t>
+      </w:r>
+      <w:r>
+        <w:t xml:space="preserve">) to </w:t>
+      </w:r>
+      <w:r>
+        <w:rPr>
+          <w:b/>
+        </w:rPr>
+        <w:t>10</w:t>
+      </w:r>
+      <w:r>
+        <w:t xml:space="preserve"> bytes. Roughly a </w:t>
+      </w:r>
+      <w:r>
+        <w:rPr>
+          <w:b/>
+        </w:rPr>
+        <w:t xml:space="preserve">23% </w:t>
+      </w:r>
+      <w:r>
+        <w:t>reduction.</w:t>
       </w:r>
     </w:p>
     <w:p>
@@ -6253,6 +6321,55 @@
             </w:pPr>
             <w:r>
               <w:t>16/02/2017 17:32 PM</w:t>
+            </w:r>
+          </w:p>
+        </w:tc>
+      </w:tr>
+      <w:tr>
+        <w:tc>
+          <w:tcPr>
+            <w:cnfStyle w:val="001000000000" w:firstRow="0" w:lastRow="0" w:firstColumn="1" w:lastColumn="0" w:oddVBand="0" w:evenVBand="0" w:oddHBand="0" w:evenHBand="0" w:firstRowFirstColumn="0" w:firstRowLastColumn="0" w:lastRowFirstColumn="0" w:lastRowLastColumn="0"/>
+            <w:tcW w:w="5781" w:type="dxa"/>
+          </w:tcPr>
+          <w:p>
+            <w:pPr>
+              <w:rPr>
+                <w:rFonts w:asciiTheme="majorHAnsi" w:hAnsiTheme="majorHAnsi" w:cstheme="majorHAnsi"/>
+                <w:b w:val="0"/>
+              </w:rPr>
+            </w:pPr>
+            <w:r>
+              <w:rPr>
+                <w:rFonts w:asciiTheme="majorHAnsi" w:hAnsiTheme="majorHAnsi" w:cstheme="majorHAnsi"/>
+                <w:b w:val="0"/>
+              </w:rPr>
+              <w:t>Implement Node’s ‘serialise’ and ‘deserialise’ functions for their TREE version 2 format.</w:t>
+            </w:r>
+          </w:p>
+        </w:tc>
+        <w:tc>
+          <w:tcPr>
+            <w:tcW w:w="914" w:type="dxa"/>
+          </w:tcPr>
+          <w:p>
+            <w:pPr>
+              <w:cnfStyle w:val="000000000000" w:firstRow="0" w:lastRow="0" w:firstColumn="0" w:lastColumn="0" w:oddVBand="0" w:evenVBand="0" w:oddHBand="0" w:evenHBand="0" w:firstRowFirstColumn="0" w:firstRowLastColumn="0" w:lastRowFirstColumn="0" w:lastRowLastColumn="0"/>
+            </w:pPr>
+            <w:r>
+              <w:t>0.2.2</w:t>
+            </w:r>
+          </w:p>
+        </w:tc>
+        <w:tc>
+          <w:tcPr>
+            <w:tcW w:w="2321" w:type="dxa"/>
+          </w:tcPr>
+          <w:p>
+            <w:pPr>
+              <w:cnfStyle w:val="000000000000" w:firstRow="0" w:lastRow="0" w:firstColumn="0" w:lastColumn="0" w:oddVBand="0" w:evenVBand="0" w:oddHBand="0" w:evenHBand="0" w:firstRowFirstColumn="0" w:firstRowLastColumn="0" w:lastRowFirstColumn="0" w:lastRowLastColumn="0"/>
+            </w:pPr>
+            <w:r>
+              <w:t>16/02/2017 17:45 PM</w:t>
             </w:r>
             <w:bookmarkStart w:id="13" w:name="_GoBack"/>
             <w:bookmarkEnd w:id="13"/>
@@ -6308,7 +6425,6 @@
         <w:docPartUnique/>
       </w:docPartObj>
     </w:sdtPr>
-    <w:sdtEndPr/>
     <w:sdtContent>
       <w:p>
         <w:pPr>
@@ -6383,7 +6499,7 @@
                                 <w:rPr>
                                   <w:noProof/>
                                 </w:rPr>
-                                <w:t>13</w:t>
+                                <w:t>14</w:t>
                               </w:r>
                               <w:r>
                                 <w:rPr>
@@ -6449,7 +6565,7 @@
                           <w:rPr>
                             <w:noProof/>
                           </w:rPr>
-                          <w:t>13</w:t>
+                          <w:t>14</w:t>
                         </w:r>
                         <w:r>
                           <w:rPr>
@@ -9534,7 +9650,7 @@
 </file>
 
 <file path=customXml/itemProps1.xml><?xml version="1.0" encoding="utf-8"?>
-<ds:datastoreItem xmlns:ds="http://schemas.openxmlformats.org/officeDocument/2006/customXml" ds:itemID="{AC5ED0A9-5D51-4F92-B84C-A443C5D9E753}">
+<ds:datastoreItem xmlns:ds="http://schemas.openxmlformats.org/officeDocument/2006/customXml" ds:itemID="{B1285F7A-E420-4850-9610-A6229F95128B}">
   <ds:schemaRefs>
     <ds:schemaRef ds:uri="http://schemas.openxmlformats.org/officeDocument/2006/bibliography"/>
   </ds:schemaRefs>

</xml_diff>

<commit_message>
Add the help box
</commit_message>
<xml_diff>
--- a/docs/Roadmap.docx
+++ b/docs/Roadmap.docx
@@ -2928,8 +2928,6 @@
         </w:rPr>
         <w:t>This goal has already been met</w:t>
       </w:r>
-      <w:bookmarkStart w:id="12" w:name="_GoBack"/>
-      <w:bookmarkEnd w:id="12"/>
       <w:r>
         <w:rPr>
           <w:b/>
@@ -3041,6 +3039,23 @@
       <w:r>
         <w:t>what tic-tac-toe is, and how to play it. Add a ‘help’ button to the menu so this box can be brought back up.</w:t>
       </w:r>
+      <w:r>
+        <w:t xml:space="preserve"> </w:t>
+      </w:r>
+      <w:r>
+        <w:rPr>
+          <w:b/>
+        </w:rPr>
+        <w:t>[V0.2.2</w:t>
+      </w:r>
+      <w:bookmarkStart w:id="12" w:name="_GoBack"/>
+      <w:bookmarkEnd w:id="12"/>
+      <w:r>
+        <w:rPr>
+          <w:b/>
+        </w:rPr>
+        <w:t>]</w:t>
+      </w:r>
     </w:p>
     <w:p>
       <w:pPr>
@@ -3244,6 +3259,12 @@
       </w:r>
     </w:p>
     <w:p>
+      <w:r>
+        <w:br w:type="page"/>
+      </w:r>
+    </w:p>
+    <w:p/>
+    <w:p>
       <w:pPr>
         <w:pStyle w:val="Heading2"/>
       </w:pPr>
@@ -3314,6 +3335,18 @@
       </w:pPr>
       <w:r>
         <w:t>Node.serialise and Node.deserialise now use their TREE version 2 format.</w:t>
+      </w:r>
+    </w:p>
+    <w:p>
+      <w:pPr>
+        <w:pStyle w:val="ListParagraph"/>
+        <w:numPr>
+          <w:ilvl w:val="0"/>
+          <w:numId w:val="17"/>
+        </w:numPr>
+      </w:pPr>
+      <w:r>
+        <w:t>Add a help box that the game will show when it’s ran for the first time. (This was supposed to be in version 0.2.3, but I forgot to bump the version up)</w:t>
       </w:r>
     </w:p>
     <w:p>
@@ -6400,6 +6433,55 @@
             </w:pPr>
             <w:r>
               <w:t>16/02/2017 17:45 PM</w:t>
+            </w:r>
+          </w:p>
+        </w:tc>
+      </w:tr>
+      <w:tr>
+        <w:tc>
+          <w:tcPr>
+            <w:cnfStyle w:val="001000000000" w:firstRow="0" w:lastRow="0" w:firstColumn="1" w:lastColumn="0" w:oddVBand="0" w:evenVBand="0" w:oddHBand="0" w:evenHBand="0" w:firstRowFirstColumn="0" w:firstRowLastColumn="0" w:lastRowFirstColumn="0" w:lastRowLastColumn="0"/>
+            <w:tcW w:w="5781" w:type="dxa"/>
+          </w:tcPr>
+          <w:p>
+            <w:pPr>
+              <w:rPr>
+                <w:rFonts w:asciiTheme="majorHAnsi" w:hAnsiTheme="majorHAnsi" w:cstheme="majorHAnsi"/>
+                <w:b w:val="0"/>
+              </w:rPr>
+            </w:pPr>
+            <w:r>
+              <w:rPr>
+                <w:rFonts w:asciiTheme="majorHAnsi" w:hAnsiTheme="majorHAnsi" w:cstheme="majorHAnsi"/>
+                <w:b w:val="0"/>
+              </w:rPr>
+              <w:t>Add a help box that the game displays when it is ran for the first time.</w:t>
+            </w:r>
+          </w:p>
+        </w:tc>
+        <w:tc>
+          <w:tcPr>
+            <w:tcW w:w="914" w:type="dxa"/>
+          </w:tcPr>
+          <w:p>
+            <w:pPr>
+              <w:cnfStyle w:val="000000000000" w:firstRow="0" w:lastRow="0" w:firstColumn="0" w:lastColumn="0" w:oddVBand="0" w:evenVBand="0" w:oddHBand="0" w:evenHBand="0" w:firstRowFirstColumn="0" w:firstRowLastColumn="0" w:lastRowFirstColumn="0" w:lastRowLastColumn="0"/>
+            </w:pPr>
+            <w:r>
+              <w:t>0.2.2</w:t>
+            </w:r>
+          </w:p>
+        </w:tc>
+        <w:tc>
+          <w:tcPr>
+            <w:tcW w:w="2321" w:type="dxa"/>
+          </w:tcPr>
+          <w:p>
+            <w:pPr>
+              <w:cnfStyle w:val="000000000000" w:firstRow="0" w:lastRow="0" w:firstColumn="0" w:lastColumn="0" w:oddVBand="0" w:evenVBand="0" w:oddHBand="0" w:evenHBand="0" w:firstRowFirstColumn="0" w:firstRowLastColumn="0" w:lastRowFirstColumn="0" w:lastRowLastColumn="0"/>
+            </w:pPr>
+            <w:r>
+              <w:t>20/02/2017 16:24</w:t>
             </w:r>
           </w:p>
         </w:tc>
@@ -9679,7 +9761,7 @@
 </file>
 
 <file path=customXml/itemProps1.xml><?xml version="1.0" encoding="utf-8"?>
-<ds:datastoreItem xmlns:ds="http://schemas.openxmlformats.org/officeDocument/2006/customXml" ds:itemID="{BFD4567C-61D2-45D6-BCCE-17B8B34523CF}">
+<ds:datastoreItem xmlns:ds="http://schemas.openxmlformats.org/officeDocument/2006/customXml" ds:itemID="{ECD703B4-641C-4862-8A00-68994C9E6C0D}">
   <ds:schemaRefs>
     <ds:schemaRef ds:uri="http://schemas.openxmlformats.org/officeDocument/2006/bibliography"/>
   </ds:schemaRefs>

</xml_diff>

<commit_message>
Add a button to display the help box
</commit_message>
<xml_diff>
--- a/docs/Roadmap.docx
+++ b/docs/Roadmap.docx
@@ -3046,15 +3046,7 @@
         <w:rPr>
           <w:b/>
         </w:rPr>
-        <w:t>[V0.2.2</w:t>
-      </w:r>
-      <w:bookmarkStart w:id="12" w:name="_GoBack"/>
-      <w:bookmarkEnd w:id="12"/>
-      <w:r>
-        <w:rPr>
-          <w:b/>
-        </w:rPr>
-        <w:t>]</w:t>
+        <w:t>[V0.2.2]</w:t>
       </w:r>
     </w:p>
     <w:p>
@@ -3154,6 +3146,18 @@
       </w:r>
     </w:p>
     <w:p>
+      <w:pPr>
+        <w:pStyle w:val="ListParagraph"/>
+        <w:numPr>
+          <w:ilvl w:val="0"/>
+          <w:numId w:val="15"/>
+        </w:numPr>
+      </w:pPr>
+      <w:r>
+        <w:t>Remove the placeholder text in the GUI, so things like “[User piece here]” doesn’t display when the game is opened.</w:t>
+      </w:r>
+    </w:p>
+    <w:p>
       <w:r>
         <w:br w:type="page"/>
       </w:r>
@@ -3351,7 +3355,18 @@
     </w:p>
     <w:p>
       <w:r>
-        <w:t>An interesting thing to note, is that when the exception was added to GameFiles.loadTree, it made me aware that the code that constructs the AI wasn’t protected by a try-catch statement which meant that the game simply crashed instead of displaying an error message. This was fixed, of course.</w:t>
+        <w:t>This update was mainly focused on making the game handle serialising its data more efficiently.</w:t>
+      </w:r>
+    </w:p>
+    <w:p>
+      <w:r>
+        <w:t>An interesting thing to note, is that when the exception was added to GameFiles.loadTree, it made me aware</w:t>
+      </w:r>
+      <w:r>
+        <w:t xml:space="preserve"> during testing</w:t>
+      </w:r>
+      <w:r>
+        <w:t xml:space="preserve"> that the code that constructs the AI wasn’t protected by a try-catch statement which meant that the game simply crashed instead of displaying an error message. This was fixed, of course.</w:t>
       </w:r>
     </w:p>
     <w:p>
@@ -3431,6 +3446,31 @@
       </w:r>
     </w:p>
     <w:p>
+      <w:pPr>
+        <w:pStyle w:val="Heading2"/>
+      </w:pPr>
+      <w:r>
+        <w:t>V0.2.3</w:t>
+      </w:r>
+    </w:p>
+    <w:p>
+      <w:r>
+        <w:t>Achieved:</w:t>
+      </w:r>
+    </w:p>
+    <w:p>
+      <w:pPr>
+        <w:pStyle w:val="ListParagraph"/>
+        <w:numPr>
+          <w:ilvl w:val="0"/>
+          <w:numId w:val="18"/>
+        </w:numPr>
+      </w:pPr>
+      <w:r>
+        <w:t>Add an item onto the menu that, when clicked, displays the help box.</w:t>
+      </w:r>
+    </w:p>
+    <w:p>
       <w:r>
         <w:br w:type="page"/>
       </w:r>
@@ -3439,12 +3479,12 @@
       <w:pPr>
         <w:pStyle w:val="Heading1"/>
       </w:pPr>
-      <w:bookmarkStart w:id="13" w:name="_Toc474396523"/>
+      <w:bookmarkStart w:id="12" w:name="_Toc474396523"/>
       <w:r>
         <w:lastRenderedPageBreak/>
         <w:t>Chronological Order of Development</w:t>
       </w:r>
-      <w:bookmarkEnd w:id="13"/>
+      <w:bookmarkEnd w:id="12"/>
     </w:p>
     <w:p>
       <w:r>
@@ -6483,6 +6523,57 @@
             <w:r>
               <w:t>20/02/2017 16:24</w:t>
             </w:r>
+          </w:p>
+        </w:tc>
+      </w:tr>
+      <w:tr>
+        <w:tc>
+          <w:tcPr>
+            <w:cnfStyle w:val="001000000000" w:firstRow="0" w:lastRow="0" w:firstColumn="1" w:lastColumn="0" w:oddVBand="0" w:evenVBand="0" w:oddHBand="0" w:evenHBand="0" w:firstRowFirstColumn="0" w:firstRowLastColumn="0" w:lastRowFirstColumn="0" w:lastRowLastColumn="0"/>
+            <w:tcW w:w="5781" w:type="dxa"/>
+          </w:tcPr>
+          <w:p>
+            <w:pPr>
+              <w:rPr>
+                <w:rFonts w:asciiTheme="majorHAnsi" w:hAnsiTheme="majorHAnsi" w:cstheme="majorHAnsi"/>
+                <w:b w:val="0"/>
+              </w:rPr>
+            </w:pPr>
+            <w:r>
+              <w:rPr>
+                <w:rFonts w:asciiTheme="majorHAnsi" w:hAnsiTheme="majorHAnsi" w:cstheme="majorHAnsi"/>
+                <w:b w:val="0"/>
+              </w:rPr>
+              <w:t>Add an item to the menu that displays the help box.</w:t>
+            </w:r>
+          </w:p>
+        </w:tc>
+        <w:tc>
+          <w:tcPr>
+            <w:tcW w:w="914" w:type="dxa"/>
+          </w:tcPr>
+          <w:p>
+            <w:pPr>
+              <w:cnfStyle w:val="000000000000" w:firstRow="0" w:lastRow="0" w:firstColumn="0" w:lastColumn="0" w:oddVBand="0" w:evenVBand="0" w:oddHBand="0" w:evenHBand="0" w:firstRowFirstColumn="0" w:firstRowLastColumn="0" w:lastRowFirstColumn="0" w:lastRowLastColumn="0"/>
+            </w:pPr>
+            <w:r>
+              <w:t>0.2.3</w:t>
+            </w:r>
+          </w:p>
+        </w:tc>
+        <w:tc>
+          <w:tcPr>
+            <w:tcW w:w="2321" w:type="dxa"/>
+          </w:tcPr>
+          <w:p>
+            <w:pPr>
+              <w:cnfStyle w:val="000000000000" w:firstRow="0" w:lastRow="0" w:firstColumn="0" w:lastColumn="0" w:oddVBand="0" w:evenVBand="0" w:oddHBand="0" w:evenHBand="0" w:firstRowFirstColumn="0" w:firstRowLastColumn="0" w:lastRowFirstColumn="0" w:lastRowLastColumn="0"/>
+            </w:pPr>
+            <w:r>
+              <w:t>23/02/2017 23:33</w:t>
+            </w:r>
+            <w:bookmarkStart w:id="13" w:name="_GoBack"/>
+            <w:bookmarkEnd w:id="13"/>
           </w:p>
         </w:tc>
       </w:tr>
@@ -6610,7 +6701,7 @@
                                 <w:rPr>
                                   <w:noProof/>
                                 </w:rPr>
-                                <w:t>9</w:t>
+                                <w:t>14</w:t>
                               </w:r>
                               <w:r>
                                 <w:rPr>
@@ -6676,7 +6767,7 @@
                           <w:rPr>
                             <w:noProof/>
                           </w:rPr>
-                          <w:t>9</w:t>
+                          <w:t>14</w:t>
                         </w:r>
                         <w:r>
                           <w:rPr>
@@ -8492,6 +8583,119 @@
     </w:lvl>
   </w:abstractNum>
   <w:abstractNum w:abstractNumId="15" w15:restartNumberingAfterBreak="0">
+    <w:nsid w:val="70374EE4"/>
+    <w:multiLevelType w:val="hybridMultilevel"/>
+    <w:tmpl w:val="850CAD8A"/>
+    <w:lvl w:ilvl="0" w:tplc="08090001">
+      <w:start w:val="1"/>
+      <w:numFmt w:val="bullet"/>
+      <w:lvlText w:val=""/>
+      <w:lvlJc w:val="left"/>
+      <w:pPr>
+        <w:ind w:left="720" w:hanging="360"/>
+      </w:pPr>
+      <w:rPr>
+        <w:rFonts w:ascii="Symbol" w:hAnsi="Symbol" w:hint="default"/>
+      </w:rPr>
+    </w:lvl>
+    <w:lvl w:ilvl="1" w:tplc="08090003" w:tentative="1">
+      <w:start w:val="1"/>
+      <w:numFmt w:val="bullet"/>
+      <w:lvlText w:val="o"/>
+      <w:lvlJc w:val="left"/>
+      <w:pPr>
+        <w:ind w:left="1440" w:hanging="360"/>
+      </w:pPr>
+      <w:rPr>
+        <w:rFonts w:ascii="Courier New" w:hAnsi="Courier New" w:cs="Courier New" w:hint="default"/>
+      </w:rPr>
+    </w:lvl>
+    <w:lvl w:ilvl="2" w:tplc="08090005" w:tentative="1">
+      <w:start w:val="1"/>
+      <w:numFmt w:val="bullet"/>
+      <w:lvlText w:val=""/>
+      <w:lvlJc w:val="left"/>
+      <w:pPr>
+        <w:ind w:left="2160" w:hanging="360"/>
+      </w:pPr>
+      <w:rPr>
+        <w:rFonts w:ascii="Wingdings" w:hAnsi="Wingdings" w:hint="default"/>
+      </w:rPr>
+    </w:lvl>
+    <w:lvl w:ilvl="3" w:tplc="08090001" w:tentative="1">
+      <w:start w:val="1"/>
+      <w:numFmt w:val="bullet"/>
+      <w:lvlText w:val=""/>
+      <w:lvlJc w:val="left"/>
+      <w:pPr>
+        <w:ind w:left="2880" w:hanging="360"/>
+      </w:pPr>
+      <w:rPr>
+        <w:rFonts w:ascii="Symbol" w:hAnsi="Symbol" w:hint="default"/>
+      </w:rPr>
+    </w:lvl>
+    <w:lvl w:ilvl="4" w:tplc="08090003" w:tentative="1">
+      <w:start w:val="1"/>
+      <w:numFmt w:val="bullet"/>
+      <w:lvlText w:val="o"/>
+      <w:lvlJc w:val="left"/>
+      <w:pPr>
+        <w:ind w:left="3600" w:hanging="360"/>
+      </w:pPr>
+      <w:rPr>
+        <w:rFonts w:ascii="Courier New" w:hAnsi="Courier New" w:cs="Courier New" w:hint="default"/>
+      </w:rPr>
+    </w:lvl>
+    <w:lvl w:ilvl="5" w:tplc="08090005" w:tentative="1">
+      <w:start w:val="1"/>
+      <w:numFmt w:val="bullet"/>
+      <w:lvlText w:val=""/>
+      <w:lvlJc w:val="left"/>
+      <w:pPr>
+        <w:ind w:left="4320" w:hanging="360"/>
+      </w:pPr>
+      <w:rPr>
+        <w:rFonts w:ascii="Wingdings" w:hAnsi="Wingdings" w:hint="default"/>
+      </w:rPr>
+    </w:lvl>
+    <w:lvl w:ilvl="6" w:tplc="08090001" w:tentative="1">
+      <w:start w:val="1"/>
+      <w:numFmt w:val="bullet"/>
+      <w:lvlText w:val=""/>
+      <w:lvlJc w:val="left"/>
+      <w:pPr>
+        <w:ind w:left="5040" w:hanging="360"/>
+      </w:pPr>
+      <w:rPr>
+        <w:rFonts w:ascii="Symbol" w:hAnsi="Symbol" w:hint="default"/>
+      </w:rPr>
+    </w:lvl>
+    <w:lvl w:ilvl="7" w:tplc="08090003" w:tentative="1">
+      <w:start w:val="1"/>
+      <w:numFmt w:val="bullet"/>
+      <w:lvlText w:val="o"/>
+      <w:lvlJc w:val="left"/>
+      <w:pPr>
+        <w:ind w:left="5760" w:hanging="360"/>
+      </w:pPr>
+      <w:rPr>
+        <w:rFonts w:ascii="Courier New" w:hAnsi="Courier New" w:cs="Courier New" w:hint="default"/>
+      </w:rPr>
+    </w:lvl>
+    <w:lvl w:ilvl="8" w:tplc="08090005" w:tentative="1">
+      <w:start w:val="1"/>
+      <w:numFmt w:val="bullet"/>
+      <w:lvlText w:val=""/>
+      <w:lvlJc w:val="left"/>
+      <w:pPr>
+        <w:ind w:left="6480" w:hanging="360"/>
+      </w:pPr>
+      <w:rPr>
+        <w:rFonts w:ascii="Wingdings" w:hAnsi="Wingdings" w:hint="default"/>
+      </w:rPr>
+    </w:lvl>
+  </w:abstractNum>
+  <w:abstractNum w:abstractNumId="16" w15:restartNumberingAfterBreak="0">
     <w:nsid w:val="76447087"/>
     <w:multiLevelType w:val="hybridMultilevel"/>
     <w:tmpl w:val="9C2A7D3A"/>
@@ -8604,7 +8808,7 @@
       </w:rPr>
     </w:lvl>
   </w:abstractNum>
-  <w:abstractNum w:abstractNumId="16" w15:restartNumberingAfterBreak="0">
+  <w:abstractNum w:abstractNumId="17" w15:restartNumberingAfterBreak="0">
     <w:nsid w:val="7D700630"/>
     <w:multiLevelType w:val="hybridMultilevel"/>
     <w:tmpl w:val="35D0D7B4"/>
@@ -8739,7 +8943,7 @@
     <w:abstractNumId w:val="11"/>
   </w:num>
   <w:num w:numId="8">
-    <w:abstractNumId w:val="16"/>
+    <w:abstractNumId w:val="17"/>
   </w:num>
   <w:num w:numId="9">
     <w:abstractNumId w:val="6"/>
@@ -8763,10 +8967,13 @@
     <w:abstractNumId w:val="5"/>
   </w:num>
   <w:num w:numId="16">
-    <w:abstractNumId w:val="15"/>
+    <w:abstractNumId w:val="16"/>
   </w:num>
   <w:num w:numId="17">
     <w:abstractNumId w:val="9"/>
+  </w:num>
+  <w:num w:numId="18">
+    <w:abstractNumId w:val="15"/>
   </w:num>
 </w:numbering>
 </file>
@@ -9761,7 +9968,7 @@
 </file>
 
 <file path=customXml/itemProps1.xml><?xml version="1.0" encoding="utf-8"?>
-<ds:datastoreItem xmlns:ds="http://schemas.openxmlformats.org/officeDocument/2006/customXml" ds:itemID="{ECD703B4-641C-4862-8A00-68994C9E6C0D}">
+<ds:datastoreItem xmlns:ds="http://schemas.openxmlformats.org/officeDocument/2006/customXml" ds:itemID="{D5F3533E-E96F-4C6F-93F4-1EC8E8E4BF91}">
   <ds:schemaRefs>
     <ds:schemaRef ds:uri="http://schemas.openxmlformats.org/officeDocument/2006/bibliography"/>
   </ds:schemaRefs>

</xml_diff>

<commit_message>
Add two missing "PM"s in the Roadmap
</commit_message>
<xml_diff>
--- a/docs/Roadmap.docx
+++ b/docs/Roadmap.docx
@@ -2932,7 +2932,31 @@
         <w:rPr>
           <w:b/>
         </w:rPr>
-        <w:t>.]</w:t>
+        <w:t>.</w:t>
+      </w:r>
+      <w:r>
+        <w:rPr>
+          <w:b/>
+        </w:rPr>
+        <w:t xml:space="preserve"> Although… it made me aware that the flag never worked in the first place (time for more test</w:t>
+      </w:r>
+      <w:r>
+        <w:rPr>
+          <w:b/>
+        </w:rPr>
+        <w:t>s</w:t>
+      </w:r>
+      <w:r>
+        <w:rPr>
+          <w:b/>
+        </w:rPr>
+        <w:t>)</w:t>
+      </w:r>
+      <w:r>
+        <w:rPr>
+          <w:b/>
+        </w:rPr>
+        <w:t>]</w:t>
       </w:r>
     </w:p>
     <w:p>
@@ -6480,11 +6504,11 @@
       <w:tr>
         <w:tc>
           <w:tcPr>
-            <w:cnfStyle w:val="001000000000" w:firstRow="0" w:lastRow="0" w:firstColumn="1" w:lastColumn="0" w:oddVBand="0" w:evenVBand="0" w:oddHBand="0" w:evenHBand="0" w:firstRowFirstColumn="0" w:firstRowLastColumn="0" w:lastRowFirstColumn="0" w:lastRowLastColumn="0"/>
             <w:tcW w:w="5781" w:type="dxa"/>
           </w:tcPr>
           <w:p>
             <w:pPr>
+              <w:cnfStyle w:val="001000000000" w:firstRow="0" w:lastRow="0" w:firstColumn="1" w:lastColumn="0" w:oddVBand="0" w:evenVBand="0" w:oddHBand="0" w:evenHBand="0" w:firstRowFirstColumn="0" w:firstRowLastColumn="0" w:lastRowFirstColumn="0" w:lastRowLastColumn="0"/>
               <w:rPr>
                 <w:rFonts w:asciiTheme="majorHAnsi" w:hAnsiTheme="majorHAnsi" w:cstheme="majorHAnsi"/>
                 <w:b w:val="0"/>
@@ -6504,9 +6528,6 @@
             <w:tcW w:w="914" w:type="dxa"/>
           </w:tcPr>
           <w:p>
-            <w:pPr>
-              <w:cnfStyle w:val="000000000000" w:firstRow="0" w:lastRow="0" w:firstColumn="0" w:lastColumn="0" w:oddVBand="0" w:evenVBand="0" w:oddHBand="0" w:evenHBand="0" w:firstRowFirstColumn="0" w:firstRowLastColumn="0" w:lastRowFirstColumn="0" w:lastRowLastColumn="0"/>
-            </w:pPr>
             <w:r>
               <w:t>0.2.2</w:t>
             </w:r>
@@ -6517,11 +6538,11 @@
             <w:tcW w:w="2321" w:type="dxa"/>
           </w:tcPr>
           <w:p>
-            <w:pPr>
-              <w:cnfStyle w:val="000000000000" w:firstRow="0" w:lastRow="0" w:firstColumn="0" w:lastColumn="0" w:oddVBand="0" w:evenVBand="0" w:oddHBand="0" w:evenHBand="0" w:firstRowFirstColumn="0" w:firstRowLastColumn="0" w:lastRowFirstColumn="0" w:lastRowLastColumn="0"/>
-            </w:pPr>
             <w:r>
               <w:t>20/02/2017 16:24</w:t>
+            </w:r>
+            <w:r>
+              <w:t xml:space="preserve"> PM</w:t>
             </w:r>
           </w:p>
         </w:tc>
@@ -6529,11 +6550,11 @@
       <w:tr>
         <w:tc>
           <w:tcPr>
-            <w:cnfStyle w:val="001000000000" w:firstRow="0" w:lastRow="0" w:firstColumn="1" w:lastColumn="0" w:oddVBand="0" w:evenVBand="0" w:oddHBand="0" w:evenHBand="0" w:firstRowFirstColumn="0" w:firstRowLastColumn="0" w:lastRowFirstColumn="0" w:lastRowLastColumn="0"/>
             <w:tcW w:w="5781" w:type="dxa"/>
           </w:tcPr>
           <w:p>
             <w:pPr>
+              <w:cnfStyle w:val="001000000000" w:firstRow="0" w:lastRow="0" w:firstColumn="1" w:lastColumn="0" w:oddVBand="0" w:evenVBand="0" w:oddHBand="0" w:evenHBand="0" w:firstRowFirstColumn="0" w:firstRowLastColumn="0" w:lastRowFirstColumn="0" w:lastRowLastColumn="0"/>
               <w:rPr>
                 <w:rFonts w:asciiTheme="majorHAnsi" w:hAnsiTheme="majorHAnsi" w:cstheme="majorHAnsi"/>
                 <w:b w:val="0"/>
@@ -6553,9 +6574,6 @@
             <w:tcW w:w="914" w:type="dxa"/>
           </w:tcPr>
           <w:p>
-            <w:pPr>
-              <w:cnfStyle w:val="000000000000" w:firstRow="0" w:lastRow="0" w:firstColumn="0" w:lastColumn="0" w:oddVBand="0" w:evenVBand="0" w:oddHBand="0" w:evenHBand="0" w:firstRowFirstColumn="0" w:firstRowLastColumn="0" w:lastRowFirstColumn="0" w:lastRowLastColumn="0"/>
-            </w:pPr>
             <w:r>
               <w:t>0.2.3</w:t>
             </w:r>
@@ -6566,11 +6584,11 @@
             <w:tcW w:w="2321" w:type="dxa"/>
           </w:tcPr>
           <w:p>
-            <w:pPr>
-              <w:cnfStyle w:val="000000000000" w:firstRow="0" w:lastRow="0" w:firstColumn="0" w:lastColumn="0" w:oddVBand="0" w:evenVBand="0" w:oddHBand="0" w:evenHBand="0" w:firstRowFirstColumn="0" w:firstRowLastColumn="0" w:lastRowFirstColumn="0" w:lastRowLastColumn="0"/>
-            </w:pPr>
             <w:r>
               <w:t>23/02/2017 23:33</w:t>
+            </w:r>
+            <w:r>
+              <w:t xml:space="preserve"> PM</w:t>
             </w:r>
             <w:bookmarkStart w:id="13" w:name="_GoBack"/>
             <w:bookmarkEnd w:id="13"/>
@@ -9968,7 +9986,7 @@
 </file>
 
 <file path=customXml/itemProps1.xml><?xml version="1.0" encoding="utf-8"?>
-<ds:datastoreItem xmlns:ds="http://schemas.openxmlformats.org/officeDocument/2006/customXml" ds:itemID="{D5F3533E-E96F-4C6F-93F4-1EC8E8E4BF91}">
+<ds:datastoreItem xmlns:ds="http://schemas.openxmlformats.org/officeDocument/2006/customXml" ds:itemID="{EF221EB4-FFAD-4824-A542-8A070527B423}">
   <ds:schemaRefs>
     <ds:schemaRef ds:uri="http://schemas.openxmlformats.org/officeDocument/2006/bibliography"/>
   </ds:schemaRefs>

</xml_diff>

<commit_message>
Use the "Sort and remove uneccesary imports" option on all files.
</commit_message>
<xml_diff>
--- a/docs/Roadmap.docx
+++ b/docs/Roadmap.docx
@@ -1131,15 +1131,7 @@
         </w:numPr>
       </w:pPr>
       <w:r>
-        <w:t xml:space="preserve">Have a way to represent a tree of moves (the Node class and the </w:t>
-      </w:r>
-      <w:proofErr w:type="spellStart"/>
-      <w:r>
-        <w:t>MoveTree</w:t>
-      </w:r>
-      <w:proofErr w:type="spellEnd"/>
-      <w:r>
-        <w:t xml:space="preserve"> class provide this)</w:t>
+        <w:t>Have a way to represent a tree of moves (the Node class and the MoveTree class provide this)</w:t>
       </w:r>
       <w:r>
         <w:t xml:space="preserve"> </w:t>
@@ -1160,15 +1152,7 @@
         </w:numPr>
       </w:pPr>
       <w:r>
-        <w:t>Have a way to calculate the statistically best path of moves to make (</w:t>
-      </w:r>
-      <w:proofErr w:type="spellStart"/>
-      <w:r>
-        <w:t>Average.statisticallyBest</w:t>
-      </w:r>
-      <w:proofErr w:type="spellEnd"/>
-      <w:r>
-        <w:t xml:space="preserve"> sorts this out</w:t>
+        <w:t>Have a way to calculate the statistically best path of moves to make (Average.statisticallyBest sorts this out</w:t>
       </w:r>
       <w:r>
         <w:t>, I know it’s a bit strange to have this before working on the AI, but I just needed it out the way</w:t>
@@ -1195,15 +1179,7 @@
         </w:numPr>
       </w:pPr>
       <w:r>
-        <w:t>Allow any Node class to be serialised/</w:t>
-      </w:r>
-      <w:proofErr w:type="spellStart"/>
-      <w:r>
-        <w:t>unserialised</w:t>
-      </w:r>
-      <w:proofErr w:type="spellEnd"/>
-      <w:r>
-        <w:t>.</w:t>
+        <w:t>Allow any Node class to be serialised/unserialised.</w:t>
       </w:r>
       <w:r>
         <w:t xml:space="preserve"> </w:t>
@@ -1245,15 +1221,7 @@
         <w:t>lly also the next minor version.</w:t>
       </w:r>
       <w:r>
-        <w:t xml:space="preserve"> </w:t>
-      </w:r>
-      <w:proofErr w:type="gramStart"/>
-      <w:r>
-        <w:t>So</w:t>
-      </w:r>
-      <w:proofErr w:type="gramEnd"/>
-      <w:r>
-        <w:t xml:space="preserve"> the v</w:t>
+        <w:t xml:space="preserve"> So the v</w:t>
       </w:r>
       <w:r>
         <w:t>ersion 0.0.4 is also v0.1</w:t>
@@ -1273,31 +1241,7 @@
         </w:numPr>
       </w:pPr>
       <w:r>
-        <w:t>Remove the ‘</w:t>
-      </w:r>
-      <w:proofErr w:type="spellStart"/>
-      <w:r>
-        <w:t>MoveTree</w:t>
-      </w:r>
-      <w:proofErr w:type="spellEnd"/>
-      <w:r>
-        <w:t xml:space="preserve">’ class. First, create a </w:t>
-      </w:r>
-      <w:proofErr w:type="spellStart"/>
-      <w:r>
-        <w:t>Node.root</w:t>
-      </w:r>
-      <w:proofErr w:type="spellEnd"/>
-      <w:r>
-        <w:t xml:space="preserve"> property to create an empty node (suitable as a root). Then, move the </w:t>
-      </w:r>
-      <w:proofErr w:type="spellStart"/>
-      <w:r>
-        <w:t>MoveTree.walk</w:t>
-      </w:r>
-      <w:proofErr w:type="spellEnd"/>
-      <w:r>
-        <w:t xml:space="preserve"> function into the Node class, since it makes more sense and </w:t>
+        <w:t xml:space="preserve">Remove the ‘MoveTree’ class. First, create a Node.root property to create an empty node (suitable as a root). Then, move the MoveTree.walk function into the Node class, since it makes more sense and </w:t>
       </w:r>
       <w:r>
         <w:t>provides more flexibility there.</w:t>
@@ -1322,26 +1266,10 @@
         </w:numPr>
       </w:pPr>
       <w:r>
-        <w:t>Use the ‘Board’ class as a namespace for the ‘Hash’ class. So ‘Hash’ becomes ‘</w:t>
-      </w:r>
-      <w:proofErr w:type="spellStart"/>
-      <w:r>
-        <w:t>Board.Hash</w:t>
-      </w:r>
-      <w:proofErr w:type="spellEnd"/>
-      <w:r>
-        <w:t>’. This better reflects its purpose</w:t>
-      </w:r>
-      <w:r>
-        <w:t>, and becomes consistent with ‘</w:t>
-      </w:r>
-      <w:proofErr w:type="spellStart"/>
-      <w:r>
-        <w:t>Board.Piece</w:t>
-      </w:r>
-      <w:proofErr w:type="spellEnd"/>
-      <w:r>
-        <w:t>’</w:t>
+        <w:t>Use the ‘Board’ class as a namespace for the ‘Hash’ class. So ‘Hash’ becomes ‘Board.Hash’. This better reflects its purpose</w:t>
+      </w:r>
+      <w:r>
+        <w:t>, and becomes consistent with ‘Board.Piece’</w:t>
       </w:r>
       <w:r>
         <w:t>.</w:t>
@@ -1602,41 +1530,12 @@
         </w:numPr>
       </w:pPr>
       <w:r>
-        <w:t>Remove the ‘</w:t>
-      </w:r>
-      <w:proofErr w:type="spellStart"/>
-      <w:r>
-        <w:t>MoveTree</w:t>
-      </w:r>
-      <w:proofErr w:type="spellEnd"/>
-      <w:r>
-        <w:t>’ class, and move its functionality to ‘Node’.</w:t>
-      </w:r>
-    </w:p>
-    <w:p>
-      <w:proofErr w:type="spellStart"/>
-      <w:r>
-        <w:t>MoveTree</w:t>
-      </w:r>
-      <w:proofErr w:type="spellEnd"/>
-      <w:r>
-        <w:t xml:space="preserve"> was removed because it wasn’t offering any special functionality that I couldn’t just put inside ‘Node’. A special ‘</w:t>
-      </w:r>
-      <w:proofErr w:type="spellStart"/>
-      <w:r>
-        <w:t>Node.root</w:t>
-      </w:r>
-      <w:proofErr w:type="spellEnd"/>
-      <w:r>
-        <w:t>’ function was made to replace usage of ‘</w:t>
-      </w:r>
-      <w:proofErr w:type="spellStart"/>
-      <w:r>
-        <w:t>MoveTree.root</w:t>
-      </w:r>
-      <w:proofErr w:type="spellEnd"/>
-      <w:r>
-        <w:t>’.</w:t>
+        <w:t>Remove the ‘MoveTree’ class, and move its functionality to ‘Node’.</w:t>
+      </w:r>
+    </w:p>
+    <w:p>
+      <w:r>
+        <w:t>MoveTree was removed because it wasn’t offering any special functionality that I couldn’t just put inside ‘Node’. A special ‘Node.root’ function was made to replace usage of ‘MoveTree.root’.</w:t>
       </w:r>
     </w:p>
     <w:p>
@@ -1744,15 +1643,7 @@
         </w:numPr>
       </w:pPr>
       <w:r>
-        <w:t>Put the ‘Hash’ class under the ‘Board’ namespace, so it is used like ‘</w:t>
-      </w:r>
-      <w:proofErr w:type="spellStart"/>
-      <w:r>
-        <w:t>Board.Hash</w:t>
-      </w:r>
-      <w:proofErr w:type="spellEnd"/>
-      <w:r>
-        <w:t>’.</w:t>
+        <w:t>Put the ‘Hash’ class under the ‘Board’ namespace, so it is used like ‘Board.Hash’.</w:t>
       </w:r>
     </w:p>
     <w:p>
@@ -1806,15 +1697,7 @@
         </w:numPr>
       </w:pPr>
       <w:r>
-        <w:t>Have at least 1 controller for the AI, which should use the ‘</w:t>
-      </w:r>
-      <w:proofErr w:type="spellStart"/>
-      <w:r>
-        <w:t>Average.statisticallyBest</w:t>
-      </w:r>
-      <w:proofErr w:type="spellEnd"/>
-      <w:r>
-        <w:t>’ func</w:t>
+        <w:t>Have at least 1 controller for the AI, which should use the ‘Average.statisticallyBest’ func</w:t>
       </w:r>
       <w:r>
         <w:t>tion to determine its next move.</w:t>
@@ -1844,47 +1727,7 @@
         <w:t>cleaner</w:t>
       </w:r>
       <w:r>
-        <w:t xml:space="preserve"> interface for the rest of the code, as well as separating file input/output code from things such as the AI. Example = ‘</w:t>
-      </w:r>
-      <w:proofErr w:type="spellStart"/>
-      <w:r>
-        <w:t>var</w:t>
-      </w:r>
-      <w:proofErr w:type="spellEnd"/>
-      <w:r>
-        <w:t xml:space="preserve"> </w:t>
-      </w:r>
-      <w:proofErr w:type="spellStart"/>
-      <w:r>
-        <w:t>move_tree</w:t>
-      </w:r>
-      <w:proofErr w:type="spellEnd"/>
-      <w:r>
-        <w:t xml:space="preserve"> = </w:t>
-      </w:r>
-      <w:proofErr w:type="spellStart"/>
-      <w:r>
-        <w:t>GameFiles.loadMoveTree</w:t>
-      </w:r>
-      <w:proofErr w:type="spellEnd"/>
-      <w:r>
-        <w:t>(</w:t>
-      </w:r>
-      <w:proofErr w:type="spellStart"/>
-      <w:r>
-        <w:t>MoveTrees.Global</w:t>
-      </w:r>
-      <w:proofErr w:type="spellEnd"/>
-      <w:r>
-        <w:t xml:space="preserve">);’ to load the global move tree, the AI doesn’t need to know the specifics of it such as the file name, so the </w:t>
-      </w:r>
-      <w:proofErr w:type="spellStart"/>
-      <w:r>
-        <w:t>GameFiles</w:t>
-      </w:r>
-      <w:proofErr w:type="spellEnd"/>
-      <w:r>
-        <w:t xml:space="preserve"> class is used as an abstraction.</w:t>
+        <w:t xml:space="preserve"> interface for the rest of the code, as well as separating file input/output code from things such as the AI. Example = ‘var move_tree = GameFiles.loadMoveTree(MoveTrees.Global);’ to load the global move tree, the AI doesn’t need to know the specifics of it such as the file name, so the GameFiles class is used as an abstraction.</w:t>
       </w:r>
       <w:r>
         <w:t xml:space="preserve"> </w:t>
@@ -1911,21 +1754,7 @@
         <w:rPr>
           <w:strike/>
         </w:rPr>
-        <w:t xml:space="preserve">Provide a function inside of </w:t>
-      </w:r>
-      <w:proofErr w:type="spellStart"/>
-      <w:r>
-        <w:rPr>
-          <w:strike/>
-        </w:rPr>
-        <w:t>MainWindow</w:t>
-      </w:r>
-      <w:proofErr w:type="spellEnd"/>
-      <w:r>
-        <w:rPr>
-          <w:strike/>
-        </w:rPr>
-        <w:t xml:space="preserve"> for the game thread to call whenever an unhandled exception occurs (this function is called using the window’s dispatcher). The game </w:t>
+        <w:t xml:space="preserve">Provide a function inside of MainWindow for the game thread to call whenever an unhandled exception occurs (this function is called using the window’s dispatcher). The game </w:t>
       </w:r>
       <w:r>
         <w:rPr>
@@ -2013,15 +1842,7 @@
         </w:numPr>
       </w:pPr>
       <w:r>
-        <w:t>Modify the ‘</w:t>
-      </w:r>
-      <w:proofErr w:type="spellStart"/>
-      <w:r>
-        <w:t>Node.walk</w:t>
-      </w:r>
-      <w:proofErr w:type="spellEnd"/>
-      <w:r>
-        <w:t>’</w:t>
+        <w:t>Modify the ‘Node.walk’</w:t>
       </w:r>
       <w:r>
         <w:t xml:space="preserve"> function</w:t>
@@ -2074,57 +1895,13 @@
         <w:pStyle w:val="ListParagraph"/>
       </w:pPr>
       <w:r>
-        <w:t xml:space="preserve">Possible </w:t>
-      </w:r>
-      <w:proofErr w:type="spellStart"/>
-      <w:r>
-        <w:t>api</w:t>
-      </w:r>
-      <w:proofErr w:type="spellEnd"/>
-      <w:r>
-        <w:t xml:space="preserve"> = “</w:t>
-      </w:r>
-      <w:proofErr w:type="spellStart"/>
+        <w:t>Possible api = “</w:t>
+      </w:r>
       <w:r>
         <w:rPr>
           <w:rFonts w:ascii="Consolas" w:hAnsi="Consolas"/>
         </w:rPr>
-        <w:t>GameFiles.saveTree</w:t>
-      </w:r>
-      <w:proofErr w:type="spellEnd"/>
-      <w:r>
-        <w:rPr>
-          <w:rFonts w:ascii="Consolas" w:hAnsi="Consolas"/>
-        </w:rPr>
-        <w:t>(</w:t>
-      </w:r>
-      <w:proofErr w:type="spellStart"/>
-      <w:r>
-        <w:rPr>
-          <w:rFonts w:ascii="Consolas" w:hAnsi="Consolas"/>
-        </w:rPr>
-        <w:t>myRootNode</w:t>
-      </w:r>
-      <w:proofErr w:type="spellEnd"/>
-      <w:r>
-        <w:rPr>
-          <w:rFonts w:ascii="Consolas" w:hAnsi="Consolas"/>
-        </w:rPr>
-        <w:t>, “</w:t>
-      </w:r>
-      <w:proofErr w:type="spellStart"/>
-      <w:r>
-        <w:rPr>
-          <w:rFonts w:ascii="Consolas" w:hAnsi="Consolas"/>
-        </w:rPr>
-        <w:t>super_tree</w:t>
-      </w:r>
-      <w:proofErr w:type="spellEnd"/>
-      <w:r>
-        <w:rPr>
-          <w:rFonts w:ascii="Consolas" w:hAnsi="Consolas"/>
-        </w:rPr>
-        <w:t>”);</w:t>
+        <w:t>GameFiles.saveTree(myRootNode, “super_tree”);</w:t>
       </w:r>
       <w:r>
         <w:t xml:space="preserve">”, </w:t>
@@ -2140,7 +1917,6 @@
       <w:r>
         <w:t xml:space="preserve">                          “</w:t>
       </w:r>
-      <w:proofErr w:type="spellStart"/>
       <w:r>
         <w:rPr>
           <w:rFonts w:ascii="Consolas" w:hAnsi="Consolas"/>
@@ -2151,14 +1927,7 @@
         <w:rPr>
           <w:rFonts w:ascii="Consolas" w:hAnsi="Consolas"/>
         </w:rPr>
-        <w:t>ar</w:t>
-      </w:r>
-      <w:proofErr w:type="spellEnd"/>
-      <w:r>
-        <w:rPr>
-          <w:rFonts w:ascii="Consolas" w:hAnsi="Consolas"/>
-        </w:rPr>
-        <w:t xml:space="preserve"> </w:t>
+        <w:t xml:space="preserve">ar </w:t>
       </w:r>
       <w:r>
         <w:rPr>
@@ -2170,35 +1939,7 @@
         <w:rPr>
           <w:rFonts w:ascii="Consolas" w:hAnsi="Consolas"/>
         </w:rPr>
-        <w:t xml:space="preserve"> = </w:t>
-      </w:r>
-      <w:proofErr w:type="spellStart"/>
-      <w:r>
-        <w:rPr>
-          <w:rFonts w:ascii="Consolas" w:hAnsi="Consolas"/>
-        </w:rPr>
-        <w:t>GameFiles.loadTree</w:t>
-      </w:r>
-      <w:proofErr w:type="spellEnd"/>
-      <w:r>
-        <w:rPr>
-          <w:rFonts w:ascii="Consolas" w:hAnsi="Consolas"/>
-        </w:rPr>
-        <w:t>(“</w:t>
-      </w:r>
-      <w:proofErr w:type="spellStart"/>
-      <w:r>
-        <w:rPr>
-          <w:rFonts w:ascii="Consolas" w:hAnsi="Consolas"/>
-        </w:rPr>
-        <w:t>super_tree</w:t>
-      </w:r>
-      <w:proofErr w:type="spellEnd"/>
-      <w:r>
-        <w:rPr>
-          <w:rFonts w:ascii="Consolas" w:hAnsi="Consolas"/>
-        </w:rPr>
-        <w:t>”)”</w:t>
+        <w:t xml:space="preserve"> = GameFiles.loadTree(“super_tree”)”</w:t>
       </w:r>
       <w:r>
         <w:rPr>
@@ -2226,15 +1967,7 @@
         <w:t>Provide a way to merge the data from one move tree into another. For example, say I gave my friends the current version of my project to play with, and then I asked them for their AI move trees so I could merge them all into my personal AI move tree. This would allow for the AI to make use of more data.</w:t>
       </w:r>
       <w:r>
-        <w:t xml:space="preserve"> The algorithm the AI uses in </w:t>
-      </w:r>
-      <w:proofErr w:type="spellStart"/>
-      <w:r>
-        <w:t>onMatchEnd</w:t>
-      </w:r>
-      <w:proofErr w:type="spellEnd"/>
-      <w:r>
-        <w:t xml:space="preserve"> could be turned into a function for this.</w:t>
+        <w:t xml:space="preserve"> The algorithm the AI uses in onMatchEnd could be turned into a function for this.</w:t>
       </w:r>
       <w:r>
         <w:t xml:space="preserve"> </w:t>
@@ -2285,23 +2018,7 @@
         </w:rPr>
       </w:pPr>
       <w:r>
-        <w:t>Using the algorithm used in “</w:t>
-      </w:r>
-      <w:proofErr w:type="spellStart"/>
-      <w:r>
-        <w:t>Average.statisticallyBest</w:t>
-      </w:r>
-      <w:proofErr w:type="spellEnd"/>
-      <w:r>
-        <w:t>”, create a function such as ‘</w:t>
-      </w:r>
-      <w:proofErr w:type="spellStart"/>
-      <w:r>
-        <w:t>Node.walkEveryPath</w:t>
-      </w:r>
-      <w:proofErr w:type="spellEnd"/>
-      <w:r>
-        <w:t xml:space="preserve">’ which will go over every possible path found in the tree, and </w:t>
+        <w:t xml:space="preserve">Using the algorithm used in “Average.statisticallyBest”, create a function such as ‘Node.walkEveryPath’ which will go over every possible path found in the tree, and </w:t>
       </w:r>
       <w:r>
         <w:t>perform an</w:t>
@@ -2399,39 +2116,7 @@
                 <w:rFonts w:asciiTheme="majorHAnsi" w:hAnsiTheme="majorHAnsi" w:cstheme="majorHAnsi"/>
                 <w:b w:val="0"/>
               </w:rPr>
-              <w:t xml:space="preserve">When a match isn’t being performed, the player can queue up moves by pressing any of the slots. This will create a backlog of </w:t>
-            </w:r>
-            <w:proofErr w:type="spellStart"/>
-            <w:r>
-              <w:rPr>
-                <w:rFonts w:asciiTheme="majorHAnsi" w:hAnsiTheme="majorHAnsi" w:cstheme="majorHAnsi"/>
-                <w:b w:val="0"/>
-              </w:rPr>
-              <w:t>PlayerSelectMessages</w:t>
-            </w:r>
-            <w:proofErr w:type="spellEnd"/>
-            <w:r>
-              <w:rPr>
-                <w:rFonts w:asciiTheme="majorHAnsi" w:hAnsiTheme="majorHAnsi" w:cstheme="majorHAnsi"/>
-                <w:b w:val="0"/>
-              </w:rPr>
-              <w:t xml:space="preserve">. Fixing it should be as easy as clearing the message queue anytime the player controller’s </w:t>
-            </w:r>
-            <w:proofErr w:type="spellStart"/>
-            <w:r>
-              <w:rPr>
-                <w:rFonts w:asciiTheme="majorHAnsi" w:hAnsiTheme="majorHAnsi" w:cstheme="majorHAnsi"/>
-                <w:b w:val="0"/>
-              </w:rPr>
-              <w:t>onDoTurn</w:t>
-            </w:r>
-            <w:proofErr w:type="spellEnd"/>
-            <w:r>
-              <w:rPr>
-                <w:rFonts w:asciiTheme="majorHAnsi" w:hAnsiTheme="majorHAnsi" w:cstheme="majorHAnsi"/>
-                <w:b w:val="0"/>
-              </w:rPr>
-              <w:t xml:space="preserve"> function is called.</w:t>
+              <w:t>When a match isn’t being performed, the player can queue up moves by pressing any of the slots. This will create a backlog of PlayerSelectMessages. Fixing it should be as easy as clearing the message queue anytime the player controller’s onDoTurn function is called.</w:t>
             </w:r>
           </w:p>
         </w:tc>
@@ -2475,23 +2160,7 @@
                 <w:rFonts w:asciiTheme="majorHAnsi" w:hAnsiTheme="majorHAnsi" w:cstheme="majorHAnsi"/>
                 <w:b w:val="0"/>
               </w:rPr>
-              <w:t xml:space="preserve"> The AI, because it lacks enough data, will always start in the same position when the ‘</w:t>
-            </w:r>
-            <w:proofErr w:type="spellStart"/>
-            <w:r>
-              <w:rPr>
-                <w:rFonts w:asciiTheme="majorHAnsi" w:hAnsiTheme="majorHAnsi" w:cstheme="majorHAnsi"/>
-                <w:b w:val="0"/>
-              </w:rPr>
-              <w:t>doStatisticallyBest</w:t>
-            </w:r>
-            <w:proofErr w:type="spellEnd"/>
-            <w:r>
-              <w:rPr>
-                <w:rFonts w:asciiTheme="majorHAnsi" w:hAnsiTheme="majorHAnsi" w:cstheme="majorHAnsi"/>
-                <w:b w:val="0"/>
-              </w:rPr>
-              <w:t>’ function is being used. I’m not too sure how to remedy this as of now…</w:t>
+              <w:t xml:space="preserve"> The AI, because it lacks enough data, will always start in the same position when the ‘doStatisticallyBest’ function is being used. I’m not too sure how to remedy this as of now…</w:t>
             </w:r>
           </w:p>
         </w:tc>
@@ -2581,23 +2250,7 @@
                 <w:rFonts w:asciiTheme="majorHAnsi" w:hAnsiTheme="majorHAnsi" w:cstheme="majorHAnsi"/>
                 <w:b w:val="0"/>
               </w:rPr>
-              <w:t xml:space="preserve"> when the window is closed, is passed into </w:t>
-            </w:r>
-            <w:proofErr w:type="spellStart"/>
-            <w:r>
-              <w:rPr>
-                <w:rFonts w:asciiTheme="majorHAnsi" w:hAnsiTheme="majorHAnsi" w:cstheme="majorHAnsi"/>
-                <w:b w:val="0"/>
-              </w:rPr>
-              <w:t>MainWindow.reportException</w:t>
-            </w:r>
-            <w:proofErr w:type="spellEnd"/>
-            <w:r>
-              <w:rPr>
-                <w:rFonts w:asciiTheme="majorHAnsi" w:hAnsiTheme="majorHAnsi" w:cstheme="majorHAnsi"/>
-                <w:b w:val="0"/>
-              </w:rPr>
-              <w:t>. So, an error box appears every time the window is closed. This will simply require checking what exception is thrown, and preventing the one we don’t want from being passed.</w:t>
+              <w:t xml:space="preserve"> when the window is closed, is passed into MainWindow.reportException. So, an error box appears every time the window is closed. This will simply require checking what exception is thrown, and preventing the one we don’t want from being passed.</w:t>
             </w:r>
           </w:p>
         </w:tc>
@@ -2706,31 +2359,7 @@
         </w:numPr>
       </w:pPr>
       <w:r>
-        <w:t>Create ‘</w:t>
-      </w:r>
-      <w:proofErr w:type="spellStart"/>
-      <w:r>
-        <w:t>Node.walkEveryPath</w:t>
-      </w:r>
-      <w:proofErr w:type="spellEnd"/>
-      <w:r>
-        <w:t>’ which is a function based off of the algorithm used in ‘</w:t>
-      </w:r>
-      <w:proofErr w:type="spellStart"/>
-      <w:r>
-        <w:t>Average.statisticallyBest</w:t>
-      </w:r>
-      <w:proofErr w:type="spellEnd"/>
-      <w:r>
-        <w:t>’. This function allows code to perform an action on every possible path in the tree. ‘</w:t>
-      </w:r>
-      <w:proofErr w:type="spellStart"/>
-      <w:r>
-        <w:t>Average.statisticallyBest</w:t>
-      </w:r>
-      <w:proofErr w:type="spellEnd"/>
-      <w:r>
-        <w:t>’ was modified to use this new function.</w:t>
+        <w:t>Create ‘Node.walkEveryPath’ which is a function based off of the algorithm used in ‘Average.statisticallyBest’. This function allows code to perform an action on every possible path in the tree. ‘Average.statisticallyBest’ was modified to use this new function.</w:t>
       </w:r>
     </w:p>
     <w:p>
@@ -2742,15 +2371,7 @@
         </w:numPr>
       </w:pPr>
       <w:r>
-        <w:t>Modify ‘</w:t>
-      </w:r>
-      <w:proofErr w:type="spellStart"/>
-      <w:r>
-        <w:t>Node.walk</w:t>
-      </w:r>
-      <w:proofErr w:type="spellEnd"/>
-      <w:r>
-        <w:t>’ to allow an action to be performed on every node walked to.</w:t>
+        <w:t>Modify ‘Node.walk’ to allow an action to be performed on every node walked to.</w:t>
       </w:r>
     </w:p>
     <w:p>
@@ -2782,15 +2403,7 @@
         </w:numPr>
       </w:pPr>
       <w:r>
-        <w:t xml:space="preserve">Create </w:t>
-      </w:r>
-      <w:proofErr w:type="spellStart"/>
-      <w:r>
-        <w:t>Config.versionString</w:t>
-      </w:r>
-      <w:proofErr w:type="spellEnd"/>
-      <w:r>
-        <w:t>, which stores a string representing the current version of the game. Every window will have this string appended to its title.</w:t>
+        <w:t>Create Config.versionString, which stores a string representing the current version of the game. Every window will have this string appended to its title.</w:t>
       </w:r>
     </w:p>
     <w:p>
@@ -2826,23 +2439,7 @@
         </w:numPr>
       </w:pPr>
       <w:r>
-        <w:t xml:space="preserve">Modify the Controller base class so that </w:t>
-      </w:r>
-      <w:proofErr w:type="spellStart"/>
-      <w:r>
-        <w:t>onAfterTurn</w:t>
-      </w:r>
-      <w:proofErr w:type="spellEnd"/>
-      <w:r>
-        <w:t xml:space="preserve"> and </w:t>
-      </w:r>
-      <w:proofErr w:type="spellStart"/>
-      <w:r>
-        <w:t>onMatchEnd</w:t>
-      </w:r>
-      <w:proofErr w:type="spellEnd"/>
-      <w:r>
-        <w:t xml:space="preserve"> are given the current state of the board, and the index of the last piece placed. This is so the controllers don’t have to track this information themselves, which creates bugs. It also means they can be certain the data is correct.</w:t>
+        <w:t>Modify the Controller base class so that onAfterTurn and onMatchEnd are given the current state of the board, and the index of the last piece placed. This is so the controllers don’t have to track this information themselves, which creates bugs. It also means they can be certain the data is correct.</w:t>
       </w:r>
     </w:p>
     <w:p>
@@ -2854,36 +2451,12 @@
         </w:numPr>
       </w:pPr>
       <w:r>
-        <w:t>Add an ‘AI’ controller, which currently has a ‘</w:t>
-      </w:r>
-      <w:proofErr w:type="spellStart"/>
-      <w:r>
-        <w:t>doRandom</w:t>
-      </w:r>
-      <w:proofErr w:type="spellEnd"/>
-      <w:r>
-        <w:t>’ and ‘</w:t>
-      </w:r>
-      <w:proofErr w:type="spellStart"/>
-      <w:r>
-        <w:t>doStatisticallyBest</w:t>
-      </w:r>
-      <w:proofErr w:type="spellEnd"/>
-      <w:r>
-        <w:t>’ mode.</w:t>
-      </w:r>
-    </w:p>
-    <w:p>
-      <w:r>
-        <w:t>This update is the first on to feature the AI’s main mode, ‘</w:t>
-      </w:r>
-      <w:proofErr w:type="spellStart"/>
-      <w:r>
-        <w:t>doStatisticallyBest</w:t>
-      </w:r>
-      <w:proofErr w:type="spellEnd"/>
-      <w:r>
-        <w:t>’, in action. Currently the AI can’t load data from previous sessions, so it has to remake its global tree from scratch each time the program is run.</w:t>
+        <w:t>Add an ‘AI’ controller, which currently has a ‘doRandom’ and ‘doStatisticallyBest’ mode.</w:t>
+      </w:r>
+    </w:p>
+    <w:p>
+      <w:r>
+        <w:t>This update is the first on to feature the AI’s main mode, ‘doStatisticallyBest’, in action. Currently the AI can’t load data from previous sessions, so it has to remake its global tree from scratch each time the program is run.</w:t>
       </w:r>
     </w:p>
     <w:p>
@@ -2893,23 +2466,7 @@
     </w:p>
     <w:p>
       <w:r>
-        <w:t>I will have to figure out a way to try and get the AI to randomise whether it uses ‘</w:t>
-      </w:r>
-      <w:proofErr w:type="spellStart"/>
-      <w:r>
-        <w:t>doStatisticallyBest</w:t>
-      </w:r>
-      <w:proofErr w:type="spellEnd"/>
-      <w:r>
-        <w:t>’ one match, and ‘</w:t>
-      </w:r>
-      <w:proofErr w:type="spellStart"/>
-      <w:r>
-        <w:t>doRandom</w:t>
-      </w:r>
-      <w:proofErr w:type="spellEnd"/>
-      <w:r>
-        <w:t xml:space="preserve">’ another match, so it has more data to work off of. </w:t>
+        <w:t xml:space="preserve">I will have to figure out a way to try and get the AI to randomise whether it uses ‘doStatisticallyBest’ one match, and ‘doRandom’ another match, so it has more data to work off of. </w:t>
       </w:r>
     </w:p>
     <w:p>
@@ -2971,63 +2528,7 @@
         </w:numPr>
       </w:pPr>
       <w:r>
-        <w:t xml:space="preserve">Add the </w:t>
-      </w:r>
-      <w:proofErr w:type="spellStart"/>
-      <w:r>
-        <w:t>GameFiles</w:t>
-      </w:r>
-      <w:proofErr w:type="spellEnd"/>
-      <w:r>
-        <w:t xml:space="preserve"> class, which currently allows code to save and load trees by using names. </w:t>
-      </w:r>
-      <w:proofErr w:type="spellStart"/>
-      <w:r>
-        <w:t>GameFiles.saveTree</w:t>
-      </w:r>
-      <w:proofErr w:type="spellEnd"/>
-      <w:r>
-        <w:t>(“</w:t>
-      </w:r>
-      <w:proofErr w:type="spellStart"/>
-      <w:r>
-        <w:t>MyTree</w:t>
-      </w:r>
-      <w:proofErr w:type="spellEnd"/>
-      <w:r>
-        <w:t xml:space="preserve">”, </w:t>
-      </w:r>
-      <w:proofErr w:type="gramStart"/>
-      <w:r>
-        <w:t>root)  |</w:t>
-      </w:r>
-      <w:proofErr w:type="gramEnd"/>
-      <w:r>
-        <w:t xml:space="preserve">  </w:t>
-      </w:r>
-      <w:proofErr w:type="spellStart"/>
-      <w:r>
-        <w:t>var</w:t>
-      </w:r>
-      <w:proofErr w:type="spellEnd"/>
-      <w:r>
-        <w:t xml:space="preserve"> root = </w:t>
-      </w:r>
-      <w:proofErr w:type="spellStart"/>
-      <w:r>
-        <w:t>GameFiles.loadTree</w:t>
-      </w:r>
-      <w:proofErr w:type="spellEnd"/>
-      <w:r>
-        <w:t>(“</w:t>
-      </w:r>
-      <w:proofErr w:type="spellStart"/>
-      <w:r>
-        <w:t>MyTree</w:t>
-      </w:r>
-      <w:proofErr w:type="spellEnd"/>
-      <w:r>
-        <w:t>”)</w:t>
+        <w:t>Add the GameFiles class, which currently allows code to save and load trees by using names. GameFiles.saveTree(“MyTree”, root)  |  var root = GameFiles.loadTree(“MyTree”)</w:t>
       </w:r>
     </w:p>
     <w:p>
@@ -3039,15 +2540,7 @@
         </w:numPr>
       </w:pPr>
       <w:r>
-        <w:t xml:space="preserve">Modify the AI to save and load its global move tree using the </w:t>
-      </w:r>
-      <w:proofErr w:type="spellStart"/>
-      <w:r>
-        <w:t>GameFiles</w:t>
-      </w:r>
-      <w:proofErr w:type="spellEnd"/>
-      <w:r>
-        <w:t xml:space="preserve"> class.</w:t>
+        <w:t>Modify the AI to save and load its global move tree using the GameFiles class.</w:t>
       </w:r>
     </w:p>
     <w:p>
@@ -3059,15 +2552,7 @@
         </w:numPr>
       </w:pPr>
       <w:r>
-        <w:t xml:space="preserve">Add </w:t>
-      </w:r>
-      <w:proofErr w:type="spellStart"/>
-      <w:r>
-        <w:t>Node.merge</w:t>
-      </w:r>
-      <w:proofErr w:type="spellEnd"/>
-      <w:r>
-        <w:t>, which is a static function used to merge a ‘source’ node tree into a ‘destination’ node tree.</w:t>
+        <w:t>Add Node.merge, which is a static function used to merge a ‘source’ node tree into a ‘destination’ node tree.</w:t>
       </w:r>
       <w:r>
         <w:t xml:space="preserve"> The AI was originally using this algorithm to merge its local move</w:t>
@@ -3098,23 +2583,7 @@
     </w:p>
     <w:p>
       <w:r>
-        <w:t xml:space="preserve">I was surprised (as well as happy) to find that the AI worked perfectly fine, without any issues, when I added the code to save/load. It makes me feel it’s at the very least coded in a good way. It also confirms to me that </w:t>
-      </w:r>
-      <w:proofErr w:type="spellStart"/>
-      <w:r>
-        <w:t>GameFiles</w:t>
-      </w:r>
-      <w:proofErr w:type="spellEnd"/>
-      <w:r>
-        <w:t xml:space="preserve">’ interface is simple enough, as only 5 lines of code was needed (2 lines were calls to the </w:t>
-      </w:r>
-      <w:proofErr w:type="spellStart"/>
-      <w:r>
-        <w:t>GameFIles</w:t>
-      </w:r>
-      <w:proofErr w:type="spellEnd"/>
-      <w:r>
-        <w:t xml:space="preserve"> class, 2 were</w:t>
+        <w:t>I was surprised (as well as happy) to find that the AI worked perfectly fine, without any issues, when I added the code to save/load. It makes me feel it’s at the very least coded in a good way. It also confirms to me that GameFiles’ interface is simple enough, as only 5 lines of code was needed (2 lines were calls to the GameFIles class, 2 were</w:t>
       </w:r>
       <w:r>
         <w:t xml:space="preserve"> for</w:t>
@@ -3137,15 +2606,7 @@
         <w:t>unit tests</w:t>
       </w:r>
       <w:r>
-        <w:t xml:space="preserve"> for </w:t>
-      </w:r>
-      <w:proofErr w:type="spellStart"/>
-      <w:r>
-        <w:t>GameFiles</w:t>
-      </w:r>
-      <w:proofErr w:type="spellEnd"/>
-      <w:r>
-        <w:t xml:space="preserve"> makes me certain that all the data is being written/read in correctly.</w:t>
+        <w:t xml:space="preserve"> for GameFiles makes me certain that all the data is being written/read in correctly.</w:t>
       </w:r>
     </w:p>
     <w:p>
@@ -3276,23 +2737,7 @@
           <w:rFonts w:cstheme="minorHAnsi"/>
           <w:bCs/>
         </w:rPr>
-        <w:t xml:space="preserve">Add </w:t>
-      </w:r>
-      <w:proofErr w:type="spellStart"/>
-      <w:r>
-        <w:rPr>
-          <w:rFonts w:cstheme="minorHAnsi"/>
-          <w:bCs/>
-        </w:rPr>
-        <w:t>Board.predict</w:t>
-      </w:r>
-      <w:proofErr w:type="spellEnd"/>
-      <w:r>
-        <w:rPr>
-          <w:rFonts w:cstheme="minorHAnsi"/>
-          <w:bCs/>
-        </w:rPr>
-        <w:t>, which is a function used to ‘place’ a piece on the board temporarily to ‘predict’ the result of the match.</w:t>
+        <w:t>Add Board.predict, which is a function used to ‘place’ a piece on the board temporarily to ‘predict’ the result of the match.</w:t>
       </w:r>
     </w:p>
     <w:p>
@@ -3311,55 +2756,7 @@
           <w:rFonts w:cstheme="minorHAnsi"/>
           <w:bCs/>
         </w:rPr>
-        <w:t>Add a new mode to the AI, “</w:t>
-      </w:r>
-      <w:proofErr w:type="spellStart"/>
-      <w:r>
-        <w:rPr>
-          <w:rFonts w:cstheme="minorHAnsi"/>
-          <w:bCs/>
-        </w:rPr>
-        <w:t>doWinBlockCheck</w:t>
-      </w:r>
-      <w:proofErr w:type="spellEnd"/>
-      <w:r>
-        <w:rPr>
-          <w:rFonts w:cstheme="minorHAnsi"/>
-          <w:bCs/>
-        </w:rPr>
-        <w:t xml:space="preserve">”, where the AI determines if it can either win this turn, or block the player from winning this turn. </w:t>
-      </w:r>
-      <w:proofErr w:type="gramStart"/>
-      <w:r>
-        <w:rPr>
-          <w:rFonts w:cstheme="minorHAnsi"/>
-          <w:bCs/>
-        </w:rPr>
-        <w:t>However</w:t>
-      </w:r>
-      <w:proofErr w:type="gramEnd"/>
-      <w:r>
-        <w:rPr>
-          <w:rFonts w:cstheme="minorHAnsi"/>
-          <w:bCs/>
-        </w:rPr>
-        <w:t xml:space="preserve">… This mode has been disabled and won’t be used by the </w:t>
-      </w:r>
-      <w:proofErr w:type="gramStart"/>
-      <w:r>
-        <w:rPr>
-          <w:rFonts w:cstheme="minorHAnsi"/>
-          <w:bCs/>
-        </w:rPr>
-        <w:t>AI(</w:t>
-      </w:r>
-      <w:proofErr w:type="gramEnd"/>
-      <w:r>
-        <w:rPr>
-          <w:rFonts w:cstheme="minorHAnsi"/>
-          <w:bCs/>
-        </w:rPr>
-        <w:t>Explained below).</w:t>
+        <w:t>Add a new mode to the AI, “doWinBlockCheck”, where the AI determines if it can either win this turn, or block the player from winning this turn. However… This mode has been disabled and won’t be used by the AI(Explained below).</w:t>
       </w:r>
     </w:p>
     <w:p>
@@ -3378,23 +2775,7 @@
           <w:rFonts w:cstheme="minorHAnsi"/>
           <w:bCs/>
         </w:rPr>
-        <w:t>If the AI selects a path that has less than 25% chance of winning, then there’s a 25% chance of the AI using ‘</w:t>
-      </w:r>
-      <w:proofErr w:type="spellStart"/>
-      <w:r>
-        <w:rPr>
-          <w:rFonts w:cstheme="minorHAnsi"/>
-          <w:bCs/>
-        </w:rPr>
-        <w:t>doRandom</w:t>
-      </w:r>
-      <w:proofErr w:type="spellEnd"/>
-      <w:r>
-        <w:rPr>
-          <w:rFonts w:cstheme="minorHAnsi"/>
-          <w:bCs/>
-        </w:rPr>
-        <w:t>’ for a single turn. This prevents the AI from going down paths that generally make it lose, without locking the path out complete from the AI’s view.</w:t>
+        <w:t>If the AI selects a path that has less than 25% chance of winning, then there’s a 25% chance of the AI using ‘doRandom’ for a single turn. This prevents the AI from going down paths that generally make it lose, without locking the path out complete from the AI’s view.</w:t>
       </w:r>
     </w:p>
     <w:p>
@@ -3426,76 +2807,20 @@
         <w:rPr>
           <w:rFonts w:cstheme="minorHAnsi"/>
         </w:rPr>
-        <w:t>I made the decision to disable the ‘</w:t>
-      </w:r>
-      <w:proofErr w:type="spellStart"/>
-      <w:r>
+        <w:t xml:space="preserve">I made the decision to disable the ‘doWinBlockCheck’ mode because first of all, it made winning pretty difficult (while its behaviour was much more human-like, I found myself tying too much for my liking). </w:t>
+      </w:r>
+    </w:p>
+    <w:p>
+      <w:pPr>
         <w:rPr>
           <w:rFonts w:cstheme="minorHAnsi"/>
         </w:rPr>
-        <w:t>doWinBlockCheck</w:t>
-      </w:r>
-      <w:proofErr w:type="spellEnd"/>
+      </w:pPr>
       <w:r>
         <w:rPr>
           <w:rFonts w:cstheme="minorHAnsi"/>
         </w:rPr>
-        <w:t xml:space="preserve">’ mode because first of all, it made winning pretty difficult (while its behaviour was much more human-like, I found myself tying too much for my liking). </w:t>
-      </w:r>
-    </w:p>
-    <w:p>
-      <w:pPr>
-        <w:rPr>
-          <w:rFonts w:cstheme="minorHAnsi"/>
-        </w:rPr>
-      </w:pPr>
-      <w:r>
-        <w:rPr>
-          <w:rFonts w:cstheme="minorHAnsi"/>
-        </w:rPr>
-        <w:t>After disabling the code that blocks the player from winning, the AI felt much better to fight against; however, I felt that the ‘</w:t>
-      </w:r>
-      <w:proofErr w:type="spellStart"/>
-      <w:r>
-        <w:rPr>
-          <w:rFonts w:cstheme="minorHAnsi"/>
-        </w:rPr>
-        <w:t>doStatisticallyBest</w:t>
-      </w:r>
-      <w:proofErr w:type="spellEnd"/>
-      <w:r>
-        <w:rPr>
-          <w:rFonts w:cstheme="minorHAnsi"/>
-        </w:rPr>
-        <w:t>’ mode (the main focus of the project) was just put out of focus. It was simply there to help guide the AI on a path where ‘</w:t>
-      </w:r>
-      <w:proofErr w:type="spellStart"/>
-      <w:r>
-        <w:rPr>
-          <w:rFonts w:cstheme="minorHAnsi"/>
-        </w:rPr>
-        <w:t>doWinBlockCheck</w:t>
-      </w:r>
-      <w:proofErr w:type="spellEnd"/>
-      <w:r>
-        <w:rPr>
-          <w:rFonts w:cstheme="minorHAnsi"/>
-        </w:rPr>
-        <w:t>’ would make the AI win, which just doesn’t ‘feel’ quite right, considering ‘</w:t>
-      </w:r>
-      <w:proofErr w:type="spellStart"/>
-      <w:r>
-        <w:rPr>
-          <w:rFonts w:cstheme="minorHAnsi"/>
-        </w:rPr>
-        <w:t>doStatisticallyBest</w:t>
-      </w:r>
-      <w:proofErr w:type="spellEnd"/>
-      <w:r>
-        <w:rPr>
-          <w:rFonts w:cstheme="minorHAnsi"/>
-        </w:rPr>
-        <w:t>’ is what the AI should be relying on.</w:t>
+        <w:t>After disabling the code that blocks the player from winning, the AI felt much better to fight against; however, I felt that the ‘doStatisticallyBest’ mode (the main focus of the project) was just put out of focus. It was simply there to help guide the AI on a path where ‘doWinBlockCheck’ would make the AI win, which just doesn’t ‘feel’ quite right, considering ‘doStatisticallyBest’ is what the AI should be relying on.</w:t>
       </w:r>
     </w:p>
     <w:p>
@@ -3544,18 +2869,10 @@
         </w:numPr>
       </w:pPr>
       <w:r>
-        <w:t xml:space="preserve">Make the </w:t>
-      </w:r>
-      <w:proofErr w:type="spellStart"/>
-      <w:r>
-        <w:t>GameFiles.loadT</w:t>
-      </w:r>
-      <w:r>
-        <w:t>ree</w:t>
-      </w:r>
-      <w:proofErr w:type="spellEnd"/>
-      <w:r>
-        <w:t xml:space="preserve"> function throw an exception</w:t>
+        <w:t>Make the GameFiles.loadT</w:t>
+      </w:r>
+      <w:r>
+        <w:t>ree function throw an exception</w:t>
       </w:r>
       <w:r>
         <w:t xml:space="preserve"> if the file has a version number it doesn’t know about.</w:t>
@@ -3591,21 +2908,7 @@
         <w:rPr>
           <w:strike/>
         </w:rPr>
-        <w:t xml:space="preserve"> This does mean that the AI loses all of its data (</w:t>
-      </w:r>
-      <w:proofErr w:type="spellStart"/>
-      <w:r>
-        <w:rPr>
-          <w:strike/>
-        </w:rPr>
-        <w:t>kinda</w:t>
-      </w:r>
-      <w:proofErr w:type="spellEnd"/>
-      <w:r>
-        <w:rPr>
-          <w:strike/>
-        </w:rPr>
-        <w:t>, the file still exists though) but it also prevents the game from suddenly becoming unplayable.</w:t>
+        <w:t xml:space="preserve"> This does mean that the AI loses all of its data (kinda, the file still exists though) but it also prevents the game from suddenly becoming unplayable.</w:t>
       </w:r>
       <w:r>
         <w:rPr>
@@ -3617,35 +2920,7 @@
         <w:rPr>
           <w:b/>
         </w:rPr>
-        <w:t xml:space="preserve">[Cancel that, I forgot how my own code worked </w:t>
-      </w:r>
-      <w:proofErr w:type="gramStart"/>
-      <w:r>
-        <w:rPr>
-          <w:b/>
-        </w:rPr>
-        <w:t>~.~</w:t>
-      </w:r>
-      <w:proofErr w:type="gramEnd"/>
-      <w:r>
-        <w:rPr>
-          <w:b/>
-        </w:rPr>
-        <w:t xml:space="preserve">, basically, the AI passes a flag to </w:t>
-      </w:r>
-      <w:proofErr w:type="spellStart"/>
-      <w:r>
-        <w:rPr>
-          <w:b/>
-        </w:rPr>
-        <w:t>GameFiles.loadTree</w:t>
-      </w:r>
-      <w:proofErr w:type="spellEnd"/>
-      <w:r>
-        <w:rPr>
-          <w:b/>
-        </w:rPr>
-        <w:t xml:space="preserve"> so it doesn’t throw but simply returns null. </w:t>
+        <w:t xml:space="preserve">[Cancel that, I forgot how my own code worked ~.~, basically, the AI passes a flag to GameFiles.loadTree so it doesn’t throw but simply returns null. </w:t>
       </w:r>
       <w:r>
         <w:rPr>
@@ -3693,15 +2968,7 @@
         </w:numPr>
       </w:pPr>
       <w:r>
-        <w:t xml:space="preserve">When the player’s turn is over, the </w:t>
-      </w:r>
-      <w:proofErr w:type="spellStart"/>
-      <w:r>
-        <w:t>PlayerController</w:t>
-      </w:r>
-      <w:proofErr w:type="spellEnd"/>
-      <w:r>
-        <w:t xml:space="preserve"> should update the UI to say something like “The AI is thinking”, so it feels a bit more natural when the AI is taking a while to figure out the next move.</w:t>
+        <w:t>When the player’s turn is over, the PlayerController should update the UI to say something like “The AI is thinking”, so it feels a bit more natural when the AI is taking a while to figure out the next move.</w:t>
       </w:r>
       <w:r>
         <w:t xml:space="preserve"> </w:t>
@@ -3737,61 +3004,19 @@
         </w:numPr>
       </w:pPr>
       <w:r>
-        <w:t xml:space="preserve">Currently, the </w:t>
-      </w:r>
-      <w:proofErr w:type="spellStart"/>
-      <w:r>
-        <w:t>MainWindow</w:t>
-      </w:r>
-      <w:proofErr w:type="spellEnd"/>
-      <w:r>
-        <w:t xml:space="preserve"> doesn’t provide any functions for the </w:t>
-      </w:r>
-      <w:proofErr w:type="spellStart"/>
-      <w:r>
-        <w:t>PlayerController</w:t>
-      </w:r>
-      <w:proofErr w:type="spellEnd"/>
-      <w:r>
-        <w:t xml:space="preserve"> the modify it, the controller has to manually edit the GUI itself. Instead, provide functions such as “</w:t>
-      </w:r>
-      <w:proofErr w:type="spellStart"/>
-      <w:r>
-        <w:t>MainWindow.modifyText</w:t>
-      </w:r>
-      <w:proofErr w:type="spellEnd"/>
-      <w:r>
-        <w:t>”</w:t>
+        <w:t>Currently, the MainWindow doesn’t provide any functions for the PlayerController the modify it, the controller has to manually edit the GUI itself. Instead, provide functions such as “MainWindow.modifyText”</w:t>
       </w:r>
       <w:r>
         <w:t>,</w:t>
       </w:r>
       <w:r>
-        <w:t xml:space="preserve"> “</w:t>
-      </w:r>
-      <w:proofErr w:type="spellStart"/>
-      <w:r>
-        <w:t>MainWindow.onGameStart</w:t>
-      </w:r>
-      <w:proofErr w:type="spellEnd"/>
-      <w:r>
-        <w:t>”</w:t>
-      </w:r>
-      <w:proofErr w:type="gramStart"/>
+        <w:t xml:space="preserve"> “MainWindow.onGameStart”</w:t>
+      </w:r>
       <w:r>
         <w:t xml:space="preserve">, </w:t>
       </w:r>
       <w:r>
-        <w:t>”</w:t>
-      </w:r>
-      <w:proofErr w:type="spellStart"/>
-      <w:proofErr w:type="gramEnd"/>
-      <w:r>
-        <w:t>MainWindow.onGameEnd</w:t>
-      </w:r>
-      <w:proofErr w:type="spellEnd"/>
-      <w:r>
-        <w:t>”</w:t>
+        <w:t>”MainWindow.onGameEnd”</w:t>
       </w:r>
       <w:r>
         <w:t xml:space="preserve">, </w:t>
@@ -3803,34 +3028,10 @@
         <w:t xml:space="preserve"> </w:t>
       </w:r>
       <w:r>
-        <w:t xml:space="preserve">so the controller has less knowledge about the GUI, and so </w:t>
-      </w:r>
-      <w:proofErr w:type="spellStart"/>
-      <w:r>
-        <w:t>MainWindow</w:t>
-      </w:r>
-      <w:proofErr w:type="spellEnd"/>
-      <w:r>
-        <w:t xml:space="preserve"> knows more about the state of the game.</w:t>
-      </w:r>
-      <w:r>
-        <w:t xml:space="preserve"> This will allow me, for example, to only let the user use the ‘Load External Data’ button if no game is running, but there is currently no reliable way for the </w:t>
-      </w:r>
-      <w:proofErr w:type="spellStart"/>
-      <w:r>
-        <w:t>MainWindow</w:t>
-      </w:r>
-      <w:proofErr w:type="spellEnd"/>
-      <w:r>
-        <w:t xml:space="preserve"> to know if a game is running without a function such as ‘</w:t>
-      </w:r>
-      <w:proofErr w:type="spellStart"/>
-      <w:r>
-        <w:t>MainWindow.onGameEnd</w:t>
-      </w:r>
-      <w:proofErr w:type="spellEnd"/>
-      <w:r>
-        <w:t>’.</w:t>
+        <w:t>so the controller has less knowledge about the GUI, and so MainWindow knows more about the state of the game.</w:t>
+      </w:r>
+      <w:r>
+        <w:t xml:space="preserve"> This will allow me, for example, to only let the user use the ‘Load External Data’ button if no game is running, but there is currently no reliable way for the MainWindow to know if a game is running without a function such as ‘MainWindow.onGameEnd’.</w:t>
       </w:r>
       <w:r>
         <w:t xml:space="preserve"> </w:t>
@@ -3914,15 +3115,7 @@
         </w:numPr>
       </w:pPr>
       <w:r>
-        <w:t xml:space="preserve">Modify the </w:t>
-      </w:r>
-      <w:proofErr w:type="spellStart"/>
-      <w:r>
-        <w:t>ISerialisable</w:t>
-      </w:r>
-      <w:proofErr w:type="spellEnd"/>
-      <w:r>
-        <w:t xml:space="preserve"> interface so that it takes a version number.</w:t>
+        <w:t>Modify the ISerialisable interface so that it takes a version number.</w:t>
       </w:r>
       <w:r>
         <w:t xml:space="preserve"> </w:t>
@@ -3970,23 +3163,7 @@
         </w:numPr>
       </w:pPr>
       <w:r>
-        <w:t xml:space="preserve">Once </w:t>
-      </w:r>
-      <w:proofErr w:type="spellStart"/>
-      <w:r>
-        <w:t>MainWindow</w:t>
-      </w:r>
-      <w:proofErr w:type="spellEnd"/>
-      <w:r>
-        <w:t xml:space="preserve"> has been refactored to provide new functions to use, provide a way to lock/unlock the player from performing moves, so </w:t>
-      </w:r>
-      <w:proofErr w:type="spellStart"/>
-      <w:r>
-        <w:t>PlayerGUIController</w:t>
-      </w:r>
-      <w:proofErr w:type="spellEnd"/>
-      <w:r>
-        <w:t xml:space="preserve"> doesn’t have to clear the message queue each time.</w:t>
+        <w:t>Once MainWindow has been refactored to provide new functions to use, provide a way to lock/unlock the player from performing moves, so PlayerGUIController doesn’t have to clear the message queue each time.</w:t>
       </w:r>
       <w:r>
         <w:t xml:space="preserve"> </w:t>
@@ -4050,15 +3227,7 @@
         </w:numPr>
       </w:pPr>
       <w:r>
-        <w:t>Create ‘</w:t>
-      </w:r>
-      <w:proofErr w:type="spellStart"/>
-      <w:r>
-        <w:t>MainWindow.updateText</w:t>
-      </w:r>
-      <w:proofErr w:type="spellEnd"/>
-      <w:r>
-        <w:t>’ which is a function used to update the top and bottom text shown on screen. This means code no longer has to manually reference the labels.</w:t>
+        <w:t>Create ‘MainWindow.updateText’ which is a function used to update the top and bottom text shown on screen. This means code no longer has to manually reference the labels.</w:t>
       </w:r>
     </w:p>
     <w:p>
@@ -4070,23 +3239,7 @@
         </w:numPr>
       </w:pPr>
       <w:r>
-        <w:t>Create ‘</w:t>
-      </w:r>
-      <w:proofErr w:type="spellStart"/>
-      <w:r>
-        <w:t>MainWindow.onEndMatch</w:t>
-      </w:r>
-      <w:proofErr w:type="spellEnd"/>
-      <w:r>
-        <w:t xml:space="preserve">’ which is called by the </w:t>
-      </w:r>
-      <w:proofErr w:type="spellStart"/>
-      <w:r>
-        <w:t>PlayerGUIController</w:t>
-      </w:r>
-      <w:proofErr w:type="spellEnd"/>
-      <w:r>
-        <w:t xml:space="preserve"> whenever a match ends, or by the game loop if an exception is thrown during a match.</w:t>
+        <w:t>Create ‘MainWindow.onEndMatch’ which is called by the PlayerGUIController whenever a match ends, or by the game loop if an exception is thrown during a match.</w:t>
       </w:r>
     </w:p>
     <w:p>
@@ -4098,23 +3251,7 @@
         </w:numPr>
       </w:pPr>
       <w:r>
-        <w:t xml:space="preserve">Add </w:t>
-      </w:r>
-      <w:proofErr w:type="spellStart"/>
-      <w:r>
-        <w:t>MainWindow.Flags</w:t>
-      </w:r>
-      <w:proofErr w:type="spellEnd"/>
-      <w:r>
-        <w:t xml:space="preserve">, which is an </w:t>
-      </w:r>
-      <w:proofErr w:type="spellStart"/>
-      <w:r>
-        <w:t>enum</w:t>
-      </w:r>
-      <w:proofErr w:type="spellEnd"/>
-      <w:r>
-        <w:t xml:space="preserve"> of flags used to keep track of certain things.</w:t>
+        <w:t>Add MainWindow.Flags, which is an enum of flags used to keep track of certain things.</w:t>
       </w:r>
     </w:p>
     <w:p>
@@ -4126,62 +3263,15 @@
         </w:numPr>
       </w:pPr>
       <w:r>
-        <w:t xml:space="preserve">Add a mechanism into </w:t>
-      </w:r>
-      <w:proofErr w:type="spellStart"/>
-      <w:r>
-        <w:t>MainWindow</w:t>
-      </w:r>
-      <w:proofErr w:type="spellEnd"/>
-      <w:r>
-        <w:t xml:space="preserve"> which prevents the creation of </w:t>
-      </w:r>
-      <w:proofErr w:type="spellStart"/>
-      <w:r>
-        <w:t>PlayerPlaceMessages</w:t>
-      </w:r>
-      <w:proofErr w:type="spellEnd"/>
-      <w:r>
-        <w:t xml:space="preserve"> unless the </w:t>
-      </w:r>
-      <w:proofErr w:type="spellStart"/>
-      <w:proofErr w:type="gramStart"/>
-      <w:r>
-        <w:t>MainWindow.Flags.CanPlacePiece</w:t>
-      </w:r>
-      <w:proofErr w:type="spellEnd"/>
-      <w:proofErr w:type="gramEnd"/>
-      <w:r>
-        <w:t xml:space="preserve"> flag is set. The only way to set this flag is through the </w:t>
-      </w:r>
-      <w:proofErr w:type="spellStart"/>
-      <w:r>
-        <w:t>MainWindow.unlockBoard</w:t>
-      </w:r>
-      <w:proofErr w:type="spellEnd"/>
-      <w:r>
-        <w:t xml:space="preserve"> function, which the </w:t>
-      </w:r>
-      <w:proofErr w:type="spellStart"/>
-      <w:r>
-        <w:t>PlayerGUIController</w:t>
-      </w:r>
-      <w:proofErr w:type="spellEnd"/>
-      <w:r>
-        <w:t xml:space="preserve"> now does.</w:t>
-      </w:r>
-    </w:p>
-    <w:p>
-      <w:r>
-        <w:t xml:space="preserve">This version focuses completely on ‘fortifying’ the </w:t>
-      </w:r>
-      <w:proofErr w:type="spellStart"/>
-      <w:r>
-        <w:t>MainWindow</w:t>
-      </w:r>
-      <w:proofErr w:type="spellEnd"/>
-      <w:r>
-        <w:t xml:space="preserve"> class. This is accomplished by providing functions to do certain things (such as updating text on screen) so code no longer has to manually</w:t>
+        <w:t xml:space="preserve">Add a mechanism into MainWindow which prevents the creation of </w:t>
+      </w:r>
+      <w:r>
+        <w:t>PlayerPlaceMessages unless the MainWindow.Flags.CanPlacePiece flag is set. The only way to set this flag is through the MainWindow.unlockBoard function, which the PlayerGUIController now does.</w:t>
+      </w:r>
+    </w:p>
+    <w:p>
+      <w:r>
+        <w:t>This version focuses completely on ‘fortifying’ the MainWindow class. This is accomplished by providing functions to do certain things (such as updating text on screen) so code no longer has to manually</w:t>
       </w:r>
       <w:r>
         <w:t xml:space="preserve"> reference the controls, as well as making it </w:t>
@@ -4194,66 +3284,21 @@
       </w:r>
     </w:p>
     <w:p>
-      <w:proofErr w:type="spellStart"/>
-      <w:r>
-        <w:t>MainWindow</w:t>
-      </w:r>
-      <w:proofErr w:type="spellEnd"/>
-      <w:r>
-        <w:t xml:space="preserve"> also contains a bit more validation code to ensure it is more correct.</w:t>
-      </w:r>
-    </w:p>
-    <w:p>
-      <w:r>
-        <w:t xml:space="preserve">It should be noted, that at first, the game loop would call </w:t>
-      </w:r>
-      <w:proofErr w:type="spellStart"/>
-      <w:r>
-        <w:t>onEndMatch</w:t>
-      </w:r>
-      <w:proofErr w:type="spellEnd"/>
-      <w:r>
-        <w:t xml:space="preserve"> once a match finishes successfully, but this introduced a very noticeable delay from ‘ending match’ to ‘start button reappears’, </w:t>
-      </w:r>
-      <w:r>
-        <w:t xml:space="preserve">making the UI feel sluggish, so I put the </w:t>
-      </w:r>
-      <w:proofErr w:type="spellStart"/>
-      <w:r>
-        <w:t>onEndMatch</w:t>
-      </w:r>
-      <w:proofErr w:type="spellEnd"/>
-      <w:r>
-        <w:t xml:space="preserve"> call into </w:t>
-      </w:r>
-      <w:proofErr w:type="spellStart"/>
-      <w:r>
-        <w:t>PlayerGUIController’s</w:t>
-      </w:r>
-      <w:proofErr w:type="spellEnd"/>
-      <w:r>
-        <w:t xml:space="preserve"> code to make it happen faster.</w:t>
-      </w:r>
-    </w:p>
-    <w:p>
-      <w:r>
-        <w:t>With the change that introduced ‘</w:t>
-      </w:r>
-      <w:proofErr w:type="spellStart"/>
-      <w:r>
-        <w:t>MainWindow.unlockBoard</w:t>
-      </w:r>
-      <w:proofErr w:type="spellEnd"/>
-      <w:r>
-        <w:t xml:space="preserve">’, it now means the </w:t>
-      </w:r>
-      <w:proofErr w:type="spellStart"/>
-      <w:r>
-        <w:t>PlayerGUIController</w:t>
-      </w:r>
-      <w:proofErr w:type="spellEnd"/>
-      <w:r>
-        <w:t xml:space="preserve"> no longer has to clean the message queue, while still allowing the user to only select a single move.</w:t>
+      <w:r>
+        <w:t>MainWindow also contains a bit more validation code to ensure it is more correct.</w:t>
+      </w:r>
+    </w:p>
+    <w:p>
+      <w:r>
+        <w:t xml:space="preserve">It should be noted, that at first, the game loop would call onEndMatch once a match finishes successfully, but this introduced a very noticeable delay from ‘ending match’ to ‘start button reappears’, </w:t>
+      </w:r>
+      <w:r>
+        <w:t>making the UI feel sluggish, so I put the onEndMatch call into PlayerGUIController’s code to make it happen faster.</w:t>
+      </w:r>
+    </w:p>
+    <w:p>
+      <w:r>
+        <w:t>With the change that introduced ‘MainWindow.unlockBoard’, it now means the PlayerGUIController no longer has to clean the message queue, while still allowing the user to only select a single move.</w:t>
       </w:r>
       <w:r>
         <w:t xml:space="preserve"> This behaviour feels more ‘correct’ to me, than having it clean the message queue just as a workaround to a bug.</w:t>
@@ -4287,15 +3332,7 @@
         </w:numPr>
       </w:pPr>
       <w:r>
-        <w:t xml:space="preserve">Throw an exception in </w:t>
-      </w:r>
-      <w:proofErr w:type="spellStart"/>
-      <w:r>
-        <w:t>GameFiles.loadTree</w:t>
-      </w:r>
-      <w:proofErr w:type="spellEnd"/>
-      <w:r>
-        <w:t xml:space="preserve"> if the tree’s file version is higher than supported.</w:t>
+        <w:t>Throw an exception in GameFiles.loadTree if the tree’s file version is higher than supported.</w:t>
       </w:r>
     </w:p>
     <w:p>
@@ -4307,15 +3344,7 @@
         </w:numPr>
       </w:pPr>
       <w:r>
-        <w:t xml:space="preserve">Add the ‘version’ parameter to </w:t>
-      </w:r>
-      <w:proofErr w:type="spellStart"/>
-      <w:r>
-        <w:t>ISerialisable.deserialise</w:t>
-      </w:r>
-      <w:proofErr w:type="spellEnd"/>
-      <w:r>
-        <w:t>, so the class knows the format of the input data.</w:t>
+        <w:t>Add the ‘version’ parameter to ISerialisable.deserialise, so the class knows the format of the input data.</w:t>
       </w:r>
     </w:p>
     <w:p>
@@ -4338,21 +3367,8 @@
           <w:numId w:val="17"/>
         </w:numPr>
       </w:pPr>
-      <w:proofErr w:type="spellStart"/>
-      <w:r>
-        <w:t>Hash.serialise</w:t>
-      </w:r>
-      <w:proofErr w:type="spellEnd"/>
-      <w:r>
-        <w:t xml:space="preserve"> and </w:t>
-      </w:r>
-      <w:proofErr w:type="spellStart"/>
-      <w:r>
-        <w:t>Hash.deserialise</w:t>
-      </w:r>
-      <w:proofErr w:type="spellEnd"/>
-      <w:r>
-        <w:t xml:space="preserve"> now use their TREE version 2 format.</w:t>
+      <w:r>
+        <w:t>Hash.serialise and Hash.deserialise now use their TREE version 2 format.</w:t>
       </w:r>
     </w:p>
     <w:p>
@@ -4363,21 +3379,8 @@
           <w:numId w:val="17"/>
         </w:numPr>
       </w:pPr>
-      <w:proofErr w:type="spellStart"/>
-      <w:r>
-        <w:t>Node.serialise</w:t>
-      </w:r>
-      <w:proofErr w:type="spellEnd"/>
-      <w:r>
-        <w:t xml:space="preserve"> and </w:t>
-      </w:r>
-      <w:proofErr w:type="spellStart"/>
-      <w:r>
-        <w:t>Node.deserialise</w:t>
-      </w:r>
-      <w:proofErr w:type="spellEnd"/>
-      <w:r>
-        <w:t xml:space="preserve"> now use their TREE version 2 format.</w:t>
+      <w:r>
+        <w:t>Node.serialise and Node.deserialise now use their TREE version 2 format.</w:t>
       </w:r>
     </w:p>
     <w:p>
@@ -4399,15 +3402,7 @@
     </w:p>
     <w:p>
       <w:r>
-        <w:t xml:space="preserve">An interesting thing to note, is that when the exception was added to </w:t>
-      </w:r>
-      <w:proofErr w:type="spellStart"/>
-      <w:r>
-        <w:t>GameFiles.loadTree</w:t>
-      </w:r>
-      <w:proofErr w:type="spellEnd"/>
-      <w:r>
-        <w:t>, it made me aware</w:t>
+        <w:t>An interesting thing to note, is that when the exception was added to GameFiles.loadTree, it made me aware</w:t>
       </w:r>
       <w:r>
         <w:t xml:space="preserve"> during testing</w:t>
@@ -4418,15 +3413,7 @@
     </w:p>
     <w:p>
       <w:r>
-        <w:t xml:space="preserve">The new TREE version 2 format for the </w:t>
-      </w:r>
-      <w:proofErr w:type="spellStart"/>
-      <w:r>
-        <w:t>Board.Hash</w:t>
-      </w:r>
-      <w:proofErr w:type="spellEnd"/>
-      <w:r>
-        <w:t xml:space="preserve"> class</w:t>
+        <w:t>The new TREE version 2 format for the Board.Hash class</w:t>
       </w:r>
       <w:r>
         <w:t xml:space="preserve"> now results in only </w:t>
@@ -4534,15 +3521,7 @@
         </w:numPr>
       </w:pPr>
       <w:r>
-        <w:t xml:space="preserve">Fix a bug where, if the user selected a non-empty slot, then the player controller wouldn’t use </w:t>
-      </w:r>
-      <w:proofErr w:type="spellStart"/>
-      <w:r>
-        <w:t>MainWindow.unlockBoard</w:t>
-      </w:r>
-      <w:proofErr w:type="spellEnd"/>
-      <w:r>
-        <w:t>, preventing the user from placing a piece, making the game ‘soft-lock’. This bug was introduced with the new mechanism introduced in 0.2.1 for placing pieces on a board.</w:t>
+        <w:t>Fix a bug where, if the user selected a non-empty slot, then the player controller wouldn’t use MainWindow.unlockBoard, preventing the user from placing a piece, making the game ‘soft-lock’. This bug was introduced with the new mechanism introduced in 0.2.1 for placing pieces on a board.</w:t>
       </w:r>
     </w:p>
     <w:p>
@@ -4567,6 +3546,18 @@
       </w:pPr>
       <w:r>
         <w:t>Change some on-screen text to show “It is your turn” when it’s the player’s turn, and “The AI is thinking…” when it’s the AI’s turn.</w:t>
+      </w:r>
+    </w:p>
+    <w:p>
+      <w:pPr>
+        <w:pStyle w:val="ListParagraph"/>
+        <w:numPr>
+          <w:ilvl w:val="0"/>
+          <w:numId w:val="18"/>
+        </w:numPr>
+      </w:pPr>
+      <w:r>
+        <w:t>Improve documentation and code style of all the code in the project.</w:t>
       </w:r>
     </w:p>
     <w:p>
@@ -4971,23 +3962,7 @@
                 <w:rFonts w:ascii="Calibri Light" w:hAnsi="Calibri Light" w:cs="Calibri Light"/>
                 <w:b w:val="0"/>
               </w:rPr>
-              <w:t xml:space="preserve">Remove the </w:t>
-            </w:r>
-            <w:proofErr w:type="spellStart"/>
-            <w:r>
-              <w:rPr>
-                <w:rFonts w:ascii="Calibri Light" w:hAnsi="Calibri Light" w:cs="Calibri Light"/>
-                <w:b w:val="0"/>
-              </w:rPr>
-              <w:t>MoveTree</w:t>
-            </w:r>
-            <w:proofErr w:type="spellEnd"/>
-            <w:r>
-              <w:rPr>
-                <w:rFonts w:ascii="Calibri Light" w:hAnsi="Calibri Light" w:cs="Calibri Light"/>
-                <w:b w:val="0"/>
-              </w:rPr>
-              <w:t xml:space="preserve"> class, and move its functionality into the Node class</w:t>
+              <w:t>Remove the MoveTree class, and move its functionality into the Node class</w:t>
             </w:r>
           </w:p>
         </w:tc>
@@ -5013,7 +3988,10 @@
               <w:cnfStyle w:val="000000000000" w:firstRow="0" w:lastRow="0" w:firstColumn="0" w:lastColumn="0" w:oddVBand="0" w:evenVBand="0" w:oddHBand="0" w:evenHBand="0" w:firstRowFirstColumn="0" w:firstRowLastColumn="0" w:lastRowFirstColumn="0" w:lastRowLastColumn="0"/>
             </w:pPr>
             <w:r>
-              <w:t>27/12/2016 12:03 AM</w:t>
+              <w:t>27/12/2016 00</w:t>
+            </w:r>
+            <w:r>
+              <w:t>:03 AM</w:t>
             </w:r>
           </w:p>
         </w:tc>
@@ -5062,7 +4040,10 @@
               <w:cnfStyle w:val="000000000000" w:firstRow="0" w:lastRow="0" w:firstColumn="0" w:lastColumn="0" w:oddVBand="0" w:evenVBand="0" w:oddHBand="0" w:evenHBand="0" w:firstRowFirstColumn="0" w:firstRowLastColumn="0" w:lastRowFirstColumn="0" w:lastRowLastColumn="0"/>
             </w:pPr>
             <w:r>
-              <w:t>27/12/2016 12:39 AM</w:t>
+              <w:t>27/12/2016 00</w:t>
+            </w:r>
+            <w:r>
+              <w:t>:39 AM</w:t>
             </w:r>
           </w:p>
         </w:tc>
@@ -5111,7 +4092,10 @@
               <w:cnfStyle w:val="000000000000" w:firstRow="0" w:lastRow="0" w:firstColumn="0" w:lastColumn="0" w:oddVBand="0" w:evenVBand="0" w:oddHBand="0" w:evenHBand="0" w:firstRowFirstColumn="0" w:firstRowLastColumn="0" w:lastRowFirstColumn="0" w:lastRowLastColumn="0"/>
             </w:pPr>
             <w:r>
-              <w:t>28/12/2016 12:11 AM</w:t>
+              <w:t>28/12/2016 00</w:t>
+            </w:r>
+            <w:r>
+              <w:t>:11 AM</w:t>
             </w:r>
           </w:p>
         </w:tc>
@@ -5183,23 +4167,7 @@
                 <w:rFonts w:ascii="Calibri Light" w:hAnsi="Calibri Light" w:cs="Calibri Light"/>
                 <w:b w:val="0"/>
               </w:rPr>
-              <w:t xml:space="preserve">Add the GUI, as well as the </w:t>
-            </w:r>
-            <w:proofErr w:type="spellStart"/>
-            <w:r>
-              <w:rPr>
-                <w:rFonts w:ascii="Calibri Light" w:hAnsi="Calibri Light" w:cs="Calibri Light"/>
-                <w:b w:val="0"/>
-              </w:rPr>
-              <w:t>PlayerController</w:t>
-            </w:r>
-            <w:proofErr w:type="spellEnd"/>
-            <w:r>
-              <w:rPr>
-                <w:rFonts w:ascii="Calibri Light" w:hAnsi="Calibri Light" w:cs="Calibri Light"/>
-                <w:b w:val="0"/>
-              </w:rPr>
-              <w:t xml:space="preserve"> class</w:t>
+              <w:t>Add the GUI, as well as the PlayerController class</w:t>
             </w:r>
           </w:p>
         </w:tc>
@@ -5594,7 +4562,10 @@
               <w:t>0</w:t>
             </w:r>
             <w:r>
-              <w:t>1/2017 12:52 AM</w:t>
+              <w:t>1/2017 00</w:t>
+            </w:r>
+            <w:r>
+              <w:t>:52 AM</w:t>
             </w:r>
           </w:p>
         </w:tc>
@@ -5617,23 +4588,7 @@
                 <w:rFonts w:ascii="Calibri Light" w:hAnsi="Calibri Light" w:cs="Calibri Light"/>
                 <w:b w:val="0"/>
               </w:rPr>
-              <w:t xml:space="preserve">Modify </w:t>
-            </w:r>
-            <w:proofErr w:type="spellStart"/>
-            <w:r>
-              <w:rPr>
-                <w:rFonts w:ascii="Calibri Light" w:hAnsi="Calibri Light" w:cs="Calibri Light"/>
-                <w:b w:val="0"/>
-              </w:rPr>
-              <w:t>Node.walk</w:t>
-            </w:r>
-            <w:proofErr w:type="spellEnd"/>
-            <w:r>
-              <w:rPr>
-                <w:rFonts w:ascii="Calibri Light" w:hAnsi="Calibri Light" w:cs="Calibri Light"/>
-                <w:b w:val="0"/>
-              </w:rPr>
-              <w:t xml:space="preserve"> to allow an Action&lt;Node&gt; to be passed to it</w:t>
+              <w:t>Modify Node.walk to allow an Action&lt;Node&gt; to be passed to it</w:t>
             </w:r>
           </w:p>
         </w:tc>
@@ -5691,17 +4646,8 @@
                 <w:rFonts w:ascii="Calibri Light" w:hAnsi="Calibri Light" w:cs="Calibri Light"/>
                 <w:b w:val="0"/>
               </w:rPr>
-              <w:t xml:space="preserve">Create the function </w:t>
-            </w:r>
-            <w:proofErr w:type="spellStart"/>
-            <w:r>
-              <w:rPr>
-                <w:rFonts w:ascii="Calibri Light" w:hAnsi="Calibri Light" w:cs="Calibri Light"/>
-                <w:b w:val="0"/>
-              </w:rPr>
-              <w:t>Node.walkEveryPath</w:t>
-            </w:r>
-            <w:proofErr w:type="spellEnd"/>
+              <w:t>Create the function Node.walkEveryPath</w:t>
+            </w:r>
           </w:p>
         </w:tc>
         <w:tc>
@@ -5813,17 +4759,8 @@
                 <w:rFonts w:ascii="Calibri Light" w:hAnsi="Calibri Light" w:cs="Calibri Light"/>
                 <w:b w:val="0"/>
               </w:rPr>
-              <w:t xml:space="preserve">Create static variable </w:t>
-            </w:r>
-            <w:proofErr w:type="spellStart"/>
-            <w:r>
-              <w:rPr>
-                <w:rFonts w:ascii="Calibri Light" w:hAnsi="Calibri Light" w:cs="Calibri Light"/>
-                <w:b w:val="0"/>
-              </w:rPr>
-              <w:t>Config.versionString</w:t>
-            </w:r>
-            <w:proofErr w:type="spellEnd"/>
+              <w:t>Create static variable Config.versionString</w:t>
+            </w:r>
           </w:p>
         </w:tc>
         <w:tc>
@@ -5932,70 +4869,22 @@
                 <w:rFonts w:ascii="Calibri Light" w:hAnsi="Calibri Light" w:cs="Calibri Light"/>
                 <w:b w:val="0"/>
               </w:rPr>
-              <w:t>Add the first version of the AI. It only uses its ‘</w:t>
-            </w:r>
-            <w:proofErr w:type="spellStart"/>
-            <w:r>
+              <w:t xml:space="preserve">Add the first version of the AI. It only uses its ‘doRandom’ algorithm, and has an untested, and unused ‘doStatisticallyBest’ algorithm. </w:t>
+            </w:r>
+          </w:p>
+          <w:p>
+            <w:pPr>
               <w:rPr>
                 <w:rFonts w:ascii="Calibri Light" w:hAnsi="Calibri Light" w:cs="Calibri Light"/>
                 <w:b w:val="0"/>
               </w:rPr>
-              <w:t>doRandom</w:t>
-            </w:r>
-            <w:proofErr w:type="spellEnd"/>
+            </w:pPr>
             <w:r>
               <w:rPr>
                 <w:rFonts w:ascii="Calibri Light" w:hAnsi="Calibri Light" w:cs="Calibri Light"/>
                 <w:b w:val="0"/>
               </w:rPr>
-              <w:t>’ algorithm, and has an untested, and unused ‘</w:t>
-            </w:r>
-            <w:proofErr w:type="spellStart"/>
-            <w:r>
-              <w:rPr>
-                <w:rFonts w:ascii="Calibri Light" w:hAnsi="Calibri Light" w:cs="Calibri Light"/>
-                <w:b w:val="0"/>
-              </w:rPr>
-              <w:t>doStatisticallyBest</w:t>
-            </w:r>
-            <w:proofErr w:type="spellEnd"/>
-            <w:r>
-              <w:rPr>
-                <w:rFonts w:ascii="Calibri Light" w:hAnsi="Calibri Light" w:cs="Calibri Light"/>
-                <w:b w:val="0"/>
-              </w:rPr>
-              <w:t xml:space="preserve">’ algorithm. </w:t>
-            </w:r>
-          </w:p>
-          <w:p>
-            <w:pPr>
-              <w:rPr>
-                <w:rFonts w:ascii="Calibri Light" w:hAnsi="Calibri Light" w:cs="Calibri Light"/>
-                <w:b w:val="0"/>
-              </w:rPr>
-            </w:pPr>
-            <w:r>
-              <w:rPr>
-                <w:rFonts w:ascii="Calibri Light" w:hAnsi="Calibri Light" w:cs="Calibri Light"/>
-                <w:b w:val="0"/>
-              </w:rPr>
-              <w:t xml:space="preserve">(While the global move tree existed, there currently wasn’t any data going into it. This mean that the AI always had to fall back onto </w:t>
-            </w:r>
-            <w:proofErr w:type="spellStart"/>
-            <w:r>
-              <w:rPr>
-                <w:rFonts w:ascii="Calibri Light" w:hAnsi="Calibri Light" w:cs="Calibri Light"/>
-                <w:b w:val="0"/>
-              </w:rPr>
-              <w:t>doRandom</w:t>
-            </w:r>
-            <w:proofErr w:type="spellEnd"/>
-            <w:r>
-              <w:rPr>
-                <w:rFonts w:ascii="Calibri Light" w:hAnsi="Calibri Light" w:cs="Calibri Light"/>
-                <w:b w:val="0"/>
-              </w:rPr>
-              <w:t>)</w:t>
+              <w:t>(While the global move tree existed, there currently wasn’t any data going into it. This mean that the AI always had to fall back onto doRandom)</w:t>
             </w:r>
           </w:p>
         </w:tc>
@@ -6121,23 +5010,7 @@
                 <w:b w:val="0"/>
               </w:rPr>
               <w:lastRenderedPageBreak/>
-              <w:t xml:space="preserve">(After this was done, I then manually tested the AI’s </w:t>
-            </w:r>
-            <w:proofErr w:type="spellStart"/>
-            <w:r>
-              <w:rPr>
-                <w:rFonts w:ascii="Calibri Light" w:hAnsi="Calibri Light" w:cs="Calibri Light"/>
-                <w:b w:val="0"/>
-              </w:rPr>
-              <w:t>doStatisticallyBest</w:t>
-            </w:r>
-            <w:proofErr w:type="spellEnd"/>
-            <w:r>
-              <w:rPr>
-                <w:rFonts w:ascii="Calibri Light" w:hAnsi="Calibri Light" w:cs="Calibri Light"/>
-                <w:b w:val="0"/>
-              </w:rPr>
-              <w:t xml:space="preserve"> algorithm… and it worked without issue)</w:t>
+              <w:t>(After this was done, I then manually tested the AI’s doStatisticallyBest algorithm… and it worked without issue)</w:t>
             </w:r>
           </w:p>
         </w:tc>
@@ -6248,23 +5121,7 @@
                 <w:rFonts w:ascii="Calibri Light" w:hAnsi="Calibri Light" w:cs="Calibri Light"/>
                 <w:b w:val="0"/>
               </w:rPr>
-              <w:t xml:space="preserve">Add the </w:t>
-            </w:r>
-            <w:proofErr w:type="spellStart"/>
-            <w:r>
-              <w:rPr>
-                <w:rFonts w:ascii="Calibri Light" w:hAnsi="Calibri Light" w:cs="Calibri Light"/>
-                <w:b w:val="0"/>
-              </w:rPr>
-              <w:t>MainWindow.reportException</w:t>
-            </w:r>
-            <w:proofErr w:type="spellEnd"/>
-            <w:r>
-              <w:rPr>
-                <w:rFonts w:ascii="Calibri Light" w:hAnsi="Calibri Light" w:cs="Calibri Light"/>
-                <w:b w:val="0"/>
-              </w:rPr>
-              <w:t xml:space="preserve"> function, which will display an exception inside of a message box so the user knows something’s gone wrong.</w:t>
+              <w:t>Add the MainWindow.reportException function, which will display an exception inside of a message box so the user knows something’s gone wrong.</w:t>
             </w:r>
           </w:p>
         </w:tc>
@@ -6319,23 +5176,7 @@
                 <w:rFonts w:ascii="Calibri Light" w:hAnsi="Calibri Light" w:cs="Calibri Light"/>
                 <w:b w:val="0"/>
               </w:rPr>
-              <w:t xml:space="preserve">Add the </w:t>
-            </w:r>
-            <w:proofErr w:type="spellStart"/>
-            <w:r>
-              <w:rPr>
-                <w:rFonts w:ascii="Calibri Light" w:hAnsi="Calibri Light" w:cs="Calibri Light"/>
-                <w:b w:val="0"/>
-              </w:rPr>
-              <w:t>GameFiles</w:t>
-            </w:r>
-            <w:proofErr w:type="spellEnd"/>
-            <w:r>
-              <w:rPr>
-                <w:rFonts w:ascii="Calibri Light" w:hAnsi="Calibri Light" w:cs="Calibri Light"/>
-                <w:b w:val="0"/>
-              </w:rPr>
-              <w:t xml:space="preserve"> class</w:t>
+              <w:t>Add the GameFiles class</w:t>
             </w:r>
           </w:p>
         </w:tc>
@@ -6460,23 +5301,7 @@
                 <w:rFonts w:ascii="Calibri Light" w:hAnsi="Calibri Light" w:cs="Calibri Light"/>
                 <w:b w:val="0"/>
               </w:rPr>
-              <w:t xml:space="preserve">Add the </w:t>
-            </w:r>
-            <w:proofErr w:type="spellStart"/>
-            <w:r>
-              <w:rPr>
-                <w:rFonts w:ascii="Calibri Light" w:hAnsi="Calibri Light" w:cs="Calibri Light"/>
-                <w:b w:val="0"/>
-              </w:rPr>
-              <w:t>Node.merge</w:t>
-            </w:r>
-            <w:proofErr w:type="spellEnd"/>
-            <w:r>
-              <w:rPr>
-                <w:rFonts w:ascii="Calibri Light" w:hAnsi="Calibri Light" w:cs="Calibri Light"/>
-                <w:b w:val="0"/>
-              </w:rPr>
-              <w:t xml:space="preserve"> function</w:t>
+              <w:t>Add the Node.merge function</w:t>
             </w:r>
           </w:p>
         </w:tc>
@@ -6508,7 +5333,10 @@
               <w:t>0</w:t>
             </w:r>
             <w:r>
-              <w:t>1/2017 12:13 PM</w:t>
+              <w:t>1/2017 00</w:t>
+            </w:r>
+            <w:r>
+              <w:t>:13 PM</w:t>
             </w:r>
           </w:p>
         </w:tc>
@@ -6531,23 +5359,7 @@
                 <w:rFonts w:ascii="Calibri Light" w:hAnsi="Calibri Light" w:cs="Calibri Light"/>
                 <w:b w:val="0"/>
               </w:rPr>
-              <w:t xml:space="preserve">Improve </w:t>
-            </w:r>
-            <w:proofErr w:type="spellStart"/>
-            <w:r>
-              <w:rPr>
-                <w:rFonts w:ascii="Calibri Light" w:hAnsi="Calibri Light" w:cs="Calibri Light"/>
-                <w:b w:val="0"/>
-              </w:rPr>
-              <w:t>Node.merge</w:t>
-            </w:r>
-            <w:proofErr w:type="spellEnd"/>
-            <w:r>
-              <w:rPr>
-                <w:rFonts w:ascii="Calibri Light" w:hAnsi="Calibri Light" w:cs="Calibri Light"/>
-                <w:b w:val="0"/>
-              </w:rPr>
-              <w:t xml:space="preserve"> so the source tree (which goes into a destination tree) can have more than one path.</w:t>
+              <w:t>Improve Node.merge so the source tree (which goes into a destination tree) can have more than one path.</w:t>
             </w:r>
           </w:p>
           <w:p>
@@ -7093,17 +5905,8 @@
                 <w:rFonts w:asciiTheme="majorHAnsi" w:hAnsiTheme="majorHAnsi" w:cstheme="majorHAnsi"/>
                 <w:b w:val="0"/>
               </w:rPr>
-              <w:t xml:space="preserve">Add </w:t>
-            </w:r>
-            <w:proofErr w:type="spellStart"/>
-            <w:r>
-              <w:rPr>
-                <w:rFonts w:asciiTheme="majorHAnsi" w:hAnsiTheme="majorHAnsi" w:cstheme="majorHAnsi"/>
-                <w:b w:val="0"/>
-              </w:rPr>
-              <w:t>Board.predict</w:t>
-            </w:r>
-            <w:proofErr w:type="spellEnd"/>
+              <w:t>Add Board.predict</w:t>
+            </w:r>
           </w:p>
         </w:tc>
         <w:tc>
@@ -7157,55 +5960,7 @@
                 <w:rFonts w:asciiTheme="majorHAnsi" w:hAnsiTheme="majorHAnsi" w:cstheme="majorHAnsi"/>
                 <w:b w:val="0"/>
               </w:rPr>
-              <w:t xml:space="preserve">Allow a controller to use </w:t>
-            </w:r>
-            <w:proofErr w:type="spellStart"/>
-            <w:r>
-              <w:rPr>
-                <w:rFonts w:asciiTheme="majorHAnsi" w:hAnsiTheme="majorHAnsi" w:cstheme="majorHAnsi"/>
-                <w:b w:val="0"/>
-              </w:rPr>
-              <w:t>Board.predict</w:t>
-            </w:r>
-            <w:proofErr w:type="spellEnd"/>
-            <w:r>
-              <w:rPr>
-                <w:rFonts w:asciiTheme="majorHAnsi" w:hAnsiTheme="majorHAnsi" w:cstheme="majorHAnsi"/>
-                <w:b w:val="0"/>
-              </w:rPr>
-              <w:t>, but using the other controller’s piece. (</w:t>
-            </w:r>
-            <w:proofErr w:type="gramStart"/>
-            <w:r>
-              <w:rPr>
-                <w:rFonts w:asciiTheme="majorHAnsi" w:hAnsiTheme="majorHAnsi" w:cstheme="majorHAnsi"/>
-                <w:b w:val="0"/>
-              </w:rPr>
-              <w:t>So</w:t>
-            </w:r>
-            <w:proofErr w:type="gramEnd"/>
-            <w:r>
-              <w:rPr>
-                <w:rFonts w:asciiTheme="majorHAnsi" w:hAnsiTheme="majorHAnsi" w:cstheme="majorHAnsi"/>
-                <w:b w:val="0"/>
-              </w:rPr>
-              <w:t xml:space="preserve"> the ‘X’ controller can use ‘O’ controller’s piece with </w:t>
-            </w:r>
-            <w:proofErr w:type="spellStart"/>
-            <w:r>
-              <w:rPr>
-                <w:rFonts w:asciiTheme="majorHAnsi" w:hAnsiTheme="majorHAnsi" w:cstheme="majorHAnsi"/>
-                <w:b w:val="0"/>
-              </w:rPr>
-              <w:t>Board.predict</w:t>
-            </w:r>
-            <w:proofErr w:type="spellEnd"/>
-            <w:r>
-              <w:rPr>
-                <w:rFonts w:asciiTheme="majorHAnsi" w:hAnsiTheme="majorHAnsi" w:cstheme="majorHAnsi"/>
-                <w:b w:val="0"/>
-              </w:rPr>
-              <w:t>)</w:t>
+              <w:t>Allow a controller to use Board.predict, but using the other controller’s piece. (So the ‘X’ controller can use ‘O’ controller’s piece with Board.predict)</w:t>
             </w:r>
           </w:p>
         </w:tc>
@@ -7260,23 +6015,7 @@
                 <w:rFonts w:asciiTheme="majorHAnsi" w:hAnsiTheme="majorHAnsi" w:cstheme="majorHAnsi"/>
                 <w:b w:val="0"/>
               </w:rPr>
-              <w:t>Add the ‘</w:t>
-            </w:r>
-            <w:proofErr w:type="spellStart"/>
-            <w:r>
-              <w:rPr>
-                <w:rFonts w:asciiTheme="majorHAnsi" w:hAnsiTheme="majorHAnsi" w:cstheme="majorHAnsi"/>
-                <w:b w:val="0"/>
-              </w:rPr>
-              <w:t>doWinBlockCheck</w:t>
-            </w:r>
-            <w:proofErr w:type="spellEnd"/>
-            <w:r>
-              <w:rPr>
-                <w:rFonts w:asciiTheme="majorHAnsi" w:hAnsiTheme="majorHAnsi" w:cstheme="majorHAnsi"/>
-                <w:b w:val="0"/>
-              </w:rPr>
-              <w:t>’ mode for the AI, albeit disabled.</w:t>
+              <w:t>Add the ‘doWinBlockCheck’ mode for the AI, albeit disabled.</w:t>
             </w:r>
           </w:p>
         </w:tc>
@@ -7331,23 +6070,7 @@
                 <w:rFonts w:asciiTheme="majorHAnsi" w:hAnsiTheme="majorHAnsi" w:cstheme="majorHAnsi"/>
                 <w:b w:val="0"/>
               </w:rPr>
-              <w:t>Remove the code for ‘</w:t>
-            </w:r>
-            <w:proofErr w:type="spellStart"/>
-            <w:r>
-              <w:rPr>
-                <w:rFonts w:asciiTheme="majorHAnsi" w:hAnsiTheme="majorHAnsi" w:cstheme="majorHAnsi"/>
-                <w:b w:val="0"/>
-              </w:rPr>
-              <w:t>doWinBlockCheck</w:t>
-            </w:r>
-            <w:proofErr w:type="spellEnd"/>
-            <w:r>
-              <w:rPr>
-                <w:rFonts w:asciiTheme="majorHAnsi" w:hAnsiTheme="majorHAnsi" w:cstheme="majorHAnsi"/>
-                <w:b w:val="0"/>
-              </w:rPr>
-              <w:t>’. I can use a simple git command to get the code back. I just don’t want it using up space.</w:t>
+              <w:t>Remove the code for ‘doWinBlockCheck’. I can use a simple git command to get the code back. I just don’t want it using up space.</w:t>
             </w:r>
           </w:p>
         </w:tc>
@@ -7402,23 +6125,7 @@
                 <w:rFonts w:asciiTheme="majorHAnsi" w:hAnsiTheme="majorHAnsi" w:cstheme="majorHAnsi"/>
                 <w:b w:val="0"/>
               </w:rPr>
-              <w:t>Add a 25% chance to perform ‘</w:t>
-            </w:r>
-            <w:proofErr w:type="spellStart"/>
-            <w:r>
-              <w:rPr>
-                <w:rFonts w:asciiTheme="majorHAnsi" w:hAnsiTheme="majorHAnsi" w:cstheme="majorHAnsi"/>
-                <w:b w:val="0"/>
-              </w:rPr>
-              <w:t>doRandom</w:t>
-            </w:r>
-            <w:proofErr w:type="spellEnd"/>
-            <w:r>
-              <w:rPr>
-                <w:rFonts w:asciiTheme="majorHAnsi" w:hAnsiTheme="majorHAnsi" w:cstheme="majorHAnsi"/>
-                <w:b w:val="0"/>
-              </w:rPr>
-              <w:t>’, if the AI’s current path has less than 25% chance of winning.</w:t>
+              <w:t>Add a 25% chance to perform ‘doRandom’, if the AI’s current path has less than 25% chance of winning.</w:t>
             </w:r>
           </w:p>
         </w:tc>
@@ -7528,23 +6235,7 @@
                 <w:rFonts w:asciiTheme="majorHAnsi" w:hAnsiTheme="majorHAnsi" w:cstheme="majorHAnsi"/>
                 <w:b w:val="0"/>
               </w:rPr>
-              <w:t xml:space="preserve">Add </w:t>
-            </w:r>
-            <w:proofErr w:type="spellStart"/>
-            <w:r>
-              <w:rPr>
-                <w:rFonts w:asciiTheme="majorHAnsi" w:hAnsiTheme="majorHAnsi" w:cstheme="majorHAnsi"/>
-                <w:b w:val="0"/>
-              </w:rPr>
-              <w:t>MainWindow.updateText</w:t>
-            </w:r>
-            <w:proofErr w:type="spellEnd"/>
-            <w:r>
-              <w:rPr>
-                <w:rFonts w:asciiTheme="majorHAnsi" w:hAnsiTheme="majorHAnsi" w:cstheme="majorHAnsi"/>
-                <w:b w:val="0"/>
-              </w:rPr>
-              <w:t>, as a way to update the text on the screen.</w:t>
+              <w:t>Add MainWindow.updateText, as a way to update the text on the screen.</w:t>
             </w:r>
           </w:p>
         </w:tc>
@@ -7602,33 +6293,8 @@
                 <w:rFonts w:asciiTheme="majorHAnsi" w:hAnsiTheme="majorHAnsi" w:cstheme="majorHAnsi"/>
                 <w:b w:val="0"/>
               </w:rPr>
-              <w:t xml:space="preserve">Add </w:t>
-            </w:r>
-            <w:proofErr w:type="spellStart"/>
-            <w:r>
-              <w:rPr>
-                <w:rFonts w:asciiTheme="majorHAnsi" w:hAnsiTheme="majorHAnsi" w:cstheme="majorHAnsi"/>
-                <w:b w:val="0"/>
-              </w:rPr>
-              <w:t>MainWindow.onEndMatch</w:t>
-            </w:r>
-            <w:proofErr w:type="spellEnd"/>
-            <w:r>
-              <w:rPr>
-                <w:rFonts w:asciiTheme="majorHAnsi" w:hAnsiTheme="majorHAnsi" w:cstheme="majorHAnsi"/>
-                <w:b w:val="0"/>
-              </w:rPr>
-              <w:t xml:space="preserve">, and </w:t>
-            </w:r>
-            <w:proofErr w:type="spellStart"/>
-            <w:r>
-              <w:rPr>
-                <w:rFonts w:asciiTheme="majorHAnsi" w:hAnsiTheme="majorHAnsi" w:cstheme="majorHAnsi"/>
-                <w:b w:val="0"/>
-              </w:rPr>
-              <w:t>MainWindow.Flags</w:t>
-            </w:r>
-            <w:proofErr w:type="spellEnd"/>
+              <w:t>Add MainWindow.onEndMatch, and MainWindow.Flags</w:t>
+            </w:r>
           </w:p>
         </w:tc>
         <w:tc>
@@ -7685,35 +6351,8 @@
                 <w:rFonts w:asciiTheme="majorHAnsi" w:hAnsiTheme="majorHAnsi" w:cstheme="majorHAnsi"/>
                 <w:b w:val="0"/>
               </w:rPr>
-              <w:t xml:space="preserve">Add </w:t>
-            </w:r>
-            <w:proofErr w:type="spellStart"/>
-            <w:r>
-              <w:rPr>
-                <w:rFonts w:asciiTheme="majorHAnsi" w:hAnsiTheme="majorHAnsi" w:cstheme="majorHAnsi"/>
-                <w:b w:val="0"/>
-              </w:rPr>
-              <w:t>MainWindow.unlockBoard</w:t>
-            </w:r>
-            <w:proofErr w:type="spellEnd"/>
-            <w:r>
-              <w:rPr>
-                <w:rFonts w:asciiTheme="majorHAnsi" w:hAnsiTheme="majorHAnsi" w:cstheme="majorHAnsi"/>
-                <w:b w:val="0"/>
-              </w:rPr>
-              <w:t xml:space="preserve">, and </w:t>
-            </w:r>
-            <w:proofErr w:type="spellStart"/>
-            <w:proofErr w:type="gramStart"/>
-            <w:r>
-              <w:rPr>
-                <w:rFonts w:asciiTheme="majorHAnsi" w:hAnsiTheme="majorHAnsi" w:cstheme="majorHAnsi"/>
-                <w:b w:val="0"/>
-              </w:rPr>
-              <w:t>MainWindow.Flags.CanPlacePiece</w:t>
-            </w:r>
-            <w:proofErr w:type="spellEnd"/>
-            <w:proofErr w:type="gramEnd"/>
+              <w:t>Add MainWindow.unlockBoard, and MainWindow.Flags.CanPlacePiece</w:t>
+            </w:r>
           </w:p>
         </w:tc>
         <w:tc>
@@ -7770,23 +6409,7 @@
                 <w:rFonts w:asciiTheme="majorHAnsi" w:hAnsiTheme="majorHAnsi" w:cstheme="majorHAnsi"/>
                 <w:b w:val="0"/>
               </w:rPr>
-              <w:t xml:space="preserve">Throw exception in </w:t>
-            </w:r>
-            <w:proofErr w:type="spellStart"/>
-            <w:r>
-              <w:rPr>
-                <w:rFonts w:asciiTheme="majorHAnsi" w:hAnsiTheme="majorHAnsi" w:cstheme="majorHAnsi"/>
-                <w:b w:val="0"/>
-              </w:rPr>
-              <w:t>GameFiles.loadTree</w:t>
-            </w:r>
-            <w:proofErr w:type="spellEnd"/>
-            <w:r>
-              <w:rPr>
-                <w:rFonts w:asciiTheme="majorHAnsi" w:hAnsiTheme="majorHAnsi" w:cstheme="majorHAnsi"/>
-                <w:b w:val="0"/>
-              </w:rPr>
-              <w:t xml:space="preserve"> if the file version is not supported</w:t>
+              <w:t>Throw exception in GameFiles.loadTree if the file version is not supported</w:t>
             </w:r>
           </w:p>
         </w:tc>
@@ -7842,17 +6465,8 @@
                 <w:b w:val="0"/>
               </w:rPr>
               <w:lastRenderedPageBreak/>
-              <w:t xml:space="preserve">Add the ‘version’ parameter to </w:t>
-            </w:r>
-            <w:proofErr w:type="spellStart"/>
-            <w:r>
-              <w:rPr>
-                <w:rFonts w:asciiTheme="majorHAnsi" w:hAnsiTheme="majorHAnsi" w:cstheme="majorHAnsi"/>
-                <w:b w:val="0"/>
-              </w:rPr>
-              <w:t>ISerialisable.deserialise</w:t>
-            </w:r>
-            <w:proofErr w:type="spellEnd"/>
+              <w:t>Add the ‘version’ parameter to ISerialisable.deserialise</w:t>
+            </w:r>
           </w:p>
         </w:tc>
         <w:tc>
@@ -7903,39 +6517,7 @@
                 <w:rFonts w:asciiTheme="majorHAnsi" w:hAnsiTheme="majorHAnsi" w:cstheme="majorHAnsi"/>
                 <w:b w:val="0"/>
               </w:rPr>
-              <w:t xml:space="preserve">Implement </w:t>
-            </w:r>
-            <w:proofErr w:type="spellStart"/>
-            <w:r>
-              <w:rPr>
-                <w:rFonts w:asciiTheme="majorHAnsi" w:hAnsiTheme="majorHAnsi" w:cstheme="majorHAnsi"/>
-                <w:b w:val="0"/>
-              </w:rPr>
-              <w:t>Board.Hash’s</w:t>
-            </w:r>
-            <w:proofErr w:type="spellEnd"/>
-            <w:r>
-              <w:rPr>
-                <w:rFonts w:asciiTheme="majorHAnsi" w:hAnsiTheme="majorHAnsi" w:cstheme="majorHAnsi"/>
-                <w:b w:val="0"/>
-              </w:rPr>
-              <w:t xml:space="preserve"> ‘serialise’ and ‘</w:t>
-            </w:r>
-            <w:proofErr w:type="spellStart"/>
-            <w:r>
-              <w:rPr>
-                <w:rFonts w:asciiTheme="majorHAnsi" w:hAnsiTheme="majorHAnsi" w:cstheme="majorHAnsi"/>
-                <w:b w:val="0"/>
-              </w:rPr>
-              <w:t>deserialise</w:t>
-            </w:r>
-            <w:proofErr w:type="spellEnd"/>
-            <w:r>
-              <w:rPr>
-                <w:rFonts w:asciiTheme="majorHAnsi" w:hAnsiTheme="majorHAnsi" w:cstheme="majorHAnsi"/>
-                <w:b w:val="0"/>
-              </w:rPr>
-              <w:t>’ functions for their TREE version 2 format.</w:t>
+              <w:t>Implement Board.Hash’s ‘serialise’ and ‘deserialise’ functions for their TREE version 2 format.</w:t>
             </w:r>
           </w:p>
         </w:tc>
@@ -7987,23 +6569,7 @@
                 <w:rFonts w:asciiTheme="majorHAnsi" w:hAnsiTheme="majorHAnsi" w:cstheme="majorHAnsi"/>
                 <w:b w:val="0"/>
               </w:rPr>
-              <w:t>Implement Node’s ‘serialise’ and ‘</w:t>
-            </w:r>
-            <w:proofErr w:type="spellStart"/>
-            <w:r>
-              <w:rPr>
-                <w:rFonts w:asciiTheme="majorHAnsi" w:hAnsiTheme="majorHAnsi" w:cstheme="majorHAnsi"/>
-                <w:b w:val="0"/>
-              </w:rPr>
-              <w:t>deserialise</w:t>
-            </w:r>
-            <w:proofErr w:type="spellEnd"/>
-            <w:r>
-              <w:rPr>
-                <w:rFonts w:asciiTheme="majorHAnsi" w:hAnsiTheme="majorHAnsi" w:cstheme="majorHAnsi"/>
-                <w:b w:val="0"/>
-              </w:rPr>
-              <w:t>’ functions for their TREE version 2 format.</w:t>
+              <w:t>Implement Node’s ‘serialise’ and ‘deserialise’ functions for their TREE version 2 format.</w:t>
             </w:r>
           </w:p>
         </w:tc>
@@ -8327,23 +6893,69 @@
                 <w:rFonts w:asciiTheme="majorHAnsi" w:hAnsiTheme="majorHAnsi" w:cstheme="majorHAnsi"/>
                 <w:b w:val="0"/>
               </w:rPr>
-              <w:t xml:space="preserve">Improve documentation and tests for the </w:t>
-            </w:r>
-            <w:proofErr w:type="spellStart"/>
+              <w:t>Improve documentation and tests for the GameFiles class</w:t>
+            </w:r>
             <w:r>
               <w:rPr>
                 <w:rFonts w:asciiTheme="majorHAnsi" w:hAnsiTheme="majorHAnsi" w:cstheme="majorHAnsi"/>
                 <w:b w:val="0"/>
               </w:rPr>
-              <w:t>GameFiles</w:t>
-            </w:r>
-            <w:proofErr w:type="spellEnd"/>
-            <w:r>
+              <w:t>.</w:t>
+            </w:r>
+          </w:p>
+        </w:tc>
+        <w:tc>
+          <w:tcPr>
+            <w:tcW w:w="914" w:type="dxa"/>
+          </w:tcPr>
+          <w:p>
+            <w:pPr>
+              <w:cnfStyle w:val="000000000000" w:firstRow="0" w:lastRow="0" w:firstColumn="0" w:lastColumn="0" w:oddVBand="0" w:evenVBand="0" w:oddHBand="0" w:evenHBand="0" w:firstRowFirstColumn="0" w:firstRowLastColumn="0" w:lastRowFirstColumn="0" w:lastRowLastColumn="0"/>
+            </w:pPr>
+            <w:r>
+              <w:t>0.2.3</w:t>
+            </w:r>
+          </w:p>
+        </w:tc>
+        <w:tc>
+          <w:tcPr>
+            <w:tcW w:w="2321" w:type="dxa"/>
+          </w:tcPr>
+          <w:p>
+            <w:pPr>
+              <w:cnfStyle w:val="000000000000" w:firstRow="0" w:lastRow="0" w:firstColumn="0" w:lastColumn="0" w:oddVBand="0" w:evenVBand="0" w:oddHBand="0" w:evenHBand="0" w:firstRowFirstColumn="0" w:firstRowLastColumn="0" w:lastRowFirstColumn="0" w:lastRowLastColumn="0"/>
+            </w:pPr>
+            <w:r>
+              <w:t xml:space="preserve">28/02/2017 </w:t>
+            </w:r>
+            <w:r>
+              <w:t>11:39 PM</w:t>
+            </w:r>
+          </w:p>
+        </w:tc>
+      </w:tr>
+      <w:tr>
+        <w:trPr>
+          <w:trHeight w:val="239"/>
+        </w:trPr>
+        <w:tc>
+          <w:tcPr>
+            <w:cnfStyle w:val="001000000000" w:firstRow="0" w:lastRow="0" w:firstColumn="1" w:lastColumn="0" w:oddVBand="0" w:evenVBand="0" w:oddHBand="0" w:evenHBand="0" w:firstRowFirstColumn="0" w:firstRowLastColumn="0" w:lastRowFirstColumn="0" w:lastRowLastColumn="0"/>
+            <w:tcW w:w="5781" w:type="dxa"/>
+          </w:tcPr>
+          <w:p>
+            <w:pPr>
               <w:rPr>
                 <w:rFonts w:asciiTheme="majorHAnsi" w:hAnsiTheme="majorHAnsi" w:cstheme="majorHAnsi"/>
                 <w:b w:val="0"/>
               </w:rPr>
-              <w:t xml:space="preserve"> class</w:t>
+            </w:pPr>
+            <w:r>
+              <w:rPr>
+                <w:rFonts w:asciiTheme="majorHAnsi" w:hAnsiTheme="majorHAnsi" w:cstheme="majorHAnsi"/>
+                <w:b w:val="0"/>
+              </w:rPr>
+              <w:t>Improve documentation and code style of all the code in the project.</w:t>
             </w:r>
           </w:p>
         </w:tc>
@@ -8369,19 +6981,23 @@
               <w:cnfStyle w:val="000000000000" w:firstRow="0" w:lastRow="0" w:firstColumn="0" w:lastColumn="0" w:oddVBand="0" w:evenVBand="0" w:oddHBand="0" w:evenHBand="0" w:firstRowFirstColumn="0" w:firstRowLastColumn="0" w:lastRowFirstColumn="0" w:lastRowLastColumn="0"/>
             </w:pPr>
             <w:r>
-              <w:t xml:space="preserve">28/02/2017 </w:t>
-            </w:r>
-            <w:r>
-              <w:t>11:39 PM</w:t>
-            </w:r>
+              <w:t>01/03/2017 00:01 AM</w:t>
+            </w:r>
+          </w:p>
+          <w:p>
+            <w:pPr>
+              <w:cnfStyle w:val="000000000000" w:firstRow="0" w:lastRow="0" w:firstColumn="0" w:lastColumn="0" w:oddVBand="0" w:evenVBand="0" w:oddHBand="0" w:evenHBand="0" w:firstRowFirstColumn="0" w:firstRowLastColumn="0" w:lastRowFirstColumn="0" w:lastRowLastColumn="0"/>
+            </w:pPr>
+            <w:r>
+              <w:t>to 1:11 AM</w:t>
+            </w:r>
+            <w:bookmarkStart w:id="13" w:name="_GoBack"/>
+            <w:bookmarkEnd w:id="13"/>
           </w:p>
         </w:tc>
       </w:tr>
     </w:tbl>
-    <w:p>
-      <w:bookmarkStart w:id="13" w:name="_GoBack"/>
-      <w:bookmarkEnd w:id="13"/>
-    </w:p>
+    <w:p/>
     <w:sectPr>
       <w:headerReference w:type="default" r:id="rId9"/>
       <w:footerReference w:type="default" r:id="rId10"/>
@@ -8429,7 +7045,6 @@
         <w:docPartUnique/>
       </w:docPartObj>
     </w:sdtPr>
-    <w:sdtEndPr/>
     <w:sdtContent>
       <w:p>
         <w:pPr>
@@ -8504,7 +7119,7 @@
                                 <w:rPr>
                                   <w:noProof/>
                                 </w:rPr>
-                                <w:t>12</w:t>
+                                <w:t>14</w:t>
                               </w:r>
                               <w:r>
                                 <w:rPr>
@@ -8570,7 +7185,7 @@
                           <w:rPr>
                             <w:noProof/>
                           </w:rPr>
-                          <w:t>12</w:t>
+                          <w:t>14</w:t>
                         </w:r>
                         <w:r>
                           <w:rPr>
@@ -8704,13 +7319,8 @@
       <w:pStyle w:val="Header"/>
     </w:pPr>
     <w:r>
-      <w:t xml:space="preserve">Bradley </w:t>
+      <w:t>Bradley Chatha</w:t>
     </w:r>
-    <w:proofErr w:type="spellStart"/>
-    <w:r>
-      <w:t>Chatha</w:t>
-    </w:r>
-    <w:proofErr w:type="spellEnd"/>
   </w:p>
   <w:p>
     <w:pPr>
@@ -11776,7 +10386,7 @@
 </file>
 
 <file path=customXml/itemProps1.xml><?xml version="1.0" encoding="utf-8"?>
-<ds:datastoreItem xmlns:ds="http://schemas.openxmlformats.org/officeDocument/2006/customXml" ds:itemID="{D52D1EF0-19F7-4956-AA48-3DC4F3B3C14C}">
+<ds:datastoreItem xmlns:ds="http://schemas.openxmlformats.org/officeDocument/2006/customXml" ds:itemID="{610AC7EC-3025-41A0-BD04-B8D958740A5D}">
   <ds:schemaRefs>
     <ds:schemaRef ds:uri="http://schemas.openxmlformats.org/officeDocument/2006/bibliography"/>
   </ds:schemaRefs>

</xml_diff>